<commit_message>
Fixed exception occuring when SoundCloud returns null during search/charts.
</commit_message>
<xml_diff>
--- a/TraxxPlayer - Praca inżynierska/TraxxPlayer - Praca inżynierska.docx
+++ b/TraxxPlayer - Praca inżynierska/TraxxPlayer - Praca inżynierska.docx
@@ -52,7 +52,7 @@
                     </pic:cNvPicPr>
                   </pic:nvPicPr>
                   <pic:blipFill>
-                    <a:blip r:embed="rId7" cstate="print"/>
+                    <a:blip r:embed="rId8" cstate="print"/>
                     <a:srcRect/>
                     <a:stretch>
                       <a:fillRect/>
@@ -249,19 +249,8 @@
           <w:bCs w:val="0"/>
           <w:color w:val="505050"/>
         </w:rPr>
-        <w:t xml:space="preserve">Odtwarzacz muzyczny wykorzystujący API </w:t>
-      </w:r>
-      <w:proofErr w:type="spellStart"/>
-      <w:r>
-        <w:rPr>
-          <w:rFonts w:ascii="Arial" w:hAnsi="Arial" w:cs="Arial"/>
-          <w:b w:val="0"/>
-          <w:bCs w:val="0"/>
-          <w:color w:val="505050"/>
-        </w:rPr>
-        <w:t>SoundCloud</w:t>
-      </w:r>
-      <w:proofErr w:type="spellEnd"/>
+        <w:t>Odtwarzacz muzyczny wykorzystujący API SoundCloud</w:t>
+      </w:r>
     </w:p>
     <w:p>
       <w:pPr>
@@ -343,18 +332,8 @@
           <w:sz w:val="28"/>
           <w:szCs w:val="28"/>
         </w:rPr>
-        <w:t xml:space="preserve">Krzysztof </w:t>
-      </w:r>
-      <w:proofErr w:type="spellStart"/>
-      <w:r>
-        <w:rPr>
-          <w:rFonts w:ascii="Arial" w:hAnsi="Arial" w:cs="Arial"/>
-          <w:sz w:val="28"/>
-          <w:szCs w:val="28"/>
-        </w:rPr>
-        <w:t>Błażełek</w:t>
-      </w:r>
-      <w:proofErr w:type="spellEnd"/>
+        <w:t>Krzysztof Błażełek</w:t>
+      </w:r>
     </w:p>
     <w:p>
       <w:pPr>
@@ -382,17 +361,8 @@
           <w:rFonts w:ascii="Arial" w:hAnsi="Arial" w:cs="Arial"/>
           <w:szCs w:val="28"/>
         </w:rPr>
-        <w:t xml:space="preserve">dr inż. Adam </w:t>
-      </w:r>
-      <w:proofErr w:type="spellStart"/>
-      <w:r>
-        <w:rPr>
-          <w:rFonts w:ascii="Arial" w:hAnsi="Arial" w:cs="Arial"/>
-          <w:szCs w:val="28"/>
-        </w:rPr>
-        <w:t>Gudyś</w:t>
-      </w:r>
-      <w:proofErr w:type="spellEnd"/>
+        <w:t>dr inż. Adam Gudyś</w:t>
+      </w:r>
     </w:p>
     <w:p>
       <w:pPr>
@@ -1702,62 +1672,14 @@
           <w:rFonts w:ascii="Arial" w:hAnsi="Arial" w:cs="Arial"/>
           <w:color w:val="000000"/>
         </w:rPr>
-        <w:t xml:space="preserve">jak </w:t>
-      </w:r>
-      <w:proofErr w:type="spellStart"/>
-      <w:r>
-        <w:rPr>
-          <w:rFonts w:ascii="Arial" w:hAnsi="Arial" w:cs="Arial"/>
-          <w:color w:val="000000"/>
-        </w:rPr>
-        <w:t>You</w:t>
-      </w:r>
-      <w:r>
-        <w:rPr>
-          <w:rFonts w:ascii="Arial" w:hAnsi="Arial" w:cs="Arial"/>
-          <w:color w:val="000000"/>
-        </w:rPr>
-        <w:t>Tube</w:t>
-      </w:r>
-      <w:proofErr w:type="spellEnd"/>
-      <w:r>
-        <w:rPr>
-          <w:rFonts w:ascii="Arial" w:hAnsi="Arial" w:cs="Arial"/>
-          <w:color w:val="000000"/>
-        </w:rPr>
-        <w:t xml:space="preserve"> oraz </w:t>
-      </w:r>
-      <w:proofErr w:type="spellStart"/>
-      <w:r>
-        <w:rPr>
-          <w:rFonts w:ascii="Arial" w:hAnsi="Arial" w:cs="Arial"/>
-          <w:color w:val="000000"/>
-        </w:rPr>
-        <w:t>SoundCloud</w:t>
-      </w:r>
-      <w:proofErr w:type="spellEnd"/>
-      <w:r>
-        <w:rPr>
-          <w:rFonts w:ascii="Arial" w:hAnsi="Arial" w:cs="Arial"/>
-          <w:color w:val="000000"/>
-        </w:rPr>
-        <w:t xml:space="preserve">, które umożliwiają twórcom dostarczenie swoich dzieł do widzów/słuchaczy. </w:t>
-      </w:r>
-      <w:proofErr w:type="spellStart"/>
-      <w:r>
-        <w:rPr>
-          <w:rFonts w:ascii="Arial" w:hAnsi="Arial" w:cs="Arial"/>
-          <w:color w:val="000000"/>
-        </w:rPr>
-        <w:t>SoundCloud</w:t>
-      </w:r>
-      <w:proofErr w:type="spellEnd"/>
-      <w:r>
-        <w:rPr>
-          <w:rFonts w:ascii="Arial" w:hAnsi="Arial" w:cs="Arial"/>
-          <w:color w:val="000000"/>
-        </w:rPr>
-        <w:t xml:space="preserve"> jest platformą umożliwiającą artystom dystrybucję oraz promocję własnej muzyki.</w:t>
+        <w:t>jak You</w:t>
+      </w:r>
+      <w:r>
+        <w:rPr>
+          <w:rFonts w:ascii="Arial" w:hAnsi="Arial" w:cs="Arial"/>
+          <w:color w:val="000000"/>
+        </w:rPr>
+        <w:t>Tube oraz SoundCloud, które umożliwiają twórcom dostarczenie swoich dzieł do widzów/słuchaczy. SoundCloud jest platformą umożliwiającą artystom dystrybucję oraz promocję własnej muzyki.</w:t>
       </w:r>
       <w:r>
         <w:rPr>
@@ -1867,10 +1789,12 @@
           <w:szCs w:val="28"/>
           <w:shd w:val="clear" w:color="auto" w:fill="FFFFFF"/>
         </w:rPr>
-        <w:t xml:space="preserve">Windows </w:t>
-      </w:r>
-      <w:proofErr w:type="spellStart"/>
-      <w:r>
+        <w:t>Windows Forms</w:t>
+      </w:r>
+    </w:p>
+    <w:p>
+      <w:pPr>
+        <w:spacing w:line="360" w:lineRule="auto"/>
         <w:rPr>
           <w:rFonts w:ascii="Arial" w:hAnsi="Arial" w:cs="Arial"/>
           <w:color w:val="000000"/>
@@ -1878,20 +1802,6 @@
           <w:szCs w:val="28"/>
           <w:shd w:val="clear" w:color="auto" w:fill="FFFFFF"/>
         </w:rPr>
-        <w:t>Forms</w:t>
-      </w:r>
-      <w:proofErr w:type="spellEnd"/>
-    </w:p>
-    <w:p>
-      <w:pPr>
-        <w:spacing w:line="360" w:lineRule="auto"/>
-        <w:rPr>
-          <w:rFonts w:ascii="Arial" w:hAnsi="Arial" w:cs="Arial"/>
-          <w:color w:val="000000"/>
-          <w:sz w:val="28"/>
-          <w:szCs w:val="28"/>
-          <w:shd w:val="clear" w:color="auto" w:fill="FFFFFF"/>
-        </w:rPr>
       </w:pPr>
     </w:p>
     <w:p>
@@ -1921,207 +1831,22 @@
           <w:rFonts w:ascii="Arial" w:hAnsi="Arial" w:cs="Arial"/>
           <w:color w:val="000000"/>
         </w:rPr>
-        <w:t xml:space="preserve">aplikacji z bogatym interfejsem graficznym użytkownika, która jest częścią platformy .NET 3.0. </w:t>
-      </w:r>
-      <w:proofErr w:type="spellStart"/>
-      <w:r>
-        <w:rPr>
-          <w:rFonts w:ascii="Arial" w:hAnsi="Arial" w:cs="Arial"/>
-          <w:color w:val="000000"/>
-        </w:rPr>
-        <w:t>WinForms</w:t>
-      </w:r>
-      <w:proofErr w:type="spellEnd"/>
-      <w:r>
-        <w:rPr>
-          <w:rFonts w:ascii="Arial" w:hAnsi="Arial" w:cs="Arial"/>
-          <w:color w:val="000000"/>
-        </w:rPr>
-        <w:t xml:space="preserve"> jest już dopracowaną technologią, która jest utrzymywana, ale nie będą dodawane do niej nowe funkcjonalności. Zastosowany w niej silnik graficzny GDI (</w:t>
-      </w:r>
-      <w:proofErr w:type="spellStart"/>
-      <w:r>
-        <w:rPr>
-          <w:rFonts w:ascii="Arial" w:hAnsi="Arial" w:cs="Arial"/>
-          <w:color w:val="000000"/>
-        </w:rPr>
-        <w:t>Graphics</w:t>
-      </w:r>
-      <w:proofErr w:type="spellEnd"/>
-      <w:r>
-        <w:rPr>
-          <w:rFonts w:ascii="Arial" w:hAnsi="Arial" w:cs="Arial"/>
-          <w:color w:val="000000"/>
-        </w:rPr>
-        <w:t xml:space="preserve"> </w:t>
-      </w:r>
-      <w:proofErr w:type="spellStart"/>
-      <w:r>
-        <w:rPr>
-          <w:rFonts w:ascii="Arial" w:hAnsi="Arial" w:cs="Arial"/>
-          <w:color w:val="000000"/>
-        </w:rPr>
-        <w:t>Device</w:t>
-      </w:r>
-      <w:proofErr w:type="spellEnd"/>
-      <w:r>
-        <w:rPr>
-          <w:rFonts w:ascii="Arial" w:hAnsi="Arial" w:cs="Arial"/>
-          <w:color w:val="000000"/>
-        </w:rPr>
-        <w:t xml:space="preserve"> </w:t>
-      </w:r>
-      <w:proofErr w:type="spellStart"/>
-      <w:r>
-        <w:rPr>
-          <w:rFonts w:ascii="Arial" w:hAnsi="Arial" w:cs="Arial"/>
-          <w:color w:val="000000"/>
-        </w:rPr>
-        <w:t>Interface</w:t>
-      </w:r>
-      <w:proofErr w:type="spellEnd"/>
-      <w:r>
-        <w:rPr>
-          <w:rFonts w:ascii="Arial" w:hAnsi="Arial" w:cs="Arial"/>
-          <w:color w:val="000000"/>
-        </w:rPr>
-        <w:t xml:space="preserve">) charakteryzuje się prostotą, ale nie oferuje wielu funkcjonalności wspieranych przez takie silniki graficzne jak </w:t>
-      </w:r>
-      <w:proofErr w:type="spellStart"/>
-      <w:r>
-        <w:rPr>
-          <w:rFonts w:ascii="Arial" w:hAnsi="Arial" w:cs="Arial"/>
-          <w:color w:val="000000"/>
-        </w:rPr>
-        <w:t>DirectX</w:t>
-      </w:r>
-      <w:proofErr w:type="spellEnd"/>
-      <w:r>
-        <w:rPr>
-          <w:rFonts w:ascii="Arial" w:hAnsi="Arial" w:cs="Arial"/>
-          <w:color w:val="000000"/>
-        </w:rPr>
-        <w:t xml:space="preserve"> oraz </w:t>
-      </w:r>
-      <w:proofErr w:type="spellStart"/>
-      <w:r>
-        <w:rPr>
-          <w:rFonts w:ascii="Arial" w:hAnsi="Arial" w:cs="Arial"/>
-          <w:color w:val="000000"/>
-        </w:rPr>
-        <w:t>OpenGL</w:t>
-      </w:r>
-      <w:proofErr w:type="spellEnd"/>
-      <w:r>
-        <w:rPr>
-          <w:rFonts w:ascii="Arial" w:hAnsi="Arial" w:cs="Arial"/>
-          <w:color w:val="000000"/>
-        </w:rPr>
-        <w:t xml:space="preserve">. Brak wsparcia akceleracji sprzętowej dla grafiki 3D oraz ograniczona optymalizacja sprzętowa wynikająca z zastosowanej architektury zawężają obszar zastosowania GDI. Istnieje możliwość uruchomienia aplikacji napisanej w </w:t>
-      </w:r>
-      <w:proofErr w:type="spellStart"/>
-      <w:r>
-        <w:rPr>
-          <w:rFonts w:ascii="Arial" w:hAnsi="Arial" w:cs="Arial"/>
-          <w:color w:val="000000"/>
-        </w:rPr>
-        <w:t>WinForms</w:t>
-      </w:r>
-      <w:proofErr w:type="spellEnd"/>
-      <w:r>
-        <w:rPr>
-          <w:rFonts w:ascii="Arial" w:hAnsi="Arial" w:cs="Arial"/>
-          <w:color w:val="000000"/>
-        </w:rPr>
-        <w:t xml:space="preserve"> na systemach Linux oraz Mac OS za pośrednictwem Mono – alternatywnej implementacji </w:t>
-      </w:r>
-      <w:r>
-        <w:rPr>
-          <w:rFonts w:ascii="Arial" w:hAnsi="Arial" w:cs="Arial"/>
-          <w:color w:val="000000"/>
-        </w:rPr>
-        <w:t xml:space="preserve">biblioteki .NET opartej na licencji </w:t>
-      </w:r>
-      <w:proofErr w:type="spellStart"/>
-      <w:r>
-        <w:rPr>
-          <w:rFonts w:ascii="Arial" w:hAnsi="Arial" w:cs="Arial"/>
-          <w:color w:val="000000"/>
-        </w:rPr>
-        <w:t>Open</w:t>
-      </w:r>
-      <w:proofErr w:type="spellEnd"/>
-      <w:r>
-        <w:rPr>
-          <w:rFonts w:ascii="Arial" w:hAnsi="Arial" w:cs="Arial"/>
-          <w:color w:val="000000"/>
-        </w:rPr>
-        <w:t xml:space="preserve"> </w:t>
-      </w:r>
-      <w:proofErr w:type="spellStart"/>
-      <w:r>
-        <w:rPr>
-          <w:rFonts w:ascii="Arial" w:hAnsi="Arial" w:cs="Arial"/>
-          <w:color w:val="000000"/>
-        </w:rPr>
-        <w:t>Source</w:t>
-      </w:r>
-      <w:proofErr w:type="spellEnd"/>
-      <w:r>
-        <w:rPr>
-          <w:rFonts w:ascii="Arial" w:hAnsi="Arial" w:cs="Arial"/>
-          <w:color w:val="000000"/>
-        </w:rPr>
-        <w:t xml:space="preserve">. </w:t>
-      </w:r>
-      <w:proofErr w:type="spellStart"/>
-      <w:r>
-        <w:rPr>
-          <w:rFonts w:ascii="Arial" w:hAnsi="Arial" w:cs="Arial"/>
-          <w:color w:val="000000"/>
-        </w:rPr>
-        <w:t>Przeportowanie</w:t>
-      </w:r>
-      <w:proofErr w:type="spellEnd"/>
-      <w:r>
-        <w:rPr>
-          <w:rFonts w:ascii="Arial" w:hAnsi="Arial" w:cs="Arial"/>
-          <w:color w:val="000000"/>
-        </w:rPr>
-        <w:t xml:space="preserve"> aplikacji wiąże się z licznymi ograniczeniami wynikającymi z ścisłym powiązaniem </w:t>
-      </w:r>
-      <w:proofErr w:type="spellStart"/>
-      <w:r>
-        <w:rPr>
-          <w:rFonts w:ascii="Arial" w:hAnsi="Arial" w:cs="Arial"/>
-          <w:color w:val="000000"/>
-        </w:rPr>
-        <w:t>WinForms</w:t>
-      </w:r>
-      <w:proofErr w:type="spellEnd"/>
-      <w:r>
-        <w:rPr>
-          <w:rFonts w:ascii="Arial" w:hAnsi="Arial" w:cs="Arial"/>
-          <w:color w:val="000000"/>
-        </w:rPr>
-        <w:t xml:space="preserve"> z Windows API</w:t>
-      </w:r>
-      <w:r>
-        <w:rPr>
-          <w:rFonts w:ascii="Arial" w:hAnsi="Arial" w:cs="Arial"/>
-          <w:color w:val="000000"/>
-        </w:rPr>
-        <w:t xml:space="preserve"> (</w:t>
-      </w:r>
-      <w:proofErr w:type="spellStart"/>
-      <w:r>
-        <w:rPr>
-          <w:rFonts w:ascii="Arial" w:hAnsi="Arial" w:cs="Arial"/>
-          <w:color w:val="000000"/>
-        </w:rPr>
-        <w:t>WinAPI</w:t>
-      </w:r>
-      <w:proofErr w:type="spellEnd"/>
+        <w:t xml:space="preserve">aplikacji z bogatym interfejsem graficznym użytkownika, która jest częścią platformy .NET 3.0. WinForms jest już dopracowaną technologią, która jest utrzymywana, ale nie będą dodawane do niej nowe funkcjonalności. Zastosowany w niej silnik graficzny GDI (Graphics Device Interface) charakteryzuje się prostotą, ale nie oferuje wielu funkcjonalności wspieranych przez takie silniki graficzne jak DirectX oraz OpenGL. Brak wsparcia akceleracji sprzętowej dla grafiki 3D oraz ograniczona optymalizacja sprzętowa wynikająca z zastosowanej architektury zawężają obszar zastosowania GDI. Istnieje możliwość uruchomienia aplikacji napisanej w WinForms na systemach Linux oraz Mac OS za pośrednictwem Mono – alternatywnej implementacji </w:t>
+      </w:r>
+      <w:r>
+        <w:rPr>
+          <w:rFonts w:ascii="Arial" w:hAnsi="Arial" w:cs="Arial"/>
+          <w:color w:val="000000"/>
+        </w:rPr>
+        <w:t>biblioteki .NET opartej na licencji Open Source. Przeportowanie aplikacji wiąże się z licznymi ograniczeniami wynikającymi z ścisłym powiązaniem WinForms z Windows API</w:t>
+      </w:r>
+      <w:r>
+        <w:rPr>
+          <w:rFonts w:ascii="Arial" w:hAnsi="Arial" w:cs="Arial"/>
+          <w:color w:val="000000"/>
+        </w:rPr>
+        <w:t xml:space="preserve"> (WinAPI</w:t>
+      </w:r>
       <w:r>
         <w:rPr>
           <w:rFonts w:ascii="Arial" w:hAnsi="Arial" w:cs="Arial"/>
@@ -2149,55 +1874,7 @@
           <w:rFonts w:ascii="Arial" w:hAnsi="Arial" w:cs="Arial"/>
           <w:color w:val="000000"/>
         </w:rPr>
-        <w:t xml:space="preserve"> Wspierane są wszystkie języki programowania kompatybilne z architekturą CLI (</w:t>
-      </w:r>
-      <w:proofErr w:type="spellStart"/>
-      <w:r>
-        <w:rPr>
-          <w:rFonts w:ascii="Arial" w:hAnsi="Arial" w:cs="Arial"/>
-          <w:color w:val="000000"/>
-        </w:rPr>
-        <w:t>Common</w:t>
-      </w:r>
-      <w:proofErr w:type="spellEnd"/>
-      <w:r>
-        <w:rPr>
-          <w:rFonts w:ascii="Arial" w:hAnsi="Arial" w:cs="Arial"/>
-          <w:color w:val="000000"/>
-        </w:rPr>
-        <w:t xml:space="preserve"> </w:t>
-      </w:r>
-      <w:proofErr w:type="spellStart"/>
-      <w:r>
-        <w:rPr>
-          <w:rFonts w:ascii="Arial" w:hAnsi="Arial" w:cs="Arial"/>
-          <w:color w:val="000000"/>
-        </w:rPr>
-        <w:t>Language</w:t>
-      </w:r>
-      <w:proofErr w:type="spellEnd"/>
-      <w:r>
-        <w:rPr>
-          <w:rFonts w:ascii="Arial" w:hAnsi="Arial" w:cs="Arial"/>
-          <w:color w:val="000000"/>
-        </w:rPr>
-        <w:t xml:space="preserve"> </w:t>
-      </w:r>
-      <w:proofErr w:type="spellStart"/>
-      <w:r>
-        <w:rPr>
-          <w:rFonts w:ascii="Arial" w:hAnsi="Arial" w:cs="Arial"/>
-          <w:color w:val="000000"/>
-        </w:rPr>
-        <w:t>Infrastructure</w:t>
-      </w:r>
-      <w:proofErr w:type="spellEnd"/>
-      <w:r>
-        <w:rPr>
-          <w:rFonts w:ascii="Arial" w:hAnsi="Arial" w:cs="Arial"/>
-          <w:color w:val="000000"/>
-        </w:rPr>
-        <w:t>). Najpopularniejsze z nich to C#, VB.NET oraz C++/CLI.</w:t>
+        <w:t xml:space="preserve"> Wspierane są wszystkie języki programowania kompatybilne z architekturą CLI (Common Language Infrastructure). Najpopularniejsze z nich to C#, VB.NET oraz C++/CLI.</w:t>
       </w:r>
     </w:p>
     <w:p>
@@ -2248,10 +1925,12 @@
           <w:szCs w:val="28"/>
           <w:shd w:val="clear" w:color="auto" w:fill="FFFFFF"/>
         </w:rPr>
-        <w:t xml:space="preserve">2 Windows </w:t>
-      </w:r>
-      <w:proofErr w:type="spellStart"/>
-      <w:r>
+        <w:t>2 Windows Presentation Foundation</w:t>
+      </w:r>
+    </w:p>
+    <w:p>
+      <w:pPr>
+        <w:spacing w:line="360" w:lineRule="auto"/>
         <w:rPr>
           <w:rFonts w:ascii="Arial" w:hAnsi="Arial" w:cs="Arial"/>
           <w:color w:val="000000"/>
@@ -2259,42 +1938,6 @@
           <w:szCs w:val="28"/>
           <w:shd w:val="clear" w:color="auto" w:fill="FFFFFF"/>
         </w:rPr>
-        <w:t>Presentation</w:t>
-      </w:r>
-      <w:proofErr w:type="spellEnd"/>
-      <w:r>
-        <w:rPr>
-          <w:rFonts w:ascii="Arial" w:hAnsi="Arial" w:cs="Arial"/>
-          <w:color w:val="000000"/>
-          <w:sz w:val="28"/>
-          <w:szCs w:val="28"/>
-          <w:shd w:val="clear" w:color="auto" w:fill="FFFFFF"/>
-        </w:rPr>
-        <w:t xml:space="preserve"> </w:t>
-      </w:r>
-      <w:proofErr w:type="spellStart"/>
-      <w:r>
-        <w:rPr>
-          <w:rFonts w:ascii="Arial" w:hAnsi="Arial" w:cs="Arial"/>
-          <w:color w:val="000000"/>
-          <w:sz w:val="28"/>
-          <w:szCs w:val="28"/>
-          <w:shd w:val="clear" w:color="auto" w:fill="FFFFFF"/>
-        </w:rPr>
-        <w:t>Foundation</w:t>
-      </w:r>
-      <w:proofErr w:type="spellEnd"/>
-    </w:p>
-    <w:p>
-      <w:pPr>
-        <w:spacing w:line="360" w:lineRule="auto"/>
-        <w:rPr>
-          <w:rFonts w:ascii="Arial" w:hAnsi="Arial" w:cs="Arial"/>
-          <w:color w:val="000000"/>
-          <w:sz w:val="28"/>
-          <w:szCs w:val="28"/>
-          <w:shd w:val="clear" w:color="auto" w:fill="FFFFFF"/>
-        </w:rPr>
       </w:pPr>
     </w:p>
     <w:p>
@@ -2324,23 +1967,7 @@
           <w:rFonts w:ascii="Arial" w:hAnsi="Arial" w:cs="Arial"/>
           <w:color w:val="000000"/>
         </w:rPr>
-        <w:t xml:space="preserve">następcą Windows </w:t>
-      </w:r>
-      <w:proofErr w:type="spellStart"/>
-      <w:r>
-        <w:rPr>
-          <w:rFonts w:ascii="Arial" w:hAnsi="Arial" w:cs="Arial"/>
-          <w:color w:val="000000"/>
-        </w:rPr>
-        <w:t>Forms</w:t>
-      </w:r>
-      <w:proofErr w:type="spellEnd"/>
-      <w:r>
-        <w:rPr>
-          <w:rFonts w:ascii="Arial" w:hAnsi="Arial" w:cs="Arial"/>
-          <w:color w:val="000000"/>
-        </w:rPr>
-        <w:t>.</w:t>
+        <w:t>następcą Windows Forms.</w:t>
       </w:r>
       <w:r>
         <w:rPr>
@@ -2382,87 +2009,7 @@
           <w:rFonts w:ascii="Arial" w:hAnsi="Arial" w:cs="Arial"/>
           <w:color w:val="000000"/>
         </w:rPr>
-        <w:t>XAML (</w:t>
-      </w:r>
-      <w:proofErr w:type="spellStart"/>
-      <w:r>
-        <w:rPr>
-          <w:rFonts w:ascii="Arial" w:hAnsi="Arial" w:cs="Arial"/>
-          <w:color w:val="000000"/>
-        </w:rPr>
-        <w:t>Extensible</w:t>
-      </w:r>
-      <w:proofErr w:type="spellEnd"/>
-      <w:r>
-        <w:rPr>
-          <w:rFonts w:ascii="Arial" w:hAnsi="Arial" w:cs="Arial"/>
-          <w:color w:val="000000"/>
-        </w:rPr>
-        <w:t xml:space="preserve"> </w:t>
-      </w:r>
-      <w:proofErr w:type="spellStart"/>
-      <w:r>
-        <w:rPr>
-          <w:rFonts w:ascii="Arial" w:hAnsi="Arial" w:cs="Arial"/>
-          <w:color w:val="000000"/>
-        </w:rPr>
-        <w:t>Application</w:t>
-      </w:r>
-      <w:proofErr w:type="spellEnd"/>
-      <w:r>
-        <w:rPr>
-          <w:rFonts w:ascii="Arial" w:hAnsi="Arial" w:cs="Arial"/>
-          <w:color w:val="000000"/>
-        </w:rPr>
-        <w:t xml:space="preserve"> </w:t>
-      </w:r>
-      <w:proofErr w:type="spellStart"/>
-      <w:r>
-        <w:rPr>
-          <w:rFonts w:ascii="Arial" w:hAnsi="Arial" w:cs="Arial"/>
-          <w:color w:val="000000"/>
-        </w:rPr>
-        <w:t>Markup</w:t>
-      </w:r>
-      <w:proofErr w:type="spellEnd"/>
-      <w:r>
-        <w:rPr>
-          <w:rFonts w:ascii="Arial" w:hAnsi="Arial" w:cs="Arial"/>
-          <w:color w:val="000000"/>
-        </w:rPr>
-        <w:t xml:space="preserve"> </w:t>
-      </w:r>
-      <w:proofErr w:type="spellStart"/>
-      <w:r>
-        <w:rPr>
-          <w:rFonts w:ascii="Arial" w:hAnsi="Arial" w:cs="Arial"/>
-          <w:color w:val="000000"/>
-        </w:rPr>
-        <w:t>Language</w:t>
-      </w:r>
-      <w:proofErr w:type="spellEnd"/>
-      <w:r>
-        <w:rPr>
-          <w:rFonts w:ascii="Arial" w:hAnsi="Arial" w:cs="Arial"/>
-          <w:color w:val="000000"/>
-        </w:rPr>
-        <w:t xml:space="preserve">). Jest to deklaratywny język oparty na języku XML w którym za pomocą </w:t>
-      </w:r>
-      <w:proofErr w:type="spellStart"/>
-      <w:r>
-        <w:rPr>
-          <w:rFonts w:ascii="Arial" w:hAnsi="Arial" w:cs="Arial"/>
-          <w:color w:val="000000"/>
-        </w:rPr>
-        <w:t>tagów</w:t>
-      </w:r>
-      <w:proofErr w:type="spellEnd"/>
-      <w:r>
-        <w:rPr>
-          <w:rFonts w:ascii="Arial" w:hAnsi="Arial" w:cs="Arial"/>
-          <w:color w:val="000000"/>
-        </w:rPr>
-        <w:t xml:space="preserve"> i atrybutów opisywane są (głównie) elementy graficzne i ich właściwości, np.</w:t>
+        <w:t>XAML (Extensible Application Markup Language). Jest to deklaratywny język oparty na języku XML w którym za pomocą tagów i atrybutów opisywane są (głównie) elementy graficzne i ich właściwości, np.</w:t>
       </w:r>
     </w:p>
     <w:p>
@@ -2497,9 +2044,8 @@
           <w:i/>
           <w:color w:val="000000"/>
         </w:rPr>
-        <w:t>&lt;</w:t>
-      </w:r>
-      <w:proofErr w:type="spellStart"/>
+        <w:t>&lt;Button x:Name="myButton"</w:t>
+      </w:r>
       <w:r>
         <w:rPr>
           <w:rFonts w:ascii="Arial" w:hAnsi="Arial" w:cs="Arial"/>
@@ -2507,9 +2053,8 @@
           <w:i/>
           <w:color w:val="000000"/>
         </w:rPr>
-        <w:t>Button</w:t>
-      </w:r>
-      <w:proofErr w:type="spellEnd"/>
+        <w:t xml:space="preserve"> </w:t>
+      </w:r>
       <w:r>
         <w:rPr>
           <w:rFonts w:ascii="Arial" w:hAnsi="Arial" w:cs="Arial"/>
@@ -2517,7 +2062,7 @@
           <w:i/>
           <w:color w:val="000000"/>
         </w:rPr>
-        <w:t xml:space="preserve"> x:Name="myButton"</w:t>
+        <w:t>Content="Click me"</w:t>
       </w:r>
       <w:r>
         <w:rPr>
@@ -2528,7 +2073,6 @@
         </w:rPr>
         <w:t xml:space="preserve"> </w:t>
       </w:r>
-      <w:proofErr w:type="spellStart"/>
       <w:r>
         <w:rPr>
           <w:rFonts w:ascii="Arial" w:hAnsi="Arial" w:cs="Arial"/>
@@ -2536,46 +2080,7 @@
           <w:i/>
           <w:color w:val="000000"/>
         </w:rPr>
-        <w:t>Content="Click</w:t>
-      </w:r>
-      <w:proofErr w:type="spellEnd"/>
-      <w:r>
-        <w:rPr>
-          <w:rFonts w:ascii="Arial" w:hAnsi="Arial" w:cs="Arial"/>
-          <w:b/>
-          <w:i/>
-          <w:color w:val="000000"/>
-        </w:rPr>
-        <w:t xml:space="preserve"> me"</w:t>
-      </w:r>
-      <w:r>
-        <w:rPr>
-          <w:rFonts w:ascii="Arial" w:hAnsi="Arial" w:cs="Arial"/>
-          <w:b/>
-          <w:i/>
-          <w:color w:val="000000"/>
-        </w:rPr>
-        <w:t xml:space="preserve"> </w:t>
-      </w:r>
-      <w:proofErr w:type="spellStart"/>
-      <w:r>
-        <w:rPr>
-          <w:rFonts w:ascii="Arial" w:hAnsi="Arial" w:cs="Arial"/>
-          <w:b/>
-          <w:i/>
-          <w:color w:val="000000"/>
-        </w:rPr>
-        <w:t>Background="Aqua</w:t>
-      </w:r>
-      <w:proofErr w:type="spellEnd"/>
-      <w:r>
-        <w:rPr>
-          <w:rFonts w:ascii="Arial" w:hAnsi="Arial" w:cs="Arial"/>
-          <w:b/>
-          <w:i/>
-          <w:color w:val="000000"/>
-        </w:rPr>
-        <w:t>" /&gt;</w:t>
+        <w:t>Background="Aqua" /&gt;</w:t>
       </w:r>
     </w:p>
     <w:p>
@@ -2604,122 +2109,33 @@
           <w:color w:val="000000"/>
         </w:rPr>
       </w:pPr>
-      <w:proofErr w:type="spellStart"/>
-      <w:r>
-        <w:rPr>
-          <w:rFonts w:ascii="Arial" w:hAnsi="Arial" w:cs="Arial"/>
-          <w:color w:val="000000"/>
-        </w:rPr>
-        <w:t>Parser</w:t>
-      </w:r>
-      <w:proofErr w:type="spellEnd"/>
-      <w:r>
-        <w:rPr>
-          <w:rFonts w:ascii="Arial" w:hAnsi="Arial" w:cs="Arial"/>
-          <w:color w:val="000000"/>
-        </w:rPr>
-        <w:t xml:space="preserve"> języka XAML następnie generuje kod w którym tworzone są odpowiadające obiekty i powiązane z nimi właściwości. Hierarchiczna struktura języka XAML, style oraz szablony pozwalają na łatwiejsze projektowanie zaawansowanych interfejsów graficznych.</w:t>
-      </w:r>
-      <w:r>
-        <w:rPr>
-          <w:rFonts w:ascii="Arial" w:hAnsi="Arial" w:cs="Arial"/>
-          <w:color w:val="000000"/>
-        </w:rPr>
-        <w:t xml:space="preserve"> Kontrolki nie są już powiązane z </w:t>
-      </w:r>
-      <w:proofErr w:type="spellStart"/>
-      <w:r>
-        <w:rPr>
-          <w:rFonts w:ascii="Arial" w:hAnsi="Arial" w:cs="Arial"/>
-          <w:color w:val="000000"/>
-        </w:rPr>
-        <w:t>WinAPI</w:t>
-      </w:r>
-      <w:proofErr w:type="spellEnd"/>
-      <w:r>
-        <w:rPr>
-          <w:rFonts w:ascii="Arial" w:hAnsi="Arial" w:cs="Arial"/>
-          <w:color w:val="000000"/>
-        </w:rPr>
-        <w:t xml:space="preserve"> jak to miało miejsce w </w:t>
-      </w:r>
-      <w:proofErr w:type="spellStart"/>
-      <w:r>
-        <w:rPr>
-          <w:rFonts w:ascii="Arial" w:hAnsi="Arial" w:cs="Arial"/>
-          <w:color w:val="000000"/>
-        </w:rPr>
-        <w:t>WinForms</w:t>
-      </w:r>
-      <w:proofErr w:type="spellEnd"/>
-      <w:r>
-        <w:rPr>
-          <w:rFonts w:ascii="Arial" w:hAnsi="Arial" w:cs="Arial"/>
-          <w:color w:val="000000"/>
-        </w:rPr>
-        <w:t>.</w:t>
-      </w:r>
-      <w:r>
-        <w:rPr>
-          <w:rFonts w:ascii="Arial" w:hAnsi="Arial" w:cs="Arial"/>
-          <w:color w:val="000000"/>
-        </w:rPr>
-        <w:t xml:space="preserve"> </w:t>
-      </w:r>
-      <w:proofErr w:type="spellStart"/>
-      <w:r>
-        <w:rPr>
-          <w:rFonts w:ascii="Arial" w:hAnsi="Arial" w:cs="Arial"/>
-          <w:color w:val="000000"/>
-        </w:rPr>
-        <w:t>W</w:t>
-      </w:r>
-      <w:proofErr w:type="spellEnd"/>
-      <w:r>
-        <w:rPr>
-          <w:rFonts w:ascii="Arial" w:hAnsi="Arial" w:cs="Arial"/>
-          <w:color w:val="000000"/>
-        </w:rPr>
-        <w:t xml:space="preserve"> WPF zastosowano również nowoczesny silnik graficzny – </w:t>
-      </w:r>
-      <w:proofErr w:type="spellStart"/>
-      <w:r>
-        <w:rPr>
-          <w:rFonts w:ascii="Arial" w:hAnsi="Arial" w:cs="Arial"/>
-          <w:color w:val="000000"/>
-        </w:rPr>
-        <w:t>DirectX</w:t>
-      </w:r>
-      <w:proofErr w:type="spellEnd"/>
-      <w:r>
-        <w:rPr>
-          <w:rFonts w:ascii="Arial" w:hAnsi="Arial" w:cs="Arial"/>
-          <w:color w:val="000000"/>
-        </w:rPr>
-        <w:t>. Pozwala on na wyświetlanie bardziej zaawansowanej grafiki niż to miało miejsce w przypadku silnika GDI. Dodatkowo silnik ten oferuje większą wydajność poprzez lepsze wykorzystanie dostępnego sprzętu (głównie karty graficznej).</w:t>
-      </w:r>
-      <w:r>
-        <w:rPr>
-          <w:rFonts w:ascii="Arial" w:hAnsi="Arial" w:cs="Arial"/>
-          <w:color w:val="000000"/>
-        </w:rPr>
-        <w:t xml:space="preserve"> W WPF zastosowany został mechanizm powiązania danych (data </w:t>
-      </w:r>
-      <w:proofErr w:type="spellStart"/>
-      <w:r>
-        <w:rPr>
-          <w:rFonts w:ascii="Arial" w:hAnsi="Arial" w:cs="Arial"/>
-          <w:color w:val="000000"/>
-        </w:rPr>
-        <w:t>binding</w:t>
-      </w:r>
-      <w:proofErr w:type="spellEnd"/>
-      <w:r>
-        <w:rPr>
-          <w:rFonts w:ascii="Arial" w:hAnsi="Arial" w:cs="Arial"/>
-          <w:color w:val="000000"/>
-        </w:rPr>
-        <w:t>). Umożliwia on utworzenie połączenia pomiędzy elementem UI a obiektem znajdującym się w logice biznesowej. Połączenie takie umożliwia wzajemną aktualizację obu stron w momencie nastąpienia zmiany. Technika ta zapewnia separację logiki biznesowej od definicji interfejsu graficznego, co z kolei wpływa na czytelność</w:t>
+      <w:r>
+        <w:rPr>
+          <w:rFonts w:ascii="Arial" w:hAnsi="Arial" w:cs="Arial"/>
+          <w:color w:val="000000"/>
+        </w:rPr>
+        <w:t>Parser języka XAML następnie generuje kod w którym tworzone są odpowiadające obiekty i powiązane z nimi właściwości. Hierarchiczna struktura języka XAML, style oraz szablony pozwalają na łatwiejsze projektowanie zaawansowanych interfejsów graficznych.</w:t>
+      </w:r>
+      <w:r>
+        <w:rPr>
+          <w:rFonts w:ascii="Arial" w:hAnsi="Arial" w:cs="Arial"/>
+          <w:color w:val="000000"/>
+        </w:rPr>
+        <w:t xml:space="preserve"> Kontrolki nie są już powiązane z WinAPI jak to miało miejsce w WinForms.</w:t>
+      </w:r>
+      <w:r>
+        <w:rPr>
+          <w:rFonts w:ascii="Arial" w:hAnsi="Arial" w:cs="Arial"/>
+          <w:color w:val="000000"/>
+        </w:rPr>
+        <w:t xml:space="preserve"> W WPF zastosowano również nowoczesny silnik graficzny – DirectX. Pozwala on na wyświetlanie bardziej zaawansowanej grafiki niż to miało miejsce w przypadku silnika GDI. Dodatkowo silnik ten oferuje większą wydajność poprzez lepsze wykorzystanie dostępnego sprzętu (głównie karty graficznej).</w:t>
+      </w:r>
+      <w:r>
+        <w:rPr>
+          <w:rFonts w:ascii="Arial" w:hAnsi="Arial" w:cs="Arial"/>
+          <w:color w:val="000000"/>
+        </w:rPr>
+        <w:t xml:space="preserve"> W WPF zastosowany został mechanizm powiązania danych (data binding). Umożliwia on utworzenie połączenia pomiędzy elementem UI a obiektem znajdującym się w logice biznesowej. Połączenie takie umożliwia wzajemną aktualizację obu stron w momencie nastąpienia zmiany. Technika ta zapewnia separację logiki biznesowej od definicji interfejsu graficznego, co z kolei wpływa na czytelność</w:t>
       </w:r>
       <w:r>
         <w:rPr>
@@ -2809,10 +2225,13 @@
           <w:szCs w:val="28"/>
           <w:shd w:val="clear" w:color="auto" w:fill="FFFFFF"/>
         </w:rPr>
-        <w:t xml:space="preserve">3 </w:t>
-      </w:r>
-      <w:proofErr w:type="spellStart"/>
-      <w:r>
+        <w:t>3 Silverlight</w:t>
+      </w:r>
+    </w:p>
+    <w:p>
+      <w:pPr>
+        <w:spacing w:line="360" w:lineRule="auto"/>
+        <w:ind w:left="360"/>
         <w:rPr>
           <w:rFonts w:ascii="Arial" w:hAnsi="Arial" w:cs="Arial"/>
           <w:color w:val="000000"/>
@@ -2820,9 +2239,7 @@
           <w:szCs w:val="28"/>
           <w:shd w:val="clear" w:color="auto" w:fill="FFFFFF"/>
         </w:rPr>
-        <w:t>Silverlight</w:t>
-      </w:r>
-      <w:proofErr w:type="spellEnd"/>
+      </w:pPr>
     </w:p>
     <w:p>
       <w:pPr>
@@ -2831,6 +2248,72 @@
         <w:rPr>
           <w:rFonts w:ascii="Arial" w:hAnsi="Arial" w:cs="Arial"/>
           <w:color w:val="000000"/>
+        </w:rPr>
+      </w:pPr>
+      <w:r>
+        <w:rPr>
+          <w:rFonts w:ascii="Arial" w:hAnsi="Arial" w:cs="Arial"/>
+          <w:color w:val="000000"/>
+        </w:rPr>
+        <w:t xml:space="preserve">Silverlight jest technologią, która zadebiutowała w 2007 roku. </w:t>
+      </w:r>
+      <w:r>
+        <w:rPr>
+          <w:rFonts w:ascii="Arial" w:hAnsi="Arial" w:cs="Arial"/>
+          <w:color w:val="000000"/>
+        </w:rPr>
+        <w:t>Wykorzystuje ona wiele funk</w:t>
+      </w:r>
+      <w:r>
+        <w:rPr>
+          <w:rFonts w:ascii="Arial" w:hAnsi="Arial" w:cs="Arial"/>
+          <w:color w:val="000000"/>
+        </w:rPr>
+        <w:t>cjonalności dostępnych w WPF, ale aplikacje napisane w tej technologii uruchamiane są poprzez przeglądarkę internetową (np. Mozilla Firefox lub Internet Explorer). Technologia ta umożliwiała uruchamianie aplikacji na wielu systemach operacyjnych (</w:t>
+      </w:r>
+      <w:r>
+        <w:rPr>
+          <w:rFonts w:ascii="Arial" w:hAnsi="Arial" w:cs="Arial"/>
+          <w:color w:val="000000"/>
+        </w:rPr>
+        <w:t xml:space="preserve">m.in. </w:t>
+      </w:r>
+      <w:r>
+        <w:rPr>
+          <w:rFonts w:ascii="Arial" w:hAnsi="Arial" w:cs="Arial"/>
+          <w:color w:val="000000"/>
+        </w:rPr>
+        <w:t>macOS oraz Linux poprzez alternatywną implementację Moonlight). Silverlight wraz z kolejnymi wersjami miał problemy z kompatybilnością z przeglądarkami</w:t>
+      </w:r>
+      <w:r>
+        <w:rPr>
+          <w:rFonts w:ascii="Arial" w:hAnsi="Arial" w:cs="Arial"/>
+          <w:color w:val="000000"/>
+        </w:rPr>
+        <w:t xml:space="preserve"> internetowymi oraz z wspieranymi systemami operacyjnymi. Obecnie</w:t>
+      </w:r>
+      <w:r>
+        <w:rPr>
+          <w:rFonts w:ascii="Arial" w:hAnsi="Arial" w:cs="Arial"/>
+          <w:color w:val="000000"/>
+        </w:rPr>
+        <w:t xml:space="preserve"> Microsoft jak i</w:t>
+      </w:r>
+      <w:r>
+        <w:rPr>
+          <w:rFonts w:ascii="Arial" w:hAnsi="Arial" w:cs="Arial"/>
+          <w:color w:val="000000"/>
+        </w:rPr>
+        <w:t xml:space="preserve"> większość przeglądarek zakończyło/planuje zakończenie wsparcia dla tej technologii.</w:t>
+      </w:r>
+    </w:p>
+    <w:p>
+      <w:pPr>
+        <w:spacing w:line="360" w:lineRule="auto"/>
+        <w:ind w:left="360"/>
+        <w:rPr>
+          <w:rFonts w:ascii="Arial" w:hAnsi="Arial" w:cs="Arial"/>
+          <w:color w:val="000000"/>
           <w:sz w:val="28"/>
           <w:szCs w:val="28"/>
           <w:shd w:val="clear" w:color="auto" w:fill="FFFFFF"/>
@@ -2844,47 +2327,134 @@
         <w:rPr>
           <w:rFonts w:ascii="Arial" w:hAnsi="Arial" w:cs="Arial"/>
           <w:color w:val="000000"/>
-        </w:rPr>
-      </w:pPr>
-      <w:proofErr w:type="spellStart"/>
-      <w:r>
-        <w:rPr>
-          <w:rFonts w:ascii="Arial" w:hAnsi="Arial" w:cs="Arial"/>
-          <w:color w:val="000000"/>
-        </w:rPr>
-        <w:t>Silverlight</w:t>
-      </w:r>
-      <w:proofErr w:type="spellEnd"/>
-      <w:r>
-        <w:rPr>
-          <w:rFonts w:ascii="Arial" w:hAnsi="Arial" w:cs="Arial"/>
-          <w:color w:val="000000"/>
-        </w:rPr>
-        <w:t xml:space="preserve"> jest technologią, która zadebiutowała w 2007 roku. </w:t>
-      </w:r>
-      <w:r>
-        <w:rPr>
-          <w:rFonts w:ascii="Arial" w:hAnsi="Arial" w:cs="Arial"/>
-          <w:color w:val="000000"/>
-        </w:rPr>
-        <w:t>Wykorzystuje ona wiele funk</w:t>
-      </w:r>
-      <w:r>
-        <w:rPr>
-          <w:rFonts w:ascii="Arial" w:hAnsi="Arial" w:cs="Arial"/>
-          <w:color w:val="000000"/>
-        </w:rPr>
-        <w:t xml:space="preserve">cjonalności dostępnych w WPF, ale aplikacje napisane w tej technologii uruchamiane są poprzez przeglądarkę internetową (np. </w:t>
-      </w:r>
-      <w:proofErr w:type="spellStart"/>
-      <w:r>
-        <w:rPr>
-          <w:rFonts w:ascii="Arial" w:hAnsi="Arial" w:cs="Arial"/>
-          <w:color w:val="000000"/>
-        </w:rPr>
-        <w:t>Mozilla</w:t>
-      </w:r>
-      <w:proofErr w:type="spellEnd"/>
+          <w:sz w:val="28"/>
+          <w:szCs w:val="28"/>
+          <w:shd w:val="clear" w:color="auto" w:fill="FFFFFF"/>
+        </w:rPr>
+      </w:pPr>
+      <w:r>
+        <w:rPr>
+          <w:rFonts w:ascii="Arial" w:hAnsi="Arial" w:cs="Arial"/>
+          <w:color w:val="000000"/>
+          <w:sz w:val="28"/>
+          <w:szCs w:val="28"/>
+          <w:shd w:val="clear" w:color="auto" w:fill="FFFFFF"/>
+        </w:rPr>
+        <w:t>1.1</w:t>
+      </w:r>
+      <w:r>
+        <w:rPr>
+          <w:rFonts w:ascii="Arial" w:hAnsi="Arial" w:cs="Arial"/>
+          <w:color w:val="000000"/>
+          <w:sz w:val="28"/>
+          <w:szCs w:val="28"/>
+          <w:shd w:val="clear" w:color="auto" w:fill="FFFFFF"/>
+        </w:rPr>
+        <w:t>.</w:t>
+      </w:r>
+      <w:r>
+        <w:rPr>
+          <w:rFonts w:ascii="Arial" w:hAnsi="Arial" w:cs="Arial"/>
+          <w:color w:val="000000"/>
+          <w:sz w:val="28"/>
+          <w:szCs w:val="28"/>
+          <w:shd w:val="clear" w:color="auto" w:fill="FFFFFF"/>
+        </w:rPr>
+        <w:t>4 Windows Runtime</w:t>
+      </w:r>
+    </w:p>
+    <w:p>
+      <w:pPr>
+        <w:spacing w:line="360" w:lineRule="auto"/>
+        <w:ind w:left="360"/>
+        <w:rPr>
+          <w:rFonts w:ascii="Arial" w:hAnsi="Arial" w:cs="Arial"/>
+          <w:color w:val="000000"/>
+          <w:sz w:val="28"/>
+          <w:szCs w:val="28"/>
+          <w:shd w:val="clear" w:color="auto" w:fill="FFFFFF"/>
+        </w:rPr>
+      </w:pPr>
+    </w:p>
+    <w:p>
+      <w:pPr>
+        <w:spacing w:line="360" w:lineRule="auto"/>
+        <w:ind w:left="360"/>
+        <w:rPr>
+          <w:rFonts w:ascii="Arial" w:hAnsi="Arial" w:cs="Arial"/>
+          <w:color w:val="000000"/>
+        </w:rPr>
+      </w:pPr>
+      <w:r>
+        <w:rPr>
+          <w:rFonts w:ascii="Arial" w:hAnsi="Arial" w:cs="Arial"/>
+          <w:color w:val="000000"/>
+        </w:rPr>
+        <w:t xml:space="preserve">WinRT jest </w:t>
+      </w:r>
+      <w:r>
+        <w:rPr>
+          <w:rFonts w:ascii="Arial" w:hAnsi="Arial" w:cs="Arial"/>
+          <w:color w:val="000000"/>
+        </w:rPr>
+        <w:t>interfejsem programistycznym</w:t>
+      </w:r>
+      <w:r>
+        <w:rPr>
+          <w:rFonts w:ascii="Arial" w:hAnsi="Arial" w:cs="Arial"/>
+          <w:color w:val="000000"/>
+        </w:rPr>
+        <w:t xml:space="preserve">, </w:t>
+      </w:r>
+      <w:r>
+        <w:rPr>
+          <w:rFonts w:ascii="Arial" w:hAnsi="Arial" w:cs="Arial"/>
+          <w:color w:val="000000"/>
+        </w:rPr>
+        <w:t>który został wprowadzony</w:t>
+      </w:r>
+      <w:r>
+        <w:rPr>
+          <w:rFonts w:ascii="Arial" w:hAnsi="Arial" w:cs="Arial"/>
+          <w:color w:val="000000"/>
+        </w:rPr>
+        <w:t xml:space="preserve"> wraz z debiutem systemu Windows 8.</w:t>
+      </w:r>
+      <w:r>
+        <w:rPr>
+          <w:rFonts w:ascii="Arial" w:hAnsi="Arial" w:cs="Arial"/>
+          <w:color w:val="000000"/>
+        </w:rPr>
+        <w:t xml:space="preserve"> Technologia ta nie bazuje już tak jak wcześniej wymienione na bibliotece .NET, lecz zastępuje ona wcześniej wykorzystywany interfejs WinAPI. Pomimo oderwania się od platformy .NET większość mechanizmów w niej zawartych zostało przeniesionych na WinRT. Nowy interfejs programistyczny wymusza na programiście stosowanie wywołań asynchronicznych przy operacjach wejścia/wyjścia w celu uniknięcia blokady interfejsu graficznego lub niepotrzebnego blokowania wątku</w:t>
+      </w:r>
+      <w:r>
+        <w:rPr>
+          <w:rFonts w:ascii="Arial" w:hAnsi="Arial" w:cs="Arial"/>
+          <w:color w:val="000000"/>
+        </w:rPr>
+        <w:t xml:space="preserve"> podczas oczekiwania na dane</w:t>
+      </w:r>
+      <w:r>
+        <w:rPr>
+          <w:rFonts w:ascii="Arial" w:hAnsi="Arial" w:cs="Arial"/>
+          <w:color w:val="000000"/>
+        </w:rPr>
+        <w:t>.</w:t>
+      </w:r>
+      <w:r>
+        <w:rPr>
+          <w:rFonts w:ascii="Arial" w:hAnsi="Arial" w:cs="Arial"/>
+          <w:color w:val="000000"/>
+        </w:rPr>
+        <w:t xml:space="preserve"> WinRT natywnie oferuje wsparcie dla procesorów x86 oraz ARM. Odłączenie się od platformy .NET wiąże się również z zmianą wspieranych języków programowania. Są to C#, VB.NET, JavaScript </w:t>
+      </w:r>
+      <w:r>
+        <w:rPr>
+          <w:rFonts w:ascii="Arial" w:hAnsi="Arial" w:cs="Arial"/>
+          <w:color w:val="000000"/>
+        </w:rPr>
+        <w:t xml:space="preserve"> oraz C++/CX. Interfejsy graficzne natomiast projektuje się za pomocą wcześniej opisanego języka XAML oraz HTML/CSS.</w:t>
+      </w:r>
       <w:r>
         <w:rPr>
           <w:rFonts w:ascii="Arial" w:hAnsi="Arial" w:cs="Arial"/>
@@ -2892,97 +2462,83 @@
         </w:rPr>
         <w:t xml:space="preserve"> </w:t>
       </w:r>
-      <w:proofErr w:type="spellStart"/>
-      <w:r>
-        <w:rPr>
-          <w:rFonts w:ascii="Arial" w:hAnsi="Arial" w:cs="Arial"/>
-          <w:color w:val="000000"/>
-        </w:rPr>
-        <w:t>Firefox</w:t>
-      </w:r>
-      <w:proofErr w:type="spellEnd"/>
-      <w:r>
-        <w:rPr>
-          <w:rFonts w:ascii="Arial" w:hAnsi="Arial" w:cs="Arial"/>
-          <w:color w:val="000000"/>
-        </w:rPr>
-        <w:t xml:space="preserve"> lub Internet Explorer). Technologia ta umożliwiała uruchamianie aplikacji na wielu systemach operacyjnych (</w:t>
-      </w:r>
-      <w:r>
-        <w:rPr>
-          <w:rFonts w:ascii="Arial" w:hAnsi="Arial" w:cs="Arial"/>
-          <w:color w:val="000000"/>
-        </w:rPr>
-        <w:t xml:space="preserve">m.in. </w:t>
-      </w:r>
-      <w:proofErr w:type="spellStart"/>
-      <w:r>
-        <w:rPr>
-          <w:rFonts w:ascii="Arial" w:hAnsi="Arial" w:cs="Arial"/>
-          <w:color w:val="000000"/>
-        </w:rPr>
-        <w:t>macOS</w:t>
-      </w:r>
-      <w:proofErr w:type="spellEnd"/>
-      <w:r>
-        <w:rPr>
-          <w:rFonts w:ascii="Arial" w:hAnsi="Arial" w:cs="Arial"/>
-          <w:color w:val="000000"/>
-        </w:rPr>
-        <w:t xml:space="preserve"> oraz Linux poprzez alternatywną implementację </w:t>
-      </w:r>
-      <w:proofErr w:type="spellStart"/>
-      <w:r>
-        <w:rPr>
-          <w:rFonts w:ascii="Arial" w:hAnsi="Arial" w:cs="Arial"/>
-          <w:color w:val="000000"/>
-        </w:rPr>
-        <w:t>Moonlight</w:t>
-      </w:r>
-      <w:proofErr w:type="spellEnd"/>
-      <w:r>
-        <w:rPr>
-          <w:rFonts w:ascii="Arial" w:hAnsi="Arial" w:cs="Arial"/>
-          <w:color w:val="000000"/>
-        </w:rPr>
-        <w:t xml:space="preserve">). </w:t>
-      </w:r>
-      <w:proofErr w:type="spellStart"/>
-      <w:r>
-        <w:rPr>
-          <w:rFonts w:ascii="Arial" w:hAnsi="Arial" w:cs="Arial"/>
-          <w:color w:val="000000"/>
-        </w:rPr>
-        <w:t>Silverlight</w:t>
-      </w:r>
-      <w:proofErr w:type="spellEnd"/>
-      <w:r>
-        <w:rPr>
-          <w:rFonts w:ascii="Arial" w:hAnsi="Arial" w:cs="Arial"/>
-          <w:color w:val="000000"/>
-        </w:rPr>
-        <w:t xml:space="preserve"> wraz z kolejnymi wersjami miał problemy z kompatybilnością z przeglądarkami</w:t>
-      </w:r>
-      <w:r>
-        <w:rPr>
-          <w:rFonts w:ascii="Arial" w:hAnsi="Arial" w:cs="Arial"/>
-          <w:color w:val="000000"/>
-        </w:rPr>
-        <w:t xml:space="preserve"> internetowymi oraz z wspieranymi systemami operacyjnymi. Obecnie</w:t>
-      </w:r>
-      <w:r>
-        <w:rPr>
-          <w:rFonts w:ascii="Arial" w:hAnsi="Arial" w:cs="Arial"/>
-          <w:color w:val="000000"/>
-        </w:rPr>
-        <w:t xml:space="preserve"> Microsoft jak i</w:t>
-      </w:r>
-      <w:r>
-        <w:rPr>
-          <w:rFonts w:ascii="Arial" w:hAnsi="Arial" w:cs="Arial"/>
-          <w:color w:val="000000"/>
-        </w:rPr>
-        <w:t xml:space="preserve"> większość przeglądarek zakończyło/planuje zakończenie wsparcia dla tej technologii.</w:t>
+      <w:r>
+        <w:rPr>
+          <w:rFonts w:ascii="Arial" w:hAnsi="Arial" w:cs="Arial"/>
+          <w:color w:val="000000"/>
+        </w:rPr>
+        <w:t xml:space="preserve">Języki te są natywnie wspierane przez system operacyjny. </w:t>
+      </w:r>
+      <w:r>
+        <w:rPr>
+          <w:rFonts w:ascii="Arial" w:hAnsi="Arial" w:cs="Arial"/>
+          <w:color w:val="000000"/>
+        </w:rPr>
+        <w:t xml:space="preserve">Aplikacje </w:t>
+      </w:r>
+      <w:r>
+        <w:rPr>
+          <w:rFonts w:ascii="Arial" w:hAnsi="Arial" w:cs="Arial"/>
+          <w:color w:val="000000"/>
+        </w:rPr>
+        <w:t xml:space="preserve">w WinRT są uruchamiane w odseparowanym środowisku (sandbox) kontrolowanym przez system operacyjny. Ma to zapewnić większe bezpieczeństwo poprzez ścisłą kontrolę dostępu aplikacji do zasobów systemu takich jak dysk, sieć oraz </w:t>
+      </w:r>
+      <w:r>
+        <w:rPr>
+          <w:rFonts w:ascii="Arial" w:hAnsi="Arial" w:cs="Arial"/>
+          <w:color w:val="000000"/>
+        </w:rPr>
+        <w:t>do podłączonych urządzeń</w:t>
+      </w:r>
+      <w:r>
+        <w:rPr>
+          <w:rFonts w:ascii="Arial" w:hAnsi="Arial" w:cs="Arial"/>
+          <w:color w:val="000000"/>
+        </w:rPr>
+        <w:t>. Urządzenia mobilne</w:t>
+      </w:r>
+      <w:r>
+        <w:rPr>
+          <w:rFonts w:ascii="Arial" w:hAnsi="Arial" w:cs="Arial"/>
+          <w:color w:val="000000"/>
+        </w:rPr>
+        <w:t xml:space="preserve"> korzystają</w:t>
+      </w:r>
+      <w:r>
+        <w:rPr>
+          <w:rFonts w:ascii="Arial" w:hAnsi="Arial" w:cs="Arial"/>
+          <w:color w:val="000000"/>
+        </w:rPr>
+        <w:t xml:space="preserve"> z odmiany WinRT o </w:t>
+      </w:r>
+      <w:r>
+        <w:rPr>
+          <w:rFonts w:ascii="Arial" w:hAnsi="Arial" w:cs="Arial"/>
+          <w:color w:val="000000"/>
+        </w:rPr>
+        <w:lastRenderedPageBreak/>
+        <w:t xml:space="preserve">nazwie Windows Phone Runtime. </w:t>
+      </w:r>
+      <w:r>
+        <w:rPr>
+          <w:rFonts w:ascii="Arial" w:hAnsi="Arial" w:cs="Arial"/>
+          <w:color w:val="000000"/>
+        </w:rPr>
+        <w:t>Aplikacje WinRT są dystrybuowane poprzez sklep Windows (Windows Store). Podczas instalacji użytkownik proszony jest o zezwoleniu danej aplikacji na dostęp do chronionych części systemu (o ile</w:t>
+      </w:r>
+      <w:r>
+        <w:rPr>
+          <w:rFonts w:ascii="Arial" w:hAnsi="Arial" w:cs="Arial"/>
+          <w:color w:val="000000"/>
+        </w:rPr>
+        <w:t xml:space="preserve"> </w:t>
+      </w:r>
+      <w:r>
+        <w:rPr>
+          <w:rFonts w:ascii="Arial" w:hAnsi="Arial" w:cs="Arial"/>
+          <w:color w:val="000000"/>
+        </w:rPr>
+        <w:t>takich aplikacja wymaga).</w:t>
       </w:r>
     </w:p>
     <w:p>
@@ -2992,11 +2548,51 @@
         <w:rPr>
           <w:rFonts w:ascii="Arial" w:hAnsi="Arial" w:cs="Arial"/>
           <w:color w:val="000000"/>
+        </w:rPr>
+      </w:pPr>
+    </w:p>
+    <w:p>
+      <w:pPr>
+        <w:spacing w:line="360" w:lineRule="auto"/>
+        <w:ind w:left="360"/>
+        <w:rPr>
+          <w:rFonts w:ascii="Arial" w:hAnsi="Arial" w:cs="Arial"/>
+          <w:color w:val="000000"/>
           <w:sz w:val="28"/>
           <w:szCs w:val="28"/>
           <w:shd w:val="clear" w:color="auto" w:fill="FFFFFF"/>
         </w:rPr>
       </w:pPr>
+      <w:r>
+        <w:rPr>
+          <w:rFonts w:ascii="Arial" w:hAnsi="Arial" w:cs="Arial"/>
+          <w:color w:val="000000"/>
+          <w:sz w:val="28"/>
+          <w:szCs w:val="28"/>
+          <w:shd w:val="clear" w:color="auto" w:fill="FFFFFF"/>
+        </w:rPr>
+        <w:t>1.1</w:t>
+      </w:r>
+      <w:r>
+        <w:rPr>
+          <w:rFonts w:ascii="Arial" w:hAnsi="Arial" w:cs="Arial"/>
+          <w:color w:val="000000"/>
+          <w:sz w:val="28"/>
+          <w:szCs w:val="28"/>
+          <w:shd w:val="clear" w:color="auto" w:fill="FFFFFF"/>
+        </w:rPr>
+        <w:t>.</w:t>
+      </w:r>
+      <w:r>
+        <w:rPr>
+          <w:rFonts w:ascii="Arial" w:hAnsi="Arial" w:cs="Arial"/>
+          <w:color w:val="000000"/>
+          <w:sz w:val="28"/>
+          <w:szCs w:val="28"/>
+          <w:shd w:val="clear" w:color="auto" w:fill="FFFFFF"/>
+        </w:rPr>
+        <w:t>5 Universal Windows Platform</w:t>
+      </w:r>
     </w:p>
     <w:p>
       <w:pPr>
@@ -3005,638 +2601,46 @@
         <w:rPr>
           <w:rFonts w:ascii="Arial" w:hAnsi="Arial" w:cs="Arial"/>
           <w:color w:val="000000"/>
-          <w:sz w:val="28"/>
-          <w:szCs w:val="28"/>
-          <w:shd w:val="clear" w:color="auto" w:fill="FFFFFF"/>
-        </w:rPr>
-      </w:pPr>
-      <w:r>
-        <w:rPr>
-          <w:rFonts w:ascii="Arial" w:hAnsi="Arial" w:cs="Arial"/>
-          <w:color w:val="000000"/>
-          <w:sz w:val="28"/>
-          <w:szCs w:val="28"/>
-          <w:shd w:val="clear" w:color="auto" w:fill="FFFFFF"/>
-        </w:rPr>
-        <w:t>1.1</w:t>
-      </w:r>
-      <w:r>
-        <w:rPr>
-          <w:rFonts w:ascii="Arial" w:hAnsi="Arial" w:cs="Arial"/>
-          <w:color w:val="000000"/>
-          <w:sz w:val="28"/>
-          <w:szCs w:val="28"/>
-          <w:shd w:val="clear" w:color="auto" w:fill="FFFFFF"/>
-        </w:rPr>
-        <w:t>.</w:t>
-      </w:r>
-      <w:r>
-        <w:rPr>
-          <w:rFonts w:ascii="Arial" w:hAnsi="Arial" w:cs="Arial"/>
-          <w:color w:val="000000"/>
-          <w:sz w:val="28"/>
-          <w:szCs w:val="28"/>
-          <w:shd w:val="clear" w:color="auto" w:fill="FFFFFF"/>
-        </w:rPr>
-        <w:t xml:space="preserve">4 Windows </w:t>
-      </w:r>
-      <w:proofErr w:type="spellStart"/>
-      <w:r>
-        <w:rPr>
-          <w:rFonts w:ascii="Arial" w:hAnsi="Arial" w:cs="Arial"/>
-          <w:color w:val="000000"/>
-          <w:sz w:val="28"/>
-          <w:szCs w:val="28"/>
-          <w:shd w:val="clear" w:color="auto" w:fill="FFFFFF"/>
-        </w:rPr>
-        <w:t>Runtime</w:t>
-      </w:r>
-      <w:proofErr w:type="spellEnd"/>
-    </w:p>
-    <w:p>
-      <w:pPr>
+        </w:rPr>
+      </w:pPr>
+    </w:p>
+    <w:p>
+      <w:pPr>
+        <w:pStyle w:val="Akapitzlist"/>
         <w:spacing w:line="360" w:lineRule="auto"/>
         <w:ind w:left="360"/>
         <w:rPr>
           <w:rFonts w:ascii="Arial" w:hAnsi="Arial" w:cs="Arial"/>
           <w:color w:val="000000"/>
-          <w:sz w:val="28"/>
-          <w:szCs w:val="28"/>
-          <w:shd w:val="clear" w:color="auto" w:fill="FFFFFF"/>
-        </w:rPr>
-      </w:pPr>
-    </w:p>
-    <w:p>
-      <w:pPr>
-        <w:spacing w:line="360" w:lineRule="auto"/>
-        <w:ind w:left="360"/>
-        <w:rPr>
-          <w:rFonts w:ascii="Arial" w:hAnsi="Arial" w:cs="Arial"/>
-          <w:color w:val="000000"/>
-          <w:sz w:val="28"/>
-          <w:szCs w:val="28"/>
-          <w:shd w:val="clear" w:color="auto" w:fill="FFFFFF"/>
-        </w:rPr>
-      </w:pPr>
-      <w:proofErr w:type="spellStart"/>
-      <w:r>
-        <w:rPr>
-          <w:rFonts w:ascii="Arial" w:hAnsi="Arial" w:cs="Arial"/>
-          <w:color w:val="000000"/>
-          <w:sz w:val="28"/>
-          <w:szCs w:val="28"/>
-          <w:shd w:val="clear" w:color="auto" w:fill="FFFFFF"/>
-        </w:rPr>
-        <w:t>WinRT</w:t>
-      </w:r>
-      <w:proofErr w:type="spellEnd"/>
-      <w:r>
-        <w:rPr>
-          <w:rFonts w:ascii="Arial" w:hAnsi="Arial" w:cs="Arial"/>
-          <w:color w:val="000000"/>
-          <w:sz w:val="28"/>
-          <w:szCs w:val="28"/>
-          <w:shd w:val="clear" w:color="auto" w:fill="FFFFFF"/>
-        </w:rPr>
-        <w:t xml:space="preserve"> jest </w:t>
-      </w:r>
-      <w:r>
-        <w:rPr>
-          <w:rFonts w:ascii="Arial" w:hAnsi="Arial" w:cs="Arial"/>
-          <w:color w:val="000000"/>
-          <w:sz w:val="28"/>
-          <w:szCs w:val="28"/>
-          <w:shd w:val="clear" w:color="auto" w:fill="FFFFFF"/>
-        </w:rPr>
-        <w:t>interfejsem programistycznym</w:t>
-      </w:r>
-      <w:r>
-        <w:rPr>
-          <w:rFonts w:ascii="Arial" w:hAnsi="Arial" w:cs="Arial"/>
-          <w:color w:val="000000"/>
-          <w:sz w:val="28"/>
-          <w:szCs w:val="28"/>
-          <w:shd w:val="clear" w:color="auto" w:fill="FFFFFF"/>
-        </w:rPr>
-        <w:t xml:space="preserve">, </w:t>
-      </w:r>
-      <w:r>
-        <w:rPr>
-          <w:rFonts w:ascii="Arial" w:hAnsi="Arial" w:cs="Arial"/>
-          <w:color w:val="000000"/>
-          <w:sz w:val="28"/>
-          <w:szCs w:val="28"/>
-          <w:shd w:val="clear" w:color="auto" w:fill="FFFFFF"/>
-        </w:rPr>
-        <w:t>który został wprowadzony</w:t>
-      </w:r>
-      <w:r>
-        <w:rPr>
-          <w:rFonts w:ascii="Arial" w:hAnsi="Arial" w:cs="Arial"/>
-          <w:color w:val="000000"/>
-          <w:sz w:val="28"/>
-          <w:szCs w:val="28"/>
-          <w:shd w:val="clear" w:color="auto" w:fill="FFFFFF"/>
-        </w:rPr>
-        <w:t xml:space="preserve"> wraz z debiutem systemu Windows 8.</w:t>
-      </w:r>
-      <w:r>
-        <w:rPr>
-          <w:rFonts w:ascii="Arial" w:hAnsi="Arial" w:cs="Arial"/>
-          <w:color w:val="000000"/>
-          <w:sz w:val="28"/>
-          <w:szCs w:val="28"/>
-          <w:shd w:val="clear" w:color="auto" w:fill="FFFFFF"/>
-        </w:rPr>
-        <w:t xml:space="preserve"> Technologia ta nie bazuje już tak jak wcześniej wymienione na bibliotece .NET, lecz zastępuje ona wcześniej wykorzystywany interfejs </w:t>
-      </w:r>
-      <w:proofErr w:type="spellStart"/>
-      <w:r>
-        <w:rPr>
-          <w:rFonts w:ascii="Arial" w:hAnsi="Arial" w:cs="Arial"/>
-          <w:color w:val="000000"/>
-          <w:sz w:val="28"/>
-          <w:szCs w:val="28"/>
-          <w:shd w:val="clear" w:color="auto" w:fill="FFFFFF"/>
-        </w:rPr>
-        <w:t>WinAPI</w:t>
-      </w:r>
-      <w:proofErr w:type="spellEnd"/>
-      <w:r>
-        <w:rPr>
-          <w:rFonts w:ascii="Arial" w:hAnsi="Arial" w:cs="Arial"/>
-          <w:color w:val="000000"/>
-          <w:sz w:val="28"/>
-          <w:szCs w:val="28"/>
-          <w:shd w:val="clear" w:color="auto" w:fill="FFFFFF"/>
-        </w:rPr>
-        <w:t xml:space="preserve">. Pomimo oderwania się od platformy .NET większość mechanizmów w niej zawartych zostało przeniesionych na </w:t>
-      </w:r>
-      <w:proofErr w:type="spellStart"/>
-      <w:r>
-        <w:rPr>
-          <w:rFonts w:ascii="Arial" w:hAnsi="Arial" w:cs="Arial"/>
-          <w:color w:val="000000"/>
-          <w:sz w:val="28"/>
-          <w:szCs w:val="28"/>
-          <w:shd w:val="clear" w:color="auto" w:fill="FFFFFF"/>
-        </w:rPr>
-        <w:t>WinRT</w:t>
-      </w:r>
-      <w:proofErr w:type="spellEnd"/>
-      <w:r>
-        <w:rPr>
-          <w:rFonts w:ascii="Arial" w:hAnsi="Arial" w:cs="Arial"/>
-          <w:color w:val="000000"/>
-          <w:sz w:val="28"/>
-          <w:szCs w:val="28"/>
-          <w:shd w:val="clear" w:color="auto" w:fill="FFFFFF"/>
-        </w:rPr>
-        <w:t>. Nowy interfejs programistyczny wymusza na programiście stosowanie wywołań asynchronicznych przy operacjach wejścia/wyjścia w celu uniknięcia blokady interfejsu graficznego lub niepotrzebnego blokowania wątku.</w:t>
-      </w:r>
-      <w:r>
-        <w:rPr>
-          <w:rFonts w:ascii="Arial" w:hAnsi="Arial" w:cs="Arial"/>
-          <w:color w:val="000000"/>
-          <w:sz w:val="28"/>
-          <w:szCs w:val="28"/>
-          <w:shd w:val="clear" w:color="auto" w:fill="FFFFFF"/>
-        </w:rPr>
-        <w:t xml:space="preserve"> </w:t>
-      </w:r>
-      <w:proofErr w:type="spellStart"/>
-      <w:r>
-        <w:rPr>
-          <w:rFonts w:ascii="Arial" w:hAnsi="Arial" w:cs="Arial"/>
-          <w:color w:val="000000"/>
-          <w:sz w:val="28"/>
-          <w:szCs w:val="28"/>
-          <w:shd w:val="clear" w:color="auto" w:fill="FFFFFF"/>
-        </w:rPr>
-        <w:t>WinRT</w:t>
-      </w:r>
-      <w:proofErr w:type="spellEnd"/>
-      <w:r>
-        <w:rPr>
-          <w:rFonts w:ascii="Arial" w:hAnsi="Arial" w:cs="Arial"/>
-          <w:color w:val="000000"/>
-          <w:sz w:val="28"/>
-          <w:szCs w:val="28"/>
-          <w:shd w:val="clear" w:color="auto" w:fill="FFFFFF"/>
-        </w:rPr>
-        <w:t xml:space="preserve"> natywnie oferuje wsparcie dla procesorów x86 oraz ARM. Odłączenie się od platformy .NET wiąże się również z zmianą wspieranych języków programowania. Są to C#, VB.NET, </w:t>
-      </w:r>
-      <w:proofErr w:type="spellStart"/>
-      <w:r>
-        <w:rPr>
-          <w:rFonts w:ascii="Arial" w:hAnsi="Arial" w:cs="Arial"/>
-          <w:color w:val="000000"/>
-          <w:sz w:val="28"/>
-          <w:szCs w:val="28"/>
-          <w:shd w:val="clear" w:color="auto" w:fill="FFFFFF"/>
-        </w:rPr>
-        <w:t>JavaScript</w:t>
-      </w:r>
-      <w:proofErr w:type="spellEnd"/>
-      <w:r>
-        <w:rPr>
-          <w:rFonts w:ascii="Arial" w:hAnsi="Arial" w:cs="Arial"/>
-          <w:color w:val="000000"/>
-          <w:sz w:val="28"/>
-          <w:szCs w:val="28"/>
-          <w:shd w:val="clear" w:color="auto" w:fill="FFFFFF"/>
-        </w:rPr>
-        <w:t xml:space="preserve"> </w:t>
-      </w:r>
-      <w:r>
-        <w:rPr>
-          <w:rFonts w:ascii="Arial" w:hAnsi="Arial" w:cs="Arial"/>
-          <w:color w:val="000000"/>
-          <w:sz w:val="28"/>
-          <w:szCs w:val="28"/>
-          <w:shd w:val="clear" w:color="auto" w:fill="FFFFFF"/>
-        </w:rPr>
-        <w:t xml:space="preserve"> oraz C++/CX. Interfejsy graficzne natomiast projektuje się za pomocą wcześniej opisanego języka XAML oraz HTML/CSS.</w:t>
-      </w:r>
-      <w:r>
-        <w:rPr>
-          <w:rFonts w:ascii="Arial" w:hAnsi="Arial" w:cs="Arial"/>
-          <w:color w:val="000000"/>
-          <w:sz w:val="28"/>
-          <w:szCs w:val="28"/>
-          <w:shd w:val="clear" w:color="auto" w:fill="FFFFFF"/>
-        </w:rPr>
-        <w:t xml:space="preserve"> </w:t>
-      </w:r>
-      <w:r>
-        <w:rPr>
-          <w:rFonts w:ascii="Arial" w:hAnsi="Arial" w:cs="Arial"/>
-          <w:color w:val="000000"/>
-          <w:sz w:val="28"/>
-          <w:szCs w:val="28"/>
-          <w:shd w:val="clear" w:color="auto" w:fill="FFFFFF"/>
-        </w:rPr>
-        <w:t xml:space="preserve">Języki te są natywnie wspierane przez </w:t>
-      </w:r>
-      <w:r>
-        <w:rPr>
-          <w:rFonts w:ascii="Arial" w:hAnsi="Arial" w:cs="Arial"/>
-          <w:color w:val="000000"/>
-          <w:sz w:val="28"/>
-          <w:szCs w:val="28"/>
-          <w:shd w:val="clear" w:color="auto" w:fill="FFFFFF"/>
-        </w:rPr>
-        <w:lastRenderedPageBreak/>
-        <w:t xml:space="preserve">system operacyjny. </w:t>
-      </w:r>
-      <w:r>
-        <w:rPr>
-          <w:rFonts w:ascii="Arial" w:hAnsi="Arial" w:cs="Arial"/>
-          <w:color w:val="000000"/>
-          <w:sz w:val="28"/>
-          <w:szCs w:val="28"/>
-          <w:shd w:val="clear" w:color="auto" w:fill="FFFFFF"/>
-        </w:rPr>
-        <w:t xml:space="preserve">Aplikacje  w </w:t>
-      </w:r>
-      <w:proofErr w:type="spellStart"/>
-      <w:r>
-        <w:rPr>
-          <w:rFonts w:ascii="Arial" w:hAnsi="Arial" w:cs="Arial"/>
-          <w:color w:val="000000"/>
-          <w:sz w:val="28"/>
-          <w:szCs w:val="28"/>
-          <w:shd w:val="clear" w:color="auto" w:fill="FFFFFF"/>
-        </w:rPr>
-        <w:t>WinRT</w:t>
-      </w:r>
-      <w:proofErr w:type="spellEnd"/>
-      <w:r>
-        <w:rPr>
-          <w:rFonts w:ascii="Arial" w:hAnsi="Arial" w:cs="Arial"/>
-          <w:color w:val="000000"/>
-          <w:sz w:val="28"/>
-          <w:szCs w:val="28"/>
-          <w:shd w:val="clear" w:color="auto" w:fill="FFFFFF"/>
-        </w:rPr>
-        <w:t xml:space="preserve"> są uruchamiane w odseparowanym środowisku (</w:t>
-      </w:r>
-      <w:proofErr w:type="spellStart"/>
-      <w:r>
-        <w:rPr>
-          <w:rFonts w:ascii="Arial" w:hAnsi="Arial" w:cs="Arial"/>
-          <w:color w:val="000000"/>
-          <w:sz w:val="28"/>
-          <w:szCs w:val="28"/>
-          <w:shd w:val="clear" w:color="auto" w:fill="FFFFFF"/>
-        </w:rPr>
-        <w:t>sandbox</w:t>
-      </w:r>
-      <w:proofErr w:type="spellEnd"/>
-      <w:r>
-        <w:rPr>
-          <w:rFonts w:ascii="Arial" w:hAnsi="Arial" w:cs="Arial"/>
-          <w:color w:val="000000"/>
-          <w:sz w:val="28"/>
-          <w:szCs w:val="28"/>
-          <w:shd w:val="clear" w:color="auto" w:fill="FFFFFF"/>
-        </w:rPr>
-        <w:t>) kontrolowanym przez system operacyjny. Ma to zapewnić większe bezpieczeństwo poprzez ścisłą kontrolę dostępu aplikacji do zasobów systemu takich jak dysk, sieć oraz podłączone urządzenia. Urządzenia mobilne</w:t>
-      </w:r>
-      <w:r>
-        <w:rPr>
-          <w:rFonts w:ascii="Arial" w:hAnsi="Arial" w:cs="Arial"/>
-          <w:color w:val="000000"/>
-          <w:sz w:val="28"/>
-          <w:szCs w:val="28"/>
-          <w:shd w:val="clear" w:color="auto" w:fill="FFFFFF"/>
-        </w:rPr>
-        <w:t xml:space="preserve"> korzystają</w:t>
-      </w:r>
-      <w:r>
-        <w:rPr>
-          <w:rFonts w:ascii="Arial" w:hAnsi="Arial" w:cs="Arial"/>
-          <w:color w:val="000000"/>
-          <w:sz w:val="28"/>
-          <w:szCs w:val="28"/>
-          <w:shd w:val="clear" w:color="auto" w:fill="FFFFFF"/>
-        </w:rPr>
-        <w:t xml:space="preserve"> z odmiany </w:t>
-      </w:r>
-      <w:proofErr w:type="spellStart"/>
-      <w:r>
-        <w:rPr>
-          <w:rFonts w:ascii="Arial" w:hAnsi="Arial" w:cs="Arial"/>
-          <w:color w:val="000000"/>
-          <w:sz w:val="28"/>
-          <w:szCs w:val="28"/>
-          <w:shd w:val="clear" w:color="auto" w:fill="FFFFFF"/>
-        </w:rPr>
-        <w:t>WinRT</w:t>
-      </w:r>
-      <w:proofErr w:type="spellEnd"/>
-      <w:r>
-        <w:rPr>
-          <w:rFonts w:ascii="Arial" w:hAnsi="Arial" w:cs="Arial"/>
-          <w:color w:val="000000"/>
-          <w:sz w:val="28"/>
-          <w:szCs w:val="28"/>
-          <w:shd w:val="clear" w:color="auto" w:fill="FFFFFF"/>
-        </w:rPr>
-        <w:t xml:space="preserve"> o nazwie Windows </w:t>
-      </w:r>
-      <w:proofErr w:type="spellStart"/>
-      <w:r>
-        <w:rPr>
-          <w:rFonts w:ascii="Arial" w:hAnsi="Arial" w:cs="Arial"/>
-          <w:color w:val="000000"/>
-          <w:sz w:val="28"/>
-          <w:szCs w:val="28"/>
-          <w:shd w:val="clear" w:color="auto" w:fill="FFFFFF"/>
-        </w:rPr>
-        <w:t>Phone</w:t>
-      </w:r>
-      <w:proofErr w:type="spellEnd"/>
-      <w:r>
-        <w:rPr>
-          <w:rFonts w:ascii="Arial" w:hAnsi="Arial" w:cs="Arial"/>
-          <w:color w:val="000000"/>
-          <w:sz w:val="28"/>
-          <w:szCs w:val="28"/>
-          <w:shd w:val="clear" w:color="auto" w:fill="FFFFFF"/>
-        </w:rPr>
-        <w:t xml:space="preserve"> </w:t>
-      </w:r>
-      <w:proofErr w:type="spellStart"/>
-      <w:r>
-        <w:rPr>
-          <w:rFonts w:ascii="Arial" w:hAnsi="Arial" w:cs="Arial"/>
-          <w:color w:val="000000"/>
-          <w:sz w:val="28"/>
-          <w:szCs w:val="28"/>
-          <w:shd w:val="clear" w:color="auto" w:fill="FFFFFF"/>
-        </w:rPr>
-        <w:t>Runtime</w:t>
-      </w:r>
-      <w:proofErr w:type="spellEnd"/>
-      <w:r>
-        <w:rPr>
-          <w:rFonts w:ascii="Arial" w:hAnsi="Arial" w:cs="Arial"/>
-          <w:color w:val="000000"/>
-          <w:sz w:val="28"/>
-          <w:szCs w:val="28"/>
-          <w:shd w:val="clear" w:color="auto" w:fill="FFFFFF"/>
-        </w:rPr>
-        <w:t xml:space="preserve">. </w:t>
-      </w:r>
-      <w:r>
-        <w:rPr>
-          <w:rFonts w:ascii="Arial" w:hAnsi="Arial" w:cs="Arial"/>
-          <w:color w:val="000000"/>
-          <w:sz w:val="28"/>
-          <w:szCs w:val="28"/>
-          <w:shd w:val="clear" w:color="auto" w:fill="FFFFFF"/>
-        </w:rPr>
-        <w:t xml:space="preserve">Aplikacje </w:t>
-      </w:r>
-      <w:proofErr w:type="spellStart"/>
-      <w:r>
-        <w:rPr>
-          <w:rFonts w:ascii="Arial" w:hAnsi="Arial" w:cs="Arial"/>
-          <w:color w:val="000000"/>
-          <w:sz w:val="28"/>
-          <w:szCs w:val="28"/>
-          <w:shd w:val="clear" w:color="auto" w:fill="FFFFFF"/>
-        </w:rPr>
-        <w:t>WinRT</w:t>
-      </w:r>
-      <w:proofErr w:type="spellEnd"/>
-      <w:r>
-        <w:rPr>
-          <w:rFonts w:ascii="Arial" w:hAnsi="Arial" w:cs="Arial"/>
-          <w:color w:val="000000"/>
-          <w:sz w:val="28"/>
-          <w:szCs w:val="28"/>
-          <w:shd w:val="clear" w:color="auto" w:fill="FFFFFF"/>
-        </w:rPr>
-        <w:t xml:space="preserve"> są dystrybuowane poprzez sklep Windows (Windows </w:t>
-      </w:r>
-      <w:proofErr w:type="spellStart"/>
-      <w:r>
-        <w:rPr>
-          <w:rFonts w:ascii="Arial" w:hAnsi="Arial" w:cs="Arial"/>
-          <w:color w:val="000000"/>
-          <w:sz w:val="28"/>
-          <w:szCs w:val="28"/>
-          <w:shd w:val="clear" w:color="auto" w:fill="FFFFFF"/>
-        </w:rPr>
-        <w:t>Store</w:t>
-      </w:r>
-      <w:proofErr w:type="spellEnd"/>
-      <w:r>
-        <w:rPr>
-          <w:rFonts w:ascii="Arial" w:hAnsi="Arial" w:cs="Arial"/>
-          <w:color w:val="000000"/>
-          <w:sz w:val="28"/>
-          <w:szCs w:val="28"/>
-          <w:shd w:val="clear" w:color="auto" w:fill="FFFFFF"/>
-        </w:rPr>
-        <w:t xml:space="preserve">). Podczas instalacji użytkownik proszony jest o zezwoleniu danej aplikacji na dostęp do chronionych części systemu (o ile takich aplikacja wymaga). </w:t>
-      </w:r>
-    </w:p>
-    <w:p>
-      <w:pPr>
-        <w:spacing w:line="360" w:lineRule="auto"/>
-        <w:ind w:left="360"/>
-        <w:rPr>
-          <w:rFonts w:ascii="Arial" w:hAnsi="Arial" w:cs="Arial"/>
-          <w:color w:val="000000"/>
-          <w:sz w:val="28"/>
-          <w:szCs w:val="28"/>
-          <w:shd w:val="clear" w:color="auto" w:fill="FFFFFF"/>
-        </w:rPr>
-      </w:pPr>
-      <w:r>
-        <w:rPr>
-          <w:rFonts w:ascii="Arial" w:hAnsi="Arial" w:cs="Arial"/>
-          <w:color w:val="000000"/>
-          <w:sz w:val="28"/>
-          <w:szCs w:val="28"/>
-          <w:shd w:val="clear" w:color="auto" w:fill="FFFFFF"/>
-        </w:rPr>
-        <w:t>1.1</w:t>
-      </w:r>
-      <w:r>
-        <w:rPr>
-          <w:rFonts w:ascii="Arial" w:hAnsi="Arial" w:cs="Arial"/>
-          <w:color w:val="000000"/>
-          <w:sz w:val="28"/>
-          <w:szCs w:val="28"/>
-          <w:shd w:val="clear" w:color="auto" w:fill="FFFFFF"/>
-        </w:rPr>
-        <w:t>.</w:t>
-      </w:r>
-      <w:r>
-        <w:rPr>
-          <w:rFonts w:ascii="Arial" w:hAnsi="Arial" w:cs="Arial"/>
-          <w:color w:val="000000"/>
-          <w:sz w:val="28"/>
-          <w:szCs w:val="28"/>
-          <w:shd w:val="clear" w:color="auto" w:fill="FFFFFF"/>
-        </w:rPr>
-        <w:t>5 Universal Windows Platform</w:t>
-      </w:r>
-    </w:p>
-    <w:p>
-      <w:pPr>
-        <w:spacing w:line="360" w:lineRule="auto"/>
-        <w:ind w:left="360"/>
-        <w:rPr>
-          <w:rFonts w:ascii="Arial" w:hAnsi="Arial" w:cs="Arial"/>
-          <w:color w:val="000000"/>
-        </w:rPr>
-      </w:pPr>
-    </w:p>
-    <w:p>
-      <w:pPr>
-        <w:pStyle w:val="Akapitzlist"/>
-        <w:spacing w:line="360" w:lineRule="auto"/>
-        <w:ind w:left="360"/>
-        <w:rPr>
-          <w:rFonts w:ascii="Arial" w:hAnsi="Arial" w:cs="Arial"/>
-          <w:color w:val="000000"/>
-          <w:sz w:val="28"/>
-          <w:szCs w:val="28"/>
-          <w:shd w:val="clear" w:color="auto" w:fill="FFFFFF"/>
-        </w:rPr>
-      </w:pPr>
-      <w:r>
-        <w:rPr>
-          <w:rFonts w:ascii="Arial" w:hAnsi="Arial" w:cs="Arial"/>
-          <w:color w:val="000000"/>
-          <w:sz w:val="28"/>
-          <w:szCs w:val="28"/>
-        </w:rPr>
-        <w:br/>
-      </w:r>
-      <w:r>
-        <w:rPr>
-          <w:rFonts w:ascii="Arial" w:hAnsi="Arial" w:cs="Arial"/>
-          <w:color w:val="000000"/>
-          <w:sz w:val="28"/>
-          <w:szCs w:val="28"/>
-          <w:shd w:val="clear" w:color="auto" w:fill="FFFFFF"/>
-        </w:rPr>
-        <w:t>2. Podstawy teoretyczne.</w:t>
-      </w:r>
-    </w:p>
-    <w:p>
-      <w:pPr>
-        <w:pStyle w:val="Akapitzlist"/>
-        <w:spacing w:line="360" w:lineRule="auto"/>
-        <w:ind w:left="360"/>
-        <w:rPr>
-          <w:rFonts w:ascii="Arial" w:hAnsi="Arial" w:cs="Arial"/>
-          <w:color w:val="000000"/>
-          <w:sz w:val="28"/>
-          <w:szCs w:val="28"/>
-          <w:shd w:val="clear" w:color="auto" w:fill="FFFFFF"/>
-        </w:rPr>
-      </w:pPr>
-    </w:p>
-    <w:p>
-      <w:pPr>
-        <w:pStyle w:val="Akapitzlist"/>
-        <w:spacing w:line="360" w:lineRule="auto"/>
-        <w:ind w:left="360"/>
-        <w:rPr>
-          <w:rFonts w:ascii="Arial" w:hAnsi="Arial" w:cs="Arial"/>
-          <w:color w:val="000000"/>
-        </w:rPr>
-      </w:pPr>
-      <w:r>
-        <w:rPr>
-          <w:rFonts w:ascii="Arial" w:hAnsi="Arial" w:cs="Arial"/>
-          <w:color w:val="000000"/>
-        </w:rPr>
-        <w:t>Aplikacj</w:t>
-      </w:r>
-      <w:r>
-        <w:rPr>
-          <w:rFonts w:ascii="Arial" w:hAnsi="Arial" w:cs="Arial"/>
-          <w:color w:val="000000"/>
-        </w:rPr>
-        <w:t>a została napisana za pomocą platformy</w:t>
-      </w:r>
-      <w:r>
-        <w:rPr>
-          <w:rFonts w:ascii="Arial" w:hAnsi="Arial" w:cs="Arial"/>
-          <w:color w:val="000000"/>
-        </w:rPr>
-        <w:t xml:space="preserve"> udostępnionej wraz z premierą </w:t>
-      </w:r>
-      <w:proofErr w:type="spellStart"/>
-      <w:r>
-        <w:rPr>
-          <w:rFonts w:ascii="Arial" w:hAnsi="Arial" w:cs="Arial"/>
-          <w:color w:val="000000"/>
-        </w:rPr>
-        <w:t>Windows’a</w:t>
-      </w:r>
-      <w:proofErr w:type="spellEnd"/>
-      <w:r>
-        <w:rPr>
-          <w:rFonts w:ascii="Arial" w:hAnsi="Arial" w:cs="Arial"/>
-          <w:color w:val="000000"/>
-        </w:rPr>
-        <w:t xml:space="preserve"> 10 – Universal Windows Platform (UWP).</w:t>
-      </w:r>
-      <w:r>
-        <w:rPr>
-          <w:rFonts w:ascii="Arial" w:hAnsi="Arial" w:cs="Arial"/>
-          <w:color w:val="000000"/>
-        </w:rPr>
-        <w:t xml:space="preserve"> Technologia ta pozwala na tworzenie aplikacji, które można uruchomić na wszystkich urządzeniach wspierających system Windows 10. Obecnie są to następujące rodziny urządzeń:</w:t>
+        </w:rPr>
+      </w:pPr>
+      <w:r>
+        <w:rPr>
+          <w:rFonts w:ascii="Arial" w:hAnsi="Arial" w:cs="Arial"/>
+          <w:color w:val="000000"/>
+        </w:rPr>
+        <w:t>Wraz z</w:t>
+      </w:r>
+      <w:r>
+        <w:rPr>
+          <w:rFonts w:ascii="Arial" w:hAnsi="Arial" w:cs="Arial"/>
+          <w:color w:val="000000"/>
+        </w:rPr>
+        <w:t xml:space="preserve"> premierą Windows’a 10 </w:t>
+      </w:r>
+      <w:r>
+        <w:rPr>
+          <w:rFonts w:ascii="Arial" w:hAnsi="Arial" w:cs="Arial"/>
+          <w:color w:val="000000"/>
+        </w:rPr>
+        <w:t>zadebiutowała nowa platforma -</w:t>
+      </w:r>
+      <w:r>
+        <w:rPr>
+          <w:rFonts w:ascii="Arial" w:hAnsi="Arial" w:cs="Arial"/>
+          <w:color w:val="000000"/>
+        </w:rPr>
+        <w:t xml:space="preserve"> Universal Windows Platform (UWP). Technologia ta pozwala na tworzenie aplikacji, które można uruchomić na wszystkich urządzeniach wspierających system Windows 10. Obecnie są to następujące rodziny urządzeń:</w:t>
       </w:r>
     </w:p>
     <w:p>
@@ -3694,37 +2698,12 @@
           <w:color w:val="000000"/>
         </w:rPr>
       </w:pPr>
-      <w:proofErr w:type="spellStart"/>
-      <w:r>
-        <w:rPr>
-          <w:rFonts w:ascii="Arial" w:hAnsi="Arial" w:cs="Arial"/>
-          <w:color w:val="000000"/>
-        </w:rPr>
-        <w:t>IoT</w:t>
-      </w:r>
-      <w:proofErr w:type="spellEnd"/>
-      <w:r>
-        <w:rPr>
-          <w:rFonts w:ascii="Arial" w:hAnsi="Arial" w:cs="Arial"/>
-          <w:color w:val="000000"/>
-        </w:rPr>
-        <w:t xml:space="preserve"> (np. </w:t>
-      </w:r>
-      <w:proofErr w:type="spellStart"/>
-      <w:r>
-        <w:rPr>
-          <w:rFonts w:ascii="Arial" w:hAnsi="Arial" w:cs="Arial"/>
-          <w:color w:val="000000"/>
-        </w:rPr>
-        <w:t>Raspberry</w:t>
-      </w:r>
-      <w:proofErr w:type="spellEnd"/>
-      <w:r>
-        <w:rPr>
-          <w:rFonts w:ascii="Arial" w:hAnsi="Arial" w:cs="Arial"/>
-          <w:color w:val="000000"/>
-        </w:rPr>
-        <w:t xml:space="preserve"> PI)</w:t>
+      <w:r>
+        <w:rPr>
+          <w:rFonts w:ascii="Arial" w:hAnsi="Arial" w:cs="Arial"/>
+          <w:color w:val="000000"/>
+        </w:rPr>
+        <w:t>IoT (np. Raspberry PI)</w:t>
       </w:r>
     </w:p>
     <w:p>
@@ -3761,7 +2740,6 @@
           <w:color w:val="000000"/>
         </w:rPr>
       </w:pPr>
-      <w:proofErr w:type="spellStart"/>
       <w:r>
         <w:rPr>
           <w:rFonts w:ascii="Arial" w:hAnsi="Arial" w:cs="Arial"/>
@@ -3769,7 +2747,6 @@
         </w:rPr>
         <w:t>HoloLens</w:t>
       </w:r>
-      <w:proofErr w:type="spellEnd"/>
     </w:p>
     <w:p>
       <w:pPr>
@@ -3803,37 +2780,48 @@
           <w:rFonts w:ascii="Arial" w:hAnsi="Arial" w:cs="Arial"/>
           <w:color w:val="000000"/>
         </w:rPr>
-        <w:t xml:space="preserve">Pomimo wieloplatformowości wciąż można wykorzystać funkcjonalności specyficzne dla danej rodziny urządzeń, np. operacje na pinach w urządzeniach </w:t>
-      </w:r>
-      <w:proofErr w:type="spellStart"/>
-      <w:r>
-        <w:rPr>
-          <w:rFonts w:ascii="Arial" w:hAnsi="Arial" w:cs="Arial"/>
-          <w:color w:val="000000"/>
-        </w:rPr>
-        <w:t>IoT</w:t>
-      </w:r>
-      <w:proofErr w:type="spellEnd"/>
-      <w:r>
-        <w:rPr>
-          <w:rFonts w:ascii="Arial" w:hAnsi="Arial" w:cs="Arial"/>
-          <w:color w:val="000000"/>
-        </w:rPr>
-        <w:t xml:space="preserve"> lub zintegrowane przyciski w urządzeniach mobilnych. Możliwe jest to dzięki rozszerzeniom SDK (</w:t>
-      </w:r>
-      <w:proofErr w:type="spellStart"/>
-      <w:r>
-        <w:rPr>
-          <w:rFonts w:ascii="Arial" w:hAnsi="Arial" w:cs="Arial"/>
-          <w:color w:val="000000"/>
-        </w:rPr>
-        <w:t>Extension</w:t>
-      </w:r>
-      <w:proofErr w:type="spellEnd"/>
-      <w:r>
-        <w:rPr>
-          <w:rFonts w:ascii="Arial" w:hAnsi="Arial" w:cs="Arial"/>
-          <w:color w:val="000000"/>
+        <w:t xml:space="preserve">Pomimo wieloplatformowości wciąż można wykorzystać funkcjonalności specyficzne dla danej rodziny urządzeń, np. operacje na pinach w urządzeniach IoT lub zintegrowane przyciski w urządzeniach mobilnych. Możliwe jest to dzięki rozszerzeniom SDK (Extension SDK). Dostarczają one programiście API pozwalające wykorzystać te dodatkowe funkcje jeżeli będą dostępne. Inną kluczową cechą UWP jest adaptacyjny interfejs użytkownika. Zależy on od wielkości ekranu i jego rozdzielczości – DPI, sposobu komunikacji użytkownika z urządzeniem oraz typowej odległości w jakiej użytkownik korzysta z niego. W rezultacie programista podając wymiary elementów operuje na efektywnych pikselach (a nie fizycznych). Taki sposób definiowania rozmiarów powoduje, że fizycznie większy rozmiar czcionki wyświetlanej na ekranie telewizora będzie z perspektywy użytkownika odbierany tak samo jak fizycznie mniejszy rozmiar czcionki na ekranie smartfona, który znajduje się bliżej użytkownika. Dodatkowo programista ma szereg narzędzi pozwalających na uzyskanie </w:t>
+      </w:r>
+      <w:r>
+        <w:rPr>
+          <w:rFonts w:ascii="Arial" w:hAnsi="Arial" w:cs="Arial"/>
+          <w:color w:val="000000"/>
+        </w:rPr>
+        <w:lastRenderedPageBreak/>
+        <w:t>jeszcze lepszego interfejsu użytkownika, np. dostosowujący się w zależności od dostępnego na ekranie miejsca lub ze względu na sposób komunikacji użytkownika z urządzeniem.</w:t>
+      </w:r>
+    </w:p>
+    <w:p>
+      <w:pPr>
+        <w:spacing w:line="360" w:lineRule="auto"/>
+        <w:ind w:left="360"/>
+        <w:rPr>
+          <w:rFonts w:ascii="Arial" w:hAnsi="Arial" w:cs="Arial"/>
+          <w:color w:val="000000"/>
+        </w:rPr>
+      </w:pPr>
+    </w:p>
+    <w:p>
+      <w:pPr>
+        <w:pStyle w:val="Akapitzlist"/>
+        <w:numPr>
+          <w:ilvl w:val="1"/>
+          <w:numId w:val="6"/>
+        </w:numPr>
+        <w:spacing w:line="360" w:lineRule="auto"/>
+        <w:rPr>
+          <w:rFonts w:ascii="Arial" w:hAnsi="Arial" w:cs="Arial"/>
+          <w:color w:val="000000"/>
+          <w:sz w:val="28"/>
+          <w:szCs w:val="28"/>
+        </w:rPr>
+      </w:pPr>
+      <w:r>
+        <w:rPr>
+          <w:rFonts w:ascii="Arial" w:hAnsi="Arial" w:cs="Arial"/>
+          <w:color w:val="000000"/>
+          <w:sz w:val="28"/>
+          <w:szCs w:val="28"/>
         </w:rPr>
         <w:t xml:space="preserve"> </w:t>
       </w:r>
@@ -3841,60 +2829,243 @@
         <w:rPr>
           <w:rFonts w:ascii="Arial" w:hAnsi="Arial" w:cs="Arial"/>
           <w:color w:val="000000"/>
+          <w:sz w:val="28"/>
+          <w:szCs w:val="28"/>
+        </w:rPr>
+        <w:t xml:space="preserve"> </w:t>
+      </w:r>
+      <w:r>
+        <w:rPr>
+          <w:rFonts w:ascii="Arial" w:hAnsi="Arial" w:cs="Arial"/>
+          <w:color w:val="000000"/>
+          <w:sz w:val="28"/>
+          <w:szCs w:val="28"/>
+        </w:rPr>
+        <w:t>Uzasadnienie wyboru technologii.</w:t>
+      </w:r>
+    </w:p>
+    <w:p>
+      <w:pPr>
+        <w:spacing w:line="360" w:lineRule="auto"/>
+        <w:ind w:left="360"/>
+        <w:rPr>
+          <w:rFonts w:ascii="Arial" w:hAnsi="Arial" w:cs="Arial"/>
+          <w:color w:val="000000"/>
+          <w:sz w:val="28"/>
+          <w:szCs w:val="28"/>
+        </w:rPr>
+      </w:pPr>
+    </w:p>
+    <w:p>
+      <w:pPr>
+        <w:spacing w:line="360" w:lineRule="auto"/>
+        <w:ind w:left="360"/>
+        <w:rPr>
+          <w:rFonts w:ascii="Arial" w:hAnsi="Arial" w:cs="Arial"/>
+          <w:color w:val="000000"/>
+        </w:rPr>
+      </w:pPr>
+      <w:r>
+        <w:rPr>
+          <w:rFonts w:ascii="Arial" w:hAnsi="Arial" w:cs="Arial"/>
+          <w:color w:val="000000"/>
+        </w:rPr>
+        <w:t xml:space="preserve">Do napisania odtwarzacza muzycznego wykorzystano Universal Windows Platform. Jest to najnowsza technologia do tworzenia aplikacji z bogatym interfejsem użytkownika na urządzenia z zainstalowanym systemem Windows 10. </w:t>
+      </w:r>
+      <w:r>
+        <w:rPr>
+          <w:rFonts w:ascii="Arial" w:hAnsi="Arial" w:cs="Arial"/>
+          <w:color w:val="000000"/>
+        </w:rPr>
+        <w:t>Architektura UWP umożliwia uruchomienie aplikacji na wielu rodzinach urządzeń oraz zawiera szereg udogodnień zapewniających odpowiedni wygląd aplikacji na nich.</w:t>
+      </w:r>
+      <w:r>
+        <w:rPr>
+          <w:rFonts w:ascii="Arial" w:hAnsi="Arial" w:cs="Arial"/>
+          <w:color w:val="000000"/>
+        </w:rPr>
+        <w:t xml:space="preserve"> </w:t>
+      </w:r>
+      <w:r>
+        <w:rPr>
+          <w:rFonts w:ascii="Arial" w:hAnsi="Arial" w:cs="Arial"/>
+          <w:color w:val="000000"/>
+        </w:rPr>
+        <w:t>Analizując dane z Rys</w:t>
+      </w:r>
+      <w:r>
+        <w:rPr>
+          <w:rFonts w:ascii="Arial" w:hAnsi="Arial" w:cs="Arial"/>
+          <w:color w:val="000000"/>
+        </w:rPr>
+        <w:t xml:space="preserve">unku 1 można zauważyć, że system Windows 10 posiada trend rosnący, a najpopularniejszy obecnie desktopowy system Windows 7 ma trend malejący. </w:t>
+      </w:r>
+      <w:r>
+        <w:rPr>
+          <w:rFonts w:ascii="Arial" w:hAnsi="Arial" w:cs="Arial"/>
+          <w:color w:val="000000"/>
+        </w:rPr>
+        <w:t>W styczniu 2020 r. Microsoft kończy wsparcie dla systemu Windows 7</w:t>
+      </w:r>
+      <w:r>
+        <w:footnoteReference w:id="1"/>
+      </w:r>
+      <w:r>
+        <w:rPr>
+          <w:rFonts w:ascii="Arial" w:hAnsi="Arial" w:cs="Arial"/>
+          <w:color w:val="000000"/>
+        </w:rPr>
+        <w:t>.</w:t>
+      </w:r>
+    </w:p>
+    <w:p>
+      <w:pPr>
+        <w:spacing w:line="360" w:lineRule="auto"/>
+        <w:ind w:left="360"/>
+        <w:rPr>
+          <w:rFonts w:ascii="Arial" w:hAnsi="Arial" w:cs="Arial"/>
+          <w:color w:val="000000"/>
+          <w:sz w:val="28"/>
+          <w:szCs w:val="28"/>
+        </w:rPr>
+      </w:pPr>
+    </w:p>
+    <w:p>
+      <w:pPr>
+        <w:keepNext/>
+        <w:spacing w:line="360" w:lineRule="auto"/>
+        <w:ind w:left="360"/>
+      </w:pPr>
+      <w:r>
+        <w:rPr>
+          <w:rFonts w:ascii="Arial" w:hAnsi="Arial" w:cs="Arial"/>
+          <w:noProof/>
+          <w:color w:val="000000"/>
+          <w:sz w:val="28"/>
+          <w:szCs w:val="28"/>
+          <w:lang w:eastAsia="pl-PL"/>
+        </w:rPr>
+        <w:drawing>
+          <wp:inline distT="0" distB="0" distL="0" distR="0">
+            <wp:extent cx="5579745" cy="3264549"/>
+            <wp:effectExtent l="19050" t="0" r="1905" b="0"/>
+            <wp:docPr id="2" name="Obraz 1" descr="C:\Users\Traxx\Desktop\TraxxPlayer\TraxxPlayer\TraxxPlayer - Praca inżynierska\Zdjęcia\StatCounter-os-ww-monthly-201212-201612.png"/>
+            <wp:cNvGraphicFramePr>
+              <a:graphicFrameLocks xmlns:a="http://schemas.openxmlformats.org/drawingml/2006/main" noChangeAspect="1"/>
+            </wp:cNvGraphicFramePr>
+            <a:graphic xmlns:a="http://schemas.openxmlformats.org/drawingml/2006/main">
+              <a:graphicData uri="http://schemas.openxmlformats.org/drawingml/2006/picture">
+                <pic:pic xmlns:pic="http://schemas.openxmlformats.org/drawingml/2006/picture">
+                  <pic:nvPicPr>
+                    <pic:cNvPr id="0" name="Picture 1" descr="C:\Users\Traxx\Desktop\TraxxPlayer\TraxxPlayer\TraxxPlayer - Praca inżynierska\Zdjęcia\StatCounter-os-ww-monthly-201212-201612.png"/>
+                    <pic:cNvPicPr>
+                      <a:picLocks noChangeAspect="1" noChangeArrowheads="1"/>
+                    </pic:cNvPicPr>
+                  </pic:nvPicPr>
+                  <pic:blipFill>
+                    <a:blip r:embed="rId9" cstate="print"/>
+                    <a:srcRect/>
+                    <a:stretch>
+                      <a:fillRect/>
+                    </a:stretch>
+                  </pic:blipFill>
+                  <pic:spPr bwMode="auto">
+                    <a:xfrm>
+                      <a:off x="0" y="0"/>
+                      <a:ext cx="5579745" cy="3264549"/>
+                    </a:xfrm>
+                    <a:prstGeom prst="rect">
+                      <a:avLst/>
+                    </a:prstGeom>
+                    <a:noFill/>
+                    <a:ln w="9525">
+                      <a:noFill/>
+                      <a:miter lim="800000"/>
+                      <a:headEnd/>
+                      <a:tailEnd/>
+                    </a:ln>
+                  </pic:spPr>
+                </pic:pic>
+              </a:graphicData>
+            </a:graphic>
+          </wp:inline>
+        </w:drawing>
+      </w:r>
+    </w:p>
+    <w:p>
+      <w:pPr>
+        <w:pStyle w:val="Legenda"/>
+      </w:pPr>
+      <w:r>
+        <w:t xml:space="preserve">Rysunek </w:t>
+      </w:r>
+      <w:fldSimple w:instr=" SEQ Rysunek \* ARABIC ">
+        <w:r>
+          <w:rPr>
+            <w:noProof/>
+          </w:rPr>
+          <w:t>1</w:t>
+        </w:r>
+      </w:fldSimple>
+      <w:r>
+        <w:t xml:space="preserve"> - procentowy udział</w:t>
+      </w:r>
+      <w:r>
+        <w:t xml:space="preserve"> desktopowych</w:t>
+      </w:r>
+      <w:r>
+        <w:t xml:space="preserve"> systemów operacyjnych w okresie od 12.2012 do 12.2016. Dane zebrane na podstawie odwiedzin stron w sieci StatCounter</w:t>
+      </w:r>
+      <w:r>
+        <w:rPr>
+          <w:rStyle w:val="Odwoanieprzypisudolnego"/>
+        </w:rPr>
+        <w:footnoteReference w:id="2"/>
+      </w:r>
+      <w:r>
+        <w:t>.</w:t>
+      </w:r>
+    </w:p>
+    <w:p>
+      <w:pPr>
+        <w:spacing w:line="360" w:lineRule="auto"/>
+        <w:ind w:left="360"/>
+        <w:rPr>
+          <w:rFonts w:ascii="Arial" w:hAnsi="Arial" w:cs="Arial"/>
+          <w:color w:val="000000"/>
+        </w:rPr>
+      </w:pPr>
+      <w:r>
+        <w:rPr>
+          <w:rFonts w:ascii="Arial" w:hAnsi="Arial" w:cs="Arial"/>
+          <w:color w:val="000000"/>
         </w:rPr>
         <w:lastRenderedPageBreak/>
-        <w:t>SDK). Dostarczają one programiście API pozwalające wykorzystać te dodatkowe funkcje jeżeli będą dostępne.</w:t>
-      </w:r>
-      <w:r>
-        <w:rPr>
-          <w:rFonts w:ascii="Arial" w:hAnsi="Arial" w:cs="Arial"/>
-          <w:color w:val="000000"/>
-        </w:rPr>
-        <w:t xml:space="preserve"> Inną kluczową cechą UWP jest adaptacyjny interfejs użytkownika. Zależy on od wielkości ekranu i jego rozdzielczości – DPI, sposobu komunikacji użytkownika z urządzeniem oraz typowej odległości w jakiej użytkownik korzysta z niego.</w:t>
-      </w:r>
-      <w:r>
-        <w:rPr>
-          <w:rFonts w:ascii="Arial" w:hAnsi="Arial" w:cs="Arial"/>
-          <w:color w:val="000000"/>
-        </w:rPr>
-        <w:t xml:space="preserve"> W rezultacie programista podając wymiary elementów operuje na efektywnych pikselach (a nie fizycznych). Taki sposób definiowania rozmiarów powoduje, że fizycznie większy rozmiar czcionki wyświetlanej na ekranie telewizora będzie z perspektywy użytkownika odbierany tak samo jak fizycznie mniejszy rozmiar </w:t>
-      </w:r>
-      <w:r>
-        <w:rPr>
-          <w:rFonts w:ascii="Arial" w:hAnsi="Arial" w:cs="Arial"/>
-          <w:color w:val="000000"/>
-        </w:rPr>
-        <w:t xml:space="preserve">czcionki </w:t>
-      </w:r>
-      <w:r>
-        <w:rPr>
-          <w:rFonts w:ascii="Arial" w:hAnsi="Arial" w:cs="Arial"/>
-          <w:color w:val="000000"/>
-        </w:rPr>
-        <w:t xml:space="preserve">na ekranie </w:t>
-      </w:r>
-      <w:proofErr w:type="spellStart"/>
-      <w:r>
-        <w:rPr>
-          <w:rFonts w:ascii="Arial" w:hAnsi="Arial" w:cs="Arial"/>
-          <w:color w:val="000000"/>
-        </w:rPr>
-        <w:t>smartfona</w:t>
-      </w:r>
-      <w:proofErr w:type="spellEnd"/>
-      <w:r>
-        <w:rPr>
-          <w:rFonts w:ascii="Arial" w:hAnsi="Arial" w:cs="Arial"/>
-          <w:color w:val="000000"/>
-        </w:rPr>
-        <w:t>, który znajduje się bliżej użytkownika.</w:t>
-      </w:r>
-      <w:r>
-        <w:rPr>
-          <w:rFonts w:ascii="Arial" w:hAnsi="Arial" w:cs="Arial"/>
-          <w:color w:val="000000"/>
-        </w:rPr>
-        <w:t xml:space="preserve"> Dodatkowo programista ma szereg narzędzi pozwalających na uzyskanie jeszcze lepszego interfejsu użytkownika, np. dostosowujący się w zależności od dostępnego na ekranie miejsca lub ze względu na sposób komunikacji użytkownika z urządzeniem.</w:t>
+        <w:t xml:space="preserve">Do definiowania interfejsu użytkownika został użyty język XAML, który sprawdził się w poprzednich technologiach (WPF, Silverlight, WinRT). </w:t>
+      </w:r>
+      <w:r>
+        <w:rPr>
+          <w:rFonts w:ascii="Arial" w:hAnsi="Arial" w:cs="Arial"/>
+          <w:color w:val="000000"/>
+        </w:rPr>
+        <w:t>Wadą i jednocześnie zaletą UWP jest konieczność dystrybucji aplikacji poprzez Windows Store. Dla programisty wiąże się to z koniecznością założenia konta i uiszczenia jednorazowej opłaty wynoszącej  $19 USD dla konta indywidualnego lub $99 USD dla konta firmowego</w:t>
+      </w:r>
+      <w:r>
+        <w:footnoteReference w:id="3"/>
+      </w:r>
+      <w:r>
+        <w:rPr>
+          <w:rFonts w:ascii="Arial" w:hAnsi="Arial" w:cs="Arial"/>
+          <w:color w:val="000000"/>
+        </w:rPr>
+        <w:t xml:space="preserve">. </w:t>
+      </w:r>
+      <w:r>
+        <w:rPr>
+          <w:rFonts w:ascii="Arial" w:hAnsi="Arial" w:cs="Arial"/>
+          <w:color w:val="000000"/>
+        </w:rPr>
+        <w:t>Z drugiej strony aplikacje w Windows Store są sprawdzane pod kątem bezpieczeństwa, wydajności oraz kompatybilności. Dodatkowo użytkownik aplikacji jest jawnie informowany do jakich zasobów systemu operacyjnego dana aplikacja wymaga dostępu.</w:t>
       </w:r>
     </w:p>
     <w:p>
@@ -3904,8 +3075,28 @@
         <w:rPr>
           <w:rFonts w:ascii="Arial" w:hAnsi="Arial" w:cs="Arial"/>
           <w:color w:val="000000"/>
-        </w:rPr>
-      </w:pPr>
+          <w:sz w:val="28"/>
+          <w:szCs w:val="28"/>
+          <w:shd w:val="clear" w:color="auto" w:fill="FFFFFF"/>
+        </w:rPr>
+      </w:pPr>
+      <w:r>
+        <w:rPr>
+          <w:rFonts w:ascii="Arial" w:hAnsi="Arial" w:cs="Arial"/>
+          <w:color w:val="000000"/>
+        </w:rPr>
+        <w:br/>
+      </w:r>
+      <w:r>
+        <w:rPr>
+          <w:rFonts w:ascii="Arial" w:hAnsi="Arial" w:cs="Arial"/>
+          <w:color w:val="000000"/>
+          <w:sz w:val="28"/>
+          <w:szCs w:val="28"/>
+          <w:shd w:val="clear" w:color="auto" w:fill="FFFFFF"/>
+        </w:rPr>
+        <w:t>2. Podstawy teoretyczne.</w:t>
+      </w:r>
     </w:p>
     <w:p>
       <w:pPr>
@@ -3919,34 +3110,147 @@
     </w:p>
     <w:p>
       <w:pPr>
+        <w:pStyle w:val="Akapitzlist"/>
+        <w:numPr>
+          <w:ilvl w:val="0"/>
+          <w:numId w:val="7"/>
+        </w:numPr>
+        <w:spacing w:line="360" w:lineRule="auto"/>
+        <w:rPr>
+          <w:rFonts w:ascii="Arial" w:hAnsi="Arial" w:cs="Arial"/>
+          <w:color w:val="000000"/>
+          <w:sz w:val="28"/>
+          <w:szCs w:val="28"/>
+          <w:shd w:val="clear" w:color="auto" w:fill="FFFFFF"/>
+        </w:rPr>
+      </w:pPr>
+      <w:r>
+        <w:rPr>
+          <w:rFonts w:ascii="Arial" w:hAnsi="Arial" w:cs="Arial"/>
+          <w:color w:val="000000"/>
+          <w:sz w:val="28"/>
+          <w:szCs w:val="28"/>
+          <w:shd w:val="clear" w:color="auto" w:fill="FFFFFF"/>
+        </w:rPr>
+        <w:t>Specyfikacja zewnętrzna.</w:t>
+      </w:r>
+    </w:p>
+    <w:p>
+      <w:pPr>
+        <w:pStyle w:val="Akapitzlist"/>
+        <w:spacing w:line="360" w:lineRule="auto"/>
+        <w:rPr>
+          <w:rFonts w:ascii="Arial" w:hAnsi="Arial" w:cs="Arial"/>
+          <w:color w:val="000000"/>
+          <w:sz w:val="28"/>
+          <w:szCs w:val="28"/>
+          <w:shd w:val="clear" w:color="auto" w:fill="FFFFFF"/>
+        </w:rPr>
+      </w:pPr>
+    </w:p>
+    <w:p>
+      <w:pPr>
+        <w:pStyle w:val="Akapitzlist"/>
+        <w:numPr>
+          <w:ilvl w:val="1"/>
+          <w:numId w:val="7"/>
+        </w:numPr>
+        <w:spacing w:line="360" w:lineRule="auto"/>
+        <w:rPr>
+          <w:rFonts w:ascii="Arial" w:hAnsi="Arial" w:cs="Arial"/>
+          <w:color w:val="000000"/>
+          <w:sz w:val="28"/>
+          <w:szCs w:val="28"/>
+          <w:shd w:val="clear" w:color="auto" w:fill="FFFFFF"/>
+        </w:rPr>
+      </w:pPr>
+      <w:r>
+        <w:rPr>
+          <w:rFonts w:ascii="Arial" w:hAnsi="Arial" w:cs="Arial"/>
+          <w:color w:val="000000"/>
+          <w:sz w:val="28"/>
+          <w:szCs w:val="28"/>
+          <w:shd w:val="clear" w:color="auto" w:fill="FFFFFF"/>
+        </w:rPr>
+        <w:t>Instalacja</w:t>
+      </w:r>
+    </w:p>
+    <w:p>
+      <w:pPr>
         <w:spacing w:line="360" w:lineRule="auto"/>
         <w:ind w:left="360"/>
         <w:rPr>
           <w:rFonts w:ascii="Arial" w:hAnsi="Arial" w:cs="Arial"/>
           <w:color w:val="000000"/>
-        </w:rPr>
-      </w:pPr>
-    </w:p>
-    <w:p>
-      <w:pPr>
-        <w:spacing w:line="360" w:lineRule="auto"/>
-        <w:ind w:left="360" w:firstLine="348"/>
-        <w:rPr>
-          <w:rFonts w:ascii="Arial" w:hAnsi="Arial" w:cs="Arial"/>
-          <w:color w:val="000000"/>
-        </w:rPr>
-      </w:pPr>
-      <w:r>
-        <w:rPr>
-          <w:rFonts w:ascii="Arial" w:hAnsi="Arial" w:cs="Arial"/>
-          <w:color w:val="000000"/>
           <w:sz w:val="28"/>
           <w:szCs w:val="28"/>
           <w:shd w:val="clear" w:color="auto" w:fill="FFFFFF"/>
         </w:rPr>
-        <w:t>3. Specyfikacja zewnętrzna.</w:t>
-      </w:r>
-      <w:r>
+      </w:pPr>
+    </w:p>
+    <w:p>
+      <w:pPr>
+        <w:spacing w:line="360" w:lineRule="auto"/>
+        <w:ind w:left="360"/>
+        <w:rPr>
+          <w:rFonts w:ascii="Arial" w:hAnsi="Arial" w:cs="Arial"/>
+          <w:color w:val="000000"/>
+        </w:rPr>
+      </w:pPr>
+      <w:r>
+        <w:rPr>
+          <w:rFonts w:ascii="Arial" w:hAnsi="Arial" w:cs="Arial"/>
+          <w:color w:val="000000"/>
+        </w:rPr>
+        <w:t xml:space="preserve">Aplikacja jest dostępna poprzez Windows Store i jej instalacja wymaga </w:t>
+      </w:r>
+      <w:r>
+        <w:rPr>
+          <w:rFonts w:ascii="Arial" w:hAnsi="Arial" w:cs="Arial"/>
+          <w:color w:val="000000"/>
+        </w:rPr>
+        <w:t>jedynie</w:t>
+      </w:r>
+      <w:r>
+        <w:rPr>
+          <w:rFonts w:ascii="Arial" w:hAnsi="Arial" w:cs="Arial"/>
+          <w:color w:val="000000"/>
+        </w:rPr>
+        <w:t xml:space="preserve"> kliknięcia w przycisk </w:t>
+      </w:r>
+      <w:r>
+        <w:rPr>
+          <w:rFonts w:ascii="Arial" w:hAnsi="Arial" w:cs="Arial"/>
+          <w:color w:val="000000"/>
+        </w:rPr>
+        <w:t>„</w:t>
+      </w:r>
+      <w:r>
+        <w:rPr>
+          <w:rFonts w:ascii="Arial" w:hAnsi="Arial" w:cs="Arial"/>
+          <w:color w:val="000000"/>
+        </w:rPr>
+        <w:t>Install</w:t>
+      </w:r>
+      <w:r>
+        <w:rPr>
+          <w:rFonts w:ascii="Arial" w:hAnsi="Arial" w:cs="Arial"/>
+          <w:color w:val="000000"/>
+        </w:rPr>
+        <w:t>”</w:t>
+      </w:r>
+      <w:r>
+        <w:rPr>
+          <w:rFonts w:ascii="Arial" w:hAnsi="Arial" w:cs="Arial"/>
+          <w:color w:val="000000"/>
+        </w:rPr>
+        <w:t>.</w:t>
+      </w:r>
+    </w:p>
+    <w:p>
+      <w:pPr>
+        <w:spacing w:line="360" w:lineRule="auto"/>
+        <w:ind w:left="360"/>
         <w:rPr>
           <w:rFonts w:ascii="Arial" w:hAnsi="Arial" w:cs="Arial"/>
           <w:color w:val="000000"/>
@@ -3954,6 +3258,735 @@
           <w:szCs w:val="28"/>
           <w:shd w:val="clear" w:color="auto" w:fill="FFFFFF"/>
         </w:rPr>
+      </w:pPr>
+    </w:p>
+    <w:p>
+      <w:pPr>
+        <w:pStyle w:val="Akapitzlist"/>
+        <w:numPr>
+          <w:ilvl w:val="1"/>
+          <w:numId w:val="7"/>
+        </w:numPr>
+        <w:spacing w:line="360" w:lineRule="auto"/>
+        <w:rPr>
+          <w:rFonts w:ascii="Arial" w:hAnsi="Arial" w:cs="Arial"/>
+          <w:color w:val="000000"/>
+          <w:sz w:val="28"/>
+          <w:szCs w:val="28"/>
+          <w:shd w:val="clear" w:color="auto" w:fill="FFFFFF"/>
+        </w:rPr>
+      </w:pPr>
+      <w:r>
+        <w:rPr>
+          <w:rFonts w:ascii="Arial" w:hAnsi="Arial" w:cs="Arial"/>
+          <w:color w:val="000000"/>
+          <w:sz w:val="28"/>
+          <w:szCs w:val="28"/>
+          <w:shd w:val="clear" w:color="auto" w:fill="FFFFFF"/>
+        </w:rPr>
+        <w:t>Wymagania sprzętowe</w:t>
+      </w:r>
+      <w:r>
+        <w:rPr>
+          <w:rFonts w:ascii="Arial" w:hAnsi="Arial" w:cs="Arial"/>
+          <w:color w:val="000000"/>
+          <w:sz w:val="28"/>
+          <w:szCs w:val="28"/>
+          <w:shd w:val="clear" w:color="auto" w:fill="FFFFFF"/>
+        </w:rPr>
+        <w:t xml:space="preserve"> i programowe</w:t>
+      </w:r>
+    </w:p>
+    <w:tbl>
+      <w:tblPr>
+        <w:tblStyle w:val="Tabela-Siatka"/>
+        <w:tblW w:w="0" w:type="auto"/>
+        <w:tblLook w:val="04A0"/>
+      </w:tblPr>
+      <w:tblGrid>
+        <w:gridCol w:w="3510"/>
+        <w:gridCol w:w="5417"/>
+      </w:tblGrid>
+      <w:tr>
+        <w:tc>
+          <w:tcPr>
+            <w:tcW w:w="3510" w:type="dxa"/>
+          </w:tcPr>
+          <w:p>
+            <w:pPr>
+              <w:spacing w:line="360" w:lineRule="auto"/>
+              <w:rPr>
+                <w:rFonts w:ascii="Arial" w:hAnsi="Arial" w:cs="Arial"/>
+                <w:color w:val="000000"/>
+                <w:sz w:val="28"/>
+                <w:szCs w:val="28"/>
+                <w:shd w:val="clear" w:color="auto" w:fill="FFFFFF"/>
+              </w:rPr>
+            </w:pPr>
+            <w:r>
+              <w:rPr>
+                <w:rFonts w:ascii="Arial" w:hAnsi="Arial" w:cs="Arial"/>
+                <w:color w:val="000000"/>
+                <w:sz w:val="28"/>
+                <w:szCs w:val="28"/>
+                <w:shd w:val="clear" w:color="auto" w:fill="FFFFFF"/>
+              </w:rPr>
+              <w:t>System operacyjny</w:t>
+            </w:r>
+          </w:p>
+        </w:tc>
+        <w:tc>
+          <w:tcPr>
+            <w:tcW w:w="5417" w:type="dxa"/>
+          </w:tcPr>
+          <w:p>
+            <w:pPr>
+              <w:spacing w:line="360" w:lineRule="auto"/>
+              <w:rPr>
+                <w:rFonts w:ascii="Arial" w:hAnsi="Arial" w:cs="Arial"/>
+                <w:color w:val="000000"/>
+                <w:sz w:val="28"/>
+                <w:szCs w:val="28"/>
+                <w:shd w:val="clear" w:color="auto" w:fill="FFFFFF"/>
+              </w:rPr>
+            </w:pPr>
+            <w:r>
+              <w:rPr>
+                <w:rFonts w:ascii="Arial" w:hAnsi="Arial" w:cs="Arial"/>
+                <w:color w:val="000000"/>
+                <w:sz w:val="28"/>
+                <w:szCs w:val="28"/>
+                <w:shd w:val="clear" w:color="auto" w:fill="FFFFFF"/>
+              </w:rPr>
+              <w:t>Windows 10</w:t>
+            </w:r>
+          </w:p>
+        </w:tc>
+      </w:tr>
+      <w:tr>
+        <w:tc>
+          <w:tcPr>
+            <w:tcW w:w="3510" w:type="dxa"/>
+          </w:tcPr>
+          <w:p>
+            <w:pPr>
+              <w:spacing w:line="360" w:lineRule="auto"/>
+              <w:rPr>
+                <w:rFonts w:ascii="Arial" w:hAnsi="Arial" w:cs="Arial"/>
+                <w:color w:val="000000"/>
+                <w:sz w:val="28"/>
+                <w:szCs w:val="28"/>
+                <w:shd w:val="clear" w:color="auto" w:fill="FFFFFF"/>
+              </w:rPr>
+            </w:pPr>
+            <w:r>
+              <w:rPr>
+                <w:rFonts w:ascii="Arial" w:hAnsi="Arial" w:cs="Arial"/>
+                <w:color w:val="000000"/>
+                <w:sz w:val="28"/>
+                <w:szCs w:val="28"/>
+                <w:shd w:val="clear" w:color="auto" w:fill="FFFFFF"/>
+              </w:rPr>
+              <w:t>Procesor</w:t>
+            </w:r>
+          </w:p>
+        </w:tc>
+        <w:tc>
+          <w:tcPr>
+            <w:tcW w:w="5417" w:type="dxa"/>
+          </w:tcPr>
+          <w:p>
+            <w:pPr>
+              <w:spacing w:line="360" w:lineRule="auto"/>
+              <w:rPr>
+                <w:rFonts w:ascii="Arial" w:hAnsi="Arial" w:cs="Arial"/>
+                <w:color w:val="000000"/>
+                <w:sz w:val="28"/>
+                <w:szCs w:val="28"/>
+                <w:shd w:val="clear" w:color="auto" w:fill="FFFFFF"/>
+              </w:rPr>
+            </w:pPr>
+            <w:r>
+              <w:rPr>
+                <w:rFonts w:ascii="Arial" w:hAnsi="Arial" w:cs="Arial"/>
+                <w:color w:val="000000"/>
+                <w:sz w:val="28"/>
+                <w:szCs w:val="28"/>
+                <w:shd w:val="clear" w:color="auto" w:fill="FFFFFF"/>
+              </w:rPr>
+              <w:t>1 GHz lub szybszy</w:t>
+            </w:r>
+          </w:p>
+        </w:tc>
+      </w:tr>
+      <w:tr>
+        <w:tc>
+          <w:tcPr>
+            <w:tcW w:w="3510" w:type="dxa"/>
+          </w:tcPr>
+          <w:p>
+            <w:pPr>
+              <w:spacing w:line="360" w:lineRule="auto"/>
+              <w:rPr>
+                <w:rFonts w:ascii="Arial" w:hAnsi="Arial" w:cs="Arial"/>
+                <w:color w:val="000000"/>
+                <w:sz w:val="28"/>
+                <w:szCs w:val="28"/>
+                <w:shd w:val="clear" w:color="auto" w:fill="FFFFFF"/>
+              </w:rPr>
+            </w:pPr>
+            <w:r>
+              <w:rPr>
+                <w:rFonts w:ascii="Arial" w:hAnsi="Arial" w:cs="Arial"/>
+                <w:color w:val="000000"/>
+                <w:sz w:val="28"/>
+                <w:szCs w:val="28"/>
+                <w:shd w:val="clear" w:color="auto" w:fill="FFFFFF"/>
+              </w:rPr>
+              <w:t>Pamięć RAM</w:t>
+            </w:r>
+          </w:p>
+        </w:tc>
+        <w:tc>
+          <w:tcPr>
+            <w:tcW w:w="5417" w:type="dxa"/>
+          </w:tcPr>
+          <w:p>
+            <w:pPr>
+              <w:spacing w:line="360" w:lineRule="auto"/>
+              <w:rPr>
+                <w:rFonts w:ascii="Arial" w:hAnsi="Arial" w:cs="Arial"/>
+                <w:color w:val="000000"/>
+                <w:sz w:val="28"/>
+                <w:szCs w:val="28"/>
+                <w:shd w:val="clear" w:color="auto" w:fill="FFFFFF"/>
+              </w:rPr>
+            </w:pPr>
+            <w:r>
+              <w:rPr>
+                <w:rFonts w:ascii="Arial" w:hAnsi="Arial" w:cs="Arial"/>
+                <w:color w:val="000000"/>
+                <w:sz w:val="28"/>
+                <w:szCs w:val="28"/>
+                <w:shd w:val="clear" w:color="auto" w:fill="FFFFFF"/>
+              </w:rPr>
+              <w:t>2 GB lub więcej</w:t>
+            </w:r>
+          </w:p>
+        </w:tc>
+      </w:tr>
+      <w:tr>
+        <w:tc>
+          <w:tcPr>
+            <w:tcW w:w="3510" w:type="dxa"/>
+          </w:tcPr>
+          <w:p>
+            <w:pPr>
+              <w:spacing w:line="360" w:lineRule="auto"/>
+              <w:rPr>
+                <w:rFonts w:ascii="Arial" w:hAnsi="Arial" w:cs="Arial"/>
+                <w:color w:val="000000"/>
+                <w:sz w:val="28"/>
+                <w:szCs w:val="28"/>
+                <w:shd w:val="clear" w:color="auto" w:fill="FFFFFF"/>
+              </w:rPr>
+            </w:pPr>
+            <w:r>
+              <w:rPr>
+                <w:rFonts w:ascii="Arial" w:hAnsi="Arial" w:cs="Arial"/>
+                <w:color w:val="000000"/>
+                <w:sz w:val="28"/>
+                <w:szCs w:val="28"/>
+                <w:shd w:val="clear" w:color="auto" w:fill="FFFFFF"/>
+              </w:rPr>
+              <w:t>Wolne miejsce na dysku twardym</w:t>
+            </w:r>
+          </w:p>
+        </w:tc>
+        <w:tc>
+          <w:tcPr>
+            <w:tcW w:w="5417" w:type="dxa"/>
+          </w:tcPr>
+          <w:p>
+            <w:pPr>
+              <w:spacing w:line="360" w:lineRule="auto"/>
+              <w:rPr>
+                <w:rFonts w:ascii="Arial" w:hAnsi="Arial" w:cs="Arial"/>
+                <w:color w:val="000000"/>
+                <w:sz w:val="28"/>
+                <w:szCs w:val="28"/>
+                <w:shd w:val="clear" w:color="auto" w:fill="FFFFFF"/>
+              </w:rPr>
+            </w:pPr>
+            <w:r>
+              <w:rPr>
+                <w:rFonts w:ascii="Arial" w:hAnsi="Arial" w:cs="Arial"/>
+                <w:color w:val="000000"/>
+                <w:sz w:val="28"/>
+                <w:szCs w:val="28"/>
+                <w:shd w:val="clear" w:color="auto" w:fill="FFFFFF"/>
+              </w:rPr>
+              <w:t>100 MB lub więcej</w:t>
+            </w:r>
+          </w:p>
+        </w:tc>
+      </w:tr>
+      <w:tr>
+        <w:tc>
+          <w:tcPr>
+            <w:tcW w:w="3510" w:type="dxa"/>
+          </w:tcPr>
+          <w:p>
+            <w:pPr>
+              <w:spacing w:line="360" w:lineRule="auto"/>
+              <w:rPr>
+                <w:rFonts w:ascii="Arial" w:hAnsi="Arial" w:cs="Arial"/>
+                <w:color w:val="000000"/>
+                <w:sz w:val="28"/>
+                <w:szCs w:val="28"/>
+                <w:shd w:val="clear" w:color="auto" w:fill="FFFFFF"/>
+              </w:rPr>
+            </w:pPr>
+            <w:r>
+              <w:rPr>
+                <w:rFonts w:ascii="Arial" w:hAnsi="Arial" w:cs="Arial"/>
+                <w:color w:val="000000"/>
+                <w:sz w:val="28"/>
+                <w:szCs w:val="28"/>
+                <w:shd w:val="clear" w:color="auto" w:fill="FFFFFF"/>
+              </w:rPr>
+              <w:t>Karta graficzna</w:t>
+            </w:r>
+          </w:p>
+        </w:tc>
+        <w:tc>
+          <w:tcPr>
+            <w:tcW w:w="5417" w:type="dxa"/>
+          </w:tcPr>
+          <w:p>
+            <w:pPr>
+              <w:spacing w:line="360" w:lineRule="auto"/>
+              <w:rPr>
+                <w:rFonts w:ascii="Arial" w:hAnsi="Arial" w:cs="Arial"/>
+                <w:color w:val="000000"/>
+                <w:sz w:val="28"/>
+                <w:szCs w:val="28"/>
+                <w:shd w:val="clear" w:color="auto" w:fill="FFFFFF"/>
+              </w:rPr>
+            </w:pPr>
+            <w:r>
+              <w:rPr>
+                <w:rFonts w:ascii="Arial" w:hAnsi="Arial" w:cs="Arial"/>
+                <w:color w:val="000000"/>
+                <w:sz w:val="28"/>
+                <w:szCs w:val="28"/>
+                <w:shd w:val="clear" w:color="auto" w:fill="FFFFFF"/>
+              </w:rPr>
+              <w:t>Wspierająca Directx 9 lub nowsze</w:t>
+            </w:r>
+            <w:r>
+              <w:rPr>
+                <w:rFonts w:ascii="Arial" w:hAnsi="Arial" w:cs="Arial"/>
+                <w:color w:val="000000"/>
+                <w:sz w:val="28"/>
+                <w:szCs w:val="28"/>
+                <w:shd w:val="clear" w:color="auto" w:fill="FFFFFF"/>
+              </w:rPr>
+              <w:t xml:space="preserve"> z sterownikiem WDDM w wersji 1.0 lub nowszej</w:t>
+            </w:r>
+          </w:p>
+        </w:tc>
+      </w:tr>
+      <w:tr>
+        <w:tc>
+          <w:tcPr>
+            <w:tcW w:w="3510" w:type="dxa"/>
+          </w:tcPr>
+          <w:p>
+            <w:pPr>
+              <w:spacing w:line="360" w:lineRule="auto"/>
+              <w:rPr>
+                <w:rFonts w:ascii="Arial" w:hAnsi="Arial" w:cs="Arial"/>
+                <w:color w:val="000000"/>
+                <w:sz w:val="28"/>
+                <w:szCs w:val="28"/>
+                <w:shd w:val="clear" w:color="auto" w:fill="FFFFFF"/>
+              </w:rPr>
+            </w:pPr>
+            <w:r>
+              <w:rPr>
+                <w:rFonts w:ascii="Arial" w:hAnsi="Arial" w:cs="Arial"/>
+                <w:color w:val="000000"/>
+                <w:sz w:val="28"/>
+                <w:szCs w:val="28"/>
+                <w:shd w:val="clear" w:color="auto" w:fill="FFFFFF"/>
+              </w:rPr>
+              <w:t>Wyświetlacz</w:t>
+            </w:r>
+          </w:p>
+        </w:tc>
+        <w:tc>
+          <w:tcPr>
+            <w:tcW w:w="5417" w:type="dxa"/>
+          </w:tcPr>
+          <w:p>
+            <w:pPr>
+              <w:spacing w:line="360" w:lineRule="auto"/>
+              <w:rPr>
+                <w:rFonts w:ascii="Arial" w:hAnsi="Arial" w:cs="Arial"/>
+                <w:color w:val="000000"/>
+                <w:sz w:val="28"/>
+                <w:szCs w:val="28"/>
+                <w:shd w:val="clear" w:color="auto" w:fill="FFFFFF"/>
+              </w:rPr>
+            </w:pPr>
+            <w:r>
+              <w:rPr>
+                <w:rFonts w:ascii="Arial" w:hAnsi="Arial" w:cs="Arial"/>
+                <w:color w:val="000000"/>
+                <w:sz w:val="28"/>
+                <w:szCs w:val="28"/>
+                <w:shd w:val="clear" w:color="auto" w:fill="FFFFFF"/>
+              </w:rPr>
+              <w:t>O rozdzielczości minimalnej 800x600</w:t>
+            </w:r>
+          </w:p>
+        </w:tc>
+      </w:tr>
+      <w:tr>
+        <w:tc>
+          <w:tcPr>
+            <w:tcW w:w="3510" w:type="dxa"/>
+          </w:tcPr>
+          <w:p>
+            <w:pPr>
+              <w:spacing w:line="360" w:lineRule="auto"/>
+              <w:rPr>
+                <w:rFonts w:ascii="Arial" w:hAnsi="Arial" w:cs="Arial"/>
+                <w:color w:val="000000"/>
+                <w:sz w:val="28"/>
+                <w:szCs w:val="28"/>
+                <w:shd w:val="clear" w:color="auto" w:fill="FFFFFF"/>
+              </w:rPr>
+            </w:pPr>
+            <w:r>
+              <w:rPr>
+                <w:rFonts w:ascii="Arial" w:hAnsi="Arial" w:cs="Arial"/>
+                <w:color w:val="000000"/>
+                <w:sz w:val="28"/>
+                <w:szCs w:val="28"/>
+                <w:shd w:val="clear" w:color="auto" w:fill="FFFFFF"/>
+              </w:rPr>
+              <w:lastRenderedPageBreak/>
+              <w:t>Połączenie z I</w:t>
+            </w:r>
+            <w:r>
+              <w:rPr>
+                <w:rFonts w:ascii="Arial" w:hAnsi="Arial" w:cs="Arial"/>
+                <w:color w:val="000000"/>
+                <w:sz w:val="28"/>
+                <w:szCs w:val="28"/>
+                <w:shd w:val="clear" w:color="auto" w:fill="FFFFFF"/>
+              </w:rPr>
+              <w:t>nternetem</w:t>
+            </w:r>
+          </w:p>
+        </w:tc>
+        <w:tc>
+          <w:tcPr>
+            <w:tcW w:w="5417" w:type="dxa"/>
+          </w:tcPr>
+          <w:p>
+            <w:pPr>
+              <w:spacing w:line="360" w:lineRule="auto"/>
+              <w:rPr>
+                <w:rFonts w:ascii="Arial" w:hAnsi="Arial" w:cs="Arial"/>
+                <w:color w:val="000000"/>
+                <w:sz w:val="28"/>
+                <w:szCs w:val="28"/>
+                <w:shd w:val="clear" w:color="auto" w:fill="FFFFFF"/>
+              </w:rPr>
+            </w:pPr>
+            <w:r>
+              <w:rPr>
+                <w:rFonts w:ascii="Arial" w:hAnsi="Arial" w:cs="Arial"/>
+                <w:color w:val="000000"/>
+                <w:sz w:val="28"/>
+                <w:szCs w:val="28"/>
+                <w:shd w:val="clear" w:color="auto" w:fill="FFFFFF"/>
+              </w:rPr>
+              <w:t>1 Mb/s</w:t>
+            </w:r>
+          </w:p>
+        </w:tc>
+      </w:tr>
+      <w:tr>
+        <w:tc>
+          <w:tcPr>
+            <w:tcW w:w="3510" w:type="dxa"/>
+          </w:tcPr>
+          <w:p>
+            <w:pPr>
+              <w:spacing w:line="360" w:lineRule="auto"/>
+              <w:rPr>
+                <w:rFonts w:ascii="Arial" w:hAnsi="Arial" w:cs="Arial"/>
+                <w:color w:val="000000"/>
+                <w:sz w:val="28"/>
+                <w:szCs w:val="28"/>
+                <w:shd w:val="clear" w:color="auto" w:fill="FFFFFF"/>
+              </w:rPr>
+            </w:pPr>
+            <w:r>
+              <w:rPr>
+                <w:rFonts w:ascii="Arial" w:hAnsi="Arial" w:cs="Arial"/>
+                <w:color w:val="000000"/>
+                <w:sz w:val="28"/>
+                <w:szCs w:val="28"/>
+                <w:shd w:val="clear" w:color="auto" w:fill="FFFFFF"/>
+              </w:rPr>
+              <w:t>Urządzenia peryferyjne</w:t>
+            </w:r>
+            <w:r>
+              <w:rPr>
+                <w:rStyle w:val="Odwoanieprzypisudolnego"/>
+                <w:rFonts w:ascii="Arial" w:hAnsi="Arial" w:cs="Arial"/>
+                <w:color w:val="000000"/>
+                <w:sz w:val="28"/>
+                <w:szCs w:val="28"/>
+                <w:shd w:val="clear" w:color="auto" w:fill="FFFFFF"/>
+              </w:rPr>
+              <w:footnoteReference w:id="4"/>
+            </w:r>
+          </w:p>
+        </w:tc>
+        <w:tc>
+          <w:tcPr>
+            <w:tcW w:w="5417" w:type="dxa"/>
+          </w:tcPr>
+          <w:p>
+            <w:pPr>
+              <w:spacing w:line="360" w:lineRule="auto"/>
+              <w:rPr>
+                <w:rFonts w:ascii="Arial" w:hAnsi="Arial" w:cs="Arial"/>
+                <w:color w:val="000000"/>
+                <w:sz w:val="28"/>
+                <w:szCs w:val="28"/>
+                <w:shd w:val="clear" w:color="auto" w:fill="FFFFFF"/>
+              </w:rPr>
+            </w:pPr>
+            <w:r>
+              <w:rPr>
+                <w:rFonts w:ascii="Arial" w:hAnsi="Arial" w:cs="Arial"/>
+                <w:color w:val="000000"/>
+                <w:sz w:val="28"/>
+                <w:szCs w:val="28"/>
+                <w:shd w:val="clear" w:color="auto" w:fill="FFFFFF"/>
+              </w:rPr>
+              <w:t>Klawiatura, mysz</w:t>
+            </w:r>
+          </w:p>
+        </w:tc>
+      </w:tr>
+    </w:tbl>
+    <w:p>
+      <w:pPr>
+        <w:spacing w:line="360" w:lineRule="auto"/>
+        <w:rPr>
+          <w:rFonts w:ascii="Arial" w:hAnsi="Arial" w:cs="Arial"/>
+          <w:color w:val="000000"/>
+          <w:sz w:val="28"/>
+          <w:szCs w:val="28"/>
+          <w:shd w:val="clear" w:color="auto" w:fill="FFFFFF"/>
+        </w:rPr>
+      </w:pPr>
+    </w:p>
+    <w:p>
+      <w:pPr>
+        <w:pStyle w:val="Akapitzlist"/>
+        <w:numPr>
+          <w:ilvl w:val="1"/>
+          <w:numId w:val="7"/>
+        </w:numPr>
+        <w:spacing w:line="360" w:lineRule="auto"/>
+        <w:rPr>
+          <w:rFonts w:ascii="Arial" w:hAnsi="Arial" w:cs="Arial"/>
+          <w:color w:val="000000"/>
+          <w:sz w:val="28"/>
+          <w:szCs w:val="28"/>
+          <w:shd w:val="clear" w:color="auto" w:fill="FFFFFF"/>
+        </w:rPr>
+      </w:pPr>
+      <w:r>
+        <w:rPr>
+          <w:rFonts w:ascii="Arial" w:hAnsi="Arial" w:cs="Arial"/>
+          <w:color w:val="000000"/>
+          <w:sz w:val="28"/>
+          <w:szCs w:val="28"/>
+          <w:shd w:val="clear" w:color="auto" w:fill="FFFFFF"/>
+        </w:rPr>
+        <w:t>Opis funkcjonalności</w:t>
+      </w:r>
+    </w:p>
+    <w:p>
+      <w:pPr>
+        <w:spacing w:line="360" w:lineRule="auto"/>
+        <w:ind w:left="360"/>
+        <w:rPr>
+          <w:rFonts w:ascii="Arial" w:hAnsi="Arial" w:cs="Arial"/>
+          <w:color w:val="000000"/>
+          <w:sz w:val="28"/>
+          <w:szCs w:val="28"/>
+          <w:shd w:val="clear" w:color="auto" w:fill="FFFFFF"/>
+        </w:rPr>
+      </w:pPr>
+    </w:p>
+    <w:p>
+      <w:pPr>
+        <w:spacing w:line="360" w:lineRule="auto"/>
+        <w:ind w:left="360"/>
+        <w:rPr>
+          <w:rFonts w:ascii="Arial" w:hAnsi="Arial" w:cs="Arial"/>
+          <w:color w:val="000000"/>
+        </w:rPr>
+      </w:pPr>
+      <w:r>
+        <w:rPr>
+          <w:rFonts w:ascii="Arial" w:hAnsi="Arial" w:cs="Arial"/>
+          <w:color w:val="000000"/>
+        </w:rPr>
+        <w:t xml:space="preserve">Odtwarzacz muzyczny </w:t>
+      </w:r>
+      <w:r>
+        <w:rPr>
+          <w:rFonts w:ascii="Arial" w:hAnsi="Arial" w:cs="Arial"/>
+          <w:color w:val="000000"/>
+        </w:rPr>
+        <w:t>TraxxPlayer posiada następujące funkcjonalności:</w:t>
+      </w:r>
+    </w:p>
+    <w:p>
+      <w:pPr>
+        <w:spacing w:line="360" w:lineRule="auto"/>
+        <w:ind w:left="360"/>
+        <w:rPr>
+          <w:rFonts w:ascii="Arial" w:hAnsi="Arial" w:cs="Arial"/>
+          <w:color w:val="000000"/>
+        </w:rPr>
+      </w:pPr>
+      <w:r>
+        <w:rPr>
+          <w:rFonts w:ascii="Arial" w:hAnsi="Arial" w:cs="Arial"/>
+          <w:color w:val="000000"/>
+        </w:rPr>
+        <w:t>-odtwarzanie muzyki pochodzącej z serwisu SoundCloud</w:t>
+      </w:r>
+    </w:p>
+    <w:p>
+      <w:pPr>
+        <w:spacing w:line="360" w:lineRule="auto"/>
+        <w:ind w:left="360"/>
+        <w:rPr>
+          <w:rFonts w:ascii="Arial" w:hAnsi="Arial" w:cs="Arial"/>
+          <w:color w:val="000000"/>
+        </w:rPr>
+      </w:pPr>
+      <w:r>
+        <w:rPr>
+          <w:rFonts w:ascii="Arial" w:hAnsi="Arial" w:cs="Arial"/>
+          <w:color w:val="000000"/>
+        </w:rPr>
+        <w:t>-dodawanie utworów do ulubionych</w:t>
+      </w:r>
+    </w:p>
+    <w:p>
+      <w:pPr>
+        <w:spacing w:line="360" w:lineRule="auto"/>
+        <w:ind w:left="360"/>
+        <w:rPr>
+          <w:rFonts w:ascii="Arial" w:hAnsi="Arial" w:cs="Arial"/>
+          <w:color w:val="000000"/>
+        </w:rPr>
+      </w:pPr>
+      <w:r>
+        <w:rPr>
+          <w:rFonts w:ascii="Arial" w:hAnsi="Arial" w:cs="Arial"/>
+          <w:color w:val="000000"/>
+        </w:rPr>
+        <w:t>-tworzenie i modyfikacja list odtwarzania</w:t>
+      </w:r>
+    </w:p>
+    <w:p>
+      <w:pPr>
+        <w:spacing w:line="360" w:lineRule="auto"/>
+        <w:ind w:left="360"/>
+        <w:rPr>
+          <w:rFonts w:ascii="Arial" w:hAnsi="Arial" w:cs="Arial"/>
+          <w:color w:val="000000"/>
+        </w:rPr>
+      </w:pPr>
+      <w:r>
+        <w:rPr>
+          <w:rFonts w:ascii="Arial" w:hAnsi="Arial" w:cs="Arial"/>
+          <w:color w:val="000000"/>
+        </w:rPr>
+        <w:t>-dodawanie utworów do list odtwarzania z uwzględnieniem ich kolejności</w:t>
+      </w:r>
+    </w:p>
+    <w:p>
+      <w:pPr>
+        <w:spacing w:line="360" w:lineRule="auto"/>
+        <w:ind w:left="360"/>
+        <w:rPr>
+          <w:rFonts w:ascii="Arial" w:hAnsi="Arial" w:cs="Arial"/>
+          <w:color w:val="000000"/>
+        </w:rPr>
+      </w:pPr>
+      <w:r>
+        <w:rPr>
+          <w:rFonts w:ascii="Arial" w:hAnsi="Arial" w:cs="Arial"/>
+          <w:color w:val="000000"/>
+        </w:rPr>
+        <w:t>-wyszukiwanie muzyki znajdującej się w serwisie SoundCloud</w:t>
+      </w:r>
+    </w:p>
+    <w:p>
+      <w:pPr>
+        <w:spacing w:line="360" w:lineRule="auto"/>
+        <w:ind w:left="360"/>
+        <w:rPr>
+          <w:rFonts w:ascii="Arial" w:hAnsi="Arial" w:cs="Arial"/>
+          <w:color w:val="000000"/>
+        </w:rPr>
+      </w:pPr>
+      <w:r>
+        <w:rPr>
+          <w:rFonts w:ascii="Arial" w:hAnsi="Arial" w:cs="Arial"/>
+          <w:color w:val="000000"/>
+        </w:rPr>
+        <w:t>-tworzenie lokalnych kont użytkownika</w:t>
+      </w:r>
+    </w:p>
+    <w:p>
+      <w:pPr>
+        <w:spacing w:line="360" w:lineRule="auto"/>
+        <w:ind w:left="360"/>
+        <w:rPr>
+          <w:rFonts w:ascii="Arial" w:hAnsi="Arial" w:cs="Arial"/>
+          <w:color w:val="000000"/>
+        </w:rPr>
+      </w:pPr>
+      <w:r>
+        <w:rPr>
+          <w:rFonts w:ascii="Arial" w:hAnsi="Arial" w:cs="Arial"/>
+          <w:color w:val="000000"/>
+        </w:rPr>
+        <w:t>-przeglądanie ostatnich odtwarzanych przez nas utworów</w:t>
+      </w:r>
+      <w:r>
+        <w:rPr>
+          <w:rFonts w:ascii="Arial" w:hAnsi="Arial" w:cs="Arial"/>
+          <w:color w:val="000000"/>
+        </w:rPr>
         <w:br/>
       </w:r>
       <w:r>
@@ -3973,6 +4006,13 @@
           <w:color w:val="000000"/>
         </w:rPr>
       </w:pPr>
+      <w:r>
+        <w:rPr>
+          <w:rFonts w:ascii="Arial" w:hAnsi="Arial" w:cs="Arial"/>
+          <w:color w:val="000000"/>
+        </w:rPr>
+        <w:t>3.4 Użytkowanie aplikacji</w:t>
+      </w:r>
     </w:p>
     <w:p>
       <w:pPr>
@@ -4016,67 +4056,13 @@
     <w:p>
       <w:pPr>
         <w:spacing w:line="360" w:lineRule="auto"/>
-        <w:ind w:left="360"/>
-        <w:rPr>
-          <w:rFonts w:ascii="Arial" w:hAnsi="Arial" w:cs="Arial"/>
-          <w:color w:val="000000"/>
-          <w:sz w:val="28"/>
-          <w:szCs w:val="28"/>
-        </w:rPr>
-      </w:pPr>
-    </w:p>
-    <w:p>
-      <w:pPr>
-        <w:spacing w:line="360" w:lineRule="auto"/>
-        <w:ind w:left="360"/>
-        <w:rPr>
-          <w:rFonts w:ascii="Arial" w:hAnsi="Arial" w:cs="Arial"/>
-          <w:color w:val="000000"/>
-          <w:sz w:val="28"/>
-          <w:szCs w:val="28"/>
-        </w:rPr>
-      </w:pPr>
-      <w:r>
-        <w:rPr>
-          <w:rFonts w:ascii="Arial" w:hAnsi="Arial" w:cs="Arial"/>
-          <w:color w:val="000000"/>
-          <w:sz w:val="28"/>
-          <w:szCs w:val="28"/>
-        </w:rPr>
-        <w:t xml:space="preserve">Windows </w:t>
-      </w:r>
-      <w:proofErr w:type="spellStart"/>
-      <w:r>
-        <w:rPr>
-          <w:rFonts w:ascii="Arial" w:hAnsi="Arial" w:cs="Arial"/>
-          <w:color w:val="000000"/>
-          <w:sz w:val="28"/>
-          <w:szCs w:val="28"/>
-        </w:rPr>
-        <w:t>Forms</w:t>
-      </w:r>
-      <w:proofErr w:type="spellEnd"/>
-      <w:r>
-        <w:rPr>
-          <w:rFonts w:ascii="Arial" w:hAnsi="Arial" w:cs="Arial"/>
-          <w:color w:val="000000"/>
-          <w:sz w:val="28"/>
-          <w:szCs w:val="28"/>
-        </w:rPr>
-        <w:t xml:space="preserve"> - </w:t>
-      </w:r>
-    </w:p>
-    <w:p>
-      <w:pPr>
-        <w:spacing w:line="360" w:lineRule="auto"/>
-        <w:ind w:left="360"/>
-        <w:rPr>
-          <w:rFonts w:ascii="Arial" w:hAnsi="Arial" w:cs="Arial"/>
-          <w:sz w:val="28"/>
-          <w:szCs w:val="28"/>
-        </w:rPr>
-      </w:pPr>
-      <w:hyperlink r:id="rId8" w:history="1">
+        <w:rPr>
+          <w:rFonts w:ascii="Arial" w:hAnsi="Arial" w:cs="Arial"/>
+          <w:sz w:val="28"/>
+          <w:szCs w:val="28"/>
+        </w:rPr>
+      </w:pPr>
+      <w:hyperlink r:id="rId10" w:history="1">
         <w:r>
           <w:rPr>
             <w:rStyle w:val="Hipercze"/>
@@ -4094,47 +4080,7 @@
           <w:sz w:val="28"/>
           <w:szCs w:val="28"/>
         </w:rPr>
-        <w:t xml:space="preserve"> </w:t>
-      </w:r>
-      <w:proofErr w:type="spellStart"/>
-      <w:r>
-        <w:rPr>
-          <w:rFonts w:ascii="Arial" w:hAnsi="Arial" w:cs="Arial"/>
-          <w:color w:val="000000"/>
-          <w:sz w:val="28"/>
-          <w:szCs w:val="28"/>
-        </w:rPr>
-        <w:t>napisac</w:t>
-      </w:r>
-      <w:proofErr w:type="spellEnd"/>
-      <w:r>
-        <w:rPr>
-          <w:rFonts w:ascii="Arial" w:hAnsi="Arial" w:cs="Arial"/>
-          <w:color w:val="000000"/>
-          <w:sz w:val="28"/>
-          <w:szCs w:val="28"/>
-        </w:rPr>
-        <w:t xml:space="preserve">, ze nie ma </w:t>
-      </w:r>
-      <w:proofErr w:type="spellStart"/>
-      <w:r>
-        <w:rPr>
-          <w:rFonts w:ascii="Arial" w:hAnsi="Arial" w:cs="Arial"/>
-          <w:color w:val="000000"/>
-          <w:sz w:val="28"/>
-          <w:szCs w:val="28"/>
-        </w:rPr>
-        <w:t>wrappera</w:t>
-      </w:r>
-      <w:proofErr w:type="spellEnd"/>
-      <w:r>
-        <w:rPr>
-          <w:rFonts w:ascii="Arial" w:hAnsi="Arial" w:cs="Arial"/>
-          <w:color w:val="000000"/>
-          <w:sz w:val="28"/>
-          <w:szCs w:val="28"/>
-        </w:rPr>
-        <w:t xml:space="preserve"> dla c#</w:t>
+        <w:t xml:space="preserve"> napisac, ze nie ma wrappera dla c#</w:t>
       </w:r>
       <w:r>
         <w:rPr>
@@ -4172,7 +4118,6 @@
           <w:szCs w:val="28"/>
           <w:shd w:val="clear" w:color="auto" w:fill="FFFFFF"/>
         </w:rPr>
-        <w:lastRenderedPageBreak/>
         <w:t>5. Eksperymenty.</w:t>
       </w:r>
       <w:r>
@@ -4196,7 +4141,7 @@
       </w:r>
     </w:p>
     <w:sectPr>
-      <w:footerReference w:type="default" r:id="rId9"/>
+      <w:footerReference w:type="default" r:id="rId11"/>
       <w:pgSz w:w="11906" w:h="16838"/>
       <w:pgMar w:top="1418" w:right="1418" w:bottom="1418" w:left="1701" w:header="708" w:footer="709" w:gutter="0"/>
       <w:cols w:space="708"/>
@@ -4258,6 +4203,79 @@
       </w:r>
     </w:p>
   </w:footnote>
+  <w:footnote w:id="1">
+    <w:p>
+      <w:pPr>
+        <w:pStyle w:val="Tekstprzypisudolnego"/>
+      </w:pPr>
+      <w:r>
+        <w:rPr>
+          <w:rStyle w:val="Odwoanieprzypisudolnego"/>
+        </w:rPr>
+        <w:footnoteRef/>
+      </w:r>
+      <w:r>
+        <w:t xml:space="preserve"> </w:t>
+      </w:r>
+      <w:r>
+        <w:t>https://support.microsoft.com/en-us/help/13853/windows-lifecycle-fact-sheet</w:t>
+      </w:r>
+    </w:p>
+  </w:footnote>
+  <w:footnote w:id="2">
+    <w:p>
+      <w:pPr>
+        <w:pStyle w:val="Tekstprzypisudolnego"/>
+      </w:pPr>
+      <w:r>
+        <w:rPr>
+          <w:rStyle w:val="Odwoanieprzypisudolnego"/>
+        </w:rPr>
+        <w:footnoteRef/>
+      </w:r>
+      <w:r>
+        <w:t xml:space="preserve"> </w:t>
+      </w:r>
+      <w:r>
+        <w:t>http://gs.statcounter.com/</w:t>
+      </w:r>
+    </w:p>
+  </w:footnote>
+  <w:footnote w:id="3">
+    <w:p>
+      <w:pPr>
+        <w:pStyle w:val="Tekstprzypisudolnego"/>
+      </w:pPr>
+      <w:r>
+        <w:rPr>
+          <w:rStyle w:val="Odwoanieprzypisudolnego"/>
+        </w:rPr>
+        <w:footnoteRef/>
+      </w:r>
+      <w:r>
+        <w:t xml:space="preserve"> </w:t>
+      </w:r>
+      <w:r>
+        <w:t>https://msdn.microsoft.com/pl-pl/windows/uwp/publish/account-types-locations-and-fees</w:t>
+      </w:r>
+    </w:p>
+  </w:footnote>
+  <w:footnote w:id="4">
+    <w:p>
+      <w:pPr>
+        <w:pStyle w:val="Tekstprzypisudolnego"/>
+      </w:pPr>
+      <w:r>
+        <w:rPr>
+          <w:rStyle w:val="Odwoanieprzypisudolnego"/>
+        </w:rPr>
+        <w:footnoteRef/>
+      </w:r>
+      <w:r>
+        <w:t xml:space="preserve"> Dotyczy tylko urządzeń klasy PC</w:t>
+      </w:r>
+    </w:p>
+  </w:footnote>
 </w:footnotes>
 </file>
 
@@ -4487,7 +4505,7 @@
       <w:lvlText w:val=""/>
       <w:lvlJc w:val="left"/>
       <w:pPr>
-        <w:ind w:left="1428" w:hanging="360"/>
+        <w:ind w:left="720" w:hanging="360"/>
       </w:pPr>
       <w:rPr>
         <w:rFonts w:ascii="Symbol" w:hAnsi="Symbol" w:hint="default"/>
@@ -4499,7 +4517,7 @@
       <w:lvlText w:val="o"/>
       <w:lvlJc w:val="left"/>
       <w:pPr>
-        <w:ind w:left="2148" w:hanging="360"/>
+        <w:ind w:left="1440" w:hanging="360"/>
       </w:pPr>
       <w:rPr>
         <w:rFonts w:ascii="Courier New" w:hAnsi="Courier New" w:cs="Courier New" w:hint="default"/>
@@ -4511,7 +4529,7 @@
       <w:lvlText w:val=""/>
       <w:lvlJc w:val="left"/>
       <w:pPr>
-        <w:ind w:left="2868" w:hanging="360"/>
+        <w:ind w:left="2160" w:hanging="360"/>
       </w:pPr>
       <w:rPr>
         <w:rFonts w:ascii="Wingdings" w:hAnsi="Wingdings" w:hint="default"/>
@@ -4523,7 +4541,7 @@
       <w:lvlText w:val=""/>
       <w:lvlJc w:val="left"/>
       <w:pPr>
-        <w:ind w:left="3588" w:hanging="360"/>
+        <w:ind w:left="2880" w:hanging="360"/>
       </w:pPr>
       <w:rPr>
         <w:rFonts w:ascii="Symbol" w:hAnsi="Symbol" w:hint="default"/>
@@ -4535,7 +4553,7 @@
       <w:lvlText w:val="o"/>
       <w:lvlJc w:val="left"/>
       <w:pPr>
-        <w:ind w:left="4308" w:hanging="360"/>
+        <w:ind w:left="3600" w:hanging="360"/>
       </w:pPr>
       <w:rPr>
         <w:rFonts w:ascii="Courier New" w:hAnsi="Courier New" w:cs="Courier New" w:hint="default"/>
@@ -4547,7 +4565,7 @@
       <w:lvlText w:val=""/>
       <w:lvlJc w:val="left"/>
       <w:pPr>
-        <w:ind w:left="5028" w:hanging="360"/>
+        <w:ind w:left="4320" w:hanging="360"/>
       </w:pPr>
       <w:rPr>
         <w:rFonts w:ascii="Wingdings" w:hAnsi="Wingdings" w:hint="default"/>
@@ -4559,7 +4577,7 @@
       <w:lvlText w:val=""/>
       <w:lvlJc w:val="left"/>
       <w:pPr>
-        <w:ind w:left="5748" w:hanging="360"/>
+        <w:ind w:left="5040" w:hanging="360"/>
       </w:pPr>
       <w:rPr>
         <w:rFonts w:ascii="Symbol" w:hAnsi="Symbol" w:hint="default"/>
@@ -4571,7 +4589,7 @@
       <w:lvlText w:val="o"/>
       <w:lvlJc w:val="left"/>
       <w:pPr>
-        <w:ind w:left="6468" w:hanging="360"/>
+        <w:ind w:left="5760" w:hanging="360"/>
       </w:pPr>
       <w:rPr>
         <w:rFonts w:ascii="Courier New" w:hAnsi="Courier New" w:cs="Courier New" w:hint="default"/>
@@ -4583,7 +4601,7 @@
       <w:lvlText w:val=""/>
       <w:lvlJc w:val="left"/>
       <w:pPr>
-        <w:ind w:left="7188" w:hanging="360"/>
+        <w:ind w:left="6480" w:hanging="360"/>
       </w:pPr>
       <w:rPr>
         <w:rFonts w:ascii="Wingdings" w:hAnsi="Wingdings" w:hint="default"/>
@@ -4677,6 +4695,127 @@
     </w:lvl>
   </w:abstractNum>
   <w:abstractNum w:abstractNumId="4">
+    <w:nsid w:val="1B734F30"/>
+    <w:multiLevelType w:val="multilevel"/>
+    <w:tmpl w:val="611AB572"/>
+    <w:lvl w:ilvl="0">
+      <w:start w:val="3"/>
+      <w:numFmt w:val="decimal"/>
+      <w:lvlText w:val="%1"/>
+      <w:lvlJc w:val="left"/>
+      <w:pPr>
+        <w:ind w:left="720" w:hanging="360"/>
+      </w:pPr>
+      <w:rPr>
+        <w:rFonts w:hint="default"/>
+      </w:rPr>
+    </w:lvl>
+    <w:lvl w:ilvl="1">
+      <w:start w:val="1"/>
+      <w:numFmt w:val="decimal"/>
+      <w:isLgl/>
+      <w:lvlText w:val="%1.%2"/>
+      <w:lvlJc w:val="left"/>
+      <w:pPr>
+        <w:ind w:left="810" w:hanging="450"/>
+      </w:pPr>
+      <w:rPr>
+        <w:rFonts w:hint="default"/>
+      </w:rPr>
+    </w:lvl>
+    <w:lvl w:ilvl="2">
+      <w:start w:val="1"/>
+      <w:numFmt w:val="decimal"/>
+      <w:isLgl/>
+      <w:lvlText w:val="%1.%2.%3"/>
+      <w:lvlJc w:val="left"/>
+      <w:pPr>
+        <w:ind w:left="1080" w:hanging="720"/>
+      </w:pPr>
+      <w:rPr>
+        <w:rFonts w:hint="default"/>
+      </w:rPr>
+    </w:lvl>
+    <w:lvl w:ilvl="3">
+      <w:start w:val="1"/>
+      <w:numFmt w:val="decimal"/>
+      <w:isLgl/>
+      <w:lvlText w:val="%1.%2.%3.%4"/>
+      <w:lvlJc w:val="left"/>
+      <w:pPr>
+        <w:ind w:left="1440" w:hanging="1080"/>
+      </w:pPr>
+      <w:rPr>
+        <w:rFonts w:hint="default"/>
+      </w:rPr>
+    </w:lvl>
+    <w:lvl w:ilvl="4">
+      <w:start w:val="1"/>
+      <w:numFmt w:val="decimal"/>
+      <w:isLgl/>
+      <w:lvlText w:val="%1.%2.%3.%4.%5"/>
+      <w:lvlJc w:val="left"/>
+      <w:pPr>
+        <w:ind w:left="1440" w:hanging="1080"/>
+      </w:pPr>
+      <w:rPr>
+        <w:rFonts w:hint="default"/>
+      </w:rPr>
+    </w:lvl>
+    <w:lvl w:ilvl="5">
+      <w:start w:val="1"/>
+      <w:numFmt w:val="decimal"/>
+      <w:isLgl/>
+      <w:lvlText w:val="%1.%2.%3.%4.%5.%6"/>
+      <w:lvlJc w:val="left"/>
+      <w:pPr>
+        <w:ind w:left="1800" w:hanging="1440"/>
+      </w:pPr>
+      <w:rPr>
+        <w:rFonts w:hint="default"/>
+      </w:rPr>
+    </w:lvl>
+    <w:lvl w:ilvl="6">
+      <w:start w:val="1"/>
+      <w:numFmt w:val="decimal"/>
+      <w:isLgl/>
+      <w:lvlText w:val="%1.%2.%3.%4.%5.%6.%7"/>
+      <w:lvlJc w:val="left"/>
+      <w:pPr>
+        <w:ind w:left="1800" w:hanging="1440"/>
+      </w:pPr>
+      <w:rPr>
+        <w:rFonts w:hint="default"/>
+      </w:rPr>
+    </w:lvl>
+    <w:lvl w:ilvl="7">
+      <w:start w:val="1"/>
+      <w:numFmt w:val="decimal"/>
+      <w:isLgl/>
+      <w:lvlText w:val="%1.%2.%3.%4.%5.%6.%7.%8"/>
+      <w:lvlJc w:val="left"/>
+      <w:pPr>
+        <w:ind w:left="2160" w:hanging="1800"/>
+      </w:pPr>
+      <w:rPr>
+        <w:rFonts w:hint="default"/>
+      </w:rPr>
+    </w:lvl>
+    <w:lvl w:ilvl="8">
+      <w:start w:val="1"/>
+      <w:numFmt w:val="decimal"/>
+      <w:isLgl/>
+      <w:lvlText w:val="%1.%2.%3.%4.%5.%6.%7.%8.%9"/>
+      <w:lvlJc w:val="left"/>
+      <w:pPr>
+        <w:ind w:left="2160" w:hanging="1800"/>
+      </w:pPr>
+      <w:rPr>
+        <w:rFonts w:hint="default"/>
+      </w:rPr>
+    </w:lvl>
+  </w:abstractNum>
+  <w:abstractNum w:abstractNumId="5">
     <w:nsid w:val="4300239E"/>
     <w:multiLevelType w:val="hybridMultilevel"/>
     <w:tmpl w:val="AD448272"/>
@@ -4765,7 +4904,7 @@
       </w:pPr>
     </w:lvl>
   </w:abstractNum>
-  <w:abstractNum w:abstractNumId="5">
+  <w:abstractNum w:abstractNumId="6">
     <w:nsid w:val="7F361602"/>
     <w:multiLevelType w:val="multilevel"/>
     <w:tmpl w:val="0FE04A62"/>
@@ -4882,7 +5021,7 @@
     <w:abstractNumId w:val="0"/>
   </w:num>
   <w:num w:numId="2">
-    <w:abstractNumId w:val="4"/>
+    <w:abstractNumId w:val="5"/>
   </w:num>
   <w:num w:numId="3">
     <w:abstractNumId w:val="2"/>
@@ -4894,7 +5033,10 @@
     <w:abstractNumId w:val="1"/>
   </w:num>
   <w:num w:numId="6">
-    <w:abstractNumId w:val="5"/>
+    <w:abstractNumId w:val="6"/>
+  </w:num>
+  <w:num w:numId="7">
+    <w:abstractNumId w:val="4"/>
   </w:num>
 </w:numbering>
 </file>
@@ -5423,6 +5565,90 @@
       <w:contextualSpacing/>
     </w:pPr>
   </w:style>
+  <w:style w:type="paragraph" w:styleId="Legenda">
+    <w:name w:val="caption"/>
+    <w:basedOn w:val="Normalny"/>
+    <w:next w:val="Normalny"/>
+    <w:uiPriority w:val="35"/>
+    <w:semiHidden/>
+    <w:unhideWhenUsed/>
+    <w:qFormat/>
+    <w:rsid w:val="00EB698F"/>
+    <w:pPr>
+      <w:spacing w:after="200"/>
+    </w:pPr>
+    <w:rPr>
+      <w:b/>
+      <w:bCs/>
+      <w:color w:val="4F81BD" w:themeColor="accent1"/>
+      <w:sz w:val="18"/>
+      <w:szCs w:val="18"/>
+    </w:rPr>
+  </w:style>
+  <w:style w:type="paragraph" w:styleId="Tekstprzypisudolnego">
+    <w:name w:val="footnote text"/>
+    <w:basedOn w:val="Normalny"/>
+    <w:link w:val="TekstprzypisudolnegoZnak"/>
+    <w:uiPriority w:val="99"/>
+    <w:semiHidden/>
+    <w:unhideWhenUsed/>
+    <w:rsid w:val="00B032F9"/>
+    <w:rPr>
+      <w:sz w:val="20"/>
+      <w:szCs w:val="20"/>
+    </w:rPr>
+  </w:style>
+  <w:style w:type="character" w:customStyle="1" w:styleId="TekstprzypisudolnegoZnak">
+    <w:name w:val="Tekst przypisu dolnego Znak"/>
+    <w:basedOn w:val="Domylnaczcionkaakapitu"/>
+    <w:link w:val="Tekstprzypisudolnego"/>
+    <w:uiPriority w:val="99"/>
+    <w:semiHidden/>
+    <w:rsid w:val="00B032F9"/>
+    <w:rPr>
+      <w:rFonts w:ascii="Times New Roman" w:eastAsia="Times New Roman" w:hAnsi="Times New Roman" w:cs="Times New Roman"/>
+      <w:sz w:val="20"/>
+      <w:szCs w:val="20"/>
+      <w:lang w:eastAsia="zh-CN"/>
+    </w:rPr>
+  </w:style>
+  <w:style w:type="character" w:styleId="Odwoanieprzypisudolnego">
+    <w:name w:val="footnote reference"/>
+    <w:basedOn w:val="Domylnaczcionkaakapitu"/>
+    <w:uiPriority w:val="99"/>
+    <w:semiHidden/>
+    <w:unhideWhenUsed/>
+    <w:rsid w:val="00B032F9"/>
+    <w:rPr>
+      <w:vertAlign w:val="superscript"/>
+    </w:rPr>
+  </w:style>
+  <w:style w:type="table" w:styleId="Tabela-Siatka">
+    <w:name w:val="Table Grid"/>
+    <w:basedOn w:val="Standardowy"/>
+    <w:uiPriority w:val="59"/>
+    <w:rsid w:val="000950B0"/>
+    <w:pPr>
+      <w:spacing w:after="0" w:line="240" w:lineRule="auto"/>
+    </w:pPr>
+    <w:tblPr>
+      <w:tblInd w:w="0" w:type="dxa"/>
+      <w:tblBorders>
+        <w:top w:val="single" w:sz="4" w:space="0" w:color="auto"/>
+        <w:left w:val="single" w:sz="4" w:space="0" w:color="auto"/>
+        <w:bottom w:val="single" w:sz="4" w:space="0" w:color="auto"/>
+        <w:right w:val="single" w:sz="4" w:space="0" w:color="auto"/>
+        <w:insideH w:val="single" w:sz="4" w:space="0" w:color="auto"/>
+        <w:insideV w:val="single" w:sz="4" w:space="0" w:color="auto"/>
+      </w:tblBorders>
+      <w:tblCellMar>
+        <w:top w:w="0" w:type="dxa"/>
+        <w:left w:w="108" w:type="dxa"/>
+        <w:bottom w:w="0" w:type="dxa"/>
+        <w:right w:w="108" w:type="dxa"/>
+      </w:tblCellMar>
+    </w:tblPr>
+  </w:style>
 </w:styles>
 </file>
 
@@ -5707,4 +5933,16 @@
   <a:objectDefaults/>
   <a:extraClrSchemeLst/>
 </a:theme>
+</file>
+
+<file path=customXml/item1.xml><?xml version="1.0" encoding="utf-8"?>
+<b:Sources xmlns:b="http://schemas.openxmlformats.org/officeDocument/2006/bibliography" xmlns="http://schemas.openxmlformats.org/officeDocument/2006/bibliography" SelectedStyle="\APA.XSL" StyleName="APA Fifth Edition"/>
+</file>
+
+<file path=customXml/itemProps1.xml><?xml version="1.0" encoding="utf-8"?>
+<ds:datastoreItem xmlns:ds="http://schemas.openxmlformats.org/officeDocument/2006/customXml" ds:itemID="{82A7DC90-A0F9-49E8-8316-EF14E0B2306C}">
+  <ds:schemaRefs>
+    <ds:schemaRef ds:uri="http://schemas.openxmlformats.org/officeDocument/2006/bibliography"/>
+  </ds:schemaRefs>
+</ds:datastoreItem>
 </file>
</xml_diff>

<commit_message>
Modified license, removed application name from tiles, added aplication images.
</commit_message>
<xml_diff>
--- a/TraxxPlayer - Praca inżynierska/TraxxPlayer - Praca inżynierska.docx
+++ b/TraxxPlayer - Praca inżynierska/TraxxPlayer - Praca inżynierska.docx
@@ -249,8 +249,19 @@
           <w:bCs w:val="0"/>
           <w:color w:val="505050"/>
         </w:rPr>
-        <w:t>Odtwarzacz muzyczny wykorzystujący API SoundCloud</w:t>
-      </w:r>
+        <w:t xml:space="preserve">Odtwarzacz muzyczny wykorzystujący API </w:t>
+      </w:r>
+      <w:proofErr w:type="spellStart"/>
+      <w:r>
+        <w:rPr>
+          <w:rFonts w:ascii="Arial" w:hAnsi="Arial" w:cs="Arial"/>
+          <w:b w:val="0"/>
+          <w:bCs w:val="0"/>
+          <w:color w:val="505050"/>
+        </w:rPr>
+        <w:t>SoundCloud</w:t>
+      </w:r>
+      <w:proofErr w:type="spellEnd"/>
     </w:p>
     <w:p>
       <w:pPr>
@@ -332,8 +343,18 @@
           <w:sz w:val="28"/>
           <w:szCs w:val="28"/>
         </w:rPr>
-        <w:t>Krzysztof Błażełek</w:t>
-      </w:r>
+        <w:t xml:space="preserve">Krzysztof </w:t>
+      </w:r>
+      <w:proofErr w:type="spellStart"/>
+      <w:r>
+        <w:rPr>
+          <w:rFonts w:ascii="Arial" w:hAnsi="Arial" w:cs="Arial"/>
+          <w:sz w:val="28"/>
+          <w:szCs w:val="28"/>
+        </w:rPr>
+        <w:t>Błażełek</w:t>
+      </w:r>
+      <w:proofErr w:type="spellEnd"/>
     </w:p>
     <w:p>
       <w:pPr>
@@ -361,8 +382,17 @@
           <w:rFonts w:ascii="Arial" w:hAnsi="Arial" w:cs="Arial"/>
           <w:szCs w:val="28"/>
         </w:rPr>
-        <w:t>dr inż. Adam Gudyś</w:t>
-      </w:r>
+        <w:t xml:space="preserve">dr inż. Adam </w:t>
+      </w:r>
+      <w:proofErr w:type="spellStart"/>
+      <w:r>
+        <w:rPr>
+          <w:rFonts w:ascii="Arial" w:hAnsi="Arial" w:cs="Arial"/>
+          <w:szCs w:val="28"/>
+        </w:rPr>
+        <w:t>Gudyś</w:t>
+      </w:r>
+      <w:proofErr w:type="spellEnd"/>
     </w:p>
     <w:p>
       <w:pPr>
@@ -1672,14 +1702,62 @@
           <w:rFonts w:ascii="Arial" w:hAnsi="Arial" w:cs="Arial"/>
           <w:color w:val="000000"/>
         </w:rPr>
-        <w:t>jak You</w:t>
-      </w:r>
-      <w:r>
-        <w:rPr>
-          <w:rFonts w:ascii="Arial" w:hAnsi="Arial" w:cs="Arial"/>
-          <w:color w:val="000000"/>
-        </w:rPr>
-        <w:t>Tube oraz SoundCloud, które umożliwiają twórcom dostarczenie swoich dzieł do widzów/słuchaczy. SoundCloud jest platformą umożliwiającą artystom dystrybucję oraz promocję własnej muzyki.</w:t>
+        <w:t xml:space="preserve">jak </w:t>
+      </w:r>
+      <w:proofErr w:type="spellStart"/>
+      <w:r>
+        <w:rPr>
+          <w:rFonts w:ascii="Arial" w:hAnsi="Arial" w:cs="Arial"/>
+          <w:color w:val="000000"/>
+        </w:rPr>
+        <w:t>You</w:t>
+      </w:r>
+      <w:r>
+        <w:rPr>
+          <w:rFonts w:ascii="Arial" w:hAnsi="Arial" w:cs="Arial"/>
+          <w:color w:val="000000"/>
+        </w:rPr>
+        <w:t>Tube</w:t>
+      </w:r>
+      <w:proofErr w:type="spellEnd"/>
+      <w:r>
+        <w:rPr>
+          <w:rFonts w:ascii="Arial" w:hAnsi="Arial" w:cs="Arial"/>
+          <w:color w:val="000000"/>
+        </w:rPr>
+        <w:t xml:space="preserve"> oraz </w:t>
+      </w:r>
+      <w:proofErr w:type="spellStart"/>
+      <w:r>
+        <w:rPr>
+          <w:rFonts w:ascii="Arial" w:hAnsi="Arial" w:cs="Arial"/>
+          <w:color w:val="000000"/>
+        </w:rPr>
+        <w:t>SoundCloud</w:t>
+      </w:r>
+      <w:proofErr w:type="spellEnd"/>
+      <w:r>
+        <w:rPr>
+          <w:rFonts w:ascii="Arial" w:hAnsi="Arial" w:cs="Arial"/>
+          <w:color w:val="000000"/>
+        </w:rPr>
+        <w:t xml:space="preserve">, które umożliwiają twórcom dostarczenie swoich dzieł do widzów/słuchaczy. </w:t>
+      </w:r>
+      <w:proofErr w:type="spellStart"/>
+      <w:r>
+        <w:rPr>
+          <w:rFonts w:ascii="Arial" w:hAnsi="Arial" w:cs="Arial"/>
+          <w:color w:val="000000"/>
+        </w:rPr>
+        <w:t>SoundCloud</w:t>
+      </w:r>
+      <w:proofErr w:type="spellEnd"/>
+      <w:r>
+        <w:rPr>
+          <w:rFonts w:ascii="Arial" w:hAnsi="Arial" w:cs="Arial"/>
+          <w:color w:val="000000"/>
+        </w:rPr>
+        <w:t xml:space="preserve"> jest platformą umożliwiającą artystom dystrybucję oraz promocję własnej muzyki.</w:t>
       </w:r>
       <w:r>
         <w:rPr>
@@ -1789,8 +1867,20 @@
           <w:szCs w:val="28"/>
           <w:shd w:val="clear" w:color="auto" w:fill="FFFFFF"/>
         </w:rPr>
-        <w:t>Windows Forms</w:t>
-      </w:r>
+        <w:t xml:space="preserve">Windows </w:t>
+      </w:r>
+      <w:proofErr w:type="spellStart"/>
+      <w:r>
+        <w:rPr>
+          <w:rFonts w:ascii="Arial" w:hAnsi="Arial" w:cs="Arial"/>
+          <w:color w:val="000000"/>
+          <w:sz w:val="28"/>
+          <w:szCs w:val="28"/>
+          <w:shd w:val="clear" w:color="auto" w:fill="FFFFFF"/>
+        </w:rPr>
+        <w:t>Forms</w:t>
+      </w:r>
+      <w:proofErr w:type="spellEnd"/>
     </w:p>
     <w:p>
       <w:pPr>
@@ -1831,22 +1921,207 @@
           <w:rFonts w:ascii="Arial" w:hAnsi="Arial" w:cs="Arial"/>
           <w:color w:val="000000"/>
         </w:rPr>
-        <w:t xml:space="preserve">aplikacji z bogatym interfejsem graficznym użytkownika, która jest częścią platformy .NET 3.0. WinForms jest już dopracowaną technologią, która jest utrzymywana, ale nie będą dodawane do niej nowe funkcjonalności. Zastosowany w niej silnik graficzny GDI (Graphics Device Interface) charakteryzuje się prostotą, ale nie oferuje wielu funkcjonalności wspieranych przez takie silniki graficzne jak DirectX oraz OpenGL. Brak wsparcia akceleracji sprzętowej dla grafiki 3D oraz ograniczona optymalizacja sprzętowa wynikająca z zastosowanej architektury zawężają obszar zastosowania GDI. Istnieje możliwość uruchomienia aplikacji napisanej w WinForms na systemach Linux oraz Mac OS za pośrednictwem Mono – alternatywnej implementacji </w:t>
-      </w:r>
-      <w:r>
-        <w:rPr>
-          <w:rFonts w:ascii="Arial" w:hAnsi="Arial" w:cs="Arial"/>
-          <w:color w:val="000000"/>
-        </w:rPr>
-        <w:t>biblioteki .NET opartej na licencji Open Source. Przeportowanie aplikacji wiąże się z licznymi ograniczeniami wynikającymi z ścisłym powiązaniem WinForms z Windows API</w:t>
-      </w:r>
-      <w:r>
-        <w:rPr>
-          <w:rFonts w:ascii="Arial" w:hAnsi="Arial" w:cs="Arial"/>
-          <w:color w:val="000000"/>
-        </w:rPr>
-        <w:t xml:space="preserve"> (WinAPI</w:t>
-      </w:r>
+        <w:t xml:space="preserve">aplikacji z bogatym interfejsem graficznym użytkownika, która jest częścią platformy .NET 3.0. </w:t>
+      </w:r>
+      <w:proofErr w:type="spellStart"/>
+      <w:r>
+        <w:rPr>
+          <w:rFonts w:ascii="Arial" w:hAnsi="Arial" w:cs="Arial"/>
+          <w:color w:val="000000"/>
+        </w:rPr>
+        <w:t>WinForms</w:t>
+      </w:r>
+      <w:proofErr w:type="spellEnd"/>
+      <w:r>
+        <w:rPr>
+          <w:rFonts w:ascii="Arial" w:hAnsi="Arial" w:cs="Arial"/>
+          <w:color w:val="000000"/>
+        </w:rPr>
+        <w:t xml:space="preserve"> jest już dopracowaną technologią, która jest utrzymywana, ale nie będą dodawane do niej nowe funkcjonalności. Zastosowany w niej silnik graficzny GDI (</w:t>
+      </w:r>
+      <w:proofErr w:type="spellStart"/>
+      <w:r>
+        <w:rPr>
+          <w:rFonts w:ascii="Arial" w:hAnsi="Arial" w:cs="Arial"/>
+          <w:color w:val="000000"/>
+        </w:rPr>
+        <w:t>Graphics</w:t>
+      </w:r>
+      <w:proofErr w:type="spellEnd"/>
+      <w:r>
+        <w:rPr>
+          <w:rFonts w:ascii="Arial" w:hAnsi="Arial" w:cs="Arial"/>
+          <w:color w:val="000000"/>
+        </w:rPr>
+        <w:t xml:space="preserve"> </w:t>
+      </w:r>
+      <w:proofErr w:type="spellStart"/>
+      <w:r>
+        <w:rPr>
+          <w:rFonts w:ascii="Arial" w:hAnsi="Arial" w:cs="Arial"/>
+          <w:color w:val="000000"/>
+        </w:rPr>
+        <w:t>Device</w:t>
+      </w:r>
+      <w:proofErr w:type="spellEnd"/>
+      <w:r>
+        <w:rPr>
+          <w:rFonts w:ascii="Arial" w:hAnsi="Arial" w:cs="Arial"/>
+          <w:color w:val="000000"/>
+        </w:rPr>
+        <w:t xml:space="preserve"> </w:t>
+      </w:r>
+      <w:proofErr w:type="spellStart"/>
+      <w:r>
+        <w:rPr>
+          <w:rFonts w:ascii="Arial" w:hAnsi="Arial" w:cs="Arial"/>
+          <w:color w:val="000000"/>
+        </w:rPr>
+        <w:t>Interface</w:t>
+      </w:r>
+      <w:proofErr w:type="spellEnd"/>
+      <w:r>
+        <w:rPr>
+          <w:rFonts w:ascii="Arial" w:hAnsi="Arial" w:cs="Arial"/>
+          <w:color w:val="000000"/>
+        </w:rPr>
+        <w:t xml:space="preserve">) charakteryzuje się prostotą, ale nie oferuje wielu funkcjonalności wspieranych przez takie silniki graficzne jak </w:t>
+      </w:r>
+      <w:proofErr w:type="spellStart"/>
+      <w:r>
+        <w:rPr>
+          <w:rFonts w:ascii="Arial" w:hAnsi="Arial" w:cs="Arial"/>
+          <w:color w:val="000000"/>
+        </w:rPr>
+        <w:t>DirectX</w:t>
+      </w:r>
+      <w:proofErr w:type="spellEnd"/>
+      <w:r>
+        <w:rPr>
+          <w:rFonts w:ascii="Arial" w:hAnsi="Arial" w:cs="Arial"/>
+          <w:color w:val="000000"/>
+        </w:rPr>
+        <w:t xml:space="preserve"> oraz </w:t>
+      </w:r>
+      <w:proofErr w:type="spellStart"/>
+      <w:r>
+        <w:rPr>
+          <w:rFonts w:ascii="Arial" w:hAnsi="Arial" w:cs="Arial"/>
+          <w:color w:val="000000"/>
+        </w:rPr>
+        <w:t>OpenGL</w:t>
+      </w:r>
+      <w:proofErr w:type="spellEnd"/>
+      <w:r>
+        <w:rPr>
+          <w:rFonts w:ascii="Arial" w:hAnsi="Arial" w:cs="Arial"/>
+          <w:color w:val="000000"/>
+        </w:rPr>
+        <w:t xml:space="preserve">. Brak wsparcia akceleracji sprzętowej dla grafiki 3D oraz ograniczona optymalizacja sprzętowa wynikająca z zastosowanej architektury zawężają obszar zastosowania GDI. Istnieje możliwość uruchomienia aplikacji napisanej w </w:t>
+      </w:r>
+      <w:proofErr w:type="spellStart"/>
+      <w:r>
+        <w:rPr>
+          <w:rFonts w:ascii="Arial" w:hAnsi="Arial" w:cs="Arial"/>
+          <w:color w:val="000000"/>
+        </w:rPr>
+        <w:t>WinForms</w:t>
+      </w:r>
+      <w:proofErr w:type="spellEnd"/>
+      <w:r>
+        <w:rPr>
+          <w:rFonts w:ascii="Arial" w:hAnsi="Arial" w:cs="Arial"/>
+          <w:color w:val="000000"/>
+        </w:rPr>
+        <w:t xml:space="preserve"> na systemach Linux oraz Mac OS za pośrednictwem Mono – alternatywnej implementacji </w:t>
+      </w:r>
+      <w:r>
+        <w:rPr>
+          <w:rFonts w:ascii="Arial" w:hAnsi="Arial" w:cs="Arial"/>
+          <w:color w:val="000000"/>
+        </w:rPr>
+        <w:t xml:space="preserve">biblioteki .NET opartej na licencji </w:t>
+      </w:r>
+      <w:proofErr w:type="spellStart"/>
+      <w:r>
+        <w:rPr>
+          <w:rFonts w:ascii="Arial" w:hAnsi="Arial" w:cs="Arial"/>
+          <w:color w:val="000000"/>
+        </w:rPr>
+        <w:t>Open</w:t>
+      </w:r>
+      <w:proofErr w:type="spellEnd"/>
+      <w:r>
+        <w:rPr>
+          <w:rFonts w:ascii="Arial" w:hAnsi="Arial" w:cs="Arial"/>
+          <w:color w:val="000000"/>
+        </w:rPr>
+        <w:t xml:space="preserve"> </w:t>
+      </w:r>
+      <w:proofErr w:type="spellStart"/>
+      <w:r>
+        <w:rPr>
+          <w:rFonts w:ascii="Arial" w:hAnsi="Arial" w:cs="Arial"/>
+          <w:color w:val="000000"/>
+        </w:rPr>
+        <w:t>Source</w:t>
+      </w:r>
+      <w:proofErr w:type="spellEnd"/>
+      <w:r>
+        <w:rPr>
+          <w:rFonts w:ascii="Arial" w:hAnsi="Arial" w:cs="Arial"/>
+          <w:color w:val="000000"/>
+        </w:rPr>
+        <w:t xml:space="preserve">. </w:t>
+      </w:r>
+      <w:proofErr w:type="spellStart"/>
+      <w:r>
+        <w:rPr>
+          <w:rFonts w:ascii="Arial" w:hAnsi="Arial" w:cs="Arial"/>
+          <w:color w:val="000000"/>
+        </w:rPr>
+        <w:t>Przeportowanie</w:t>
+      </w:r>
+      <w:proofErr w:type="spellEnd"/>
+      <w:r>
+        <w:rPr>
+          <w:rFonts w:ascii="Arial" w:hAnsi="Arial" w:cs="Arial"/>
+          <w:color w:val="000000"/>
+        </w:rPr>
+        <w:t xml:space="preserve"> aplikacji wiąże się z licznymi ograniczeniami wynikającymi z ścisłym powiązaniem </w:t>
+      </w:r>
+      <w:proofErr w:type="spellStart"/>
+      <w:r>
+        <w:rPr>
+          <w:rFonts w:ascii="Arial" w:hAnsi="Arial" w:cs="Arial"/>
+          <w:color w:val="000000"/>
+        </w:rPr>
+        <w:t>WinForms</w:t>
+      </w:r>
+      <w:proofErr w:type="spellEnd"/>
+      <w:r>
+        <w:rPr>
+          <w:rFonts w:ascii="Arial" w:hAnsi="Arial" w:cs="Arial"/>
+          <w:color w:val="000000"/>
+        </w:rPr>
+        <w:t xml:space="preserve"> z Windows API</w:t>
+      </w:r>
+      <w:r>
+        <w:rPr>
+          <w:rFonts w:ascii="Arial" w:hAnsi="Arial" w:cs="Arial"/>
+          <w:color w:val="000000"/>
+        </w:rPr>
+        <w:t xml:space="preserve"> (</w:t>
+      </w:r>
+      <w:proofErr w:type="spellStart"/>
+      <w:r>
+        <w:rPr>
+          <w:rFonts w:ascii="Arial" w:hAnsi="Arial" w:cs="Arial"/>
+          <w:color w:val="000000"/>
+        </w:rPr>
+        <w:t>WinAPI</w:t>
+      </w:r>
+      <w:proofErr w:type="spellEnd"/>
       <w:r>
         <w:rPr>
           <w:rFonts w:ascii="Arial" w:hAnsi="Arial" w:cs="Arial"/>
@@ -1874,7 +2149,55 @@
           <w:rFonts w:ascii="Arial" w:hAnsi="Arial" w:cs="Arial"/>
           <w:color w:val="000000"/>
         </w:rPr>
-        <w:t xml:space="preserve"> Wspierane są wszystkie języki programowania kompatybilne z architekturą CLI (Common Language Infrastructure). Najpopularniejsze z nich to C#, VB.NET oraz C++/CLI.</w:t>
+        <w:t xml:space="preserve"> Wspierane są wszystkie języki programowania kompatybilne z architekturą CLI (</w:t>
+      </w:r>
+      <w:proofErr w:type="spellStart"/>
+      <w:r>
+        <w:rPr>
+          <w:rFonts w:ascii="Arial" w:hAnsi="Arial" w:cs="Arial"/>
+          <w:color w:val="000000"/>
+        </w:rPr>
+        <w:t>Common</w:t>
+      </w:r>
+      <w:proofErr w:type="spellEnd"/>
+      <w:r>
+        <w:rPr>
+          <w:rFonts w:ascii="Arial" w:hAnsi="Arial" w:cs="Arial"/>
+          <w:color w:val="000000"/>
+        </w:rPr>
+        <w:t xml:space="preserve"> </w:t>
+      </w:r>
+      <w:proofErr w:type="spellStart"/>
+      <w:r>
+        <w:rPr>
+          <w:rFonts w:ascii="Arial" w:hAnsi="Arial" w:cs="Arial"/>
+          <w:color w:val="000000"/>
+        </w:rPr>
+        <w:t>Language</w:t>
+      </w:r>
+      <w:proofErr w:type="spellEnd"/>
+      <w:r>
+        <w:rPr>
+          <w:rFonts w:ascii="Arial" w:hAnsi="Arial" w:cs="Arial"/>
+          <w:color w:val="000000"/>
+        </w:rPr>
+        <w:t xml:space="preserve"> </w:t>
+      </w:r>
+      <w:proofErr w:type="spellStart"/>
+      <w:r>
+        <w:rPr>
+          <w:rFonts w:ascii="Arial" w:hAnsi="Arial" w:cs="Arial"/>
+          <w:color w:val="000000"/>
+        </w:rPr>
+        <w:t>Infrastructure</w:t>
+      </w:r>
+      <w:proofErr w:type="spellEnd"/>
+      <w:r>
+        <w:rPr>
+          <w:rFonts w:ascii="Arial" w:hAnsi="Arial" w:cs="Arial"/>
+          <w:color w:val="000000"/>
+        </w:rPr>
+        <w:t>). Najpopularniejsze z nich to C#, VB.NET oraz C++/CLI.</w:t>
       </w:r>
     </w:p>
     <w:p>
@@ -1925,8 +2248,42 @@
           <w:szCs w:val="28"/>
           <w:shd w:val="clear" w:color="auto" w:fill="FFFFFF"/>
         </w:rPr>
-        <w:t>2 Windows Presentation Foundation</w:t>
-      </w:r>
+        <w:t xml:space="preserve">2 Windows </w:t>
+      </w:r>
+      <w:proofErr w:type="spellStart"/>
+      <w:r>
+        <w:rPr>
+          <w:rFonts w:ascii="Arial" w:hAnsi="Arial" w:cs="Arial"/>
+          <w:color w:val="000000"/>
+          <w:sz w:val="28"/>
+          <w:szCs w:val="28"/>
+          <w:shd w:val="clear" w:color="auto" w:fill="FFFFFF"/>
+        </w:rPr>
+        <w:t>Presentation</w:t>
+      </w:r>
+      <w:proofErr w:type="spellEnd"/>
+      <w:r>
+        <w:rPr>
+          <w:rFonts w:ascii="Arial" w:hAnsi="Arial" w:cs="Arial"/>
+          <w:color w:val="000000"/>
+          <w:sz w:val="28"/>
+          <w:szCs w:val="28"/>
+          <w:shd w:val="clear" w:color="auto" w:fill="FFFFFF"/>
+        </w:rPr>
+        <w:t xml:space="preserve"> </w:t>
+      </w:r>
+      <w:proofErr w:type="spellStart"/>
+      <w:r>
+        <w:rPr>
+          <w:rFonts w:ascii="Arial" w:hAnsi="Arial" w:cs="Arial"/>
+          <w:color w:val="000000"/>
+          <w:sz w:val="28"/>
+          <w:szCs w:val="28"/>
+          <w:shd w:val="clear" w:color="auto" w:fill="FFFFFF"/>
+        </w:rPr>
+        <w:t>Foundation</w:t>
+      </w:r>
+      <w:proofErr w:type="spellEnd"/>
     </w:p>
     <w:p>
       <w:pPr>
@@ -1967,7 +2324,23 @@
           <w:rFonts w:ascii="Arial" w:hAnsi="Arial" w:cs="Arial"/>
           <w:color w:val="000000"/>
         </w:rPr>
-        <w:t>następcą Windows Forms.</w:t>
+        <w:t xml:space="preserve">następcą Windows </w:t>
+      </w:r>
+      <w:proofErr w:type="spellStart"/>
+      <w:r>
+        <w:rPr>
+          <w:rFonts w:ascii="Arial" w:hAnsi="Arial" w:cs="Arial"/>
+          <w:color w:val="000000"/>
+        </w:rPr>
+        <w:t>Forms</w:t>
+      </w:r>
+      <w:proofErr w:type="spellEnd"/>
+      <w:r>
+        <w:rPr>
+          <w:rFonts w:ascii="Arial" w:hAnsi="Arial" w:cs="Arial"/>
+          <w:color w:val="000000"/>
+        </w:rPr>
+        <w:t>.</w:t>
       </w:r>
       <w:r>
         <w:rPr>
@@ -2009,7 +2382,87 @@
           <w:rFonts w:ascii="Arial" w:hAnsi="Arial" w:cs="Arial"/>
           <w:color w:val="000000"/>
         </w:rPr>
-        <w:t>XAML (Extensible Application Markup Language). Jest to deklaratywny język oparty na języku XML w którym za pomocą tagów i atrybutów opisywane są (głównie) elementy graficzne i ich właściwości, np.</w:t>
+        <w:t>XAML (</w:t>
+      </w:r>
+      <w:proofErr w:type="spellStart"/>
+      <w:r>
+        <w:rPr>
+          <w:rFonts w:ascii="Arial" w:hAnsi="Arial" w:cs="Arial"/>
+          <w:color w:val="000000"/>
+        </w:rPr>
+        <w:t>Extensible</w:t>
+      </w:r>
+      <w:proofErr w:type="spellEnd"/>
+      <w:r>
+        <w:rPr>
+          <w:rFonts w:ascii="Arial" w:hAnsi="Arial" w:cs="Arial"/>
+          <w:color w:val="000000"/>
+        </w:rPr>
+        <w:t xml:space="preserve"> </w:t>
+      </w:r>
+      <w:proofErr w:type="spellStart"/>
+      <w:r>
+        <w:rPr>
+          <w:rFonts w:ascii="Arial" w:hAnsi="Arial" w:cs="Arial"/>
+          <w:color w:val="000000"/>
+        </w:rPr>
+        <w:t>Application</w:t>
+      </w:r>
+      <w:proofErr w:type="spellEnd"/>
+      <w:r>
+        <w:rPr>
+          <w:rFonts w:ascii="Arial" w:hAnsi="Arial" w:cs="Arial"/>
+          <w:color w:val="000000"/>
+        </w:rPr>
+        <w:t xml:space="preserve"> </w:t>
+      </w:r>
+      <w:proofErr w:type="spellStart"/>
+      <w:r>
+        <w:rPr>
+          <w:rFonts w:ascii="Arial" w:hAnsi="Arial" w:cs="Arial"/>
+          <w:color w:val="000000"/>
+        </w:rPr>
+        <w:t>Markup</w:t>
+      </w:r>
+      <w:proofErr w:type="spellEnd"/>
+      <w:r>
+        <w:rPr>
+          <w:rFonts w:ascii="Arial" w:hAnsi="Arial" w:cs="Arial"/>
+          <w:color w:val="000000"/>
+        </w:rPr>
+        <w:t xml:space="preserve"> </w:t>
+      </w:r>
+      <w:proofErr w:type="spellStart"/>
+      <w:r>
+        <w:rPr>
+          <w:rFonts w:ascii="Arial" w:hAnsi="Arial" w:cs="Arial"/>
+          <w:color w:val="000000"/>
+        </w:rPr>
+        <w:t>Language</w:t>
+      </w:r>
+      <w:proofErr w:type="spellEnd"/>
+      <w:r>
+        <w:rPr>
+          <w:rFonts w:ascii="Arial" w:hAnsi="Arial" w:cs="Arial"/>
+          <w:color w:val="000000"/>
+        </w:rPr>
+        <w:t xml:space="preserve">). Jest to deklaratywny język oparty na języku XML w którym za pomocą </w:t>
+      </w:r>
+      <w:proofErr w:type="spellStart"/>
+      <w:r>
+        <w:rPr>
+          <w:rFonts w:ascii="Arial" w:hAnsi="Arial" w:cs="Arial"/>
+          <w:color w:val="000000"/>
+        </w:rPr>
+        <w:t>tagów</w:t>
+      </w:r>
+      <w:proofErr w:type="spellEnd"/>
+      <w:r>
+        <w:rPr>
+          <w:rFonts w:ascii="Arial" w:hAnsi="Arial" w:cs="Arial"/>
+          <w:color w:val="000000"/>
+        </w:rPr>
+        <w:t xml:space="preserve"> i atrybutów opisywane są (głównie) elementy graficzne i ich właściwości, np.</w:t>
       </w:r>
     </w:p>
     <w:p>
@@ -2044,8 +2497,9 @@
           <w:i/>
           <w:color w:val="000000"/>
         </w:rPr>
-        <w:t>&lt;Button x:Name="myButton"</w:t>
-      </w:r>
+        <w:t>&lt;</w:t>
+      </w:r>
+      <w:proofErr w:type="spellStart"/>
       <w:r>
         <w:rPr>
           <w:rFonts w:ascii="Arial" w:hAnsi="Arial" w:cs="Arial"/>
@@ -2053,8 +2507,9 @@
           <w:i/>
           <w:color w:val="000000"/>
         </w:rPr>
-        <w:t xml:space="preserve"> </w:t>
-      </w:r>
+        <w:t>Button</w:t>
+      </w:r>
+      <w:proofErr w:type="spellEnd"/>
       <w:r>
         <w:rPr>
           <w:rFonts w:ascii="Arial" w:hAnsi="Arial" w:cs="Arial"/>
@@ -2062,7 +2517,7 @@
           <w:i/>
           <w:color w:val="000000"/>
         </w:rPr>
-        <w:t>Content="Click me"</w:t>
+        <w:t xml:space="preserve"> x:Name="myButton"</w:t>
       </w:r>
       <w:r>
         <w:rPr>
@@ -2073,6 +2528,7 @@
         </w:rPr>
         <w:t xml:space="preserve"> </w:t>
       </w:r>
+      <w:proofErr w:type="spellStart"/>
       <w:r>
         <w:rPr>
           <w:rFonts w:ascii="Arial" w:hAnsi="Arial" w:cs="Arial"/>
@@ -2080,7 +2536,46 @@
           <w:i/>
           <w:color w:val="000000"/>
         </w:rPr>
-        <w:t>Background="Aqua" /&gt;</w:t>
+        <w:t>Content="Click</w:t>
+      </w:r>
+      <w:proofErr w:type="spellEnd"/>
+      <w:r>
+        <w:rPr>
+          <w:rFonts w:ascii="Arial" w:hAnsi="Arial" w:cs="Arial"/>
+          <w:b/>
+          <w:i/>
+          <w:color w:val="000000"/>
+        </w:rPr>
+        <w:t xml:space="preserve"> me"</w:t>
+      </w:r>
+      <w:r>
+        <w:rPr>
+          <w:rFonts w:ascii="Arial" w:hAnsi="Arial" w:cs="Arial"/>
+          <w:b/>
+          <w:i/>
+          <w:color w:val="000000"/>
+        </w:rPr>
+        <w:t xml:space="preserve"> </w:t>
+      </w:r>
+      <w:proofErr w:type="spellStart"/>
+      <w:r>
+        <w:rPr>
+          <w:rFonts w:ascii="Arial" w:hAnsi="Arial" w:cs="Arial"/>
+          <w:b/>
+          <w:i/>
+          <w:color w:val="000000"/>
+        </w:rPr>
+        <w:t>Background="Aqua</w:t>
+      </w:r>
+      <w:proofErr w:type="spellEnd"/>
+      <w:r>
+        <w:rPr>
+          <w:rFonts w:ascii="Arial" w:hAnsi="Arial" w:cs="Arial"/>
+          <w:b/>
+          <w:i/>
+          <w:color w:val="000000"/>
+        </w:rPr>
+        <w:t>" /&gt;</w:t>
       </w:r>
     </w:p>
     <w:p>
@@ -2109,33 +2604,106 @@
           <w:color w:val="000000"/>
         </w:rPr>
       </w:pPr>
-      <w:r>
-        <w:rPr>
-          <w:rFonts w:ascii="Arial" w:hAnsi="Arial" w:cs="Arial"/>
-          <w:color w:val="000000"/>
-        </w:rPr>
-        <w:t>Parser języka XAML następnie generuje kod w którym tworzone są odpowiadające obiekty i powiązane z nimi właściwości. Hierarchiczna struktura języka XAML, style oraz szablony pozwalają na łatwiejsze projektowanie zaawansowanych interfejsów graficznych.</w:t>
-      </w:r>
-      <w:r>
-        <w:rPr>
-          <w:rFonts w:ascii="Arial" w:hAnsi="Arial" w:cs="Arial"/>
-          <w:color w:val="000000"/>
-        </w:rPr>
-        <w:t xml:space="preserve"> Kontrolki nie są już powiązane z WinAPI jak to miało miejsce w WinForms.</w:t>
-      </w:r>
-      <w:r>
-        <w:rPr>
-          <w:rFonts w:ascii="Arial" w:hAnsi="Arial" w:cs="Arial"/>
-          <w:color w:val="000000"/>
-        </w:rPr>
-        <w:t xml:space="preserve"> W WPF zastosowano również nowoczesny silnik graficzny – DirectX. Pozwala on na wyświetlanie bardziej zaawansowanej grafiki niż to miało miejsce w przypadku silnika GDI. Dodatkowo silnik ten oferuje większą wydajność poprzez lepsze wykorzystanie dostępnego sprzętu (głównie karty graficznej).</w:t>
-      </w:r>
-      <w:r>
-        <w:rPr>
-          <w:rFonts w:ascii="Arial" w:hAnsi="Arial" w:cs="Arial"/>
-          <w:color w:val="000000"/>
-        </w:rPr>
-        <w:t xml:space="preserve"> W WPF zastosowany został mechanizm powiązania danych (data binding). Umożliwia on utworzenie połączenia pomiędzy elementem UI a obiektem znajdującym się w logice biznesowej. Połączenie takie umożliwia wzajemną aktualizację obu stron w momencie nastąpienia zmiany. Technika ta zapewnia separację logiki biznesowej od definicji interfejsu graficznego, co z kolei wpływa na czytelność</w:t>
+      <w:proofErr w:type="spellStart"/>
+      <w:r>
+        <w:rPr>
+          <w:rFonts w:ascii="Arial" w:hAnsi="Arial" w:cs="Arial"/>
+          <w:color w:val="000000"/>
+        </w:rPr>
+        <w:t>Parser</w:t>
+      </w:r>
+      <w:proofErr w:type="spellEnd"/>
+      <w:r>
+        <w:rPr>
+          <w:rFonts w:ascii="Arial" w:hAnsi="Arial" w:cs="Arial"/>
+          <w:color w:val="000000"/>
+        </w:rPr>
+        <w:t xml:space="preserve"> języka XAML następnie generuje kod w którym tworzone są odpowiadające obiekty i powiązane z nimi właściwości. Hierarchiczna struktura języka XAML, style oraz szablony pozwalają na łatwiejsze projektowanie zaawansowanych interfejsów graficznych.</w:t>
+      </w:r>
+      <w:r>
+        <w:rPr>
+          <w:rFonts w:ascii="Arial" w:hAnsi="Arial" w:cs="Arial"/>
+          <w:color w:val="000000"/>
+        </w:rPr>
+        <w:t xml:space="preserve"> Kontrolki nie są już powiązane z </w:t>
+      </w:r>
+      <w:proofErr w:type="spellStart"/>
+      <w:r>
+        <w:rPr>
+          <w:rFonts w:ascii="Arial" w:hAnsi="Arial" w:cs="Arial"/>
+          <w:color w:val="000000"/>
+        </w:rPr>
+        <w:t>WinAPI</w:t>
+      </w:r>
+      <w:proofErr w:type="spellEnd"/>
+      <w:r>
+        <w:rPr>
+          <w:rFonts w:ascii="Arial" w:hAnsi="Arial" w:cs="Arial"/>
+          <w:color w:val="000000"/>
+        </w:rPr>
+        <w:t xml:space="preserve"> jak to miało miejsce w </w:t>
+      </w:r>
+      <w:proofErr w:type="spellStart"/>
+      <w:r>
+        <w:rPr>
+          <w:rFonts w:ascii="Arial" w:hAnsi="Arial" w:cs="Arial"/>
+          <w:color w:val="000000"/>
+        </w:rPr>
+        <w:t>WinForms</w:t>
+      </w:r>
+      <w:proofErr w:type="spellEnd"/>
+      <w:r>
+        <w:rPr>
+          <w:rFonts w:ascii="Arial" w:hAnsi="Arial" w:cs="Arial"/>
+          <w:color w:val="000000"/>
+        </w:rPr>
+        <w:t>.</w:t>
+      </w:r>
+      <w:r>
+        <w:rPr>
+          <w:rFonts w:ascii="Arial" w:hAnsi="Arial" w:cs="Arial"/>
+          <w:color w:val="000000"/>
+        </w:rPr>
+        <w:t xml:space="preserve"> W WPF zastosowano również nowoczesny silnik graficzny – </w:t>
+      </w:r>
+      <w:proofErr w:type="spellStart"/>
+      <w:r>
+        <w:rPr>
+          <w:rFonts w:ascii="Arial" w:hAnsi="Arial" w:cs="Arial"/>
+          <w:color w:val="000000"/>
+        </w:rPr>
+        <w:t>DirectX</w:t>
+      </w:r>
+      <w:proofErr w:type="spellEnd"/>
+      <w:r>
+        <w:rPr>
+          <w:rFonts w:ascii="Arial" w:hAnsi="Arial" w:cs="Arial"/>
+          <w:color w:val="000000"/>
+        </w:rPr>
+        <w:t>. Pozwala on na wyświetlanie bardziej zaawansowanej grafiki niż to miało miejsce w przypadku silnika GDI. Dodatkowo silnik ten oferuje większą wydajność poprzez lepsze wykorzystanie dostępnego sprzętu (głównie karty graficznej).</w:t>
+      </w:r>
+      <w:r>
+        <w:rPr>
+          <w:rFonts w:ascii="Arial" w:hAnsi="Arial" w:cs="Arial"/>
+          <w:color w:val="000000"/>
+        </w:rPr>
+        <w:t xml:space="preserve"> W WPF zastosowany został mechanizm powiązania danych (data </w:t>
+      </w:r>
+      <w:proofErr w:type="spellStart"/>
+      <w:r>
+        <w:rPr>
+          <w:rFonts w:ascii="Arial" w:hAnsi="Arial" w:cs="Arial"/>
+          <w:color w:val="000000"/>
+        </w:rPr>
+        <w:t>binding</w:t>
+      </w:r>
+      <w:proofErr w:type="spellEnd"/>
+      <w:r>
+        <w:rPr>
+          <w:rFonts w:ascii="Arial" w:hAnsi="Arial" w:cs="Arial"/>
+          <w:color w:val="000000"/>
+        </w:rPr>
+        <w:t>). Umożliwia on utworzenie połączenia pomiędzy elementem UI a obiektem znajdującym się w logice biznesowej. Połączenie takie umożliwia wzajemną aktualizację obu stron w momencie nastąpienia zmiany. Technika ta zapewnia separację logiki biznesowej od definicji interfejsu graficznego, co z kolei wpływa na czytelność</w:t>
       </w:r>
       <w:r>
         <w:rPr>
@@ -2225,8 +2793,20 @@
           <w:szCs w:val="28"/>
           <w:shd w:val="clear" w:color="auto" w:fill="FFFFFF"/>
         </w:rPr>
-        <w:t>3 Silverlight</w:t>
-      </w:r>
+        <w:t xml:space="preserve">3 </w:t>
+      </w:r>
+      <w:proofErr w:type="spellStart"/>
+      <w:r>
+        <w:rPr>
+          <w:rFonts w:ascii="Arial" w:hAnsi="Arial" w:cs="Arial"/>
+          <w:color w:val="000000"/>
+          <w:sz w:val="28"/>
+          <w:szCs w:val="28"/>
+          <w:shd w:val="clear" w:color="auto" w:fill="FFFFFF"/>
+        </w:rPr>
+        <w:t>Silverlight</w:t>
+      </w:r>
+      <w:proofErr w:type="spellEnd"/>
     </w:p>
     <w:p>
       <w:pPr>
@@ -2250,12 +2830,21 @@
           <w:color w:val="000000"/>
         </w:rPr>
       </w:pPr>
-      <w:r>
-        <w:rPr>
-          <w:rFonts w:ascii="Arial" w:hAnsi="Arial" w:cs="Arial"/>
-          <w:color w:val="000000"/>
-        </w:rPr>
-        <w:t xml:space="preserve">Silverlight jest technologią, która zadebiutowała w 2007 roku. </w:t>
+      <w:proofErr w:type="spellStart"/>
+      <w:r>
+        <w:rPr>
+          <w:rFonts w:ascii="Arial" w:hAnsi="Arial" w:cs="Arial"/>
+          <w:color w:val="000000"/>
+        </w:rPr>
+        <w:t>Silverlight</w:t>
+      </w:r>
+      <w:proofErr w:type="spellEnd"/>
+      <w:r>
+        <w:rPr>
+          <w:rFonts w:ascii="Arial" w:hAnsi="Arial" w:cs="Arial"/>
+          <w:color w:val="000000"/>
+        </w:rPr>
+        <w:t xml:space="preserve"> jest technologią, która zadebiutowała w 2007 roku. </w:t>
       </w:r>
       <w:r>
         <w:rPr>
@@ -2269,7 +2858,39 @@
           <w:rFonts w:ascii="Arial" w:hAnsi="Arial" w:cs="Arial"/>
           <w:color w:val="000000"/>
         </w:rPr>
-        <w:t>cjonalności dostępnych w WPF, ale aplikacje napisane w tej technologii uruchamiane są poprzez przeglądarkę internetową (np. Mozilla Firefox lub Internet Explorer). Technologia ta umożliwiała uruchamianie aplikacji na wielu systemach operacyjnych (</w:t>
+        <w:t xml:space="preserve">cjonalności dostępnych w WPF, ale aplikacje napisane w tej technologii uruchamiane są poprzez przeglądarkę internetową (np. </w:t>
+      </w:r>
+      <w:proofErr w:type="spellStart"/>
+      <w:r>
+        <w:rPr>
+          <w:rFonts w:ascii="Arial" w:hAnsi="Arial" w:cs="Arial"/>
+          <w:color w:val="000000"/>
+        </w:rPr>
+        <w:t>Mozilla</w:t>
+      </w:r>
+      <w:proofErr w:type="spellEnd"/>
+      <w:r>
+        <w:rPr>
+          <w:rFonts w:ascii="Arial" w:hAnsi="Arial" w:cs="Arial"/>
+          <w:color w:val="000000"/>
+        </w:rPr>
+        <w:t xml:space="preserve"> </w:t>
+      </w:r>
+      <w:proofErr w:type="spellStart"/>
+      <w:r>
+        <w:rPr>
+          <w:rFonts w:ascii="Arial" w:hAnsi="Arial" w:cs="Arial"/>
+          <w:color w:val="000000"/>
+        </w:rPr>
+        <w:t>Firefox</w:t>
+      </w:r>
+      <w:proofErr w:type="spellEnd"/>
+      <w:r>
+        <w:rPr>
+          <w:rFonts w:ascii="Arial" w:hAnsi="Arial" w:cs="Arial"/>
+          <w:color w:val="000000"/>
+        </w:rPr>
+        <w:t xml:space="preserve"> lub Internet Explorer). Technologia ta umożliwiała uruchamianie aplikacji na wielu systemach operacyjnych (</w:t>
       </w:r>
       <w:r>
         <w:rPr>
@@ -2278,12 +2899,53 @@
         </w:rPr>
         <w:t xml:space="preserve">m.in. </w:t>
       </w:r>
-      <w:r>
-        <w:rPr>
-          <w:rFonts w:ascii="Arial" w:hAnsi="Arial" w:cs="Arial"/>
-          <w:color w:val="000000"/>
-        </w:rPr>
-        <w:t>macOS oraz Linux poprzez alternatywną implementację Moonlight). Silverlight wraz z kolejnymi wersjami miał problemy z kompatybilnością z przeglądarkami</w:t>
+      <w:proofErr w:type="spellStart"/>
+      <w:r>
+        <w:rPr>
+          <w:rFonts w:ascii="Arial" w:hAnsi="Arial" w:cs="Arial"/>
+          <w:color w:val="000000"/>
+        </w:rPr>
+        <w:t>macOS</w:t>
+      </w:r>
+      <w:proofErr w:type="spellEnd"/>
+      <w:r>
+        <w:rPr>
+          <w:rFonts w:ascii="Arial" w:hAnsi="Arial" w:cs="Arial"/>
+          <w:color w:val="000000"/>
+        </w:rPr>
+        <w:t xml:space="preserve"> oraz Linux poprzez alternatywną implementację </w:t>
+      </w:r>
+      <w:proofErr w:type="spellStart"/>
+      <w:r>
+        <w:rPr>
+          <w:rFonts w:ascii="Arial" w:hAnsi="Arial" w:cs="Arial"/>
+          <w:color w:val="000000"/>
+        </w:rPr>
+        <w:t>Moonlight</w:t>
+      </w:r>
+      <w:proofErr w:type="spellEnd"/>
+      <w:r>
+        <w:rPr>
+          <w:rFonts w:ascii="Arial" w:hAnsi="Arial" w:cs="Arial"/>
+          <w:color w:val="000000"/>
+        </w:rPr>
+        <w:t xml:space="preserve">). </w:t>
+      </w:r>
+      <w:proofErr w:type="spellStart"/>
+      <w:r>
+        <w:rPr>
+          <w:rFonts w:ascii="Arial" w:hAnsi="Arial" w:cs="Arial"/>
+          <w:color w:val="000000"/>
+        </w:rPr>
+        <w:t>Silverlight</w:t>
+      </w:r>
+      <w:proofErr w:type="spellEnd"/>
+      <w:r>
+        <w:rPr>
+          <w:rFonts w:ascii="Arial" w:hAnsi="Arial" w:cs="Arial"/>
+          <w:color w:val="000000"/>
+        </w:rPr>
+        <w:t xml:space="preserve"> wraz z kolejnymi wersjami miał problemy z kompatybilnością z przeglądarkami</w:t>
       </w:r>
       <w:r>
         <w:rPr>
@@ -2360,8 +3022,20 @@
           <w:szCs w:val="28"/>
           <w:shd w:val="clear" w:color="auto" w:fill="FFFFFF"/>
         </w:rPr>
-        <w:t>4 Windows Runtime</w:t>
-      </w:r>
+        <w:t xml:space="preserve">4 Windows </w:t>
+      </w:r>
+      <w:proofErr w:type="spellStart"/>
+      <w:r>
+        <w:rPr>
+          <w:rFonts w:ascii="Arial" w:hAnsi="Arial" w:cs="Arial"/>
+          <w:color w:val="000000"/>
+          <w:sz w:val="28"/>
+          <w:szCs w:val="28"/>
+          <w:shd w:val="clear" w:color="auto" w:fill="FFFFFF"/>
+        </w:rPr>
+        <w:t>Runtime</w:t>
+      </w:r>
+      <w:proofErr w:type="spellEnd"/>
     </w:p>
     <w:p>
       <w:pPr>
@@ -2385,12 +3059,21 @@
           <w:color w:val="000000"/>
         </w:rPr>
       </w:pPr>
-      <w:r>
-        <w:rPr>
-          <w:rFonts w:ascii="Arial" w:hAnsi="Arial" w:cs="Arial"/>
-          <w:color w:val="000000"/>
-        </w:rPr>
-        <w:t xml:space="preserve">WinRT jest </w:t>
+      <w:proofErr w:type="spellStart"/>
+      <w:r>
+        <w:rPr>
+          <w:rFonts w:ascii="Arial" w:hAnsi="Arial" w:cs="Arial"/>
+          <w:color w:val="000000"/>
+        </w:rPr>
+        <w:t>WinRT</w:t>
+      </w:r>
+      <w:proofErr w:type="spellEnd"/>
+      <w:r>
+        <w:rPr>
+          <w:rFonts w:ascii="Arial" w:hAnsi="Arial" w:cs="Arial"/>
+          <w:color w:val="000000"/>
+        </w:rPr>
+        <w:t xml:space="preserve"> jest </w:t>
       </w:r>
       <w:r>
         <w:rPr>
@@ -2425,7 +3108,39 @@
           <w:rFonts w:ascii="Arial" w:hAnsi="Arial" w:cs="Arial"/>
           <w:color w:val="000000"/>
         </w:rPr>
-        <w:t xml:space="preserve"> Technologia ta nie bazuje już tak jak wcześniej wymienione na bibliotece .NET, lecz zastępuje ona wcześniej wykorzystywany interfejs WinAPI. Pomimo oderwania się od platformy .NET większość mechanizmów w niej zawartych zostało przeniesionych na WinRT. Nowy interfejs programistyczny wymusza na programiście stosowanie wywołań asynchronicznych przy operacjach wejścia/wyjścia w celu uniknięcia blokady interfejsu graficznego lub niepotrzebnego blokowania wątku</w:t>
+        <w:t xml:space="preserve"> Technologia ta nie bazuje już tak jak wcześniej wymienione na bibliotece .NET, lecz zastępuje ona wcześniej wykorzystywany interfejs </w:t>
+      </w:r>
+      <w:proofErr w:type="spellStart"/>
+      <w:r>
+        <w:rPr>
+          <w:rFonts w:ascii="Arial" w:hAnsi="Arial" w:cs="Arial"/>
+          <w:color w:val="000000"/>
+        </w:rPr>
+        <w:t>WinAPI</w:t>
+      </w:r>
+      <w:proofErr w:type="spellEnd"/>
+      <w:r>
+        <w:rPr>
+          <w:rFonts w:ascii="Arial" w:hAnsi="Arial" w:cs="Arial"/>
+          <w:color w:val="000000"/>
+        </w:rPr>
+        <w:t xml:space="preserve">. Pomimo oderwania się od platformy .NET większość mechanizmów w niej zawartych zostało przeniesionych na </w:t>
+      </w:r>
+      <w:proofErr w:type="spellStart"/>
+      <w:r>
+        <w:rPr>
+          <w:rFonts w:ascii="Arial" w:hAnsi="Arial" w:cs="Arial"/>
+          <w:color w:val="000000"/>
+        </w:rPr>
+        <w:t>WinRT</w:t>
+      </w:r>
+      <w:proofErr w:type="spellEnd"/>
+      <w:r>
+        <w:rPr>
+          <w:rFonts w:ascii="Arial" w:hAnsi="Arial" w:cs="Arial"/>
+          <w:color w:val="000000"/>
+        </w:rPr>
+        <w:t>. Nowy interfejs programistyczny wymusza na programiście stosowanie wywołań asynchronicznych przy operacjach wejścia/wyjścia w celu uniknięcia blokady interfejsu graficznego lub niepotrzebnego blokowania wątku</w:t>
       </w:r>
       <w:r>
         <w:rPr>
@@ -2446,7 +3161,39 @@
           <w:rFonts w:ascii="Arial" w:hAnsi="Arial" w:cs="Arial"/>
           <w:color w:val="000000"/>
         </w:rPr>
-        <w:t xml:space="preserve"> WinRT natywnie oferuje wsparcie dla procesorów x86 oraz ARM. Odłączenie się od platformy .NET wiąże się również z zmianą wspieranych języków programowania. Są to C#, VB.NET, JavaScript </w:t>
+        <w:t xml:space="preserve"> </w:t>
+      </w:r>
+      <w:proofErr w:type="spellStart"/>
+      <w:r>
+        <w:rPr>
+          <w:rFonts w:ascii="Arial" w:hAnsi="Arial" w:cs="Arial"/>
+          <w:color w:val="000000"/>
+        </w:rPr>
+        <w:t>WinRT</w:t>
+      </w:r>
+      <w:proofErr w:type="spellEnd"/>
+      <w:r>
+        <w:rPr>
+          <w:rFonts w:ascii="Arial" w:hAnsi="Arial" w:cs="Arial"/>
+          <w:color w:val="000000"/>
+        </w:rPr>
+        <w:t xml:space="preserve"> natywnie oferuje wsparcie dla procesorów x86 oraz ARM. Odłączenie się od platformy .NET wiąże się również z zmianą wspieranych języków programowania. Są to C#, VB.NET, </w:t>
+      </w:r>
+      <w:proofErr w:type="spellStart"/>
+      <w:r>
+        <w:rPr>
+          <w:rFonts w:ascii="Arial" w:hAnsi="Arial" w:cs="Arial"/>
+          <w:color w:val="000000"/>
+        </w:rPr>
+        <w:t>JavaScript</w:t>
+      </w:r>
+      <w:proofErr w:type="spellEnd"/>
+      <w:r>
+        <w:rPr>
+          <w:rFonts w:ascii="Arial" w:hAnsi="Arial" w:cs="Arial"/>
+          <w:color w:val="000000"/>
+        </w:rPr>
+        <w:t xml:space="preserve"> </w:t>
       </w:r>
       <w:r>
         <w:rPr>
@@ -2481,7 +3228,39 @@
           <w:rFonts w:ascii="Arial" w:hAnsi="Arial" w:cs="Arial"/>
           <w:color w:val="000000"/>
         </w:rPr>
-        <w:t xml:space="preserve">w WinRT są uruchamiane w odseparowanym środowisku (sandbox) kontrolowanym przez system operacyjny. Ma to zapewnić większe bezpieczeństwo poprzez ścisłą kontrolę dostępu aplikacji do zasobów systemu takich jak dysk, sieć oraz </w:t>
+        <w:t xml:space="preserve">w </w:t>
+      </w:r>
+      <w:proofErr w:type="spellStart"/>
+      <w:r>
+        <w:rPr>
+          <w:rFonts w:ascii="Arial" w:hAnsi="Arial" w:cs="Arial"/>
+          <w:color w:val="000000"/>
+        </w:rPr>
+        <w:t>WinRT</w:t>
+      </w:r>
+      <w:proofErr w:type="spellEnd"/>
+      <w:r>
+        <w:rPr>
+          <w:rFonts w:ascii="Arial" w:hAnsi="Arial" w:cs="Arial"/>
+          <w:color w:val="000000"/>
+        </w:rPr>
+        <w:t xml:space="preserve"> są uruchamiane w odseparowanym środowisku (</w:t>
+      </w:r>
+      <w:proofErr w:type="spellStart"/>
+      <w:r>
+        <w:rPr>
+          <w:rFonts w:ascii="Arial" w:hAnsi="Arial" w:cs="Arial"/>
+          <w:color w:val="000000"/>
+        </w:rPr>
+        <w:t>sandbox</w:t>
+      </w:r>
+      <w:proofErr w:type="spellEnd"/>
+      <w:r>
+        <w:rPr>
+          <w:rFonts w:ascii="Arial" w:hAnsi="Arial" w:cs="Arial"/>
+          <w:color w:val="000000"/>
+        </w:rPr>
+        <w:t xml:space="preserve">) kontrolowanym przez system operacyjny. Ma to zapewnić większe bezpieczeństwo poprzez ścisłą kontrolę dostępu aplikacji do zasobów systemu takich jak dysk, sieć oraz </w:t>
       </w:r>
       <w:r>
         <w:rPr>
@@ -2509,7 +3288,23 @@
           <w:rFonts w:ascii="Arial" w:hAnsi="Arial" w:cs="Arial"/>
           <w:color w:val="000000"/>
         </w:rPr>
-        <w:t xml:space="preserve"> z odmiany WinRT o </w:t>
+        <w:t xml:space="preserve"> z odmiany </w:t>
+      </w:r>
+      <w:proofErr w:type="spellStart"/>
+      <w:r>
+        <w:rPr>
+          <w:rFonts w:ascii="Arial" w:hAnsi="Arial" w:cs="Arial"/>
+          <w:color w:val="000000"/>
+        </w:rPr>
+        <w:t>WinRT</w:t>
+      </w:r>
+      <w:proofErr w:type="spellEnd"/>
+      <w:r>
+        <w:rPr>
+          <w:rFonts w:ascii="Arial" w:hAnsi="Arial" w:cs="Arial"/>
+          <w:color w:val="000000"/>
+        </w:rPr>
+        <w:t xml:space="preserve"> o </w:t>
       </w:r>
       <w:r>
         <w:rPr>
@@ -2517,15 +3312,17 @@
           <w:color w:val="000000"/>
         </w:rPr>
         <w:lastRenderedPageBreak/>
-        <w:t xml:space="preserve">nazwie Windows Phone Runtime. </w:t>
-      </w:r>
-      <w:r>
-        <w:rPr>
-          <w:rFonts w:ascii="Arial" w:hAnsi="Arial" w:cs="Arial"/>
-          <w:color w:val="000000"/>
-        </w:rPr>
-        <w:t>Aplikacje WinRT są dystrybuowane poprzez sklep Windows (Windows Store). Podczas instalacji użytkownik proszony jest o zezwoleniu danej aplikacji na dostęp do chronionych części systemu (o ile</w:t>
-      </w:r>
+        <w:t xml:space="preserve">nazwie Windows </w:t>
+      </w:r>
+      <w:proofErr w:type="spellStart"/>
+      <w:r>
+        <w:rPr>
+          <w:rFonts w:ascii="Arial" w:hAnsi="Arial" w:cs="Arial"/>
+          <w:color w:val="000000"/>
+        </w:rPr>
+        <w:t>Phone</w:t>
+      </w:r>
+      <w:proofErr w:type="spellEnd"/>
       <w:r>
         <w:rPr>
           <w:rFonts w:ascii="Arial" w:hAnsi="Arial" w:cs="Arial"/>
@@ -2533,6 +3330,68 @@
         </w:rPr>
         <w:t xml:space="preserve"> </w:t>
       </w:r>
+      <w:proofErr w:type="spellStart"/>
+      <w:r>
+        <w:rPr>
+          <w:rFonts w:ascii="Arial" w:hAnsi="Arial" w:cs="Arial"/>
+          <w:color w:val="000000"/>
+        </w:rPr>
+        <w:t>Runtime</w:t>
+      </w:r>
+      <w:proofErr w:type="spellEnd"/>
+      <w:r>
+        <w:rPr>
+          <w:rFonts w:ascii="Arial" w:hAnsi="Arial" w:cs="Arial"/>
+          <w:color w:val="000000"/>
+        </w:rPr>
+        <w:t xml:space="preserve">. </w:t>
+      </w:r>
+      <w:r>
+        <w:rPr>
+          <w:rFonts w:ascii="Arial" w:hAnsi="Arial" w:cs="Arial"/>
+          <w:color w:val="000000"/>
+        </w:rPr>
+        <w:t xml:space="preserve">Aplikacje </w:t>
+      </w:r>
+      <w:proofErr w:type="spellStart"/>
+      <w:r>
+        <w:rPr>
+          <w:rFonts w:ascii="Arial" w:hAnsi="Arial" w:cs="Arial"/>
+          <w:color w:val="000000"/>
+        </w:rPr>
+        <w:t>WinRT</w:t>
+      </w:r>
+      <w:proofErr w:type="spellEnd"/>
+      <w:r>
+        <w:rPr>
+          <w:rFonts w:ascii="Arial" w:hAnsi="Arial" w:cs="Arial"/>
+          <w:color w:val="000000"/>
+        </w:rPr>
+        <w:t xml:space="preserve"> są dystrybuowane poprzez sklep Windows (Windows </w:t>
+      </w:r>
+      <w:proofErr w:type="spellStart"/>
+      <w:r>
+        <w:rPr>
+          <w:rFonts w:ascii="Arial" w:hAnsi="Arial" w:cs="Arial"/>
+          <w:color w:val="000000"/>
+        </w:rPr>
+        <w:t>Store</w:t>
+      </w:r>
+      <w:proofErr w:type="spellEnd"/>
+      <w:r>
+        <w:rPr>
+          <w:rFonts w:ascii="Arial" w:hAnsi="Arial" w:cs="Arial"/>
+          <w:color w:val="000000"/>
+        </w:rPr>
+        <w:t>). Podczas instalacji użytkownik proszony jest o zezwoleniu danej aplikacji na dostęp do chronionych części systemu (o ile</w:t>
+      </w:r>
+      <w:r>
+        <w:rPr>
+          <w:rFonts w:ascii="Arial" w:hAnsi="Arial" w:cs="Arial"/>
+          <w:color w:val="000000"/>
+        </w:rPr>
+        <w:t xml:space="preserve"> </w:t>
+      </w:r>
       <w:r>
         <w:rPr>
           <w:rFonts w:ascii="Arial" w:hAnsi="Arial" w:cs="Arial"/>
@@ -2626,7 +3485,23 @@
           <w:rFonts w:ascii="Arial" w:hAnsi="Arial" w:cs="Arial"/>
           <w:color w:val="000000"/>
         </w:rPr>
-        <w:t xml:space="preserve"> premierą Windows’a 10 </w:t>
+        <w:t xml:space="preserve"> premierą </w:t>
+      </w:r>
+      <w:proofErr w:type="spellStart"/>
+      <w:r>
+        <w:rPr>
+          <w:rFonts w:ascii="Arial" w:hAnsi="Arial" w:cs="Arial"/>
+          <w:color w:val="000000"/>
+        </w:rPr>
+        <w:t>Windows’a</w:t>
+      </w:r>
+      <w:proofErr w:type="spellEnd"/>
+      <w:r>
+        <w:rPr>
+          <w:rFonts w:ascii="Arial" w:hAnsi="Arial" w:cs="Arial"/>
+          <w:color w:val="000000"/>
+        </w:rPr>
+        <w:t xml:space="preserve"> 10 </w:t>
       </w:r>
       <w:r>
         <w:rPr>
@@ -2698,12 +3573,37 @@
           <w:color w:val="000000"/>
         </w:rPr>
       </w:pPr>
-      <w:r>
-        <w:rPr>
-          <w:rFonts w:ascii="Arial" w:hAnsi="Arial" w:cs="Arial"/>
-          <w:color w:val="000000"/>
-        </w:rPr>
-        <w:t>IoT (np. Raspberry PI)</w:t>
+      <w:proofErr w:type="spellStart"/>
+      <w:r>
+        <w:rPr>
+          <w:rFonts w:ascii="Arial" w:hAnsi="Arial" w:cs="Arial"/>
+          <w:color w:val="000000"/>
+        </w:rPr>
+        <w:t>IoT</w:t>
+      </w:r>
+      <w:proofErr w:type="spellEnd"/>
+      <w:r>
+        <w:rPr>
+          <w:rFonts w:ascii="Arial" w:hAnsi="Arial" w:cs="Arial"/>
+          <w:color w:val="000000"/>
+        </w:rPr>
+        <w:t xml:space="preserve"> (np. </w:t>
+      </w:r>
+      <w:proofErr w:type="spellStart"/>
+      <w:r>
+        <w:rPr>
+          <w:rFonts w:ascii="Arial" w:hAnsi="Arial" w:cs="Arial"/>
+          <w:color w:val="000000"/>
+        </w:rPr>
+        <w:t>Raspberry</w:t>
+      </w:r>
+      <w:proofErr w:type="spellEnd"/>
+      <w:r>
+        <w:rPr>
+          <w:rFonts w:ascii="Arial" w:hAnsi="Arial" w:cs="Arial"/>
+          <w:color w:val="000000"/>
+        </w:rPr>
+        <w:t xml:space="preserve"> PI)</w:t>
       </w:r>
     </w:p>
     <w:p>
@@ -2740,6 +3640,7 @@
           <w:color w:val="000000"/>
         </w:rPr>
       </w:pPr>
+      <w:proofErr w:type="spellStart"/>
       <w:r>
         <w:rPr>
           <w:rFonts w:ascii="Arial" w:hAnsi="Arial" w:cs="Arial"/>
@@ -2747,6 +3648,7 @@
         </w:rPr>
         <w:t>HoloLens</w:t>
       </w:r>
+      <w:proofErr w:type="spellEnd"/>
     </w:p>
     <w:p>
       <w:pPr>
@@ -2780,7 +3682,55 @@
           <w:rFonts w:ascii="Arial" w:hAnsi="Arial" w:cs="Arial"/>
           <w:color w:val="000000"/>
         </w:rPr>
-        <w:t xml:space="preserve">Pomimo wieloplatformowości wciąż można wykorzystać funkcjonalności specyficzne dla danej rodziny urządzeń, np. operacje na pinach w urządzeniach IoT lub zintegrowane przyciski w urządzeniach mobilnych. Możliwe jest to dzięki rozszerzeniom SDK (Extension SDK). Dostarczają one programiście API pozwalające wykorzystać te dodatkowe funkcje jeżeli będą dostępne. Inną kluczową cechą UWP jest adaptacyjny interfejs użytkownika. Zależy on od wielkości ekranu i jego rozdzielczości – DPI, sposobu komunikacji użytkownika z urządzeniem oraz typowej odległości w jakiej użytkownik korzysta z niego. W rezultacie programista podając wymiary elementów operuje na efektywnych pikselach (a nie fizycznych). Taki sposób definiowania rozmiarów powoduje, że fizycznie większy rozmiar czcionki wyświetlanej na ekranie telewizora będzie z perspektywy użytkownika odbierany tak samo jak fizycznie mniejszy rozmiar czcionki na ekranie smartfona, który znajduje się bliżej użytkownika. Dodatkowo programista ma szereg narzędzi pozwalających na uzyskanie </w:t>
+        <w:t xml:space="preserve">Pomimo wieloplatformowości wciąż można wykorzystać funkcjonalności specyficzne dla danej rodziny urządzeń, np. operacje na pinach w urządzeniach </w:t>
+      </w:r>
+      <w:proofErr w:type="spellStart"/>
+      <w:r>
+        <w:rPr>
+          <w:rFonts w:ascii="Arial" w:hAnsi="Arial" w:cs="Arial"/>
+          <w:color w:val="000000"/>
+        </w:rPr>
+        <w:t>IoT</w:t>
+      </w:r>
+      <w:proofErr w:type="spellEnd"/>
+      <w:r>
+        <w:rPr>
+          <w:rFonts w:ascii="Arial" w:hAnsi="Arial" w:cs="Arial"/>
+          <w:color w:val="000000"/>
+        </w:rPr>
+        <w:t xml:space="preserve"> lub zintegrowane przyciski w urządzeniach mobilnych. Możliwe jest to dzięki rozszerzeniom SDK (</w:t>
+      </w:r>
+      <w:proofErr w:type="spellStart"/>
+      <w:r>
+        <w:rPr>
+          <w:rFonts w:ascii="Arial" w:hAnsi="Arial" w:cs="Arial"/>
+          <w:color w:val="000000"/>
+        </w:rPr>
+        <w:t>Extension</w:t>
+      </w:r>
+      <w:proofErr w:type="spellEnd"/>
+      <w:r>
+        <w:rPr>
+          <w:rFonts w:ascii="Arial" w:hAnsi="Arial" w:cs="Arial"/>
+          <w:color w:val="000000"/>
+        </w:rPr>
+        <w:t xml:space="preserve"> SDK). Dostarczają one programiście API pozwalające wykorzystać te dodatkowe funkcje jeżeli będą dostępne. Inną kluczową cechą UWP jest adaptacyjny interfejs użytkownika. Zależy on od wielkości ekranu i jego rozdzielczości – DPI, sposobu komunikacji użytkownika z urządzeniem oraz typowej odległości w jakiej użytkownik korzysta z niego. W rezultacie programista podając wymiary elementów operuje na efektywnych pikselach (a nie fizycznych). Taki sposób definiowania rozmiarów powoduje, że fizycznie większy rozmiar czcionki wyświetlanej na ekranie telewizora będzie z perspektywy użytkownika odbierany tak samo jak fizycznie mniejszy rozmiar czcionki na ekranie </w:t>
+      </w:r>
+      <w:proofErr w:type="spellStart"/>
+      <w:r>
+        <w:rPr>
+          <w:rFonts w:ascii="Arial" w:hAnsi="Arial" w:cs="Arial"/>
+          <w:color w:val="000000"/>
+        </w:rPr>
+        <w:t>smartfona</w:t>
+      </w:r>
+      <w:proofErr w:type="spellEnd"/>
+      <w:r>
+        <w:rPr>
+          <w:rFonts w:ascii="Arial" w:hAnsi="Arial" w:cs="Arial"/>
+          <w:color w:val="000000"/>
+        </w:rPr>
+        <w:t xml:space="preserve">, który znajduje się bliżej użytkownika. Dodatkowo programista ma szereg narzędzi pozwalających na uzyskanie </w:t>
       </w:r>
       <w:r>
         <w:rPr>
@@ -3014,8 +3964,13 @@
         <w:t xml:space="preserve"> desktopowych</w:t>
       </w:r>
       <w:r>
-        <w:t xml:space="preserve"> systemów operacyjnych w okresie od 12.2012 do 12.2016. Dane zebrane na podstawie odwiedzin stron w sieci StatCounter</w:t>
-      </w:r>
+        <w:t xml:space="preserve"> systemów operacyjnych w okresie od 12.2012 do 12.2016. Dane zebrane na podstawie odwiedzin stron w sieci </w:t>
+      </w:r>
+      <w:proofErr w:type="spellStart"/>
+      <w:r>
+        <w:t>StatCounter</w:t>
+      </w:r>
+      <w:proofErr w:type="spellEnd"/>
       <w:r>
         <w:rPr>
           <w:rStyle w:val="Odwoanieprzypisudolnego"/>
@@ -3041,14 +3996,62 @@
           <w:color w:val="000000"/>
         </w:rPr>
         <w:lastRenderedPageBreak/>
-        <w:t xml:space="preserve">Do definiowania interfejsu użytkownika został użyty język XAML, który sprawdził się w poprzednich technologiach (WPF, Silverlight, WinRT). </w:t>
-      </w:r>
-      <w:r>
-        <w:rPr>
-          <w:rFonts w:ascii="Arial" w:hAnsi="Arial" w:cs="Arial"/>
-          <w:color w:val="000000"/>
-        </w:rPr>
-        <w:t>Wadą i jednocześnie zaletą UWP jest konieczność dystrybucji aplikacji poprzez Windows Store. Dla programisty wiąże się to z koniecznością założenia konta i uiszczenia jednorazowej opłaty wynoszącej  $19 USD dla konta indywidualnego lub $99 USD dla konta firmowego</w:t>
+        <w:t xml:space="preserve">Do definiowania interfejsu użytkownika został użyty język XAML, który sprawdził się w poprzednich technologiach (WPF, </w:t>
+      </w:r>
+      <w:proofErr w:type="spellStart"/>
+      <w:r>
+        <w:rPr>
+          <w:rFonts w:ascii="Arial" w:hAnsi="Arial" w:cs="Arial"/>
+          <w:color w:val="000000"/>
+        </w:rPr>
+        <w:t>Silverlight</w:t>
+      </w:r>
+      <w:proofErr w:type="spellEnd"/>
+      <w:r>
+        <w:rPr>
+          <w:rFonts w:ascii="Arial" w:hAnsi="Arial" w:cs="Arial"/>
+          <w:color w:val="000000"/>
+        </w:rPr>
+        <w:t xml:space="preserve">, </w:t>
+      </w:r>
+      <w:proofErr w:type="spellStart"/>
+      <w:r>
+        <w:rPr>
+          <w:rFonts w:ascii="Arial" w:hAnsi="Arial" w:cs="Arial"/>
+          <w:color w:val="000000"/>
+        </w:rPr>
+        <w:t>WinRT</w:t>
+      </w:r>
+      <w:proofErr w:type="spellEnd"/>
+      <w:r>
+        <w:rPr>
+          <w:rFonts w:ascii="Arial" w:hAnsi="Arial" w:cs="Arial"/>
+          <w:color w:val="000000"/>
+        </w:rPr>
+        <w:t xml:space="preserve">). </w:t>
+      </w:r>
+      <w:r>
+        <w:rPr>
+          <w:rFonts w:ascii="Arial" w:hAnsi="Arial" w:cs="Arial"/>
+          <w:color w:val="000000"/>
+        </w:rPr>
+        <w:t xml:space="preserve">Wadą i jednocześnie zaletą UWP jest konieczność dystrybucji aplikacji poprzez Windows </w:t>
+      </w:r>
+      <w:proofErr w:type="spellStart"/>
+      <w:r>
+        <w:rPr>
+          <w:rFonts w:ascii="Arial" w:hAnsi="Arial" w:cs="Arial"/>
+          <w:color w:val="000000"/>
+        </w:rPr>
+        <w:t>Store</w:t>
+      </w:r>
+      <w:proofErr w:type="spellEnd"/>
+      <w:r>
+        <w:rPr>
+          <w:rFonts w:ascii="Arial" w:hAnsi="Arial" w:cs="Arial"/>
+          <w:color w:val="000000"/>
+        </w:rPr>
+        <w:t>. Dla programisty wiąże się to z koniecznością założenia konta i uiszczenia jednorazowej opłaty wynoszącej  $19 USD dla konta indywidualnego lub $99 USD dla konta firmowego</w:t>
       </w:r>
       <w:r>
         <w:footnoteReference w:id="3"/>
@@ -3065,7 +4068,23 @@
           <w:rFonts w:ascii="Arial" w:hAnsi="Arial" w:cs="Arial"/>
           <w:color w:val="000000"/>
         </w:rPr>
-        <w:t>Z drugiej strony aplikacje w Windows Store są sprawdzane pod kątem bezpieczeństwa, wydajności oraz kompatybilności. Dodatkowo użytkownik aplikacji jest jawnie informowany do jakich zasobów systemu operacyjnego dana aplikacja wymaga dostępu.</w:t>
+        <w:t xml:space="preserve">Z drugiej strony aplikacje w Windows </w:t>
+      </w:r>
+      <w:proofErr w:type="spellStart"/>
+      <w:r>
+        <w:rPr>
+          <w:rFonts w:ascii="Arial" w:hAnsi="Arial" w:cs="Arial"/>
+          <w:color w:val="000000"/>
+        </w:rPr>
+        <w:t>Store</w:t>
+      </w:r>
+      <w:proofErr w:type="spellEnd"/>
+      <w:r>
+        <w:rPr>
+          <w:rFonts w:ascii="Arial" w:hAnsi="Arial" w:cs="Arial"/>
+          <w:color w:val="000000"/>
+        </w:rPr>
+        <w:t xml:space="preserve"> są sprawdzane pod kątem bezpieczeństwa, wydajności oraz kompatybilności. Dodatkowo użytkownik aplikacji jest jawnie informowany do jakich zasobów systemu operacyjnego dana aplikacja wymaga dostępu.</w:t>
       </w:r>
     </w:p>
     <w:p>
@@ -3202,7 +4221,23 @@
           <w:rFonts w:ascii="Arial" w:hAnsi="Arial" w:cs="Arial"/>
           <w:color w:val="000000"/>
         </w:rPr>
-        <w:t xml:space="preserve">Aplikacja jest dostępna poprzez Windows Store i jej instalacja wymaga </w:t>
+        <w:t xml:space="preserve">Aplikacja jest dostępna poprzez Windows </w:t>
+      </w:r>
+      <w:proofErr w:type="spellStart"/>
+      <w:r>
+        <w:rPr>
+          <w:rFonts w:ascii="Arial" w:hAnsi="Arial" w:cs="Arial"/>
+          <w:color w:val="000000"/>
+        </w:rPr>
+        <w:t>Store</w:t>
+      </w:r>
+      <w:proofErr w:type="spellEnd"/>
+      <w:r>
+        <w:rPr>
+          <w:rFonts w:ascii="Arial" w:hAnsi="Arial" w:cs="Arial"/>
+          <w:color w:val="000000"/>
+        </w:rPr>
+        <w:t xml:space="preserve"> i jej instalacja wymaga </w:t>
       </w:r>
       <w:r>
         <w:rPr>
@@ -3225,6 +4260,7 @@
         </w:rPr>
         <w:t>„</w:t>
       </w:r>
+      <w:proofErr w:type="spellStart"/>
       <w:r>
         <w:rPr>
           <w:rFonts w:ascii="Arial" w:hAnsi="Arial" w:cs="Arial"/>
@@ -3232,6 +4268,7 @@
         </w:rPr>
         <w:t>Install</w:t>
       </w:r>
+      <w:proofErr w:type="spellEnd"/>
       <w:r>
         <w:rPr>
           <w:rFonts w:ascii="Arial" w:hAnsi="Arial" w:cs="Arial"/>
@@ -3414,7 +4451,29 @@
                 <w:szCs w:val="28"/>
                 <w:shd w:val="clear" w:color="auto" w:fill="FFFFFF"/>
               </w:rPr>
-              <w:t>1 GHz lub szybszy</w:t>
+              <w:t xml:space="preserve">1 </w:t>
+            </w:r>
+            <w:proofErr w:type="spellStart"/>
+            <w:r>
+              <w:rPr>
+                <w:rFonts w:ascii="Arial" w:hAnsi="Arial" w:cs="Arial"/>
+                <w:color w:val="000000"/>
+                <w:sz w:val="28"/>
+                <w:szCs w:val="28"/>
+                <w:shd w:val="clear" w:color="auto" w:fill="FFFFFF"/>
+              </w:rPr>
+              <w:t>GHz</w:t>
+            </w:r>
+            <w:proofErr w:type="spellEnd"/>
+            <w:r>
+              <w:rPr>
+                <w:rFonts w:ascii="Arial" w:hAnsi="Arial" w:cs="Arial"/>
+                <w:color w:val="000000"/>
+                <w:sz w:val="28"/>
+                <w:szCs w:val="28"/>
+                <w:shd w:val="clear" w:color="auto" w:fill="FFFFFF"/>
+              </w:rPr>
+              <w:t xml:space="preserve"> lub szybszy</w:t>
             </w:r>
           </w:p>
         </w:tc>
@@ -3582,7 +4641,29 @@
                 <w:szCs w:val="28"/>
                 <w:shd w:val="clear" w:color="auto" w:fill="FFFFFF"/>
               </w:rPr>
-              <w:t>Wspierająca Directx 9 lub nowsze</w:t>
+              <w:t xml:space="preserve">Wspierająca </w:t>
+            </w:r>
+            <w:proofErr w:type="spellStart"/>
+            <w:r>
+              <w:rPr>
+                <w:rFonts w:ascii="Arial" w:hAnsi="Arial" w:cs="Arial"/>
+                <w:color w:val="000000"/>
+                <w:sz w:val="28"/>
+                <w:szCs w:val="28"/>
+                <w:shd w:val="clear" w:color="auto" w:fill="FFFFFF"/>
+              </w:rPr>
+              <w:t>Directx</w:t>
+            </w:r>
+            <w:proofErr w:type="spellEnd"/>
+            <w:r>
+              <w:rPr>
+                <w:rFonts w:ascii="Arial" w:hAnsi="Arial" w:cs="Arial"/>
+                <w:color w:val="000000"/>
+                <w:sz w:val="28"/>
+                <w:szCs w:val="28"/>
+                <w:shd w:val="clear" w:color="auto" w:fill="FFFFFF"/>
+              </w:rPr>
+              <w:t xml:space="preserve"> 9 lub nowsze</w:t>
             </w:r>
             <w:r>
               <w:rPr>
@@ -3856,12 +4937,21 @@
         </w:rPr>
         <w:t xml:space="preserve">Odtwarzacz muzyczny </w:t>
       </w:r>
-      <w:r>
-        <w:rPr>
-          <w:rFonts w:ascii="Arial" w:hAnsi="Arial" w:cs="Arial"/>
-          <w:color w:val="000000"/>
-        </w:rPr>
-        <w:t>TraxxPlayer posiada następujące funkcjonalności:</w:t>
+      <w:proofErr w:type="spellStart"/>
+      <w:r>
+        <w:rPr>
+          <w:rFonts w:ascii="Arial" w:hAnsi="Arial" w:cs="Arial"/>
+          <w:color w:val="000000"/>
+        </w:rPr>
+        <w:t>TraxxPlayer</w:t>
+      </w:r>
+      <w:proofErr w:type="spellEnd"/>
+      <w:r>
+        <w:rPr>
+          <w:rFonts w:ascii="Arial" w:hAnsi="Arial" w:cs="Arial"/>
+          <w:color w:val="000000"/>
+        </w:rPr>
+        <w:t xml:space="preserve"> posiada następujące funkcjonalności:</w:t>
       </w:r>
     </w:p>
     <w:p>
@@ -3878,8 +4968,17 @@
           <w:rFonts w:ascii="Arial" w:hAnsi="Arial" w:cs="Arial"/>
           <w:color w:val="000000"/>
         </w:rPr>
-        <w:t>-odtwarzanie muzyki pochodzącej z serwisu SoundCloud</w:t>
-      </w:r>
+        <w:t xml:space="preserve">-odtwarzanie muzyki pochodzącej z serwisu </w:t>
+      </w:r>
+      <w:proofErr w:type="spellStart"/>
+      <w:r>
+        <w:rPr>
+          <w:rFonts w:ascii="Arial" w:hAnsi="Arial" w:cs="Arial"/>
+          <w:color w:val="000000"/>
+        </w:rPr>
+        <w:t>SoundCloud</w:t>
+      </w:r>
+      <w:proofErr w:type="spellEnd"/>
     </w:p>
     <w:p>
       <w:pPr>
@@ -3946,8 +5045,17 @@
           <w:rFonts w:ascii="Arial" w:hAnsi="Arial" w:cs="Arial"/>
           <w:color w:val="000000"/>
         </w:rPr>
-        <w:t>-wyszukiwanie muzyki znajdującej się w serwisie SoundCloud</w:t>
-      </w:r>
+        <w:t xml:space="preserve">-wyszukiwanie muzyki znajdującej się w serwisie </w:t>
+      </w:r>
+      <w:proofErr w:type="spellStart"/>
+      <w:r>
+        <w:rPr>
+          <w:rFonts w:ascii="Arial" w:hAnsi="Arial" w:cs="Arial"/>
+          <w:color w:val="000000"/>
+        </w:rPr>
+        <w:t>SoundCloud</w:t>
+      </w:r>
+      <w:proofErr w:type="spellEnd"/>
     </w:p>
     <w:p>
       <w:pPr>
@@ -4058,8 +5166,10 @@
         <w:spacing w:line="360" w:lineRule="auto"/>
         <w:rPr>
           <w:rFonts w:ascii="Arial" w:hAnsi="Arial" w:cs="Arial"/>
-          <w:sz w:val="28"/>
-          <w:szCs w:val="28"/>
+          <w:color w:val="000000"/>
+          <w:sz w:val="28"/>
+          <w:szCs w:val="28"/>
+          <w:shd w:val="clear" w:color="auto" w:fill="FFFFFF"/>
         </w:rPr>
       </w:pPr>
       <w:hyperlink r:id="rId10" w:history="1">
@@ -4080,7 +5190,47 @@
           <w:sz w:val="28"/>
           <w:szCs w:val="28"/>
         </w:rPr>
-        <w:t xml:space="preserve"> napisac, ze nie ma wrappera dla c#</w:t>
+        <w:t xml:space="preserve"> </w:t>
+      </w:r>
+      <w:proofErr w:type="spellStart"/>
+      <w:r>
+        <w:rPr>
+          <w:rFonts w:ascii="Arial" w:hAnsi="Arial" w:cs="Arial"/>
+          <w:color w:val="000000"/>
+          <w:sz w:val="28"/>
+          <w:szCs w:val="28"/>
+        </w:rPr>
+        <w:t>napisac</w:t>
+      </w:r>
+      <w:proofErr w:type="spellEnd"/>
+      <w:r>
+        <w:rPr>
+          <w:rFonts w:ascii="Arial" w:hAnsi="Arial" w:cs="Arial"/>
+          <w:color w:val="000000"/>
+          <w:sz w:val="28"/>
+          <w:szCs w:val="28"/>
+        </w:rPr>
+        <w:t xml:space="preserve">, ze nie ma </w:t>
+      </w:r>
+      <w:proofErr w:type="spellStart"/>
+      <w:r>
+        <w:rPr>
+          <w:rFonts w:ascii="Arial" w:hAnsi="Arial" w:cs="Arial"/>
+          <w:color w:val="000000"/>
+          <w:sz w:val="28"/>
+          <w:szCs w:val="28"/>
+        </w:rPr>
+        <w:t>wrappera</w:t>
+      </w:r>
+      <w:proofErr w:type="spellEnd"/>
+      <w:r>
+        <w:rPr>
+          <w:rFonts w:ascii="Arial" w:hAnsi="Arial" w:cs="Arial"/>
+          <w:color w:val="000000"/>
+          <w:sz w:val="28"/>
+          <w:szCs w:val="28"/>
+        </w:rPr>
+        <w:t xml:space="preserve"> dla c#</w:t>
       </w:r>
       <w:r>
         <w:rPr>
@@ -4101,6 +5251,755 @@
         </w:rPr>
         <w:t>4. Specyfikacja wewnętrzna.</w:t>
       </w:r>
+    </w:p>
+    <w:p>
+      <w:pPr>
+        <w:spacing w:line="360" w:lineRule="auto"/>
+        <w:rPr>
+          <w:rFonts w:ascii="Arial" w:hAnsi="Arial" w:cs="Arial"/>
+          <w:color w:val="000000"/>
+          <w:sz w:val="28"/>
+          <w:szCs w:val="28"/>
+          <w:shd w:val="clear" w:color="auto" w:fill="FFFFFF"/>
+        </w:rPr>
+      </w:pPr>
+      <w:r>
+        <w:rPr>
+          <w:rFonts w:ascii="Arial" w:hAnsi="Arial" w:cs="Arial"/>
+          <w:color w:val="000000"/>
+          <w:sz w:val="28"/>
+          <w:szCs w:val="28"/>
+          <w:shd w:val="clear" w:color="auto" w:fill="FFFFFF"/>
+        </w:rPr>
+        <w:t>4.1 Baza danych</w:t>
+      </w:r>
+    </w:p>
+    <w:p>
+      <w:pPr>
+        <w:spacing w:line="360" w:lineRule="auto"/>
+        <w:rPr>
+          <w:rFonts w:ascii="Arial" w:hAnsi="Arial" w:cs="Arial"/>
+          <w:color w:val="000000"/>
+          <w:sz w:val="28"/>
+          <w:szCs w:val="28"/>
+          <w:shd w:val="clear" w:color="auto" w:fill="FFFFFF"/>
+        </w:rPr>
+      </w:pPr>
+      <w:r>
+        <w:rPr>
+          <w:rFonts w:ascii="Arial" w:hAnsi="Arial" w:cs="Arial"/>
+          <w:color w:val="000000"/>
+          <w:sz w:val="28"/>
+          <w:szCs w:val="28"/>
+          <w:shd w:val="clear" w:color="auto" w:fill="FFFFFF"/>
+        </w:rPr>
+        <w:t>Do stworzenia bazy danych wykorzy</w:t>
+      </w:r>
+      <w:r>
+        <w:rPr>
+          <w:rFonts w:ascii="Arial" w:hAnsi="Arial" w:cs="Arial"/>
+          <w:color w:val="000000"/>
+          <w:sz w:val="28"/>
+          <w:szCs w:val="28"/>
+          <w:shd w:val="clear" w:color="auto" w:fill="FFFFFF"/>
+        </w:rPr>
+        <w:t>stano system do zarządzania bazą</w:t>
+      </w:r>
+      <w:r>
+        <w:rPr>
+          <w:rFonts w:ascii="Arial" w:hAnsi="Arial" w:cs="Arial"/>
+          <w:color w:val="000000"/>
+          <w:sz w:val="28"/>
+          <w:szCs w:val="28"/>
+          <w:shd w:val="clear" w:color="auto" w:fill="FFFFFF"/>
+        </w:rPr>
+        <w:t xml:space="preserve"> danych </w:t>
+      </w:r>
+      <w:proofErr w:type="spellStart"/>
+      <w:r>
+        <w:rPr>
+          <w:rFonts w:ascii="Arial" w:hAnsi="Arial" w:cs="Arial"/>
+          <w:color w:val="000000"/>
+          <w:sz w:val="28"/>
+          <w:szCs w:val="28"/>
+          <w:shd w:val="clear" w:color="auto" w:fill="FFFFFF"/>
+        </w:rPr>
+        <w:t>SQLite</w:t>
+      </w:r>
+      <w:proofErr w:type="spellEnd"/>
+      <w:r>
+        <w:rPr>
+          <w:rFonts w:ascii="Arial" w:hAnsi="Arial" w:cs="Arial"/>
+          <w:color w:val="000000"/>
+          <w:sz w:val="28"/>
+          <w:szCs w:val="28"/>
+          <w:shd w:val="clear" w:color="auto" w:fill="FFFFFF"/>
+        </w:rPr>
+        <w:t xml:space="preserve"> oraz </w:t>
+      </w:r>
+      <w:r>
+        <w:rPr>
+          <w:rFonts w:ascii="Arial" w:hAnsi="Arial" w:cs="Arial"/>
+          <w:color w:val="000000"/>
+          <w:sz w:val="28"/>
+          <w:szCs w:val="28"/>
+          <w:shd w:val="clear" w:color="auto" w:fill="FFFFFF"/>
+        </w:rPr>
+        <w:t>narzędzie typu ORM (</w:t>
+      </w:r>
+      <w:proofErr w:type="spellStart"/>
+      <w:r>
+        <w:rPr>
+          <w:rFonts w:ascii="Arial" w:hAnsi="Arial" w:cs="Arial"/>
+          <w:color w:val="000000"/>
+          <w:sz w:val="28"/>
+          <w:szCs w:val="28"/>
+          <w:shd w:val="clear" w:color="auto" w:fill="FFFFFF"/>
+        </w:rPr>
+        <w:t>Object</w:t>
+      </w:r>
+      <w:proofErr w:type="spellEnd"/>
+      <w:r>
+        <w:rPr>
+          <w:rFonts w:ascii="Arial" w:hAnsi="Arial" w:cs="Arial"/>
+          <w:color w:val="000000"/>
+          <w:sz w:val="28"/>
+          <w:szCs w:val="28"/>
+          <w:shd w:val="clear" w:color="auto" w:fill="FFFFFF"/>
+        </w:rPr>
+        <w:t xml:space="preserve"> </w:t>
+      </w:r>
+      <w:proofErr w:type="spellStart"/>
+      <w:r>
+        <w:rPr>
+          <w:rFonts w:ascii="Arial" w:hAnsi="Arial" w:cs="Arial"/>
+          <w:color w:val="000000"/>
+          <w:sz w:val="28"/>
+          <w:szCs w:val="28"/>
+          <w:shd w:val="clear" w:color="auto" w:fill="FFFFFF"/>
+        </w:rPr>
+        <w:t>Relational</w:t>
+      </w:r>
+      <w:proofErr w:type="spellEnd"/>
+      <w:r>
+        <w:rPr>
+          <w:rFonts w:ascii="Arial" w:hAnsi="Arial" w:cs="Arial"/>
+          <w:color w:val="000000"/>
+          <w:sz w:val="28"/>
+          <w:szCs w:val="28"/>
+          <w:shd w:val="clear" w:color="auto" w:fill="FFFFFF"/>
+        </w:rPr>
+        <w:t xml:space="preserve"> </w:t>
+      </w:r>
+      <w:proofErr w:type="spellStart"/>
+      <w:r>
+        <w:rPr>
+          <w:rFonts w:ascii="Arial" w:hAnsi="Arial" w:cs="Arial"/>
+          <w:color w:val="000000"/>
+          <w:sz w:val="28"/>
+          <w:szCs w:val="28"/>
+          <w:shd w:val="clear" w:color="auto" w:fill="FFFFFF"/>
+        </w:rPr>
+        <w:t>Mapping</w:t>
+      </w:r>
+      <w:proofErr w:type="spellEnd"/>
+      <w:r>
+        <w:rPr>
+          <w:rFonts w:ascii="Arial" w:hAnsi="Arial" w:cs="Arial"/>
+          <w:color w:val="000000"/>
+          <w:sz w:val="28"/>
+          <w:szCs w:val="28"/>
+          <w:shd w:val="clear" w:color="auto" w:fill="FFFFFF"/>
+        </w:rPr>
+        <w:t xml:space="preserve">) </w:t>
+      </w:r>
+      <w:proofErr w:type="spellStart"/>
+      <w:r>
+        <w:rPr>
+          <w:rFonts w:ascii="Arial" w:hAnsi="Arial" w:cs="Arial"/>
+          <w:color w:val="000000"/>
+          <w:sz w:val="28"/>
+          <w:szCs w:val="28"/>
+          <w:shd w:val="clear" w:color="auto" w:fill="FFFFFF"/>
+        </w:rPr>
+        <w:t>Entity</w:t>
+      </w:r>
+      <w:proofErr w:type="spellEnd"/>
+      <w:r>
+        <w:rPr>
+          <w:rFonts w:ascii="Arial" w:hAnsi="Arial" w:cs="Arial"/>
+          <w:color w:val="000000"/>
+          <w:sz w:val="28"/>
+          <w:szCs w:val="28"/>
+          <w:shd w:val="clear" w:color="auto" w:fill="FFFFFF"/>
+        </w:rPr>
+        <w:t xml:space="preserve"> Framework </w:t>
+      </w:r>
+      <w:proofErr w:type="spellStart"/>
+      <w:r>
+        <w:rPr>
+          <w:rFonts w:ascii="Arial" w:hAnsi="Arial" w:cs="Arial"/>
+          <w:color w:val="000000"/>
+          <w:sz w:val="28"/>
+          <w:szCs w:val="28"/>
+          <w:shd w:val="clear" w:color="auto" w:fill="FFFFFF"/>
+        </w:rPr>
+        <w:t>Core</w:t>
+      </w:r>
+      <w:proofErr w:type="spellEnd"/>
+      <w:r>
+        <w:rPr>
+          <w:rFonts w:ascii="Arial" w:hAnsi="Arial" w:cs="Arial"/>
+          <w:color w:val="000000"/>
+          <w:sz w:val="28"/>
+          <w:szCs w:val="28"/>
+          <w:shd w:val="clear" w:color="auto" w:fill="FFFFFF"/>
+        </w:rPr>
+        <w:t xml:space="preserve">. Rozważono również użycie systemu Microsoft SQL Server, jednak w okresie pisania pracy nie był on </w:t>
+      </w:r>
+      <w:r>
+        <w:rPr>
+          <w:rFonts w:ascii="Arial" w:hAnsi="Arial" w:cs="Arial"/>
+          <w:color w:val="000000"/>
+          <w:sz w:val="28"/>
+          <w:szCs w:val="28"/>
+          <w:shd w:val="clear" w:color="auto" w:fill="FFFFFF"/>
+        </w:rPr>
+        <w:lastRenderedPageBreak/>
+        <w:t>wspierany dla technologii UWP</w:t>
+      </w:r>
+      <w:r>
+        <w:rPr>
+          <w:rStyle w:val="Odwoanieprzypisudolnego"/>
+          <w:rFonts w:ascii="Arial" w:hAnsi="Arial" w:cs="Arial"/>
+          <w:color w:val="000000"/>
+          <w:sz w:val="28"/>
+          <w:szCs w:val="28"/>
+          <w:shd w:val="clear" w:color="auto" w:fill="FFFFFF"/>
+        </w:rPr>
+        <w:footnoteReference w:id="5"/>
+      </w:r>
+      <w:r>
+        <w:rPr>
+          <w:rFonts w:ascii="Arial" w:hAnsi="Arial" w:cs="Arial"/>
+          <w:color w:val="000000"/>
+          <w:sz w:val="28"/>
+          <w:szCs w:val="28"/>
+          <w:shd w:val="clear" w:color="auto" w:fill="FFFFFF"/>
+        </w:rPr>
+        <w:t xml:space="preserve">. </w:t>
+      </w:r>
+      <w:r>
+        <w:rPr>
+          <w:rFonts w:ascii="Arial" w:hAnsi="Arial" w:cs="Arial"/>
+          <w:color w:val="000000"/>
+          <w:sz w:val="28"/>
+          <w:szCs w:val="28"/>
+          <w:shd w:val="clear" w:color="auto" w:fill="FFFFFF"/>
+        </w:rPr>
+        <w:t xml:space="preserve">System </w:t>
+      </w:r>
+      <w:proofErr w:type="spellStart"/>
+      <w:r>
+        <w:rPr>
+          <w:rFonts w:ascii="Arial" w:hAnsi="Arial" w:cs="Arial"/>
+          <w:color w:val="000000"/>
+          <w:sz w:val="28"/>
+          <w:szCs w:val="28"/>
+          <w:shd w:val="clear" w:color="auto" w:fill="FFFFFF"/>
+        </w:rPr>
+        <w:t>SQLite</w:t>
+      </w:r>
+      <w:proofErr w:type="spellEnd"/>
+      <w:r>
+        <w:rPr>
+          <w:rFonts w:ascii="Arial" w:hAnsi="Arial" w:cs="Arial"/>
+          <w:color w:val="000000"/>
+          <w:sz w:val="28"/>
+          <w:szCs w:val="28"/>
+          <w:shd w:val="clear" w:color="auto" w:fill="FFFFFF"/>
+        </w:rPr>
+        <w:t xml:space="preserve"> okazał się dobrym rozwiązaniem, ponieważ w przeciwieństwie do MS SQL Server jest dar</w:t>
+      </w:r>
+      <w:r>
+        <w:rPr>
+          <w:rFonts w:ascii="Arial" w:hAnsi="Arial" w:cs="Arial"/>
+          <w:color w:val="000000"/>
+          <w:sz w:val="28"/>
+          <w:szCs w:val="28"/>
+          <w:shd w:val="clear" w:color="auto" w:fill="FFFFFF"/>
+        </w:rPr>
+        <w:t xml:space="preserve">mowym rozwiązaniem i ma bardzo mało zależności. </w:t>
+      </w:r>
+      <w:proofErr w:type="spellStart"/>
+      <w:r>
+        <w:rPr>
+          <w:rFonts w:ascii="Arial" w:hAnsi="Arial" w:cs="Arial"/>
+          <w:color w:val="000000"/>
+          <w:sz w:val="28"/>
+          <w:szCs w:val="28"/>
+          <w:shd w:val="clear" w:color="auto" w:fill="FFFFFF"/>
+        </w:rPr>
+        <w:t>SQLite</w:t>
+      </w:r>
+      <w:proofErr w:type="spellEnd"/>
+      <w:r>
+        <w:rPr>
+          <w:rFonts w:ascii="Arial" w:hAnsi="Arial" w:cs="Arial"/>
+          <w:color w:val="000000"/>
+          <w:sz w:val="28"/>
+          <w:szCs w:val="28"/>
+          <w:shd w:val="clear" w:color="auto" w:fill="FFFFFF"/>
+        </w:rPr>
+        <w:t xml:space="preserve"> do działania na docelowym urządzeniu nie wymaga żadnego dodatkowego oprogramowania. </w:t>
+      </w:r>
+      <w:r>
+        <w:rPr>
+          <w:rFonts w:ascii="Arial" w:hAnsi="Arial" w:cs="Arial"/>
+          <w:color w:val="000000"/>
+          <w:sz w:val="28"/>
+          <w:szCs w:val="28"/>
+          <w:shd w:val="clear" w:color="auto" w:fill="FFFFFF"/>
+        </w:rPr>
+        <w:t xml:space="preserve">Większość systemów bazodanowych ma architekturę typu klient-serwer, a do komunikacji korzystają z protokołu </w:t>
+      </w:r>
+      <w:proofErr w:type="spellStart"/>
+      <w:r>
+        <w:rPr>
+          <w:rFonts w:ascii="Arial" w:hAnsi="Arial" w:cs="Arial"/>
+          <w:color w:val="000000"/>
+          <w:sz w:val="28"/>
+          <w:szCs w:val="28"/>
+          <w:shd w:val="clear" w:color="auto" w:fill="FFFFFF"/>
+        </w:rPr>
+        <w:t>TCP-IP</w:t>
+      </w:r>
+      <w:proofErr w:type="spellEnd"/>
+      <w:r>
+        <w:rPr>
+          <w:rFonts w:ascii="Arial" w:hAnsi="Arial" w:cs="Arial"/>
+          <w:color w:val="000000"/>
+          <w:sz w:val="28"/>
+          <w:szCs w:val="28"/>
+          <w:shd w:val="clear" w:color="auto" w:fill="FFFFFF"/>
+        </w:rPr>
+        <w:t xml:space="preserve">. </w:t>
+      </w:r>
+      <w:proofErr w:type="spellStart"/>
+      <w:r>
+        <w:rPr>
+          <w:rFonts w:ascii="Arial" w:hAnsi="Arial" w:cs="Arial"/>
+          <w:color w:val="000000"/>
+          <w:sz w:val="28"/>
+          <w:szCs w:val="28"/>
+          <w:shd w:val="clear" w:color="auto" w:fill="FFFFFF"/>
+        </w:rPr>
+        <w:t>SQLite</w:t>
+      </w:r>
+      <w:proofErr w:type="spellEnd"/>
+      <w:r>
+        <w:rPr>
+          <w:rFonts w:ascii="Arial" w:hAnsi="Arial" w:cs="Arial"/>
+          <w:color w:val="000000"/>
+          <w:sz w:val="28"/>
+          <w:szCs w:val="28"/>
+          <w:shd w:val="clear" w:color="auto" w:fill="FFFFFF"/>
+        </w:rPr>
+        <w:t xml:space="preserve"> nie posiada serwera, a komunikacja aplikacji z bazą danych jest bezpośrednia</w:t>
+      </w:r>
+      <w:r>
+        <w:rPr>
+          <w:rStyle w:val="Odwoanieprzypisudolnego"/>
+          <w:rFonts w:ascii="Arial" w:hAnsi="Arial" w:cs="Arial"/>
+          <w:color w:val="000000"/>
+          <w:sz w:val="28"/>
+          <w:szCs w:val="28"/>
+          <w:shd w:val="clear" w:color="auto" w:fill="FFFFFF"/>
+        </w:rPr>
+        <w:footnoteReference w:id="6"/>
+      </w:r>
+      <w:r>
+        <w:rPr>
+          <w:rFonts w:ascii="Arial" w:hAnsi="Arial" w:cs="Arial"/>
+          <w:color w:val="000000"/>
+          <w:sz w:val="28"/>
+          <w:szCs w:val="28"/>
+          <w:shd w:val="clear" w:color="auto" w:fill="FFFFFF"/>
+        </w:rPr>
+        <w:t xml:space="preserve">. Dzięki temu silnik ten charakteryzuje się wysoką wydajnością oraz nie wymaga </w:t>
+      </w:r>
+      <w:r>
+        <w:rPr>
+          <w:rFonts w:ascii="Arial" w:hAnsi="Arial" w:cs="Arial"/>
+          <w:color w:val="000000"/>
+          <w:sz w:val="28"/>
+          <w:szCs w:val="28"/>
+          <w:shd w:val="clear" w:color="auto" w:fill="FFFFFF"/>
+        </w:rPr>
+        <w:t xml:space="preserve">żadnej </w:t>
+      </w:r>
+      <w:r>
+        <w:rPr>
+          <w:rFonts w:ascii="Arial" w:hAnsi="Arial" w:cs="Arial"/>
+          <w:color w:val="000000"/>
+          <w:sz w:val="28"/>
+          <w:szCs w:val="28"/>
+          <w:shd w:val="clear" w:color="auto" w:fill="FFFFFF"/>
+        </w:rPr>
+        <w:t>konfiguracji</w:t>
+      </w:r>
+      <w:r>
+        <w:rPr>
+          <w:rFonts w:ascii="Arial" w:hAnsi="Arial" w:cs="Arial"/>
+          <w:color w:val="000000"/>
+          <w:sz w:val="28"/>
+          <w:szCs w:val="28"/>
+          <w:shd w:val="clear" w:color="auto" w:fill="FFFFFF"/>
+        </w:rPr>
+        <w:t xml:space="preserve"> do prawidłowego działania</w:t>
+      </w:r>
+      <w:r>
+        <w:rPr>
+          <w:rFonts w:ascii="Arial" w:hAnsi="Arial" w:cs="Arial"/>
+          <w:color w:val="000000"/>
+          <w:sz w:val="28"/>
+          <w:szCs w:val="28"/>
+          <w:shd w:val="clear" w:color="auto" w:fill="FFFFFF"/>
+        </w:rPr>
+        <w:t>.</w:t>
+      </w:r>
+      <w:r>
+        <w:rPr>
+          <w:rFonts w:ascii="Arial" w:hAnsi="Arial" w:cs="Arial"/>
+          <w:color w:val="000000"/>
+          <w:sz w:val="28"/>
+          <w:szCs w:val="28"/>
+          <w:shd w:val="clear" w:color="auto" w:fill="FFFFFF"/>
+        </w:rPr>
+        <w:t xml:space="preserve"> Baza danych w </w:t>
+      </w:r>
+      <w:proofErr w:type="spellStart"/>
+      <w:r>
+        <w:rPr>
+          <w:rFonts w:ascii="Arial" w:hAnsi="Arial" w:cs="Arial"/>
+          <w:color w:val="000000"/>
+          <w:sz w:val="28"/>
+          <w:szCs w:val="28"/>
+          <w:shd w:val="clear" w:color="auto" w:fill="FFFFFF"/>
+        </w:rPr>
+        <w:t>SQLite</w:t>
+      </w:r>
+      <w:proofErr w:type="spellEnd"/>
+      <w:r>
+        <w:rPr>
+          <w:rFonts w:ascii="Arial" w:hAnsi="Arial" w:cs="Arial"/>
+          <w:color w:val="000000"/>
+          <w:sz w:val="28"/>
+          <w:szCs w:val="28"/>
+          <w:shd w:val="clear" w:color="auto" w:fill="FFFFFF"/>
+        </w:rPr>
+        <w:t xml:space="preserve"> jest zawarta w 1 pliku co umożliwia przenoszenie jest w łatwy sposób z jednego urządzenia na drugie. Istotną zaletą </w:t>
+      </w:r>
+      <w:proofErr w:type="spellStart"/>
+      <w:r>
+        <w:rPr>
+          <w:rFonts w:ascii="Arial" w:hAnsi="Arial" w:cs="Arial"/>
+          <w:color w:val="000000"/>
+          <w:sz w:val="28"/>
+          <w:szCs w:val="28"/>
+          <w:shd w:val="clear" w:color="auto" w:fill="FFFFFF"/>
+        </w:rPr>
+        <w:t>SQLite</w:t>
+      </w:r>
+      <w:proofErr w:type="spellEnd"/>
+      <w:r>
+        <w:rPr>
+          <w:rFonts w:ascii="Arial" w:hAnsi="Arial" w:cs="Arial"/>
+          <w:color w:val="000000"/>
+          <w:sz w:val="28"/>
+          <w:szCs w:val="28"/>
+          <w:shd w:val="clear" w:color="auto" w:fill="FFFFFF"/>
+        </w:rPr>
+        <w:t xml:space="preserve"> jest również wieloplatformowość, co doskonale łączy się z platformą UWP.</w:t>
+      </w:r>
+    </w:p>
+    <w:p>
+      <w:pPr>
+        <w:spacing w:line="360" w:lineRule="auto"/>
+        <w:rPr>
+          <w:rFonts w:ascii="Arial" w:hAnsi="Arial" w:cs="Arial"/>
+          <w:color w:val="000000"/>
+          <w:sz w:val="28"/>
+          <w:szCs w:val="28"/>
+          <w:shd w:val="clear" w:color="auto" w:fill="FFFFFF"/>
+        </w:rPr>
+      </w:pPr>
+    </w:p>
+    <w:p>
+      <w:pPr>
+        <w:spacing w:line="360" w:lineRule="auto"/>
+        <w:rPr>
+          <w:rFonts w:ascii="Arial" w:hAnsi="Arial" w:cs="Arial"/>
+          <w:color w:val="000000"/>
+          <w:sz w:val="28"/>
+          <w:szCs w:val="28"/>
+          <w:shd w:val="clear" w:color="auto" w:fill="FFFFFF"/>
+        </w:rPr>
+      </w:pPr>
+      <w:r>
+        <w:rPr>
+          <w:rFonts w:ascii="Arial" w:hAnsi="Arial" w:cs="Arial"/>
+          <w:color w:val="000000"/>
+          <w:sz w:val="28"/>
+          <w:szCs w:val="28"/>
+          <w:shd w:val="clear" w:color="auto" w:fill="FFFFFF"/>
+        </w:rPr>
+        <w:t xml:space="preserve">Narzędzie </w:t>
+      </w:r>
+      <w:proofErr w:type="spellStart"/>
+      <w:r>
+        <w:rPr>
+          <w:rFonts w:ascii="Arial" w:hAnsi="Arial" w:cs="Arial"/>
+          <w:color w:val="000000"/>
+          <w:sz w:val="28"/>
+          <w:szCs w:val="28"/>
+          <w:shd w:val="clear" w:color="auto" w:fill="FFFFFF"/>
+        </w:rPr>
+        <w:t>Entity</w:t>
+      </w:r>
+      <w:proofErr w:type="spellEnd"/>
+      <w:r>
+        <w:rPr>
+          <w:rFonts w:ascii="Arial" w:hAnsi="Arial" w:cs="Arial"/>
+          <w:color w:val="000000"/>
+          <w:sz w:val="28"/>
+          <w:szCs w:val="28"/>
+          <w:shd w:val="clear" w:color="auto" w:fill="FFFFFF"/>
+        </w:rPr>
+        <w:t xml:space="preserve"> Framework </w:t>
+      </w:r>
+      <w:proofErr w:type="spellStart"/>
+      <w:r>
+        <w:rPr>
+          <w:rFonts w:ascii="Arial" w:hAnsi="Arial" w:cs="Arial"/>
+          <w:color w:val="000000"/>
+          <w:sz w:val="28"/>
+          <w:szCs w:val="28"/>
+          <w:shd w:val="clear" w:color="auto" w:fill="FFFFFF"/>
+        </w:rPr>
+        <w:t>Core</w:t>
+      </w:r>
+      <w:proofErr w:type="spellEnd"/>
+      <w:r>
+        <w:rPr>
+          <w:rFonts w:ascii="Arial" w:hAnsi="Arial" w:cs="Arial"/>
+          <w:color w:val="000000"/>
+          <w:sz w:val="28"/>
+          <w:szCs w:val="28"/>
+          <w:shd w:val="clear" w:color="auto" w:fill="FFFFFF"/>
+        </w:rPr>
+        <w:t xml:space="preserve"> zostało użyte do utworzenia tabeli wraz z relacjami na podstawie klas w programie</w:t>
+      </w:r>
+      <w:r>
+        <w:rPr>
+          <w:rFonts w:ascii="Arial" w:hAnsi="Arial" w:cs="Arial"/>
+          <w:color w:val="000000"/>
+          <w:sz w:val="28"/>
+          <w:szCs w:val="28"/>
+          <w:shd w:val="clear" w:color="auto" w:fill="FFFFFF"/>
+        </w:rPr>
+        <w:t xml:space="preserve"> (podejście </w:t>
+      </w:r>
+      <w:proofErr w:type="spellStart"/>
+      <w:r>
+        <w:rPr>
+          <w:rFonts w:ascii="Arial" w:hAnsi="Arial" w:cs="Arial"/>
+          <w:color w:val="000000"/>
+          <w:sz w:val="28"/>
+          <w:szCs w:val="28"/>
+          <w:shd w:val="clear" w:color="auto" w:fill="FFFFFF"/>
+        </w:rPr>
+        <w:t>Code</w:t>
+      </w:r>
+      <w:proofErr w:type="spellEnd"/>
+      <w:r>
+        <w:rPr>
+          <w:rFonts w:ascii="Arial" w:hAnsi="Arial" w:cs="Arial"/>
+          <w:color w:val="000000"/>
+          <w:sz w:val="28"/>
+          <w:szCs w:val="28"/>
+          <w:shd w:val="clear" w:color="auto" w:fill="FFFFFF"/>
+        </w:rPr>
+        <w:t xml:space="preserve"> First)</w:t>
+      </w:r>
+      <w:r>
+        <w:rPr>
+          <w:rFonts w:ascii="Arial" w:hAnsi="Arial" w:cs="Arial"/>
+          <w:color w:val="000000"/>
+          <w:sz w:val="28"/>
+          <w:szCs w:val="28"/>
+          <w:shd w:val="clear" w:color="auto" w:fill="FFFFFF"/>
+        </w:rPr>
+        <w:t>.</w:t>
+      </w:r>
+      <w:r>
+        <w:rPr>
+          <w:rFonts w:ascii="Arial" w:hAnsi="Arial" w:cs="Arial"/>
+          <w:color w:val="000000"/>
+          <w:sz w:val="28"/>
+          <w:szCs w:val="28"/>
+          <w:shd w:val="clear" w:color="auto" w:fill="FFFFFF"/>
+        </w:rPr>
+        <w:t xml:space="preserve"> Do modyfikacji bazy danych został wykorzystany mechanizm migracji tworzący zapytania aktualizujące schemat bazy danych</w:t>
+      </w:r>
+      <w:r>
+        <w:rPr>
+          <w:rFonts w:ascii="Arial" w:hAnsi="Arial" w:cs="Arial"/>
+          <w:color w:val="000000"/>
+          <w:sz w:val="28"/>
+          <w:szCs w:val="28"/>
+          <w:shd w:val="clear" w:color="auto" w:fill="FFFFFF"/>
+        </w:rPr>
+        <w:t xml:space="preserve"> na podstawie zmian w modelu (klasach)</w:t>
+      </w:r>
+      <w:r>
+        <w:rPr>
+          <w:rFonts w:ascii="Arial" w:hAnsi="Arial" w:cs="Arial"/>
+          <w:color w:val="000000"/>
+          <w:sz w:val="28"/>
+          <w:szCs w:val="28"/>
+          <w:shd w:val="clear" w:color="auto" w:fill="FFFFFF"/>
+        </w:rPr>
+        <w:t>.</w:t>
+      </w:r>
+    </w:p>
+    <w:p>
+      <w:pPr>
+        <w:keepNext/>
+        <w:spacing w:line="360" w:lineRule="auto"/>
+      </w:pPr>
+      <w:r>
+        <w:rPr>
+          <w:rFonts w:ascii="Arial" w:hAnsi="Arial" w:cs="Arial"/>
+          <w:noProof/>
+          <w:color w:val="000000"/>
+          <w:sz w:val="28"/>
+          <w:szCs w:val="28"/>
+          <w:lang w:eastAsia="pl-PL"/>
+        </w:rPr>
+        <w:lastRenderedPageBreak/>
+        <w:drawing>
+          <wp:inline distT="0" distB="0" distL="0" distR="0">
+            <wp:extent cx="5579745" cy="8144510"/>
+            <wp:effectExtent l="19050" t="0" r="1905" b="0"/>
+            <wp:docPr id="4" name="Obraz 3" descr="SchematBD.png"/>
+            <wp:cNvGraphicFramePr>
+              <a:graphicFrameLocks xmlns:a="http://schemas.openxmlformats.org/drawingml/2006/main" noChangeAspect="1"/>
+            </wp:cNvGraphicFramePr>
+            <a:graphic xmlns:a="http://schemas.openxmlformats.org/drawingml/2006/main">
+              <a:graphicData uri="http://schemas.openxmlformats.org/drawingml/2006/picture">
+                <pic:pic xmlns:pic="http://schemas.openxmlformats.org/drawingml/2006/picture">
+                  <pic:nvPicPr>
+                    <pic:cNvPr id="0" name="SchematBD.png"/>
+                    <pic:cNvPicPr/>
+                  </pic:nvPicPr>
+                  <pic:blipFill>
+                    <a:blip r:embed="rId11" cstate="print"/>
+                    <a:stretch>
+                      <a:fillRect/>
+                    </a:stretch>
+                  </pic:blipFill>
+                  <pic:spPr>
+                    <a:xfrm>
+                      <a:off x="0" y="0"/>
+                      <a:ext cx="5579745" cy="8144510"/>
+                    </a:xfrm>
+                    <a:prstGeom prst="rect">
+                      <a:avLst/>
+                    </a:prstGeom>
+                  </pic:spPr>
+                </pic:pic>
+              </a:graphicData>
+            </a:graphic>
+          </wp:inline>
+        </w:drawing>
+      </w:r>
+    </w:p>
+    <w:p>
+      <w:pPr>
+        <w:pStyle w:val="Legenda"/>
+      </w:pPr>
+      <w:r>
+        <w:t xml:space="preserve">Rysunek </w:t>
+      </w:r>
+      <w:fldSimple w:instr=" SEQ Rysunek \* ARABIC ">
+        <w:r>
+          <w:rPr>
+            <w:noProof/>
+          </w:rPr>
+          <w:t>2</w:t>
+        </w:r>
+      </w:fldSimple>
+      <w:r>
+        <w:t xml:space="preserve"> - schemat bazy danych</w:t>
+      </w:r>
+    </w:p>
+    <w:p>
+      <w:pPr>
+        <w:pStyle w:val="Legenda"/>
+        <w:rPr>
+          <w:rFonts w:ascii="Arial" w:hAnsi="Arial" w:cs="Arial"/>
+          <w:color w:val="000000"/>
+          <w:sz w:val="28"/>
+          <w:szCs w:val="28"/>
+        </w:rPr>
+      </w:pPr>
+      <w:proofErr w:type="spellStart"/>
+      <w:r>
+        <w:rPr>
+          <w:rFonts w:ascii="Arial" w:hAnsi="Arial" w:cs="Arial"/>
+          <w:color w:val="000000"/>
+          <w:sz w:val="28"/>
+          <w:szCs w:val="28"/>
+        </w:rPr>
+        <w:lastRenderedPageBreak/>
+        <w:t>User</w:t>
+      </w:r>
+      <w:proofErr w:type="spellEnd"/>
+      <w:r>
+        <w:rPr>
+          <w:rFonts w:ascii="Arial" w:hAnsi="Arial" w:cs="Arial"/>
+          <w:color w:val="000000"/>
+          <w:sz w:val="28"/>
+          <w:szCs w:val="28"/>
+        </w:rPr>
+        <w:t xml:space="preserve"> – tabela zawierająca użytkowników. Aby ułatwić korzystanie z aplikacji zrezygnowano z przechowywania hasła dla użytkownika. </w:t>
+      </w:r>
+    </w:p>
+    <w:p>
+      <w:pPr>
+        <w:pStyle w:val="Legenda"/>
+        <w:rPr>
+          <w:rFonts w:ascii="Arial" w:hAnsi="Arial" w:cs="Arial"/>
+          <w:color w:val="000000"/>
+          <w:sz w:val="28"/>
+          <w:szCs w:val="28"/>
+        </w:rPr>
+      </w:pPr>
+      <w:r>
+        <w:rPr>
+          <w:rFonts w:ascii="Arial" w:hAnsi="Arial" w:cs="Arial"/>
+          <w:color w:val="000000"/>
+          <w:sz w:val="28"/>
+          <w:szCs w:val="28"/>
+        </w:rPr>
+        <w:t>Pola</w:t>
+      </w:r>
+    </w:p>
+    <w:p>
+      <w:pPr>
+        <w:pStyle w:val="Legenda"/>
+      </w:pPr>
       <w:r>
         <w:rPr>
           <w:rFonts w:ascii="Arial" w:hAnsi="Arial" w:cs="Arial"/>
@@ -4141,7 +6040,7 @@
       </w:r>
     </w:p>
     <w:sectPr>
-      <w:footerReference w:type="default" r:id="rId11"/>
+      <w:footerReference w:type="default" r:id="rId12"/>
       <w:pgSz w:w="11906" w:h="16838"/>
       <w:pgMar w:top="1418" w:right="1418" w:bottom="1418" w:left="1701" w:header="708" w:footer="709" w:gutter="0"/>
       <w:cols w:space="708"/>
@@ -4273,6 +6172,44 @@
       </w:r>
       <w:r>
         <w:t xml:space="preserve"> Dotyczy tylko urządzeń klasy PC</w:t>
+      </w:r>
+    </w:p>
+  </w:footnote>
+  <w:footnote w:id="5">
+    <w:p>
+      <w:pPr>
+        <w:pStyle w:val="Tekstprzypisudolnego"/>
+      </w:pPr>
+      <w:r>
+        <w:rPr>
+          <w:rStyle w:val="Odwoanieprzypisudolnego"/>
+        </w:rPr>
+        <w:footnoteRef/>
+      </w:r>
+      <w:r>
+        <w:t xml:space="preserve"> </w:t>
+      </w:r>
+      <w:r>
+        <w:t>https://msdn.microsoft.com/pl-pl/windows/uwp/data-access/entity-framework-7-with-sqlite-for-csharp-apps</w:t>
+      </w:r>
+    </w:p>
+  </w:footnote>
+  <w:footnote w:id="6">
+    <w:p>
+      <w:pPr>
+        <w:pStyle w:val="Tekstprzypisudolnego"/>
+      </w:pPr>
+      <w:r>
+        <w:rPr>
+          <w:rStyle w:val="Odwoanieprzypisudolnego"/>
+        </w:rPr>
+        <w:footnoteRef/>
+      </w:r>
+      <w:r>
+        <w:t xml:space="preserve"> </w:t>
+      </w:r>
+      <w:r>
+        <w:t>https://sqlite.org/different.html</w:t>
       </w:r>
     </w:p>
   </w:footnote>
@@ -5570,7 +7507,6 @@
     <w:basedOn w:val="Normalny"/>
     <w:next w:val="Normalny"/>
     <w:uiPriority w:val="35"/>
-    <w:semiHidden/>
     <w:unhideWhenUsed/>
     <w:qFormat/>
     <w:rsid w:val="00EB698F"/>
@@ -5940,7 +7876,7 @@
 </file>
 
 <file path=customXml/itemProps1.xml><?xml version="1.0" encoding="utf-8"?>
-<ds:datastoreItem xmlns:ds="http://schemas.openxmlformats.org/officeDocument/2006/customXml" ds:itemID="{82A7DC90-A0F9-49E8-8316-EF14E0B2306C}">
+<ds:datastoreItem xmlns:ds="http://schemas.openxmlformats.org/officeDocument/2006/customXml" ds:itemID="{115B9078-3D53-457F-BD85-554156918554}">
   <ds:schemaRefs>
     <ds:schemaRef ds:uri="http://schemas.openxmlformats.org/officeDocument/2006/bibliography"/>
   </ds:schemaRefs>

</xml_diff>

<commit_message>
Commented out logging that caused exceptions in Windows IoT in AskForUserNameViewModel, added WindowsIoT Apps picture,
</commit_message>
<xml_diff>
--- a/TraxxPlayer - Praca inżynierska/TraxxPlayer - Praca inżynierska.docx
+++ b/TraxxPlayer - Praca inżynierska/TraxxPlayer - Praca inżynierska.docx
@@ -5119,46 +5119,140 @@
           <w:rFonts w:ascii="Arial" w:hAnsi="Arial" w:cs="Arial"/>
           <w:color w:val="000000"/>
         </w:rPr>
-        <w:t>3.4 Użytkowanie aplikacji</w:t>
+        <w:t xml:space="preserve">3.4 </w:t>
+      </w:r>
+      <w:r>
+        <w:rPr>
+          <w:rFonts w:ascii="Arial" w:hAnsi="Arial" w:cs="Arial"/>
+          <w:color w:val="000000"/>
+        </w:rPr>
+        <w:t>Instrukcja użytkownika</w:t>
       </w:r>
     </w:p>
     <w:p>
       <w:pPr>
         <w:spacing w:line="360" w:lineRule="auto"/>
-        <w:ind w:left="360" w:firstLine="348"/>
-        <w:jc w:val="both"/>
-        <w:rPr>
-          <w:rFonts w:ascii="Arial" w:hAnsi="Arial" w:cs="Arial"/>
-          <w:color w:val="000000"/>
+        <w:rPr>
+          <w:rFonts w:ascii="Arial" w:hAnsi="Arial" w:cs="Arial"/>
+          <w:color w:val="000000"/>
+          <w:sz w:val="28"/>
+          <w:szCs w:val="28"/>
         </w:rPr>
       </w:pPr>
       <w:r>
         <w:rPr>
           <w:rFonts w:ascii="Arial" w:hAnsi="Arial" w:cs="Arial"/>
           <w:color w:val="000000"/>
-        </w:rPr>
-        <w:t>W specyfikacji zewnętrznej powinno się znaleźć wszystko to, co przeciętny użytkownik powinien wiedzieć o programie w celu jego prawidłowego użytkowania. Produkt opisywany jest z punktu widzenia użytkownika, więc należy się wystrzegać terminów z zakresu specyfikacji wewnętrznej.</w:t>
+          <w:sz w:val="28"/>
+          <w:szCs w:val="28"/>
+        </w:rPr>
+        <w:t xml:space="preserve">Przy pierwszym uruchomieniu aplikacji </w:t>
+      </w:r>
+      <w:r>
+        <w:rPr>
+          <w:rFonts w:ascii="Arial" w:hAnsi="Arial" w:cs="Arial"/>
+          <w:color w:val="000000"/>
+          <w:sz w:val="28"/>
+          <w:szCs w:val="28"/>
+        </w:rPr>
+        <w:t>należy podać nazwę</w:t>
+      </w:r>
+      <w:r>
+        <w:rPr>
+          <w:rFonts w:ascii="Arial" w:hAnsi="Arial" w:cs="Arial"/>
+          <w:color w:val="000000"/>
+          <w:sz w:val="28"/>
+          <w:szCs w:val="28"/>
+        </w:rPr>
+        <w:t xml:space="preserve"> użytkownika (bez hasła).</w:t>
+      </w:r>
+      <w:r>
+        <w:rPr>
+          <w:rFonts w:ascii="Arial" w:hAnsi="Arial" w:cs="Arial"/>
+          <w:color w:val="000000"/>
+          <w:sz w:val="28"/>
+          <w:szCs w:val="28"/>
+        </w:rPr>
+        <w:t xml:space="preserve"> Zaznaczenie opcji </w:t>
+      </w:r>
+      <w:proofErr w:type="spellStart"/>
+      <w:r>
+        <w:rPr>
+          <w:rFonts w:ascii="Arial" w:hAnsi="Arial" w:cs="Arial"/>
+          <w:color w:val="000000"/>
+          <w:sz w:val="28"/>
+          <w:szCs w:val="28"/>
+        </w:rPr>
+        <w:t>Default</w:t>
+      </w:r>
+      <w:proofErr w:type="spellEnd"/>
+      <w:r>
+        <w:rPr>
+          <w:rFonts w:ascii="Arial" w:hAnsi="Arial" w:cs="Arial"/>
+          <w:color w:val="000000"/>
+          <w:sz w:val="28"/>
+          <w:szCs w:val="28"/>
+        </w:rPr>
+        <w:t xml:space="preserve"> przy następnym uruchomieniu programu automatycznie zaloguje danego użytkownika.</w:t>
       </w:r>
     </w:p>
     <w:p>
       <w:pPr>
         <w:spacing w:line="360" w:lineRule="auto"/>
-        <w:ind w:left="360"/>
         <w:rPr>
           <w:rFonts w:ascii="Arial" w:hAnsi="Arial" w:cs="Arial"/>
           <w:color w:val="000000"/>
           <w:sz w:val="28"/>
           <w:szCs w:val="28"/>
+          <w:shd w:val="clear" w:color="auto" w:fill="FFFFFF"/>
         </w:rPr>
       </w:pPr>
       <w:r>
         <w:rPr>
           <w:rFonts w:ascii="Arial" w:hAnsi="Arial" w:cs="Arial"/>
+          <w:noProof/>
           <w:color w:val="000000"/>
           <w:sz w:val="28"/>
           <w:szCs w:val="28"/>
-        </w:rPr>
-        <w:t>Porównanie technologii:</w:t>
+          <w:shd w:val="clear" w:color="auto" w:fill="FFFFFF"/>
+          <w:lang w:eastAsia="pl-PL"/>
+        </w:rPr>
+        <w:drawing>
+          <wp:inline distT="0" distB="0" distL="0" distR="0">
+            <wp:extent cx="5572125" cy="2848735"/>
+            <wp:effectExtent l="19050" t="0" r="9525" b="0"/>
+            <wp:docPr id="11" name="Obraz 10" descr="AskForUserName_IsDefault.png"/>
+            <wp:cNvGraphicFramePr>
+              <a:graphicFrameLocks xmlns:a="http://schemas.openxmlformats.org/drawingml/2006/main" noChangeAspect="1"/>
+            </wp:cNvGraphicFramePr>
+            <a:graphic xmlns:a="http://schemas.openxmlformats.org/drawingml/2006/main">
+              <a:graphicData uri="http://schemas.openxmlformats.org/drawingml/2006/picture">
+                <pic:pic xmlns:pic="http://schemas.openxmlformats.org/drawingml/2006/picture">
+                  <pic:nvPicPr>
+                    <pic:cNvPr id="0" name="AskForUserName_IsDefault.png"/>
+                    <pic:cNvPicPr/>
+                  </pic:nvPicPr>
+                  <pic:blipFill>
+                    <a:blip r:embed="rId10" cstate="print"/>
+                    <a:srcRect l="16559" b="33511"/>
+                    <a:stretch>
+                      <a:fillRect/>
+                    </a:stretch>
+                  </pic:blipFill>
+                  <pic:spPr>
+                    <a:xfrm>
+                      <a:off x="0" y="0"/>
+                      <a:ext cx="5572125" cy="2848735"/>
+                    </a:xfrm>
+                    <a:prstGeom prst="rect">
+                      <a:avLst/>
+                    </a:prstGeom>
+                  </pic:spPr>
+                </pic:pic>
+              </a:graphicData>
+            </a:graphic>
+          </wp:inline>
+        </w:drawing>
       </w:r>
     </w:p>
     <w:p>
@@ -5172,75 +5266,6 @@
           <w:shd w:val="clear" w:color="auto" w:fill="FFFFFF"/>
         </w:rPr>
       </w:pPr>
-      <w:hyperlink r:id="rId10" w:history="1">
-        <w:r>
-          <w:rPr>
-            <w:rStyle w:val="Hipercze"/>
-            <w:rFonts w:ascii="Arial" w:hAnsi="Arial" w:cs="Arial"/>
-            <w:sz w:val="28"/>
-            <w:szCs w:val="28"/>
-          </w:rPr>
-          <w:t>https://developers.soundcloud.com/docs/api/sdks</w:t>
-        </w:r>
-      </w:hyperlink>
-      <w:r>
-        <w:rPr>
-          <w:rFonts w:ascii="Arial" w:hAnsi="Arial" w:cs="Arial"/>
-          <w:color w:val="000000"/>
-          <w:sz w:val="28"/>
-          <w:szCs w:val="28"/>
-        </w:rPr>
-        <w:t xml:space="preserve"> </w:t>
-      </w:r>
-      <w:proofErr w:type="spellStart"/>
-      <w:r>
-        <w:rPr>
-          <w:rFonts w:ascii="Arial" w:hAnsi="Arial" w:cs="Arial"/>
-          <w:color w:val="000000"/>
-          <w:sz w:val="28"/>
-          <w:szCs w:val="28"/>
-        </w:rPr>
-        <w:t>napisac</w:t>
-      </w:r>
-      <w:proofErr w:type="spellEnd"/>
-      <w:r>
-        <w:rPr>
-          <w:rFonts w:ascii="Arial" w:hAnsi="Arial" w:cs="Arial"/>
-          <w:color w:val="000000"/>
-          <w:sz w:val="28"/>
-          <w:szCs w:val="28"/>
-        </w:rPr>
-        <w:t xml:space="preserve">, ze nie ma </w:t>
-      </w:r>
-      <w:proofErr w:type="spellStart"/>
-      <w:r>
-        <w:rPr>
-          <w:rFonts w:ascii="Arial" w:hAnsi="Arial" w:cs="Arial"/>
-          <w:color w:val="000000"/>
-          <w:sz w:val="28"/>
-          <w:szCs w:val="28"/>
-        </w:rPr>
-        <w:t>wrappera</w:t>
-      </w:r>
-      <w:proofErr w:type="spellEnd"/>
-      <w:r>
-        <w:rPr>
-          <w:rFonts w:ascii="Arial" w:hAnsi="Arial" w:cs="Arial"/>
-          <w:color w:val="000000"/>
-          <w:sz w:val="28"/>
-          <w:szCs w:val="28"/>
-        </w:rPr>
-        <w:t xml:space="preserve"> dla c#</w:t>
-      </w:r>
-      <w:r>
-        <w:rPr>
-          <w:rFonts w:ascii="Arial" w:hAnsi="Arial" w:cs="Arial"/>
-          <w:color w:val="000000"/>
-          <w:sz w:val="28"/>
-          <w:szCs w:val="28"/>
-        </w:rPr>
-        <w:br/>
-      </w:r>
       <w:r>
         <w:rPr>
           <w:rFonts w:ascii="Arial" w:hAnsi="Arial" w:cs="Arial"/>
@@ -5249,7 +5274,52 @@
           <w:szCs w:val="28"/>
           <w:shd w:val="clear" w:color="auto" w:fill="FFFFFF"/>
         </w:rPr>
-        <w:t>4. Specyfikacja wewnętrzna.</w:t>
+        <w:lastRenderedPageBreak/>
+        <w:t>Po zalogowaniu ukaże się widok odtwarzacza (</w:t>
+      </w:r>
+      <w:proofErr w:type="spellStart"/>
+      <w:r>
+        <w:rPr>
+          <w:rFonts w:ascii="Arial" w:hAnsi="Arial" w:cs="Arial"/>
+          <w:color w:val="000000"/>
+          <w:sz w:val="28"/>
+          <w:szCs w:val="28"/>
+          <w:shd w:val="clear" w:color="auto" w:fill="FFFFFF"/>
+        </w:rPr>
+        <w:t>NowPlaying</w:t>
+      </w:r>
+      <w:proofErr w:type="spellEnd"/>
+      <w:r>
+        <w:rPr>
+          <w:rFonts w:ascii="Arial" w:hAnsi="Arial" w:cs="Arial"/>
+          <w:color w:val="000000"/>
+          <w:sz w:val="28"/>
+          <w:szCs w:val="28"/>
+          <w:shd w:val="clear" w:color="auto" w:fill="FFFFFF"/>
+        </w:rPr>
+        <w:t xml:space="preserve">). Jeżeli użytkownik posiada utwory w ulubionych (widok </w:t>
+      </w:r>
+      <w:proofErr w:type="spellStart"/>
+      <w:r>
+        <w:rPr>
+          <w:rFonts w:ascii="Arial" w:hAnsi="Arial" w:cs="Arial"/>
+          <w:color w:val="000000"/>
+          <w:sz w:val="28"/>
+          <w:szCs w:val="28"/>
+          <w:shd w:val="clear" w:color="auto" w:fill="FFFFFF"/>
+        </w:rPr>
+        <w:t>Likes</w:t>
+      </w:r>
+      <w:proofErr w:type="spellEnd"/>
+      <w:r>
+        <w:rPr>
+          <w:rFonts w:ascii="Arial" w:hAnsi="Arial" w:cs="Arial"/>
+          <w:color w:val="000000"/>
+          <w:sz w:val="28"/>
+          <w:szCs w:val="28"/>
+          <w:shd w:val="clear" w:color="auto" w:fill="FFFFFF"/>
+        </w:rPr>
+        <w:t>), to zostaną one odtworzone automatycznie.</w:t>
       </w:r>
     </w:p>
     <w:p>
@@ -5266,12 +5336,47 @@
       <w:r>
         <w:rPr>
           <w:rFonts w:ascii="Arial" w:hAnsi="Arial" w:cs="Arial"/>
+          <w:noProof/>
           <w:color w:val="000000"/>
           <w:sz w:val="28"/>
           <w:szCs w:val="28"/>
-          <w:shd w:val="clear" w:color="auto" w:fill="FFFFFF"/>
-        </w:rPr>
-        <w:t>4.1 Baza danych</w:t>
+          <w:lang w:eastAsia="pl-PL"/>
+        </w:rPr>
+        <w:drawing>
+          <wp:inline distT="0" distB="0" distL="0" distR="0">
+            <wp:extent cx="5579745" cy="3999865"/>
+            <wp:effectExtent l="19050" t="0" r="1905" b="0"/>
+            <wp:docPr id="12" name="Obraz 11" descr="NowPlaying_Wide.png"/>
+            <wp:cNvGraphicFramePr>
+              <a:graphicFrameLocks xmlns:a="http://schemas.openxmlformats.org/drawingml/2006/main" noChangeAspect="1"/>
+            </wp:cNvGraphicFramePr>
+            <a:graphic xmlns:a="http://schemas.openxmlformats.org/drawingml/2006/main">
+              <a:graphicData uri="http://schemas.openxmlformats.org/drawingml/2006/picture">
+                <pic:pic xmlns:pic="http://schemas.openxmlformats.org/drawingml/2006/picture">
+                  <pic:nvPicPr>
+                    <pic:cNvPr id="0" name="NowPlaying_Wide.png"/>
+                    <pic:cNvPicPr/>
+                  </pic:nvPicPr>
+                  <pic:blipFill>
+                    <a:blip r:embed="rId11" cstate="print"/>
+                    <a:stretch>
+                      <a:fillRect/>
+                    </a:stretch>
+                  </pic:blipFill>
+                  <pic:spPr>
+                    <a:xfrm>
+                      <a:off x="0" y="0"/>
+                      <a:ext cx="5579745" cy="3999865"/>
+                    </a:xfrm>
+                    <a:prstGeom prst="rect">
+                      <a:avLst/>
+                    </a:prstGeom>
+                  </pic:spPr>
+                </pic:pic>
+              </a:graphicData>
+            </a:graphic>
+          </wp:inline>
+        </w:drawing>
       </w:r>
     </w:p>
     <w:p>
@@ -5293,8 +5398,9 @@
           <w:szCs w:val="28"/>
           <w:shd w:val="clear" w:color="auto" w:fill="FFFFFF"/>
         </w:rPr>
-        <w:t>Do stworzenia bazy danych wykorzy</w:t>
-      </w:r>
+        <w:t xml:space="preserve">W widoku </w:t>
+      </w:r>
+      <w:proofErr w:type="spellStart"/>
       <w:r>
         <w:rPr>
           <w:rFonts w:ascii="Arial" w:hAnsi="Arial" w:cs="Arial"/>
@@ -5303,8 +5409,9 @@
           <w:szCs w:val="28"/>
           <w:shd w:val="clear" w:color="auto" w:fill="FFFFFF"/>
         </w:rPr>
-        <w:t>stano system do zarządzania bazą</w:t>
-      </w:r>
+        <w:t>NowPlaying</w:t>
+      </w:r>
+      <w:proofErr w:type="spellEnd"/>
       <w:r>
         <w:rPr>
           <w:rFonts w:ascii="Arial" w:hAnsi="Arial" w:cs="Arial"/>
@@ -5313,9 +5420,8 @@
           <w:szCs w:val="28"/>
           <w:shd w:val="clear" w:color="auto" w:fill="FFFFFF"/>
         </w:rPr>
-        <w:t xml:space="preserve"> danych </w:t>
-      </w:r>
-      <w:proofErr w:type="spellStart"/>
+        <w:t xml:space="preserve"> można </w:t>
+      </w:r>
       <w:r>
         <w:rPr>
           <w:rFonts w:ascii="Arial" w:hAnsi="Arial" w:cs="Arial"/>
@@ -5324,9 +5430,8 @@
           <w:szCs w:val="28"/>
           <w:shd w:val="clear" w:color="auto" w:fill="FFFFFF"/>
         </w:rPr>
-        <w:t>SQLite</w:t>
-      </w:r>
-      <w:proofErr w:type="spellEnd"/>
+        <w:t xml:space="preserve">przewijać utwory, zatrzymywać/odtwarzać je oraz </w:t>
+      </w:r>
       <w:r>
         <w:rPr>
           <w:rFonts w:ascii="Arial" w:hAnsi="Arial" w:cs="Arial"/>
@@ -5335,7 +5440,7 @@
           <w:szCs w:val="28"/>
           <w:shd w:val="clear" w:color="auto" w:fill="FFFFFF"/>
         </w:rPr>
-        <w:t xml:space="preserve"> oraz </w:t>
+        <w:t>przemieszczać się pomiędzy utworami w liście odtwarzania. Jeżeli odtwarzana jest utworzona przez użytkownika lista odtwarzania, to możliwe jest przemieszczanie utworów poprzez przeciąganie i upuszczanie ich w wybrane miejsce. Ilustrują to następujące 2</w:t>
       </w:r>
       <w:r>
         <w:rPr>
@@ -5345,10 +5450,12 @@
           <w:szCs w:val="28"/>
           <w:shd w:val="clear" w:color="auto" w:fill="FFFFFF"/>
         </w:rPr>
-        <w:t>narzędzie typu ORM (</w:t>
-      </w:r>
-      <w:proofErr w:type="spellStart"/>
-      <w:r>
+        <w:t xml:space="preserve"> zrzuty ekranu:</w:t>
+      </w:r>
+    </w:p>
+    <w:p>
+      <w:pPr>
+        <w:spacing w:line="360" w:lineRule="auto"/>
         <w:rPr>
           <w:rFonts w:ascii="Arial" w:hAnsi="Arial" w:cs="Arial"/>
           <w:color w:val="000000"/>
@@ -5356,10 +5463,104 @@
           <w:szCs w:val="28"/>
           <w:shd w:val="clear" w:color="auto" w:fill="FFFFFF"/>
         </w:rPr>
-        <w:t>Object</w:t>
-      </w:r>
-      <w:proofErr w:type="spellEnd"/>
-      <w:r>
+      </w:pPr>
+      <w:r>
+        <w:rPr>
+          <w:rFonts w:ascii="Arial" w:hAnsi="Arial" w:cs="Arial"/>
+          <w:noProof/>
+          <w:color w:val="000000"/>
+          <w:sz w:val="28"/>
+          <w:szCs w:val="28"/>
+          <w:lang w:eastAsia="pl-PL"/>
+        </w:rPr>
+        <w:lastRenderedPageBreak/>
+        <w:drawing>
+          <wp:inline distT="0" distB="0" distL="0" distR="0">
+            <wp:extent cx="3152775" cy="5081396"/>
+            <wp:effectExtent l="19050" t="0" r="9525" b="0"/>
+            <wp:docPr id="13" name="Obraz 12" descr="Shell_DragStart.png"/>
+            <wp:cNvGraphicFramePr>
+              <a:graphicFrameLocks xmlns:a="http://schemas.openxmlformats.org/drawingml/2006/main" noChangeAspect="1"/>
+            </wp:cNvGraphicFramePr>
+            <a:graphic xmlns:a="http://schemas.openxmlformats.org/drawingml/2006/main">
+              <a:graphicData uri="http://schemas.openxmlformats.org/drawingml/2006/picture">
+                <pic:pic xmlns:pic="http://schemas.openxmlformats.org/drawingml/2006/picture">
+                  <pic:nvPicPr>
+                    <pic:cNvPr id="0" name="Shell_DragStart.png"/>
+                    <pic:cNvPicPr/>
+                  </pic:nvPicPr>
+                  <pic:blipFill>
+                    <a:blip r:embed="rId12" cstate="print"/>
+                    <a:srcRect l="72038" t="29787"/>
+                    <a:stretch>
+                      <a:fillRect/>
+                    </a:stretch>
+                  </pic:blipFill>
+                  <pic:spPr>
+                    <a:xfrm>
+                      <a:off x="0" y="0"/>
+                      <a:ext cx="3152775" cy="5081396"/>
+                    </a:xfrm>
+                    <a:prstGeom prst="rect">
+                      <a:avLst/>
+                    </a:prstGeom>
+                  </pic:spPr>
+                </pic:pic>
+              </a:graphicData>
+            </a:graphic>
+          </wp:inline>
+        </w:drawing>
+      </w:r>
+      <w:r>
+        <w:rPr>
+          <w:rFonts w:ascii="Arial" w:hAnsi="Arial" w:cs="Arial"/>
+          <w:noProof/>
+          <w:color w:val="000000"/>
+          <w:sz w:val="28"/>
+          <w:szCs w:val="28"/>
+          <w:lang w:eastAsia="pl-PL"/>
+        </w:rPr>
+        <w:drawing>
+          <wp:inline distT="0" distB="0" distL="0" distR="0">
+            <wp:extent cx="2309383" cy="5076825"/>
+            <wp:effectExtent l="19050" t="0" r="0" b="0"/>
+            <wp:docPr id="15" name="Obraz 13" descr="Shell_DragDrop.png"/>
+            <wp:cNvGraphicFramePr>
+              <a:graphicFrameLocks xmlns:a="http://schemas.openxmlformats.org/drawingml/2006/main" noChangeAspect="1"/>
+            </wp:cNvGraphicFramePr>
+            <a:graphic xmlns:a="http://schemas.openxmlformats.org/drawingml/2006/main">
+              <a:graphicData uri="http://schemas.openxmlformats.org/drawingml/2006/picture">
+                <pic:pic xmlns:pic="http://schemas.openxmlformats.org/drawingml/2006/picture">
+                  <pic:nvPicPr>
+                    <pic:cNvPr id="0" name="Shell_DragDrop.png"/>
+                    <pic:cNvPicPr/>
+                  </pic:nvPicPr>
+                  <pic:blipFill>
+                    <a:blip r:embed="rId13" cstate="print"/>
+                    <a:srcRect l="79379" t="29255"/>
+                    <a:stretch>
+                      <a:fillRect/>
+                    </a:stretch>
+                  </pic:blipFill>
+                  <pic:spPr>
+                    <a:xfrm>
+                      <a:off x="0" y="0"/>
+                      <a:ext cx="2310411" cy="5079086"/>
+                    </a:xfrm>
+                    <a:prstGeom prst="rect">
+                      <a:avLst/>
+                    </a:prstGeom>
+                  </pic:spPr>
+                </pic:pic>
+              </a:graphicData>
+            </a:graphic>
+          </wp:inline>
+        </w:drawing>
+      </w:r>
+    </w:p>
+    <w:p>
+      <w:pPr>
+        <w:spacing w:line="360" w:lineRule="auto"/>
         <w:rPr>
           <w:rFonts w:ascii="Arial" w:hAnsi="Arial" w:cs="Arial"/>
           <w:color w:val="000000"/>
@@ -5367,9 +5568,7 @@
           <w:szCs w:val="28"/>
           <w:shd w:val="clear" w:color="auto" w:fill="FFFFFF"/>
         </w:rPr>
-        <w:t xml:space="preserve"> </w:t>
-      </w:r>
-      <w:proofErr w:type="spellStart"/>
+      </w:pPr>
       <w:r>
         <w:rPr>
           <w:rFonts w:ascii="Arial" w:hAnsi="Arial" w:cs="Arial"/>
@@ -5378,10 +5577,12 @@
           <w:szCs w:val="28"/>
           <w:shd w:val="clear" w:color="auto" w:fill="FFFFFF"/>
         </w:rPr>
-        <w:t>Relational</w:t>
-      </w:r>
-      <w:proofErr w:type="spellEnd"/>
-      <w:r>
+        <w:t>W widoku Home widoczna jest lista ostatnich popularnych utworów użytkownika.</w:t>
+      </w:r>
+    </w:p>
+    <w:p>
+      <w:pPr>
+        <w:spacing w:line="360" w:lineRule="auto"/>
         <w:rPr>
           <w:rFonts w:ascii="Arial" w:hAnsi="Arial" w:cs="Arial"/>
           <w:color w:val="000000"/>
@@ -5389,20 +5590,148 @@
           <w:szCs w:val="28"/>
           <w:shd w:val="clear" w:color="auto" w:fill="FFFFFF"/>
         </w:rPr>
-        <w:t xml:space="preserve"> </w:t>
-      </w:r>
-      <w:proofErr w:type="spellStart"/>
-      <w:r>
-        <w:rPr>
-          <w:rFonts w:ascii="Arial" w:hAnsi="Arial" w:cs="Arial"/>
+      </w:pPr>
+      <w:r>
+        <w:rPr>
+          <w:rFonts w:ascii="Arial" w:hAnsi="Arial" w:cs="Arial"/>
+          <w:noProof/>
           <w:color w:val="000000"/>
           <w:sz w:val="28"/>
           <w:szCs w:val="28"/>
           <w:shd w:val="clear" w:color="auto" w:fill="FFFFFF"/>
-        </w:rPr>
-        <w:t>Mapping</w:t>
-      </w:r>
-      <w:proofErr w:type="spellEnd"/>
+          <w:lang w:eastAsia="pl-PL"/>
+        </w:rPr>
+        <w:drawing>
+          <wp:inline distT="0" distB="0" distL="0" distR="0">
+            <wp:extent cx="5579745" cy="2143760"/>
+            <wp:effectExtent l="19050" t="0" r="1905" b="0"/>
+            <wp:docPr id="16" name="Obraz 15" descr="Home.png"/>
+            <wp:cNvGraphicFramePr>
+              <a:graphicFrameLocks xmlns:a="http://schemas.openxmlformats.org/drawingml/2006/main" noChangeAspect="1"/>
+            </wp:cNvGraphicFramePr>
+            <a:graphic xmlns:a="http://schemas.openxmlformats.org/drawingml/2006/main">
+              <a:graphicData uri="http://schemas.openxmlformats.org/drawingml/2006/picture">
+                <pic:pic xmlns:pic="http://schemas.openxmlformats.org/drawingml/2006/picture">
+                  <pic:nvPicPr>
+                    <pic:cNvPr id="0" name="Home.png"/>
+                    <pic:cNvPicPr/>
+                  </pic:nvPicPr>
+                  <pic:blipFill>
+                    <a:blip r:embed="rId14" cstate="print"/>
+                    <a:srcRect b="46413"/>
+                    <a:stretch>
+                      <a:fillRect/>
+                    </a:stretch>
+                  </pic:blipFill>
+                  <pic:spPr>
+                    <a:xfrm>
+                      <a:off x="0" y="0"/>
+                      <a:ext cx="5579745" cy="2143760"/>
+                    </a:xfrm>
+                    <a:prstGeom prst="rect">
+                      <a:avLst/>
+                    </a:prstGeom>
+                  </pic:spPr>
+                </pic:pic>
+              </a:graphicData>
+            </a:graphic>
+          </wp:inline>
+        </w:drawing>
+      </w:r>
+    </w:p>
+    <w:p>
+      <w:pPr>
+        <w:spacing w:line="360" w:lineRule="auto"/>
+        <w:rPr>
+          <w:rFonts w:ascii="Arial" w:hAnsi="Arial" w:cs="Arial"/>
+          <w:color w:val="000000"/>
+          <w:sz w:val="28"/>
+          <w:szCs w:val="28"/>
+        </w:rPr>
+      </w:pPr>
+      <w:r>
+        <w:rPr>
+          <w:rFonts w:ascii="Arial" w:hAnsi="Arial" w:cs="Arial"/>
+          <w:color w:val="000000"/>
+          <w:sz w:val="28"/>
+          <w:szCs w:val="28"/>
+        </w:rPr>
+        <w:t xml:space="preserve">Klikając prawym klawiszem na dany utwór (lub przytrzymując dłużej palec na nim dla urządzeń wyposażonych w ekran dotykowy) </w:t>
+      </w:r>
+      <w:r>
+        <w:rPr>
+          <w:rFonts w:ascii="Arial" w:hAnsi="Arial" w:cs="Arial"/>
+          <w:color w:val="000000"/>
+          <w:sz w:val="28"/>
+          <w:szCs w:val="28"/>
+        </w:rPr>
+        <w:lastRenderedPageBreak/>
+        <w:t>otwieramy menu pozwalające na dodanie utworów do ulubionych lub to listy odtwarzania.</w:t>
+      </w:r>
+    </w:p>
+    <w:p>
+      <w:pPr>
+        <w:spacing w:line="360" w:lineRule="auto"/>
+        <w:rPr>
+          <w:rFonts w:ascii="Arial" w:hAnsi="Arial" w:cs="Arial"/>
+          <w:color w:val="000000"/>
+        </w:rPr>
+      </w:pPr>
+      <w:r>
+        <w:rPr>
+          <w:rFonts w:ascii="Arial" w:hAnsi="Arial" w:cs="Arial"/>
+          <w:noProof/>
+          <w:color w:val="000000"/>
+          <w:sz w:val="28"/>
+          <w:szCs w:val="28"/>
+          <w:lang w:eastAsia="pl-PL"/>
+        </w:rPr>
+        <w:drawing>
+          <wp:inline distT="0" distB="0" distL="0" distR="0">
+            <wp:extent cx="5579745" cy="1229360"/>
+            <wp:effectExtent l="19050" t="0" r="1905" b="0"/>
+            <wp:docPr id="17" name="Obraz 16" descr="Home_Menu.png"/>
+            <wp:cNvGraphicFramePr>
+              <a:graphicFrameLocks xmlns:a="http://schemas.openxmlformats.org/drawingml/2006/main" noChangeAspect="1"/>
+            </wp:cNvGraphicFramePr>
+            <a:graphic xmlns:a="http://schemas.openxmlformats.org/drawingml/2006/main">
+              <a:graphicData uri="http://schemas.openxmlformats.org/drawingml/2006/picture">
+                <pic:pic xmlns:pic="http://schemas.openxmlformats.org/drawingml/2006/picture">
+                  <pic:nvPicPr>
+                    <pic:cNvPr id="0" name="Home_Menu.png"/>
+                    <pic:cNvPicPr/>
+                  </pic:nvPicPr>
+                  <pic:blipFill>
+                    <a:blip r:embed="rId15" cstate="print"/>
+                    <a:srcRect b="69270"/>
+                    <a:stretch>
+                      <a:fillRect/>
+                    </a:stretch>
+                  </pic:blipFill>
+                  <pic:spPr>
+                    <a:xfrm>
+                      <a:off x="0" y="0"/>
+                      <a:ext cx="5579745" cy="1229360"/>
+                    </a:xfrm>
+                    <a:prstGeom prst="rect">
+                      <a:avLst/>
+                    </a:prstGeom>
+                  </pic:spPr>
+                </pic:pic>
+              </a:graphicData>
+            </a:graphic>
+          </wp:inline>
+        </w:drawing>
+      </w:r>
+      <w:r>
+        <w:rPr>
+          <w:rFonts w:ascii="Arial" w:hAnsi="Arial" w:cs="Arial"/>
+          <w:color w:val="000000"/>
+          <w:sz w:val="28"/>
+          <w:szCs w:val="28"/>
+        </w:rPr>
+        <w:br/>
+      </w:r>
       <w:r>
         <w:rPr>
           <w:rFonts w:ascii="Arial" w:hAnsi="Arial" w:cs="Arial"/>
@@ -5411,10 +5740,12 @@
           <w:szCs w:val="28"/>
           <w:shd w:val="clear" w:color="auto" w:fill="FFFFFF"/>
         </w:rPr>
-        <w:t xml:space="preserve">) </w:t>
-      </w:r>
-      <w:proofErr w:type="spellStart"/>
-      <w:r>
+        <w:t>4. Specyfikacja wewnętrzna.</w:t>
+      </w:r>
+    </w:p>
+    <w:p>
+      <w:pPr>
+        <w:spacing w:line="360" w:lineRule="auto"/>
         <w:rPr>
           <w:rFonts w:ascii="Arial" w:hAnsi="Arial" w:cs="Arial"/>
           <w:color w:val="000000"/>
@@ -5422,9 +5753,7 @@
           <w:szCs w:val="28"/>
           <w:shd w:val="clear" w:color="auto" w:fill="FFFFFF"/>
         </w:rPr>
-        <w:t>Entity</w:t>
-      </w:r>
-      <w:proofErr w:type="spellEnd"/>
+      </w:pPr>
       <w:r>
         <w:rPr>
           <w:rFonts w:ascii="Arial" w:hAnsi="Arial" w:cs="Arial"/>
@@ -5433,10 +5762,12 @@
           <w:szCs w:val="28"/>
           <w:shd w:val="clear" w:color="auto" w:fill="FFFFFF"/>
         </w:rPr>
-        <w:t xml:space="preserve"> Framework </w:t>
-      </w:r>
-      <w:proofErr w:type="spellStart"/>
-      <w:r>
+        <w:t>4.1 Baza danych</w:t>
+      </w:r>
+    </w:p>
+    <w:p>
+      <w:pPr>
+        <w:spacing w:line="360" w:lineRule="auto"/>
         <w:rPr>
           <w:rFonts w:ascii="Arial" w:hAnsi="Arial" w:cs="Arial"/>
           <w:color w:val="000000"/>
@@ -5444,9 +5775,7 @@
           <w:szCs w:val="28"/>
           <w:shd w:val="clear" w:color="auto" w:fill="FFFFFF"/>
         </w:rPr>
-        <w:t>Core</w:t>
-      </w:r>
-      <w:proofErr w:type="spellEnd"/>
+      </w:pPr>
       <w:r>
         <w:rPr>
           <w:rFonts w:ascii="Arial" w:hAnsi="Arial" w:cs="Arial"/>
@@ -5455,7 +5784,7 @@
           <w:szCs w:val="28"/>
           <w:shd w:val="clear" w:color="auto" w:fill="FFFFFF"/>
         </w:rPr>
-        <w:t xml:space="preserve">. Rozważono również użycie systemu Microsoft SQL Server, jednak w okresie pisania pracy nie był on </w:t>
+        <w:t>Do stworzenia bazy danych wykorzy</w:t>
       </w:r>
       <w:r>
         <w:rPr>
@@ -5465,8 +5794,159 @@
           <w:szCs w:val="28"/>
           <w:shd w:val="clear" w:color="auto" w:fill="FFFFFF"/>
         </w:rPr>
-        <w:lastRenderedPageBreak/>
-        <w:t>wspierany dla technologii UWP</w:t>
+        <w:t>stano system do zarządzania bazą</w:t>
+      </w:r>
+      <w:r>
+        <w:rPr>
+          <w:rFonts w:ascii="Arial" w:hAnsi="Arial" w:cs="Arial"/>
+          <w:color w:val="000000"/>
+          <w:sz w:val="28"/>
+          <w:szCs w:val="28"/>
+          <w:shd w:val="clear" w:color="auto" w:fill="FFFFFF"/>
+        </w:rPr>
+        <w:t xml:space="preserve"> danych </w:t>
+      </w:r>
+      <w:proofErr w:type="spellStart"/>
+      <w:r>
+        <w:rPr>
+          <w:rFonts w:ascii="Arial" w:hAnsi="Arial" w:cs="Arial"/>
+          <w:color w:val="000000"/>
+          <w:sz w:val="28"/>
+          <w:szCs w:val="28"/>
+          <w:shd w:val="clear" w:color="auto" w:fill="FFFFFF"/>
+        </w:rPr>
+        <w:t>SQLite</w:t>
+      </w:r>
+      <w:proofErr w:type="spellEnd"/>
+      <w:r>
+        <w:rPr>
+          <w:rFonts w:ascii="Arial" w:hAnsi="Arial" w:cs="Arial"/>
+          <w:color w:val="000000"/>
+          <w:sz w:val="28"/>
+          <w:szCs w:val="28"/>
+          <w:shd w:val="clear" w:color="auto" w:fill="FFFFFF"/>
+        </w:rPr>
+        <w:t xml:space="preserve"> oraz </w:t>
+      </w:r>
+      <w:r>
+        <w:rPr>
+          <w:rFonts w:ascii="Arial" w:hAnsi="Arial" w:cs="Arial"/>
+          <w:color w:val="000000"/>
+          <w:sz w:val="28"/>
+          <w:szCs w:val="28"/>
+          <w:shd w:val="clear" w:color="auto" w:fill="FFFFFF"/>
+        </w:rPr>
+        <w:t>narzędzie typu ORM (</w:t>
+      </w:r>
+      <w:proofErr w:type="spellStart"/>
+      <w:r>
+        <w:rPr>
+          <w:rFonts w:ascii="Arial" w:hAnsi="Arial" w:cs="Arial"/>
+          <w:color w:val="000000"/>
+          <w:sz w:val="28"/>
+          <w:szCs w:val="28"/>
+          <w:shd w:val="clear" w:color="auto" w:fill="FFFFFF"/>
+        </w:rPr>
+        <w:t>Object</w:t>
+      </w:r>
+      <w:proofErr w:type="spellEnd"/>
+      <w:r>
+        <w:rPr>
+          <w:rFonts w:ascii="Arial" w:hAnsi="Arial" w:cs="Arial"/>
+          <w:color w:val="000000"/>
+          <w:sz w:val="28"/>
+          <w:szCs w:val="28"/>
+          <w:shd w:val="clear" w:color="auto" w:fill="FFFFFF"/>
+        </w:rPr>
+        <w:t xml:space="preserve"> </w:t>
+      </w:r>
+      <w:proofErr w:type="spellStart"/>
+      <w:r>
+        <w:rPr>
+          <w:rFonts w:ascii="Arial" w:hAnsi="Arial" w:cs="Arial"/>
+          <w:color w:val="000000"/>
+          <w:sz w:val="28"/>
+          <w:szCs w:val="28"/>
+          <w:shd w:val="clear" w:color="auto" w:fill="FFFFFF"/>
+        </w:rPr>
+        <w:t>Relational</w:t>
+      </w:r>
+      <w:proofErr w:type="spellEnd"/>
+      <w:r>
+        <w:rPr>
+          <w:rFonts w:ascii="Arial" w:hAnsi="Arial" w:cs="Arial"/>
+          <w:color w:val="000000"/>
+          <w:sz w:val="28"/>
+          <w:szCs w:val="28"/>
+          <w:shd w:val="clear" w:color="auto" w:fill="FFFFFF"/>
+        </w:rPr>
+        <w:t xml:space="preserve"> </w:t>
+      </w:r>
+      <w:proofErr w:type="spellStart"/>
+      <w:r>
+        <w:rPr>
+          <w:rFonts w:ascii="Arial" w:hAnsi="Arial" w:cs="Arial"/>
+          <w:color w:val="000000"/>
+          <w:sz w:val="28"/>
+          <w:szCs w:val="28"/>
+          <w:shd w:val="clear" w:color="auto" w:fill="FFFFFF"/>
+        </w:rPr>
+        <w:t>Mapping</w:t>
+      </w:r>
+      <w:proofErr w:type="spellEnd"/>
+      <w:r>
+        <w:rPr>
+          <w:rFonts w:ascii="Arial" w:hAnsi="Arial" w:cs="Arial"/>
+          <w:color w:val="000000"/>
+          <w:sz w:val="28"/>
+          <w:szCs w:val="28"/>
+          <w:shd w:val="clear" w:color="auto" w:fill="FFFFFF"/>
+        </w:rPr>
+        <w:t xml:space="preserve">) </w:t>
+      </w:r>
+      <w:proofErr w:type="spellStart"/>
+      <w:r>
+        <w:rPr>
+          <w:rFonts w:ascii="Arial" w:hAnsi="Arial" w:cs="Arial"/>
+          <w:color w:val="000000"/>
+          <w:sz w:val="28"/>
+          <w:szCs w:val="28"/>
+          <w:shd w:val="clear" w:color="auto" w:fill="FFFFFF"/>
+        </w:rPr>
+        <w:t>Entity</w:t>
+      </w:r>
+      <w:proofErr w:type="spellEnd"/>
+      <w:r>
+        <w:rPr>
+          <w:rFonts w:ascii="Arial" w:hAnsi="Arial" w:cs="Arial"/>
+          <w:color w:val="000000"/>
+          <w:sz w:val="28"/>
+          <w:szCs w:val="28"/>
+          <w:shd w:val="clear" w:color="auto" w:fill="FFFFFF"/>
+        </w:rPr>
+        <w:t xml:space="preserve"> Framework </w:t>
+      </w:r>
+      <w:proofErr w:type="spellStart"/>
+      <w:r>
+        <w:rPr>
+          <w:rFonts w:ascii="Arial" w:hAnsi="Arial" w:cs="Arial"/>
+          <w:color w:val="000000"/>
+          <w:sz w:val="28"/>
+          <w:szCs w:val="28"/>
+          <w:shd w:val="clear" w:color="auto" w:fill="FFFFFF"/>
+        </w:rPr>
+        <w:t>Core</w:t>
+      </w:r>
+      <w:proofErr w:type="spellEnd"/>
+      <w:r>
+        <w:rPr>
+          <w:rFonts w:ascii="Arial" w:hAnsi="Arial" w:cs="Arial"/>
+          <w:color w:val="000000"/>
+          <w:sz w:val="28"/>
+          <w:szCs w:val="28"/>
+          <w:shd w:val="clear" w:color="auto" w:fill="FFFFFF"/>
+        </w:rPr>
+        <w:t>. Rozważono również użycie systemu Microsoft SQL Server, jednak w okresie pisania pracy nie był on wspierany dla technologii UWP</w:t>
       </w:r>
       <w:r>
         <w:rPr>
@@ -5754,6 +6234,7 @@
           <w:szCs w:val="28"/>
           <w:shd w:val="clear" w:color="auto" w:fill="FFFFFF"/>
         </w:rPr>
+        <w:lastRenderedPageBreak/>
         <w:t xml:space="preserve">Narzędzie </w:t>
       </w:r>
       <w:proofErr w:type="spellStart"/>
@@ -5904,7 +6385,7 @@
                     <pic:cNvPicPr/>
                   </pic:nvPicPr>
                   <pic:blipFill>
-                    <a:blip r:embed="rId11" cstate="print"/>
+                    <a:blip r:embed="rId16" cstate="print"/>
                     <a:stretch>
                       <a:fillRect/>
                     </a:stretch>
@@ -9265,7 +9746,7 @@
             <wp:cNvGraphicFramePr/>
             <a:graphic xmlns:a="http://schemas.openxmlformats.org/drawingml/2006/main">
               <a:graphicData uri="http://schemas.openxmlformats.org/drawingml/2006/diagram">
-                <dgm:relIds xmlns:dgm="http://schemas.openxmlformats.org/drawingml/2006/diagram" xmlns:r="http://schemas.openxmlformats.org/officeDocument/2006/relationships" r:dm="rId12" r:lo="rId13" r:qs="rId14" r:cs="rId15"/>
+                <dgm:relIds xmlns:dgm="http://schemas.openxmlformats.org/drawingml/2006/diagram" xmlns:r="http://schemas.openxmlformats.org/officeDocument/2006/relationships" r:dm="rId17" r:lo="rId18" r:qs="rId19" r:cs="rId20"/>
               </a:graphicData>
             </a:graphic>
           </wp:inline>
@@ -9346,7 +9827,7 @@
             <wp:cNvGraphicFramePr/>
             <a:graphic xmlns:a="http://schemas.openxmlformats.org/drawingml/2006/main">
               <a:graphicData uri="http://schemas.openxmlformats.org/drawingml/2006/diagram">
-                <dgm:relIds xmlns:dgm="http://schemas.openxmlformats.org/drawingml/2006/diagram" xmlns:r="http://schemas.openxmlformats.org/officeDocument/2006/relationships" r:dm="rId17" r:lo="rId18" r:qs="rId19" r:cs="rId20"/>
+                <dgm:relIds xmlns:dgm="http://schemas.openxmlformats.org/drawingml/2006/diagram" xmlns:r="http://schemas.openxmlformats.org/officeDocument/2006/relationships" r:dm="rId22" r:lo="rId23" r:qs="rId24" r:cs="rId25"/>
               </a:graphicData>
             </a:graphic>
           </wp:inline>
@@ -9933,7 +10414,7 @@
             <wp:cNvGraphicFramePr/>
             <a:graphic xmlns:a="http://schemas.openxmlformats.org/drawingml/2006/main">
               <a:graphicData uri="http://schemas.openxmlformats.org/drawingml/2006/diagram">
-                <dgm:relIds xmlns:dgm="http://schemas.openxmlformats.org/drawingml/2006/diagram" xmlns:r="http://schemas.openxmlformats.org/officeDocument/2006/relationships" r:dm="rId22" r:lo="rId23" r:qs="rId24" r:cs="rId25"/>
+                <dgm:relIds xmlns:dgm="http://schemas.openxmlformats.org/drawingml/2006/diagram" xmlns:r="http://schemas.openxmlformats.org/officeDocument/2006/relationships" r:dm="rId27" r:lo="rId28" r:qs="rId29" r:cs="rId30"/>
               </a:graphicData>
             </a:graphic>
           </wp:inline>
@@ -11040,7 +11521,7 @@
             <wp:cNvGraphicFramePr/>
             <a:graphic xmlns:a="http://schemas.openxmlformats.org/drawingml/2006/main">
               <a:graphicData uri="http://schemas.openxmlformats.org/drawingml/2006/diagram">
-                <dgm:relIds xmlns:dgm="http://schemas.openxmlformats.org/drawingml/2006/diagram" xmlns:r="http://schemas.openxmlformats.org/officeDocument/2006/relationships" r:dm="rId27" r:lo="rId28" r:qs="rId29" r:cs="rId30"/>
+                <dgm:relIds xmlns:dgm="http://schemas.openxmlformats.org/drawingml/2006/diagram" xmlns:r="http://schemas.openxmlformats.org/officeDocument/2006/relationships" r:dm="rId32" r:lo="rId33" r:qs="rId34" r:cs="rId35"/>
               </a:graphicData>
             </a:graphic>
           </wp:inline>
@@ -12790,7 +13271,7 @@
             <wp:cNvGraphicFramePr/>
             <a:graphic xmlns:a="http://schemas.openxmlformats.org/drawingml/2006/main">
               <a:graphicData uri="http://schemas.openxmlformats.org/drawingml/2006/diagram">
-                <dgm:relIds xmlns:dgm="http://schemas.openxmlformats.org/drawingml/2006/diagram" xmlns:r="http://schemas.openxmlformats.org/officeDocument/2006/relationships" r:dm="rId32" r:lo="rId33" r:qs="rId34" r:cs="rId35"/>
+                <dgm:relIds xmlns:dgm="http://schemas.openxmlformats.org/drawingml/2006/diagram" xmlns:r="http://schemas.openxmlformats.org/officeDocument/2006/relationships" r:dm="rId37" r:lo="rId38" r:qs="rId39" r:cs="rId40"/>
               </a:graphicData>
             </a:graphic>
           </wp:inline>
@@ -12939,7 +13420,7 @@
             <wp:cNvGraphicFramePr/>
             <a:graphic xmlns:a="http://schemas.openxmlformats.org/drawingml/2006/main">
               <a:graphicData uri="http://schemas.openxmlformats.org/drawingml/2006/diagram">
-                <dgm:relIds xmlns:dgm="http://schemas.openxmlformats.org/drawingml/2006/diagram" xmlns:r="http://schemas.openxmlformats.org/officeDocument/2006/relationships" r:dm="rId37" r:lo="rId38" r:qs="rId39" r:cs="rId40"/>
+                <dgm:relIds xmlns:dgm="http://schemas.openxmlformats.org/drawingml/2006/diagram" xmlns:r="http://schemas.openxmlformats.org/officeDocument/2006/relationships" r:dm="rId42" r:lo="rId43" r:qs="rId44" r:cs="rId45"/>
               </a:graphicData>
             </a:graphic>
           </wp:inline>
@@ -13576,7 +14057,7 @@
       </w:r>
     </w:p>
     <w:sectPr>
-      <w:footerReference w:type="default" r:id="rId42"/>
+      <w:footerReference w:type="default" r:id="rId47"/>
       <w:pgSz w:w="11906" w:h="16838"/>
       <w:pgMar w:top="1418" w:right="1418" w:bottom="1418" w:left="1701" w:header="708" w:footer="709" w:gutter="0"/>
       <w:cols w:space="708"/>
@@ -20105,63 +20586,63 @@
     </dgm:pt>
   </dgm:ptLst>
   <dgm:cxnLst>
-    <dgm:cxn modelId="{0F0D76EE-9B40-4E28-8B67-5936C7019834}" type="presOf" srcId="{44FD65CA-35C1-4A4F-B91B-D887B4332996}" destId="{64CCF25E-ADB3-4279-B695-A505D1365EF9}" srcOrd="0" destOrd="0" presId="urn:microsoft.com/office/officeart/2005/8/layout/hierarchy2"/>
-    <dgm:cxn modelId="{C8ED398B-FE84-4B9B-B4BF-84AB664ACCD7}" type="presOf" srcId="{0F309688-C584-4446-AA39-6240DBFFD571}" destId="{C8BF88F5-E650-49EA-BDF4-9220EEA85C18}" srcOrd="1" destOrd="0" presId="urn:microsoft.com/office/officeart/2005/8/layout/hierarchy2"/>
-    <dgm:cxn modelId="{B485BCAF-3DFE-45BA-A795-F2B71A69DDDB}" type="presOf" srcId="{85A22080-96D7-4971-BDCF-391FBDF2332B}" destId="{0D310576-9F9C-42F2-A9FF-A2A58DC19E59}" srcOrd="1" destOrd="0" presId="urn:microsoft.com/office/officeart/2005/8/layout/hierarchy2"/>
+    <dgm:cxn modelId="{8F082341-6E55-42B5-AEF9-CDE5CCD9EDB1}" type="presOf" srcId="{84C3DAEA-9637-4C3B-9028-F0D09BC184FD}" destId="{11A08D49-61CF-406D-8F39-BD8A9D62242D}" srcOrd="0" destOrd="0" presId="urn:microsoft.com/office/officeart/2005/8/layout/hierarchy2"/>
+    <dgm:cxn modelId="{1F5D6185-FAE5-4A44-B6C1-06CA1EF7955F}" type="presOf" srcId="{1E2C2EF9-F223-4544-B900-543E1C5A430F}" destId="{2BAE6B30-3FC2-4029-B556-48A03B3841CA}" srcOrd="0" destOrd="0" presId="urn:microsoft.com/office/officeart/2005/8/layout/hierarchy2"/>
+    <dgm:cxn modelId="{04DAF8DA-C0C5-4253-B9E4-5939D0E24DFC}" type="presOf" srcId="{388F6661-8766-4461-BD97-8257E0BA0A1A}" destId="{438C6573-BC7A-4695-81B5-090510B0CC0F}" srcOrd="1" destOrd="0" presId="urn:microsoft.com/office/officeart/2005/8/layout/hierarchy2"/>
+    <dgm:cxn modelId="{BAF93616-C7FB-4C88-9D9F-A36EF569D30D}" type="presOf" srcId="{0F309688-C584-4446-AA39-6240DBFFD571}" destId="{C8BF88F5-E650-49EA-BDF4-9220EEA85C18}" srcOrd="1" destOrd="0" presId="urn:microsoft.com/office/officeart/2005/8/layout/hierarchy2"/>
+    <dgm:cxn modelId="{9B1C0F12-617C-4FE2-A2A8-9A3D2C408085}" type="presOf" srcId="{44FD65CA-35C1-4A4F-B91B-D887B4332996}" destId="{64CCF25E-ADB3-4279-B695-A505D1365EF9}" srcOrd="0" destOrd="0" presId="urn:microsoft.com/office/officeart/2005/8/layout/hierarchy2"/>
     <dgm:cxn modelId="{80D5D575-D182-4C0E-B079-4F3E07A99605}" srcId="{44FD65CA-35C1-4A4F-B91B-D887B4332996}" destId="{84C3DAEA-9637-4C3B-9028-F0D09BC184FD}" srcOrd="1" destOrd="0" parTransId="{3E36838C-2535-4FEB-8E32-7CE5D59D8282}" sibTransId="{605894DF-0766-41A1-8FD3-7556A46F2700}"/>
-    <dgm:cxn modelId="{65840400-5BD8-40F3-A21A-647ABDF91F4D}" type="presOf" srcId="{388F6661-8766-4461-BD97-8257E0BA0A1A}" destId="{5FECF4DD-DB18-4D2E-BF5D-68E0A0C9BB4D}" srcOrd="0" destOrd="0" presId="urn:microsoft.com/office/officeart/2005/8/layout/hierarchy2"/>
-    <dgm:cxn modelId="{5AE8AAC7-48C7-40C9-A048-1218DF6B352C}" type="presOf" srcId="{3E36838C-2535-4FEB-8E32-7CE5D59D8282}" destId="{F650AF8E-C6CB-4560-BCDC-136A7070A0C5}" srcOrd="0" destOrd="0" presId="urn:microsoft.com/office/officeart/2005/8/layout/hierarchy2"/>
-    <dgm:cxn modelId="{9BA2153A-D3C8-4B07-84FF-02504DDE0315}" type="presOf" srcId="{388F6661-8766-4461-BD97-8257E0BA0A1A}" destId="{438C6573-BC7A-4695-81B5-090510B0CC0F}" srcOrd="1" destOrd="0" presId="urn:microsoft.com/office/officeart/2005/8/layout/hierarchy2"/>
-    <dgm:cxn modelId="{A3768D6F-2416-4485-9FA0-AAAC1DCCABFA}" type="presOf" srcId="{84C3DAEA-9637-4C3B-9028-F0D09BC184FD}" destId="{11A08D49-61CF-406D-8F39-BD8A9D62242D}" srcOrd="0" destOrd="0" presId="urn:microsoft.com/office/officeart/2005/8/layout/hierarchy2"/>
-    <dgm:cxn modelId="{9513E9FA-3D5A-4025-9569-CB0246881B5B}" type="presOf" srcId="{6A9588A2-3431-40B1-BA1E-5065E817A0C0}" destId="{7864F04C-C86F-47FB-A0AF-A16A6321967D}" srcOrd="0" destOrd="0" presId="urn:microsoft.com/office/officeart/2005/8/layout/hierarchy2"/>
+    <dgm:cxn modelId="{AC677128-8156-46BA-84C9-CD92004CF99C}" type="presOf" srcId="{6A9588A2-3431-40B1-BA1E-5065E817A0C0}" destId="{DAEAC192-4A31-494F-8CF7-48E70CCFB46A}" srcOrd="1" destOrd="0" presId="urn:microsoft.com/office/officeart/2005/8/layout/hierarchy2"/>
+    <dgm:cxn modelId="{C2A66B22-C44F-4847-BDBE-E4670DB3A84C}" type="presOf" srcId="{3E36838C-2535-4FEB-8E32-7CE5D59D8282}" destId="{F650AF8E-C6CB-4560-BCDC-136A7070A0C5}" srcOrd="0" destOrd="0" presId="urn:microsoft.com/office/officeart/2005/8/layout/hierarchy2"/>
+    <dgm:cxn modelId="{E9DBC4E9-996A-4591-AA6A-817B11D2FFF9}" type="presOf" srcId="{6A9588A2-3431-40B1-BA1E-5065E817A0C0}" destId="{7864F04C-C86F-47FB-A0AF-A16A6321967D}" srcOrd="0" destOrd="0" presId="urn:microsoft.com/office/officeart/2005/8/layout/hierarchy2"/>
+    <dgm:cxn modelId="{491BF6D7-AD50-4B3E-BF44-A03006A39E2F}" type="presOf" srcId="{CCE94CDA-C953-4EF3-9B67-A1831539FDA8}" destId="{79A3E25A-252F-4B63-B26B-F6796E0318CA}" srcOrd="0" destOrd="0" presId="urn:microsoft.com/office/officeart/2005/8/layout/hierarchy2"/>
     <dgm:cxn modelId="{44B09E13-BF18-427B-AAD1-57BD5DD7DFA1}" srcId="{44FD65CA-35C1-4A4F-B91B-D887B4332996}" destId="{98B6D983-C5A0-4B60-B493-5E0664C471B6}" srcOrd="2" destOrd="0" parTransId="{0F309688-C584-4446-AA39-6240DBFFD571}" sibTransId="{C085987D-4A73-4D9D-B08D-41FA339D25C2}"/>
-    <dgm:cxn modelId="{FF85EF1D-03DC-4F06-AA0B-A26FAB48B311}" type="presOf" srcId="{0F309688-C584-4446-AA39-6240DBFFD571}" destId="{26EB418D-E85E-47FD-91AC-D4C09C39E29B}" srcOrd="0" destOrd="0" presId="urn:microsoft.com/office/officeart/2005/8/layout/hierarchy2"/>
-    <dgm:cxn modelId="{513DCC66-841D-47D9-9A65-F7B9BBF12C74}" type="presOf" srcId="{A02E84B8-E5AC-48ED-AE67-13308F0B3689}" destId="{23E6257A-9850-497B-A1A4-89F9D51C4A33}" srcOrd="0" destOrd="0" presId="urn:microsoft.com/office/officeart/2005/8/layout/hierarchy2"/>
-    <dgm:cxn modelId="{2733FE23-B805-4250-949D-80D2B6D21A2C}" type="presOf" srcId="{1E2C2EF9-F223-4544-B900-543E1C5A430F}" destId="{2BAE6B30-3FC2-4029-B556-48A03B3841CA}" srcOrd="0" destOrd="0" presId="urn:microsoft.com/office/officeart/2005/8/layout/hierarchy2"/>
-    <dgm:cxn modelId="{3AC95229-BD30-4BAB-BEBC-B57755052A5D}" type="presOf" srcId="{3E36838C-2535-4FEB-8E32-7CE5D59D8282}" destId="{C1F3C590-754D-4B04-9C4B-5A3CD3BB94E5}" srcOrd="1" destOrd="0" presId="urn:microsoft.com/office/officeart/2005/8/layout/hierarchy2"/>
+    <dgm:cxn modelId="{9C321787-EBCB-470E-A6B0-CD70218A4C8D}" type="presOf" srcId="{388F6661-8766-4461-BD97-8257E0BA0A1A}" destId="{5FECF4DD-DB18-4D2E-BF5D-68E0A0C9BB4D}" srcOrd="0" destOrd="0" presId="urn:microsoft.com/office/officeart/2005/8/layout/hierarchy2"/>
+    <dgm:cxn modelId="{E58A111A-3152-4F3A-9696-287FBC2D0425}" type="presOf" srcId="{85A22080-96D7-4971-BDCF-391FBDF2332B}" destId="{0D310576-9F9C-42F2-A9FF-A2A58DC19E59}" srcOrd="1" destOrd="0" presId="urn:microsoft.com/office/officeart/2005/8/layout/hierarchy2"/>
+    <dgm:cxn modelId="{033B2761-CF87-4B41-9D98-A97BED9C1093}" type="presOf" srcId="{0F309688-C584-4446-AA39-6240DBFFD571}" destId="{26EB418D-E85E-47FD-91AC-D4C09C39E29B}" srcOrd="0" destOrd="0" presId="urn:microsoft.com/office/officeart/2005/8/layout/hierarchy2"/>
     <dgm:cxn modelId="{5A330F18-A445-4411-9338-777292F70662}" srcId="{CCE94CDA-C953-4EF3-9B67-A1831539FDA8}" destId="{44FD65CA-35C1-4A4F-B91B-D887B4332996}" srcOrd="0" destOrd="0" parTransId="{628E2D8F-7238-46D2-9182-72D4FEB1FFF0}" sibTransId="{BDA3794F-7B7A-4912-AAB2-88945B2C853E}"/>
-    <dgm:cxn modelId="{597B1BA6-8C84-42CA-A503-09246CC5B841}" type="presOf" srcId="{6A9588A2-3431-40B1-BA1E-5065E817A0C0}" destId="{DAEAC192-4A31-494F-8CF7-48E70CCFB46A}" srcOrd="1" destOrd="0" presId="urn:microsoft.com/office/officeart/2005/8/layout/hierarchy2"/>
-    <dgm:cxn modelId="{64E0945A-DA33-45E5-B0BA-60774D82FD8E}" type="presOf" srcId="{329181AF-C267-4895-AACE-33C05524948C}" destId="{FC820DDC-BB2E-44EB-A711-33A26904089F}" srcOrd="0" destOrd="0" presId="urn:microsoft.com/office/officeart/2005/8/layout/hierarchy2"/>
     <dgm:cxn modelId="{3824CC83-57FE-4CAD-970C-90CC43AE7EC2}" srcId="{44FD65CA-35C1-4A4F-B91B-D887B4332996}" destId="{329181AF-C267-4895-AACE-33C05524948C}" srcOrd="4" destOrd="0" parTransId="{85A22080-96D7-4971-BDCF-391FBDF2332B}" sibTransId="{1B007817-03E7-404E-8800-49DBA058D6C2}"/>
-    <dgm:cxn modelId="{EF6B88C8-DCC9-4187-BC73-1D5B8FD2D317}" type="presOf" srcId="{85A22080-96D7-4971-BDCF-391FBDF2332B}" destId="{8CBEEE5E-A580-4D53-B74C-5575B0C86E3A}" srcOrd="0" destOrd="0" presId="urn:microsoft.com/office/officeart/2005/8/layout/hierarchy2"/>
-    <dgm:cxn modelId="{9486325F-A4DB-4982-9DA1-8C6894B7810A}" type="presOf" srcId="{98B6D983-C5A0-4B60-B493-5E0664C471B6}" destId="{7E8AE66D-72E7-49D6-8638-0573D3F0D053}" srcOrd="0" destOrd="0" presId="urn:microsoft.com/office/officeart/2005/8/layout/hierarchy2"/>
+    <dgm:cxn modelId="{C53F1CBD-57EC-4550-86BD-954EE18B6490}" type="presOf" srcId="{329181AF-C267-4895-AACE-33C05524948C}" destId="{FC820DDC-BB2E-44EB-A711-33A26904089F}" srcOrd="0" destOrd="0" presId="urn:microsoft.com/office/officeart/2005/8/layout/hierarchy2"/>
+    <dgm:cxn modelId="{2D0A78D7-DD94-499D-85C1-71435177FBFA}" type="presOf" srcId="{85A22080-96D7-4971-BDCF-391FBDF2332B}" destId="{8CBEEE5E-A580-4D53-B74C-5575B0C86E3A}" srcOrd="0" destOrd="0" presId="urn:microsoft.com/office/officeart/2005/8/layout/hierarchy2"/>
     <dgm:cxn modelId="{8212936D-8576-428C-A9C9-20DD62F7CA09}" srcId="{44FD65CA-35C1-4A4F-B91B-D887B4332996}" destId="{A02E84B8-E5AC-48ED-AE67-13308F0B3689}" srcOrd="3" destOrd="0" parTransId="{388F6661-8766-4461-BD97-8257E0BA0A1A}" sibTransId="{3E89AC84-047F-4707-A17D-D81880ACEC2C}"/>
+    <dgm:cxn modelId="{9F5D4C10-1E11-4D4F-AC36-46496A46E20B}" type="presOf" srcId="{A02E84B8-E5AC-48ED-AE67-13308F0B3689}" destId="{23E6257A-9850-497B-A1A4-89F9D51C4A33}" srcOrd="0" destOrd="0" presId="urn:microsoft.com/office/officeart/2005/8/layout/hierarchy2"/>
     <dgm:cxn modelId="{4A0AEFF9-BFAA-4E17-91BE-F46221AE3794}" srcId="{44FD65CA-35C1-4A4F-B91B-D887B4332996}" destId="{1E2C2EF9-F223-4544-B900-543E1C5A430F}" srcOrd="0" destOrd="0" parTransId="{6A9588A2-3431-40B1-BA1E-5065E817A0C0}" sibTransId="{F2219FFA-E43B-49D4-90F8-1E725A9E94C3}"/>
-    <dgm:cxn modelId="{19E7EFEC-48B2-4A82-AE99-FA02CCCE7CB3}" type="presOf" srcId="{CCE94CDA-C953-4EF3-9B67-A1831539FDA8}" destId="{79A3E25A-252F-4B63-B26B-F6796E0318CA}" srcOrd="0" destOrd="0" presId="urn:microsoft.com/office/officeart/2005/8/layout/hierarchy2"/>
-    <dgm:cxn modelId="{0CE75F31-0BCE-4AC2-BF35-1FEB73214913}" type="presParOf" srcId="{79A3E25A-252F-4B63-B26B-F6796E0318CA}" destId="{7CA570DC-16B0-4031-BD37-B3918CB8BB67}" srcOrd="0" destOrd="0" presId="urn:microsoft.com/office/officeart/2005/8/layout/hierarchy2"/>
-    <dgm:cxn modelId="{B618566D-74AE-4AC6-BCBB-452589B1FC4A}" type="presParOf" srcId="{7CA570DC-16B0-4031-BD37-B3918CB8BB67}" destId="{64CCF25E-ADB3-4279-B695-A505D1365EF9}" srcOrd="0" destOrd="0" presId="urn:microsoft.com/office/officeart/2005/8/layout/hierarchy2"/>
-    <dgm:cxn modelId="{11E7C12F-50CD-4D55-A024-3BF6942D53E8}" type="presParOf" srcId="{7CA570DC-16B0-4031-BD37-B3918CB8BB67}" destId="{0E33EDFA-A287-43C3-B5CE-2A4CE55098C3}" srcOrd="1" destOrd="0" presId="urn:microsoft.com/office/officeart/2005/8/layout/hierarchy2"/>
-    <dgm:cxn modelId="{BCD3E6DB-593D-4FBE-ADA7-0705F590B2C6}" type="presParOf" srcId="{0E33EDFA-A287-43C3-B5CE-2A4CE55098C3}" destId="{7864F04C-C86F-47FB-A0AF-A16A6321967D}" srcOrd="0" destOrd="0" presId="urn:microsoft.com/office/officeart/2005/8/layout/hierarchy2"/>
-    <dgm:cxn modelId="{1EB3417E-6929-475C-A4F6-157BFC497098}" type="presParOf" srcId="{7864F04C-C86F-47FB-A0AF-A16A6321967D}" destId="{DAEAC192-4A31-494F-8CF7-48E70CCFB46A}" srcOrd="0" destOrd="0" presId="urn:microsoft.com/office/officeart/2005/8/layout/hierarchy2"/>
-    <dgm:cxn modelId="{6A01D2D7-8E5A-462E-951F-3394A7815353}" type="presParOf" srcId="{0E33EDFA-A287-43C3-B5CE-2A4CE55098C3}" destId="{434283BA-632B-4830-A70C-761D3E72C5FB}" srcOrd="1" destOrd="0" presId="urn:microsoft.com/office/officeart/2005/8/layout/hierarchy2"/>
-    <dgm:cxn modelId="{69798635-FBD7-413F-8504-33583AEC3AB8}" type="presParOf" srcId="{434283BA-632B-4830-A70C-761D3E72C5FB}" destId="{2BAE6B30-3FC2-4029-B556-48A03B3841CA}" srcOrd="0" destOrd="0" presId="urn:microsoft.com/office/officeart/2005/8/layout/hierarchy2"/>
-    <dgm:cxn modelId="{66040463-26DC-4162-94CE-FE3500E19AEA}" type="presParOf" srcId="{434283BA-632B-4830-A70C-761D3E72C5FB}" destId="{CDA6BCDC-9ED2-4D65-82A9-0589D5F323B4}" srcOrd="1" destOrd="0" presId="urn:microsoft.com/office/officeart/2005/8/layout/hierarchy2"/>
-    <dgm:cxn modelId="{5063F15D-E6BE-467B-98C5-F4CFACC0684A}" type="presParOf" srcId="{0E33EDFA-A287-43C3-B5CE-2A4CE55098C3}" destId="{F650AF8E-C6CB-4560-BCDC-136A7070A0C5}" srcOrd="2" destOrd="0" presId="urn:microsoft.com/office/officeart/2005/8/layout/hierarchy2"/>
-    <dgm:cxn modelId="{40707F42-705C-4BC8-812E-B27A162CD019}" type="presParOf" srcId="{F650AF8E-C6CB-4560-BCDC-136A7070A0C5}" destId="{C1F3C590-754D-4B04-9C4B-5A3CD3BB94E5}" srcOrd="0" destOrd="0" presId="urn:microsoft.com/office/officeart/2005/8/layout/hierarchy2"/>
-    <dgm:cxn modelId="{00CFFEBA-AAAF-4026-87FA-53700DD7E89A}" type="presParOf" srcId="{0E33EDFA-A287-43C3-B5CE-2A4CE55098C3}" destId="{C4A3EE1D-35EC-4965-AC1A-D8E4DF9C9075}" srcOrd="3" destOrd="0" presId="urn:microsoft.com/office/officeart/2005/8/layout/hierarchy2"/>
-    <dgm:cxn modelId="{32130F9C-FA95-4EB7-A7EF-3E8823AD4477}" type="presParOf" srcId="{C4A3EE1D-35EC-4965-AC1A-D8E4DF9C9075}" destId="{11A08D49-61CF-406D-8F39-BD8A9D62242D}" srcOrd="0" destOrd="0" presId="urn:microsoft.com/office/officeart/2005/8/layout/hierarchy2"/>
-    <dgm:cxn modelId="{67E6640A-2144-4C90-AF51-E29295393169}" type="presParOf" srcId="{C4A3EE1D-35EC-4965-AC1A-D8E4DF9C9075}" destId="{496CCFEF-6984-4CF9-BDE2-32A273C5A37D}" srcOrd="1" destOrd="0" presId="urn:microsoft.com/office/officeart/2005/8/layout/hierarchy2"/>
-    <dgm:cxn modelId="{FF99BD65-D3B3-40A9-8030-73B56FAA1B8E}" type="presParOf" srcId="{0E33EDFA-A287-43C3-B5CE-2A4CE55098C3}" destId="{26EB418D-E85E-47FD-91AC-D4C09C39E29B}" srcOrd="4" destOrd="0" presId="urn:microsoft.com/office/officeart/2005/8/layout/hierarchy2"/>
-    <dgm:cxn modelId="{AA2388C7-4DE0-4940-BE60-37F0F330D6D7}" type="presParOf" srcId="{26EB418D-E85E-47FD-91AC-D4C09C39E29B}" destId="{C8BF88F5-E650-49EA-BDF4-9220EEA85C18}" srcOrd="0" destOrd="0" presId="urn:microsoft.com/office/officeart/2005/8/layout/hierarchy2"/>
-    <dgm:cxn modelId="{A827142A-B58B-4538-B8F5-B1A85FAA721C}" type="presParOf" srcId="{0E33EDFA-A287-43C3-B5CE-2A4CE55098C3}" destId="{48A22CB6-FA9C-436D-AA71-6DF7609775A7}" srcOrd="5" destOrd="0" presId="urn:microsoft.com/office/officeart/2005/8/layout/hierarchy2"/>
-    <dgm:cxn modelId="{EE9D6C32-808B-447D-9E9F-36BCA8F43663}" type="presParOf" srcId="{48A22CB6-FA9C-436D-AA71-6DF7609775A7}" destId="{7E8AE66D-72E7-49D6-8638-0573D3F0D053}" srcOrd="0" destOrd="0" presId="urn:microsoft.com/office/officeart/2005/8/layout/hierarchy2"/>
-    <dgm:cxn modelId="{462B792C-C5FF-4D81-94E8-1926EB3C7222}" type="presParOf" srcId="{48A22CB6-FA9C-436D-AA71-6DF7609775A7}" destId="{0B9C6E28-C0DF-43BC-B04D-3A51131F4302}" srcOrd="1" destOrd="0" presId="urn:microsoft.com/office/officeart/2005/8/layout/hierarchy2"/>
-    <dgm:cxn modelId="{1360D64E-9830-463A-9C98-DDED47B40E39}" type="presParOf" srcId="{0E33EDFA-A287-43C3-B5CE-2A4CE55098C3}" destId="{5FECF4DD-DB18-4D2E-BF5D-68E0A0C9BB4D}" srcOrd="6" destOrd="0" presId="urn:microsoft.com/office/officeart/2005/8/layout/hierarchy2"/>
-    <dgm:cxn modelId="{270D30BC-8AEB-4094-9795-D4568CFA6C90}" type="presParOf" srcId="{5FECF4DD-DB18-4D2E-BF5D-68E0A0C9BB4D}" destId="{438C6573-BC7A-4695-81B5-090510B0CC0F}" srcOrd="0" destOrd="0" presId="urn:microsoft.com/office/officeart/2005/8/layout/hierarchy2"/>
-    <dgm:cxn modelId="{CDE0BE06-C75C-4CD5-9332-8F18C0BD68CB}" type="presParOf" srcId="{0E33EDFA-A287-43C3-B5CE-2A4CE55098C3}" destId="{8B546B6E-53CA-4784-98F4-B8F45C6EEDF9}" srcOrd="7" destOrd="0" presId="urn:microsoft.com/office/officeart/2005/8/layout/hierarchy2"/>
-    <dgm:cxn modelId="{40EE0ECE-8B5F-4234-9399-D21BF4882040}" type="presParOf" srcId="{8B546B6E-53CA-4784-98F4-B8F45C6EEDF9}" destId="{23E6257A-9850-497B-A1A4-89F9D51C4A33}" srcOrd="0" destOrd="0" presId="urn:microsoft.com/office/officeart/2005/8/layout/hierarchy2"/>
-    <dgm:cxn modelId="{7EC611CE-AE58-4636-9698-5A2A2B3D426F}" type="presParOf" srcId="{8B546B6E-53CA-4784-98F4-B8F45C6EEDF9}" destId="{408523F5-5027-4B5C-803C-8C345FB6A26D}" srcOrd="1" destOrd="0" presId="urn:microsoft.com/office/officeart/2005/8/layout/hierarchy2"/>
-    <dgm:cxn modelId="{5BF6FE95-4001-4857-BAC9-33B2C548CE2C}" type="presParOf" srcId="{0E33EDFA-A287-43C3-B5CE-2A4CE55098C3}" destId="{8CBEEE5E-A580-4D53-B74C-5575B0C86E3A}" srcOrd="8" destOrd="0" presId="urn:microsoft.com/office/officeart/2005/8/layout/hierarchy2"/>
-    <dgm:cxn modelId="{7238F383-03AA-4F37-BE2C-CAD0FD114772}" type="presParOf" srcId="{8CBEEE5E-A580-4D53-B74C-5575B0C86E3A}" destId="{0D310576-9F9C-42F2-A9FF-A2A58DC19E59}" srcOrd="0" destOrd="0" presId="urn:microsoft.com/office/officeart/2005/8/layout/hierarchy2"/>
-    <dgm:cxn modelId="{0826555B-116C-467C-994C-CC2A95B75BDB}" type="presParOf" srcId="{0E33EDFA-A287-43C3-B5CE-2A4CE55098C3}" destId="{998264E7-634C-45D7-9829-1E7611F455F4}" srcOrd="9" destOrd="0" presId="urn:microsoft.com/office/officeart/2005/8/layout/hierarchy2"/>
-    <dgm:cxn modelId="{7A160D4A-04C5-4BE4-81BA-A86CC47A1D2D}" type="presParOf" srcId="{998264E7-634C-45D7-9829-1E7611F455F4}" destId="{FC820DDC-BB2E-44EB-A711-33A26904089F}" srcOrd="0" destOrd="0" presId="urn:microsoft.com/office/officeart/2005/8/layout/hierarchy2"/>
-    <dgm:cxn modelId="{D099083E-B723-4C3B-B044-D5F9B40D4C9D}" type="presParOf" srcId="{998264E7-634C-45D7-9829-1E7611F455F4}" destId="{CEB9867A-2745-42AF-9264-FC55CD3899F2}" srcOrd="1" destOrd="0" presId="urn:microsoft.com/office/officeart/2005/8/layout/hierarchy2"/>
+    <dgm:cxn modelId="{03065B9B-B9A1-4643-B0D6-7D334EF6250F}" type="presOf" srcId="{98B6D983-C5A0-4B60-B493-5E0664C471B6}" destId="{7E8AE66D-72E7-49D6-8638-0573D3F0D053}" srcOrd="0" destOrd="0" presId="urn:microsoft.com/office/officeart/2005/8/layout/hierarchy2"/>
+    <dgm:cxn modelId="{645EAB18-FD86-457E-BD8A-1A9B5E7538EB}" type="presOf" srcId="{3E36838C-2535-4FEB-8E32-7CE5D59D8282}" destId="{C1F3C590-754D-4B04-9C4B-5A3CD3BB94E5}" srcOrd="1" destOrd="0" presId="urn:microsoft.com/office/officeart/2005/8/layout/hierarchy2"/>
+    <dgm:cxn modelId="{B21C2701-84FB-4C4D-AB2D-3CA56C5E633E}" type="presParOf" srcId="{79A3E25A-252F-4B63-B26B-F6796E0318CA}" destId="{7CA570DC-16B0-4031-BD37-B3918CB8BB67}" srcOrd="0" destOrd="0" presId="urn:microsoft.com/office/officeart/2005/8/layout/hierarchy2"/>
+    <dgm:cxn modelId="{84407762-3953-4EC9-8259-1AF5037BCC4C}" type="presParOf" srcId="{7CA570DC-16B0-4031-BD37-B3918CB8BB67}" destId="{64CCF25E-ADB3-4279-B695-A505D1365EF9}" srcOrd="0" destOrd="0" presId="urn:microsoft.com/office/officeart/2005/8/layout/hierarchy2"/>
+    <dgm:cxn modelId="{EF8B5339-9235-4B0C-89E0-D96E3AB44F5F}" type="presParOf" srcId="{7CA570DC-16B0-4031-BD37-B3918CB8BB67}" destId="{0E33EDFA-A287-43C3-B5CE-2A4CE55098C3}" srcOrd="1" destOrd="0" presId="urn:microsoft.com/office/officeart/2005/8/layout/hierarchy2"/>
+    <dgm:cxn modelId="{3AF19E0C-B7B2-40BF-9611-35490A7F1D63}" type="presParOf" srcId="{0E33EDFA-A287-43C3-B5CE-2A4CE55098C3}" destId="{7864F04C-C86F-47FB-A0AF-A16A6321967D}" srcOrd="0" destOrd="0" presId="urn:microsoft.com/office/officeart/2005/8/layout/hierarchy2"/>
+    <dgm:cxn modelId="{EECA4BA6-53E8-4834-B594-75359F894A8E}" type="presParOf" srcId="{7864F04C-C86F-47FB-A0AF-A16A6321967D}" destId="{DAEAC192-4A31-494F-8CF7-48E70CCFB46A}" srcOrd="0" destOrd="0" presId="urn:microsoft.com/office/officeart/2005/8/layout/hierarchy2"/>
+    <dgm:cxn modelId="{33D01070-B0CC-47CE-AD1A-93BF6E20793A}" type="presParOf" srcId="{0E33EDFA-A287-43C3-B5CE-2A4CE55098C3}" destId="{434283BA-632B-4830-A70C-761D3E72C5FB}" srcOrd="1" destOrd="0" presId="urn:microsoft.com/office/officeart/2005/8/layout/hierarchy2"/>
+    <dgm:cxn modelId="{D37C0F55-BA9E-4324-9041-8202911DE255}" type="presParOf" srcId="{434283BA-632B-4830-A70C-761D3E72C5FB}" destId="{2BAE6B30-3FC2-4029-B556-48A03B3841CA}" srcOrd="0" destOrd="0" presId="urn:microsoft.com/office/officeart/2005/8/layout/hierarchy2"/>
+    <dgm:cxn modelId="{8BC4C7D3-FDFE-42C5-AB13-5F3905928E31}" type="presParOf" srcId="{434283BA-632B-4830-A70C-761D3E72C5FB}" destId="{CDA6BCDC-9ED2-4D65-82A9-0589D5F323B4}" srcOrd="1" destOrd="0" presId="urn:microsoft.com/office/officeart/2005/8/layout/hierarchy2"/>
+    <dgm:cxn modelId="{989F644A-F4B0-47A0-B366-B9753E055E2F}" type="presParOf" srcId="{0E33EDFA-A287-43C3-B5CE-2A4CE55098C3}" destId="{F650AF8E-C6CB-4560-BCDC-136A7070A0C5}" srcOrd="2" destOrd="0" presId="urn:microsoft.com/office/officeart/2005/8/layout/hierarchy2"/>
+    <dgm:cxn modelId="{7B57D61B-859F-46C0-9AE8-A08F512E7831}" type="presParOf" srcId="{F650AF8E-C6CB-4560-BCDC-136A7070A0C5}" destId="{C1F3C590-754D-4B04-9C4B-5A3CD3BB94E5}" srcOrd="0" destOrd="0" presId="urn:microsoft.com/office/officeart/2005/8/layout/hierarchy2"/>
+    <dgm:cxn modelId="{78F91C91-9173-47C3-A7BD-3B2DBC0003DD}" type="presParOf" srcId="{0E33EDFA-A287-43C3-B5CE-2A4CE55098C3}" destId="{C4A3EE1D-35EC-4965-AC1A-D8E4DF9C9075}" srcOrd="3" destOrd="0" presId="urn:microsoft.com/office/officeart/2005/8/layout/hierarchy2"/>
+    <dgm:cxn modelId="{B2BAFC61-BFE2-47E4-A703-7B6A363DDB0C}" type="presParOf" srcId="{C4A3EE1D-35EC-4965-AC1A-D8E4DF9C9075}" destId="{11A08D49-61CF-406D-8F39-BD8A9D62242D}" srcOrd="0" destOrd="0" presId="urn:microsoft.com/office/officeart/2005/8/layout/hierarchy2"/>
+    <dgm:cxn modelId="{D6A104A4-8618-4E66-96D2-6D46C564CE76}" type="presParOf" srcId="{C4A3EE1D-35EC-4965-AC1A-D8E4DF9C9075}" destId="{496CCFEF-6984-4CF9-BDE2-32A273C5A37D}" srcOrd="1" destOrd="0" presId="urn:microsoft.com/office/officeart/2005/8/layout/hierarchy2"/>
+    <dgm:cxn modelId="{E87B354F-C984-4169-9F36-CF620BCF521A}" type="presParOf" srcId="{0E33EDFA-A287-43C3-B5CE-2A4CE55098C3}" destId="{26EB418D-E85E-47FD-91AC-D4C09C39E29B}" srcOrd="4" destOrd="0" presId="urn:microsoft.com/office/officeart/2005/8/layout/hierarchy2"/>
+    <dgm:cxn modelId="{C7C7809D-FA4B-44A6-B54C-FCAC2004BD1D}" type="presParOf" srcId="{26EB418D-E85E-47FD-91AC-D4C09C39E29B}" destId="{C8BF88F5-E650-49EA-BDF4-9220EEA85C18}" srcOrd="0" destOrd="0" presId="urn:microsoft.com/office/officeart/2005/8/layout/hierarchy2"/>
+    <dgm:cxn modelId="{39C9D398-27B8-4B22-A5AC-71AF97AB1CFF}" type="presParOf" srcId="{0E33EDFA-A287-43C3-B5CE-2A4CE55098C3}" destId="{48A22CB6-FA9C-436D-AA71-6DF7609775A7}" srcOrd="5" destOrd="0" presId="urn:microsoft.com/office/officeart/2005/8/layout/hierarchy2"/>
+    <dgm:cxn modelId="{CE44A242-CDF6-42E9-90AF-B685FB210BAD}" type="presParOf" srcId="{48A22CB6-FA9C-436D-AA71-6DF7609775A7}" destId="{7E8AE66D-72E7-49D6-8638-0573D3F0D053}" srcOrd="0" destOrd="0" presId="urn:microsoft.com/office/officeart/2005/8/layout/hierarchy2"/>
+    <dgm:cxn modelId="{CC7EA6B5-9D2F-431C-8A9E-EC10A82154CD}" type="presParOf" srcId="{48A22CB6-FA9C-436D-AA71-6DF7609775A7}" destId="{0B9C6E28-C0DF-43BC-B04D-3A51131F4302}" srcOrd="1" destOrd="0" presId="urn:microsoft.com/office/officeart/2005/8/layout/hierarchy2"/>
+    <dgm:cxn modelId="{12CF11A3-6EBE-480F-B5AC-385FC7D0C34B}" type="presParOf" srcId="{0E33EDFA-A287-43C3-B5CE-2A4CE55098C3}" destId="{5FECF4DD-DB18-4D2E-BF5D-68E0A0C9BB4D}" srcOrd="6" destOrd="0" presId="urn:microsoft.com/office/officeart/2005/8/layout/hierarchy2"/>
+    <dgm:cxn modelId="{588C8083-D6BD-4C14-81B1-EBC0331BB244}" type="presParOf" srcId="{5FECF4DD-DB18-4D2E-BF5D-68E0A0C9BB4D}" destId="{438C6573-BC7A-4695-81B5-090510B0CC0F}" srcOrd="0" destOrd="0" presId="urn:microsoft.com/office/officeart/2005/8/layout/hierarchy2"/>
+    <dgm:cxn modelId="{8FBA6F0C-1BE4-4526-AA08-2AF45159882A}" type="presParOf" srcId="{0E33EDFA-A287-43C3-B5CE-2A4CE55098C3}" destId="{8B546B6E-53CA-4784-98F4-B8F45C6EEDF9}" srcOrd="7" destOrd="0" presId="urn:microsoft.com/office/officeart/2005/8/layout/hierarchy2"/>
+    <dgm:cxn modelId="{B00C9E4B-14BB-4F1A-AC39-41070C8A77FD}" type="presParOf" srcId="{8B546B6E-53CA-4784-98F4-B8F45C6EEDF9}" destId="{23E6257A-9850-497B-A1A4-89F9D51C4A33}" srcOrd="0" destOrd="0" presId="urn:microsoft.com/office/officeart/2005/8/layout/hierarchy2"/>
+    <dgm:cxn modelId="{8309A138-5407-4267-B94D-0303C09CCEE4}" type="presParOf" srcId="{8B546B6E-53CA-4784-98F4-B8F45C6EEDF9}" destId="{408523F5-5027-4B5C-803C-8C345FB6A26D}" srcOrd="1" destOrd="0" presId="urn:microsoft.com/office/officeart/2005/8/layout/hierarchy2"/>
+    <dgm:cxn modelId="{58C15133-BEB1-4FF3-97CC-0DCF21CFBF86}" type="presParOf" srcId="{0E33EDFA-A287-43C3-B5CE-2A4CE55098C3}" destId="{8CBEEE5E-A580-4D53-B74C-5575B0C86E3A}" srcOrd="8" destOrd="0" presId="urn:microsoft.com/office/officeart/2005/8/layout/hierarchy2"/>
+    <dgm:cxn modelId="{C67740F8-5437-4A48-9947-0193FBDA12F9}" type="presParOf" srcId="{8CBEEE5E-A580-4D53-B74C-5575B0C86E3A}" destId="{0D310576-9F9C-42F2-A9FF-A2A58DC19E59}" srcOrd="0" destOrd="0" presId="urn:microsoft.com/office/officeart/2005/8/layout/hierarchy2"/>
+    <dgm:cxn modelId="{3B826743-7F0C-45DE-990A-D65A15124B2C}" type="presParOf" srcId="{0E33EDFA-A287-43C3-B5CE-2A4CE55098C3}" destId="{998264E7-634C-45D7-9829-1E7611F455F4}" srcOrd="9" destOrd="0" presId="urn:microsoft.com/office/officeart/2005/8/layout/hierarchy2"/>
+    <dgm:cxn modelId="{FAE11398-952D-403B-AE3E-439A96675DA3}" type="presParOf" srcId="{998264E7-634C-45D7-9829-1E7611F455F4}" destId="{FC820DDC-BB2E-44EB-A711-33A26904089F}" srcOrd="0" destOrd="0" presId="urn:microsoft.com/office/officeart/2005/8/layout/hierarchy2"/>
+    <dgm:cxn modelId="{DD5C217D-F15F-4077-99C5-017DF1846BC4}" type="presParOf" srcId="{998264E7-634C-45D7-9829-1E7611F455F4}" destId="{CEB9867A-2745-42AF-9264-FC55CD3899F2}" srcOrd="1" destOrd="0" presId="urn:microsoft.com/office/officeart/2005/8/layout/hierarchy2"/>
   </dgm:cxnLst>
   <dgm:bg/>
   <dgm:whole/>
   <dgm:extLst>
     <a:ext uri="http://schemas.microsoft.com/office/drawing/2008/diagram">
-      <dsp:dataModelExt xmlns:dsp="http://schemas.microsoft.com/office/drawing/2008/diagram" xmlns="" relId="rId16" minVer="http://schemas.openxmlformats.org/drawingml/2006/diagram"/>
+      <dsp:dataModelExt xmlns:dsp="http://schemas.microsoft.com/office/drawing/2008/diagram" xmlns="" relId="rId21" minVer="http://schemas.openxmlformats.org/drawingml/2006/diagram"/>
     </a:ext>
   </dgm:extLst>
 </dgm:dataModel>
@@ -20408,6 +20889,13 @@
         </dgm:presLayoutVars>
       </dgm:prSet>
       <dgm:spPr/>
+      <dgm:t>
+        <a:bodyPr/>
+        <a:lstStyle/>
+        <a:p>
+          <a:endParaRPr lang="pl-PL"/>
+        </a:p>
+      </dgm:t>
     </dgm:pt>
     <dgm:pt modelId="{05FB55A1-EC3D-4FC9-B554-29C0A0D3FDEA}" type="pres">
       <dgm:prSet presAssocID="{23DEE234-DD01-4F90-9E0B-F6B5AAE7F8FF}" presName="root" presStyleCnt="0"/>
@@ -20420,10 +20908,24 @@
     <dgm:pt modelId="{ABD9BF69-0680-4C14-8098-9AE6409D5708}" type="pres">
       <dgm:prSet presAssocID="{23DEE234-DD01-4F90-9E0B-F6B5AAE7F8FF}" presName="rootText" presStyleLbl="node1" presStyleIdx="0" presStyleCnt="1"/>
       <dgm:spPr/>
+      <dgm:t>
+        <a:bodyPr/>
+        <a:lstStyle/>
+        <a:p>
+          <a:endParaRPr lang="pl-PL"/>
+        </a:p>
+      </dgm:t>
     </dgm:pt>
     <dgm:pt modelId="{E35CD84E-A57B-4406-8C3F-616EB789BDB1}" type="pres">
       <dgm:prSet presAssocID="{23DEE234-DD01-4F90-9E0B-F6B5AAE7F8FF}" presName="rootConnector" presStyleLbl="node1" presStyleIdx="0" presStyleCnt="1"/>
       <dgm:spPr/>
+      <dgm:t>
+        <a:bodyPr/>
+        <a:lstStyle/>
+        <a:p>
+          <a:endParaRPr lang="pl-PL"/>
+        </a:p>
+      </dgm:t>
     </dgm:pt>
     <dgm:pt modelId="{195A2F6F-70F7-4862-A719-A8B6A426B0B0}" type="pres">
       <dgm:prSet presAssocID="{23DEE234-DD01-4F90-9E0B-F6B5AAE7F8FF}" presName="childShape" presStyleCnt="0"/>
@@ -20432,6 +20934,13 @@
     <dgm:pt modelId="{8B561ED1-643E-43F0-825A-D5D6C78F3E1A}" type="pres">
       <dgm:prSet presAssocID="{780ECAF1-DCB4-4DFA-9613-98B7F8793C92}" presName="Name13" presStyleLbl="parChTrans1D2" presStyleIdx="0" presStyleCnt="5"/>
       <dgm:spPr/>
+      <dgm:t>
+        <a:bodyPr/>
+        <a:lstStyle/>
+        <a:p>
+          <a:endParaRPr lang="pl-PL"/>
+        </a:p>
+      </dgm:t>
     </dgm:pt>
     <dgm:pt modelId="{1BE162CA-AB73-48AC-8E10-986A0644F76C}" type="pres">
       <dgm:prSet presAssocID="{4503F70A-1FEB-4089-B67D-C404657B31B8}" presName="childText" presStyleLbl="bgAcc1" presStyleIdx="0" presStyleCnt="5">
@@ -20440,10 +20949,24 @@
         </dgm:presLayoutVars>
       </dgm:prSet>
       <dgm:spPr/>
+      <dgm:t>
+        <a:bodyPr/>
+        <a:lstStyle/>
+        <a:p>
+          <a:endParaRPr lang="pl-PL"/>
+        </a:p>
+      </dgm:t>
     </dgm:pt>
     <dgm:pt modelId="{A9C6E86D-9F89-4DEE-A836-9942E4B9A9A7}" type="pres">
       <dgm:prSet presAssocID="{694C0A46-DED0-4EE2-A1F6-9CA695100C6C}" presName="Name13" presStyleLbl="parChTrans1D2" presStyleIdx="1" presStyleCnt="5"/>
       <dgm:spPr/>
+      <dgm:t>
+        <a:bodyPr/>
+        <a:lstStyle/>
+        <a:p>
+          <a:endParaRPr lang="pl-PL"/>
+        </a:p>
+      </dgm:t>
     </dgm:pt>
     <dgm:pt modelId="{EC25A7AB-3062-4855-AC73-284EA9B1510A}" type="pres">
       <dgm:prSet presAssocID="{9CF857E5-C7A1-424D-8AF4-CA325C5B6757}" presName="childText" presStyleLbl="bgAcc1" presStyleIdx="1" presStyleCnt="5">
@@ -20452,10 +20975,24 @@
         </dgm:presLayoutVars>
       </dgm:prSet>
       <dgm:spPr/>
+      <dgm:t>
+        <a:bodyPr/>
+        <a:lstStyle/>
+        <a:p>
+          <a:endParaRPr lang="pl-PL"/>
+        </a:p>
+      </dgm:t>
     </dgm:pt>
     <dgm:pt modelId="{B94D4DA3-F6C5-4C6C-A86F-996DC889E95A}" type="pres">
       <dgm:prSet presAssocID="{2ABF1CDD-148D-40DC-B6F9-521D3C1925C1}" presName="Name13" presStyleLbl="parChTrans1D2" presStyleIdx="2" presStyleCnt="5"/>
       <dgm:spPr/>
+      <dgm:t>
+        <a:bodyPr/>
+        <a:lstStyle/>
+        <a:p>
+          <a:endParaRPr lang="pl-PL"/>
+        </a:p>
+      </dgm:t>
     </dgm:pt>
     <dgm:pt modelId="{FF7D9EA2-7840-45E0-894D-02AB44ACFA27}" type="pres">
       <dgm:prSet presAssocID="{5079807D-94AF-4F68-91F4-92705DF9F0B9}" presName="childText" presStyleLbl="bgAcc1" presStyleIdx="2" presStyleCnt="5">
@@ -20464,10 +21001,24 @@
         </dgm:presLayoutVars>
       </dgm:prSet>
       <dgm:spPr/>
+      <dgm:t>
+        <a:bodyPr/>
+        <a:lstStyle/>
+        <a:p>
+          <a:endParaRPr lang="pl-PL"/>
+        </a:p>
+      </dgm:t>
     </dgm:pt>
     <dgm:pt modelId="{9CDDCEE5-74AE-47DF-8280-D186C256C323}" type="pres">
       <dgm:prSet presAssocID="{32839ED9-CDAC-4B53-B88B-2822282451C8}" presName="Name13" presStyleLbl="parChTrans1D2" presStyleIdx="3" presStyleCnt="5"/>
       <dgm:spPr/>
+      <dgm:t>
+        <a:bodyPr/>
+        <a:lstStyle/>
+        <a:p>
+          <a:endParaRPr lang="pl-PL"/>
+        </a:p>
+      </dgm:t>
     </dgm:pt>
     <dgm:pt modelId="{0F9E609D-8C9E-4E9B-8701-21FF46F06203}" type="pres">
       <dgm:prSet presAssocID="{8D945B72-1713-4121-BB0B-2CE87640BA05}" presName="childText" presStyleLbl="bgAcc1" presStyleIdx="3" presStyleCnt="5">
@@ -20476,10 +21027,24 @@
         </dgm:presLayoutVars>
       </dgm:prSet>
       <dgm:spPr/>
+      <dgm:t>
+        <a:bodyPr/>
+        <a:lstStyle/>
+        <a:p>
+          <a:endParaRPr lang="pl-PL"/>
+        </a:p>
+      </dgm:t>
     </dgm:pt>
     <dgm:pt modelId="{8455888C-2BC7-4CFB-8A3F-D51F390D3EAC}" type="pres">
       <dgm:prSet presAssocID="{424494F1-1990-497F-A97C-E8FDD390A1D0}" presName="Name13" presStyleLbl="parChTrans1D2" presStyleIdx="4" presStyleCnt="5"/>
       <dgm:spPr/>
+      <dgm:t>
+        <a:bodyPr/>
+        <a:lstStyle/>
+        <a:p>
+          <a:endParaRPr lang="pl-PL"/>
+        </a:p>
+      </dgm:t>
     </dgm:pt>
     <dgm:pt modelId="{BC0296BB-FD84-46EE-8695-904F6167C4A4}" type="pres">
       <dgm:prSet presAssocID="{36D238D7-7564-49DC-8BDA-613276F5962A}" presName="childText" presStyleLbl="bgAcc1" presStyleIdx="4" presStyleCnt="5">
@@ -20488,49 +21053,56 @@
         </dgm:presLayoutVars>
       </dgm:prSet>
       <dgm:spPr/>
+      <dgm:t>
+        <a:bodyPr/>
+        <a:lstStyle/>
+        <a:p>
+          <a:endParaRPr lang="pl-PL"/>
+        </a:p>
+      </dgm:t>
     </dgm:pt>
   </dgm:ptLst>
   <dgm:cxnLst>
-    <dgm:cxn modelId="{985A0B3D-B958-4935-B66E-566B466FECC7}" type="presOf" srcId="{32839ED9-CDAC-4B53-B88B-2822282451C8}" destId="{9CDDCEE5-74AE-47DF-8280-D186C256C323}" srcOrd="0" destOrd="0" presId="urn:microsoft.com/office/officeart/2005/8/layout/hierarchy3"/>
-    <dgm:cxn modelId="{A0BF7344-CDB7-4425-B911-97CFF8E2B5AE}" type="presOf" srcId="{77B7D974-F63C-41EF-BCBA-E6838266A66C}" destId="{67E9E360-D374-4D4F-A1C1-68E60F14B331}" srcOrd="0" destOrd="0" presId="urn:microsoft.com/office/officeart/2005/8/layout/hierarchy3"/>
     <dgm:cxn modelId="{8C2309CB-6B53-4DCF-A534-D7F70637F71C}" srcId="{77B7D974-F63C-41EF-BCBA-E6838266A66C}" destId="{23DEE234-DD01-4F90-9E0B-F6B5AAE7F8FF}" srcOrd="0" destOrd="0" parTransId="{02FDD475-8BE8-4938-8EE2-EEE571CA0734}" sibTransId="{50856852-2885-48F4-B5C7-9718377DAD4D}"/>
     <dgm:cxn modelId="{C8D48919-E1D0-4D8D-AB9C-3AACB831FC3E}" srcId="{23DEE234-DD01-4F90-9E0B-F6B5AAE7F8FF}" destId="{4503F70A-1FEB-4089-B67D-C404657B31B8}" srcOrd="0" destOrd="0" parTransId="{780ECAF1-DCB4-4DFA-9613-98B7F8793C92}" sibTransId="{991B4ED3-85A8-4050-AD45-677C88E44389}"/>
-    <dgm:cxn modelId="{15E8A7DE-3C62-446D-BC1A-1E6D027059B6}" type="presOf" srcId="{5079807D-94AF-4F68-91F4-92705DF9F0B9}" destId="{FF7D9EA2-7840-45E0-894D-02AB44ACFA27}" srcOrd="0" destOrd="0" presId="urn:microsoft.com/office/officeart/2005/8/layout/hierarchy3"/>
-    <dgm:cxn modelId="{07B1359D-A0A3-44B0-A0E8-3F4D8440AE87}" type="presOf" srcId="{780ECAF1-DCB4-4DFA-9613-98B7F8793C92}" destId="{8B561ED1-643E-43F0-825A-D5D6C78F3E1A}" srcOrd="0" destOrd="0" presId="urn:microsoft.com/office/officeart/2005/8/layout/hierarchy3"/>
+    <dgm:cxn modelId="{84DF5F40-1222-45C7-A571-9871A48D88A0}" type="presOf" srcId="{694C0A46-DED0-4EE2-A1F6-9CA695100C6C}" destId="{A9C6E86D-9F89-4DEE-A836-9942E4B9A9A7}" srcOrd="0" destOrd="0" presId="urn:microsoft.com/office/officeart/2005/8/layout/hierarchy3"/>
     <dgm:cxn modelId="{7657F183-1AC6-44CA-9B53-3E2E97CB8160}" srcId="{23DEE234-DD01-4F90-9E0B-F6B5AAE7F8FF}" destId="{36D238D7-7564-49DC-8BDA-613276F5962A}" srcOrd="4" destOrd="0" parTransId="{424494F1-1990-497F-A97C-E8FDD390A1D0}" sibTransId="{CA20920D-640E-4AEA-ABB3-FA51A149E549}"/>
-    <dgm:cxn modelId="{BAEE709F-31C9-4320-8947-356BE012C77F}" type="presOf" srcId="{36D238D7-7564-49DC-8BDA-613276F5962A}" destId="{BC0296BB-FD84-46EE-8695-904F6167C4A4}" srcOrd="0" destOrd="0" presId="urn:microsoft.com/office/officeart/2005/8/layout/hierarchy3"/>
-    <dgm:cxn modelId="{A0EB4E99-56DE-4972-AE02-CB5B8D12F333}" type="presOf" srcId="{23DEE234-DD01-4F90-9E0B-F6B5AAE7F8FF}" destId="{E35CD84E-A57B-4406-8C3F-616EB789BDB1}" srcOrd="1" destOrd="0" presId="urn:microsoft.com/office/officeart/2005/8/layout/hierarchy3"/>
-    <dgm:cxn modelId="{32D9C997-BDA0-4619-B08C-8510B9DD2858}" type="presOf" srcId="{2ABF1CDD-148D-40DC-B6F9-521D3C1925C1}" destId="{B94D4DA3-F6C5-4C6C-A86F-996DC889E95A}" srcOrd="0" destOrd="0" presId="urn:microsoft.com/office/officeart/2005/8/layout/hierarchy3"/>
-    <dgm:cxn modelId="{EA446CCD-AE25-4D50-B70D-9BE656424370}" type="presOf" srcId="{694C0A46-DED0-4EE2-A1F6-9CA695100C6C}" destId="{A9C6E86D-9F89-4DEE-A836-9942E4B9A9A7}" srcOrd="0" destOrd="0" presId="urn:microsoft.com/office/officeart/2005/8/layout/hierarchy3"/>
-    <dgm:cxn modelId="{0E8ADE5F-F03C-4DE5-A299-DD96BB0AF5A4}" type="presOf" srcId="{9CF857E5-C7A1-424D-8AF4-CA325C5B6757}" destId="{EC25A7AB-3062-4855-AC73-284EA9B1510A}" srcOrd="0" destOrd="0" presId="urn:microsoft.com/office/officeart/2005/8/layout/hierarchy3"/>
+    <dgm:cxn modelId="{7802F4FB-054E-41D1-978B-A3B36CDB19CA}" type="presOf" srcId="{2ABF1CDD-148D-40DC-B6F9-521D3C1925C1}" destId="{B94D4DA3-F6C5-4C6C-A86F-996DC889E95A}" srcOrd="0" destOrd="0" presId="urn:microsoft.com/office/officeart/2005/8/layout/hierarchy3"/>
+    <dgm:cxn modelId="{D2919D92-B5B4-458F-A166-4DB93BED3E4C}" type="presOf" srcId="{4503F70A-1FEB-4089-B67D-C404657B31B8}" destId="{1BE162CA-AB73-48AC-8E10-986A0644F76C}" srcOrd="0" destOrd="0" presId="urn:microsoft.com/office/officeart/2005/8/layout/hierarchy3"/>
+    <dgm:cxn modelId="{6004F9E2-E76F-43D6-944E-86CD9CF920DB}" type="presOf" srcId="{36D238D7-7564-49DC-8BDA-613276F5962A}" destId="{BC0296BB-FD84-46EE-8695-904F6167C4A4}" srcOrd="0" destOrd="0" presId="urn:microsoft.com/office/officeart/2005/8/layout/hierarchy3"/>
+    <dgm:cxn modelId="{848C614C-0564-4DBE-AC91-4F7D8C78636F}" type="presOf" srcId="{8D945B72-1713-4121-BB0B-2CE87640BA05}" destId="{0F9E609D-8C9E-4E9B-8701-21FF46F06203}" srcOrd="0" destOrd="0" presId="urn:microsoft.com/office/officeart/2005/8/layout/hierarchy3"/>
+    <dgm:cxn modelId="{A68038C8-F1C1-4881-A5C2-A4877C05C07C}" type="presOf" srcId="{780ECAF1-DCB4-4DFA-9613-98B7F8793C92}" destId="{8B561ED1-643E-43F0-825A-D5D6C78F3E1A}" srcOrd="0" destOrd="0" presId="urn:microsoft.com/office/officeart/2005/8/layout/hierarchy3"/>
+    <dgm:cxn modelId="{2A0030B6-A31C-4056-AF7F-F3DA97444BEE}" type="presOf" srcId="{23DEE234-DD01-4F90-9E0B-F6B5AAE7F8FF}" destId="{E35CD84E-A57B-4406-8C3F-616EB789BDB1}" srcOrd="1" destOrd="0" presId="urn:microsoft.com/office/officeart/2005/8/layout/hierarchy3"/>
+    <dgm:cxn modelId="{1F18B267-9B3A-4ABF-8C8D-10C25125292D}" type="presOf" srcId="{5079807D-94AF-4F68-91F4-92705DF9F0B9}" destId="{FF7D9EA2-7840-45E0-894D-02AB44ACFA27}" srcOrd="0" destOrd="0" presId="urn:microsoft.com/office/officeart/2005/8/layout/hierarchy3"/>
+    <dgm:cxn modelId="{5B8668F0-4B92-4B5D-9E53-47319D53FDDC}" type="presOf" srcId="{77B7D974-F63C-41EF-BCBA-E6838266A66C}" destId="{67E9E360-D374-4D4F-A1C1-68E60F14B331}" srcOrd="0" destOrd="0" presId="urn:microsoft.com/office/officeart/2005/8/layout/hierarchy3"/>
     <dgm:cxn modelId="{8ADCAC5A-B968-4414-8F6F-4A946B3F224A}" srcId="{23DEE234-DD01-4F90-9E0B-F6B5AAE7F8FF}" destId="{5079807D-94AF-4F68-91F4-92705DF9F0B9}" srcOrd="2" destOrd="0" parTransId="{2ABF1CDD-148D-40DC-B6F9-521D3C1925C1}" sibTransId="{A3667437-3CD4-4981-A3F0-52F00C548C6B}"/>
     <dgm:cxn modelId="{8C5EF3DF-039F-4D32-8C13-ED8A3DBB3F87}" srcId="{23DEE234-DD01-4F90-9E0B-F6B5AAE7F8FF}" destId="{9CF857E5-C7A1-424D-8AF4-CA325C5B6757}" srcOrd="1" destOrd="0" parTransId="{694C0A46-DED0-4EE2-A1F6-9CA695100C6C}" sibTransId="{F12C7FBC-7185-46CE-9978-2B62927EE5F3}"/>
-    <dgm:cxn modelId="{50A328A7-125D-4F9A-A8BD-B69372637FCA}" type="presOf" srcId="{424494F1-1990-497F-A97C-E8FDD390A1D0}" destId="{8455888C-2BC7-4CFB-8A3F-D51F390D3EAC}" srcOrd="0" destOrd="0" presId="urn:microsoft.com/office/officeart/2005/8/layout/hierarchy3"/>
-    <dgm:cxn modelId="{8452E4BF-C6BD-4DA3-A9DF-4361C31DFE4E}" type="presOf" srcId="{8D945B72-1713-4121-BB0B-2CE87640BA05}" destId="{0F9E609D-8C9E-4E9B-8701-21FF46F06203}" srcOrd="0" destOrd="0" presId="urn:microsoft.com/office/officeart/2005/8/layout/hierarchy3"/>
-    <dgm:cxn modelId="{788DEDAF-BC18-4F30-BFD6-E1C8BB3847A0}" type="presOf" srcId="{23DEE234-DD01-4F90-9E0B-F6B5AAE7F8FF}" destId="{ABD9BF69-0680-4C14-8098-9AE6409D5708}" srcOrd="0" destOrd="0" presId="urn:microsoft.com/office/officeart/2005/8/layout/hierarchy3"/>
+    <dgm:cxn modelId="{975FEBC5-BF04-4BE7-B10F-81B3B1ED11BF}" type="presOf" srcId="{9CF857E5-C7A1-424D-8AF4-CA325C5B6757}" destId="{EC25A7AB-3062-4855-AC73-284EA9B1510A}" srcOrd="0" destOrd="0" presId="urn:microsoft.com/office/officeart/2005/8/layout/hierarchy3"/>
+    <dgm:cxn modelId="{6A24470C-C232-4993-A330-EE927383C818}" type="presOf" srcId="{32839ED9-CDAC-4B53-B88B-2822282451C8}" destId="{9CDDCEE5-74AE-47DF-8280-D186C256C323}" srcOrd="0" destOrd="0" presId="urn:microsoft.com/office/officeart/2005/8/layout/hierarchy3"/>
+    <dgm:cxn modelId="{44FEFB91-95A1-4EED-8AF1-12A9BBB25493}" type="presOf" srcId="{23DEE234-DD01-4F90-9E0B-F6B5AAE7F8FF}" destId="{ABD9BF69-0680-4C14-8098-9AE6409D5708}" srcOrd="0" destOrd="0" presId="urn:microsoft.com/office/officeart/2005/8/layout/hierarchy3"/>
     <dgm:cxn modelId="{926257BF-48BB-4A43-8964-F3C63E28F195}" srcId="{23DEE234-DD01-4F90-9E0B-F6B5AAE7F8FF}" destId="{8D945B72-1713-4121-BB0B-2CE87640BA05}" srcOrd="3" destOrd="0" parTransId="{32839ED9-CDAC-4B53-B88B-2822282451C8}" sibTransId="{96BE171E-B193-492B-832C-5CCDD34110C2}"/>
-    <dgm:cxn modelId="{B23931E3-8756-4308-9E9F-2A2F5563AEF1}" type="presOf" srcId="{4503F70A-1FEB-4089-B67D-C404657B31B8}" destId="{1BE162CA-AB73-48AC-8E10-986A0644F76C}" srcOrd="0" destOrd="0" presId="urn:microsoft.com/office/officeart/2005/8/layout/hierarchy3"/>
-    <dgm:cxn modelId="{CF622170-E23F-4D7D-8DB4-53938EA75161}" type="presParOf" srcId="{67E9E360-D374-4D4F-A1C1-68E60F14B331}" destId="{05FB55A1-EC3D-4FC9-B554-29C0A0D3FDEA}" srcOrd="0" destOrd="0" presId="urn:microsoft.com/office/officeart/2005/8/layout/hierarchy3"/>
-    <dgm:cxn modelId="{21FD69BD-A3B4-4624-A292-58339E57AA2F}" type="presParOf" srcId="{05FB55A1-EC3D-4FC9-B554-29C0A0D3FDEA}" destId="{1AAF0E86-CF00-4B33-AD01-272E2F9523B9}" srcOrd="0" destOrd="0" presId="urn:microsoft.com/office/officeart/2005/8/layout/hierarchy3"/>
-    <dgm:cxn modelId="{D8EDE880-E7B8-46E5-910F-95E1AF0B6F13}" type="presParOf" srcId="{1AAF0E86-CF00-4B33-AD01-272E2F9523B9}" destId="{ABD9BF69-0680-4C14-8098-9AE6409D5708}" srcOrd="0" destOrd="0" presId="urn:microsoft.com/office/officeart/2005/8/layout/hierarchy3"/>
-    <dgm:cxn modelId="{FDA18AD2-5D31-4301-90AA-7996B02F70C4}" type="presParOf" srcId="{1AAF0E86-CF00-4B33-AD01-272E2F9523B9}" destId="{E35CD84E-A57B-4406-8C3F-616EB789BDB1}" srcOrd="1" destOrd="0" presId="urn:microsoft.com/office/officeart/2005/8/layout/hierarchy3"/>
-    <dgm:cxn modelId="{82D8CBBF-912C-4BDA-AA1F-1B08F8F6EA65}" type="presParOf" srcId="{05FB55A1-EC3D-4FC9-B554-29C0A0D3FDEA}" destId="{195A2F6F-70F7-4862-A719-A8B6A426B0B0}" srcOrd="1" destOrd="0" presId="urn:microsoft.com/office/officeart/2005/8/layout/hierarchy3"/>
-    <dgm:cxn modelId="{52D1CB66-7A3C-4E21-A67A-4CAE7F5B2E18}" type="presParOf" srcId="{195A2F6F-70F7-4862-A719-A8B6A426B0B0}" destId="{8B561ED1-643E-43F0-825A-D5D6C78F3E1A}" srcOrd="0" destOrd="0" presId="urn:microsoft.com/office/officeart/2005/8/layout/hierarchy3"/>
-    <dgm:cxn modelId="{B2FA7062-5040-478B-BAAD-8B3E72A8F6D5}" type="presParOf" srcId="{195A2F6F-70F7-4862-A719-A8B6A426B0B0}" destId="{1BE162CA-AB73-48AC-8E10-986A0644F76C}" srcOrd="1" destOrd="0" presId="urn:microsoft.com/office/officeart/2005/8/layout/hierarchy3"/>
-    <dgm:cxn modelId="{BCA7F306-FB3E-4B01-8A63-33F97266B982}" type="presParOf" srcId="{195A2F6F-70F7-4862-A719-A8B6A426B0B0}" destId="{A9C6E86D-9F89-4DEE-A836-9942E4B9A9A7}" srcOrd="2" destOrd="0" presId="urn:microsoft.com/office/officeart/2005/8/layout/hierarchy3"/>
-    <dgm:cxn modelId="{F2FD1A6B-129D-4EA6-AAAD-361D3C357B68}" type="presParOf" srcId="{195A2F6F-70F7-4862-A719-A8B6A426B0B0}" destId="{EC25A7AB-3062-4855-AC73-284EA9B1510A}" srcOrd="3" destOrd="0" presId="urn:microsoft.com/office/officeart/2005/8/layout/hierarchy3"/>
-    <dgm:cxn modelId="{CBA3D01E-9B9B-4490-B896-90884D62252C}" type="presParOf" srcId="{195A2F6F-70F7-4862-A719-A8B6A426B0B0}" destId="{B94D4DA3-F6C5-4C6C-A86F-996DC889E95A}" srcOrd="4" destOrd="0" presId="urn:microsoft.com/office/officeart/2005/8/layout/hierarchy3"/>
-    <dgm:cxn modelId="{0E0A31FF-02E8-457C-A604-63183936379A}" type="presParOf" srcId="{195A2F6F-70F7-4862-A719-A8B6A426B0B0}" destId="{FF7D9EA2-7840-45E0-894D-02AB44ACFA27}" srcOrd="5" destOrd="0" presId="urn:microsoft.com/office/officeart/2005/8/layout/hierarchy3"/>
-    <dgm:cxn modelId="{39D86265-4A90-4622-9350-F2EA934302B2}" type="presParOf" srcId="{195A2F6F-70F7-4862-A719-A8B6A426B0B0}" destId="{9CDDCEE5-74AE-47DF-8280-D186C256C323}" srcOrd="6" destOrd="0" presId="urn:microsoft.com/office/officeart/2005/8/layout/hierarchy3"/>
-    <dgm:cxn modelId="{40175058-AD15-4A16-8D67-7E91B1B8B20E}" type="presParOf" srcId="{195A2F6F-70F7-4862-A719-A8B6A426B0B0}" destId="{0F9E609D-8C9E-4E9B-8701-21FF46F06203}" srcOrd="7" destOrd="0" presId="urn:microsoft.com/office/officeart/2005/8/layout/hierarchy3"/>
-    <dgm:cxn modelId="{8650838D-5116-4C0C-BA68-E8F5C77B476C}" type="presParOf" srcId="{195A2F6F-70F7-4862-A719-A8B6A426B0B0}" destId="{8455888C-2BC7-4CFB-8A3F-D51F390D3EAC}" srcOrd="8" destOrd="0" presId="urn:microsoft.com/office/officeart/2005/8/layout/hierarchy3"/>
-    <dgm:cxn modelId="{E16858BE-EDAA-4505-AC5A-BE66B0BF7767}" type="presParOf" srcId="{195A2F6F-70F7-4862-A719-A8B6A426B0B0}" destId="{BC0296BB-FD84-46EE-8695-904F6167C4A4}" srcOrd="9" destOrd="0" presId="urn:microsoft.com/office/officeart/2005/8/layout/hierarchy3"/>
+    <dgm:cxn modelId="{612718A9-AF94-49B9-83EB-7A41CEC7484F}" type="presOf" srcId="{424494F1-1990-497F-A97C-E8FDD390A1D0}" destId="{8455888C-2BC7-4CFB-8A3F-D51F390D3EAC}" srcOrd="0" destOrd="0" presId="urn:microsoft.com/office/officeart/2005/8/layout/hierarchy3"/>
+    <dgm:cxn modelId="{15D1F365-457A-4DFB-838A-DC385D6763D5}" type="presParOf" srcId="{67E9E360-D374-4D4F-A1C1-68E60F14B331}" destId="{05FB55A1-EC3D-4FC9-B554-29C0A0D3FDEA}" srcOrd="0" destOrd="0" presId="urn:microsoft.com/office/officeart/2005/8/layout/hierarchy3"/>
+    <dgm:cxn modelId="{405549DC-AC58-4549-B689-BA203038E660}" type="presParOf" srcId="{05FB55A1-EC3D-4FC9-B554-29C0A0D3FDEA}" destId="{1AAF0E86-CF00-4B33-AD01-272E2F9523B9}" srcOrd="0" destOrd="0" presId="urn:microsoft.com/office/officeart/2005/8/layout/hierarchy3"/>
+    <dgm:cxn modelId="{1CD2881A-A402-4E45-A3FC-AC696775694F}" type="presParOf" srcId="{1AAF0E86-CF00-4B33-AD01-272E2F9523B9}" destId="{ABD9BF69-0680-4C14-8098-9AE6409D5708}" srcOrd="0" destOrd="0" presId="urn:microsoft.com/office/officeart/2005/8/layout/hierarchy3"/>
+    <dgm:cxn modelId="{4C6825E2-F137-45E1-AB89-A29D29F164B0}" type="presParOf" srcId="{1AAF0E86-CF00-4B33-AD01-272E2F9523B9}" destId="{E35CD84E-A57B-4406-8C3F-616EB789BDB1}" srcOrd="1" destOrd="0" presId="urn:microsoft.com/office/officeart/2005/8/layout/hierarchy3"/>
+    <dgm:cxn modelId="{02E2E92D-ACDC-47C5-B491-23EBC0E14156}" type="presParOf" srcId="{05FB55A1-EC3D-4FC9-B554-29C0A0D3FDEA}" destId="{195A2F6F-70F7-4862-A719-A8B6A426B0B0}" srcOrd="1" destOrd="0" presId="urn:microsoft.com/office/officeart/2005/8/layout/hierarchy3"/>
+    <dgm:cxn modelId="{1BCC10D9-0E36-4175-8061-B01E85F95B23}" type="presParOf" srcId="{195A2F6F-70F7-4862-A719-A8B6A426B0B0}" destId="{8B561ED1-643E-43F0-825A-D5D6C78F3E1A}" srcOrd="0" destOrd="0" presId="urn:microsoft.com/office/officeart/2005/8/layout/hierarchy3"/>
+    <dgm:cxn modelId="{31E20444-8897-418E-8BB2-BD5CA58E0409}" type="presParOf" srcId="{195A2F6F-70F7-4862-A719-A8B6A426B0B0}" destId="{1BE162CA-AB73-48AC-8E10-986A0644F76C}" srcOrd="1" destOrd="0" presId="urn:microsoft.com/office/officeart/2005/8/layout/hierarchy3"/>
+    <dgm:cxn modelId="{18D25325-E796-46DC-A24A-855DC8CCAB60}" type="presParOf" srcId="{195A2F6F-70F7-4862-A719-A8B6A426B0B0}" destId="{A9C6E86D-9F89-4DEE-A836-9942E4B9A9A7}" srcOrd="2" destOrd="0" presId="urn:microsoft.com/office/officeart/2005/8/layout/hierarchy3"/>
+    <dgm:cxn modelId="{75DFF186-6D90-4954-A8D6-D798F17A4689}" type="presParOf" srcId="{195A2F6F-70F7-4862-A719-A8B6A426B0B0}" destId="{EC25A7AB-3062-4855-AC73-284EA9B1510A}" srcOrd="3" destOrd="0" presId="urn:microsoft.com/office/officeart/2005/8/layout/hierarchy3"/>
+    <dgm:cxn modelId="{6F097561-CA13-4292-91BB-A4770D4BE58D}" type="presParOf" srcId="{195A2F6F-70F7-4862-A719-A8B6A426B0B0}" destId="{B94D4DA3-F6C5-4C6C-A86F-996DC889E95A}" srcOrd="4" destOrd="0" presId="urn:microsoft.com/office/officeart/2005/8/layout/hierarchy3"/>
+    <dgm:cxn modelId="{CB3052C5-8AE3-4AF3-9248-EC4E43578D88}" type="presParOf" srcId="{195A2F6F-70F7-4862-A719-A8B6A426B0B0}" destId="{FF7D9EA2-7840-45E0-894D-02AB44ACFA27}" srcOrd="5" destOrd="0" presId="urn:microsoft.com/office/officeart/2005/8/layout/hierarchy3"/>
+    <dgm:cxn modelId="{342A5FE4-8C70-4C05-8883-440E6E8E5D61}" type="presParOf" srcId="{195A2F6F-70F7-4862-A719-A8B6A426B0B0}" destId="{9CDDCEE5-74AE-47DF-8280-D186C256C323}" srcOrd="6" destOrd="0" presId="urn:microsoft.com/office/officeart/2005/8/layout/hierarchy3"/>
+    <dgm:cxn modelId="{F6C52716-1C65-4DFC-9FEA-7DE6A746C8FB}" type="presParOf" srcId="{195A2F6F-70F7-4862-A719-A8B6A426B0B0}" destId="{0F9E609D-8C9E-4E9B-8701-21FF46F06203}" srcOrd="7" destOrd="0" presId="urn:microsoft.com/office/officeart/2005/8/layout/hierarchy3"/>
+    <dgm:cxn modelId="{DF3911CF-BB70-4308-9D9B-8CB814D61EF2}" type="presParOf" srcId="{195A2F6F-70F7-4862-A719-A8B6A426B0B0}" destId="{8455888C-2BC7-4CFB-8A3F-D51F390D3EAC}" srcOrd="8" destOrd="0" presId="urn:microsoft.com/office/officeart/2005/8/layout/hierarchy3"/>
+    <dgm:cxn modelId="{50AD353C-D1FD-41BA-956C-8DD215F4B8C8}" type="presParOf" srcId="{195A2F6F-70F7-4862-A719-A8B6A426B0B0}" destId="{BC0296BB-FD84-46EE-8695-904F6167C4A4}" srcOrd="9" destOrd="0" presId="urn:microsoft.com/office/officeart/2005/8/layout/hierarchy3"/>
   </dgm:cxnLst>
   <dgm:bg/>
   <dgm:whole/>
   <dgm:extLst>
     <a:ext uri="http://schemas.microsoft.com/office/drawing/2008/diagram">
-      <dsp:dataModelExt xmlns:dsp="http://schemas.microsoft.com/office/drawing/2008/diagram" xmlns="" relId="rId21" minVer="http://schemas.openxmlformats.org/drawingml/2006/diagram"/>
+      <dsp:dataModelExt xmlns:dsp="http://schemas.microsoft.com/office/drawing/2008/diagram" xmlns="" relId="rId26" minVer="http://schemas.openxmlformats.org/drawingml/2006/diagram"/>
     </a:ext>
   </dgm:extLst>
 </dgm:dataModel>
@@ -20705,6 +21277,13 @@
         </dgm:presLayoutVars>
       </dgm:prSet>
       <dgm:spPr/>
+      <dgm:t>
+        <a:bodyPr/>
+        <a:lstStyle/>
+        <a:p>
+          <a:endParaRPr lang="pl-PL"/>
+        </a:p>
+      </dgm:t>
     </dgm:pt>
     <dgm:pt modelId="{963B98AA-8F3A-4565-89A6-6D552F448FB3}" type="pres">
       <dgm:prSet presAssocID="{64A8FBA8-1CCD-4ACD-BC2A-B74D09BB4FD7}" presName="root" presStyleCnt="0"/>
@@ -20717,10 +21296,24 @@
     <dgm:pt modelId="{020BEDE4-8B20-4FF3-BC1F-2FDA3AE1C574}" type="pres">
       <dgm:prSet presAssocID="{64A8FBA8-1CCD-4ACD-BC2A-B74D09BB4FD7}" presName="rootText" presStyleLbl="node1" presStyleIdx="0" presStyleCnt="1"/>
       <dgm:spPr/>
+      <dgm:t>
+        <a:bodyPr/>
+        <a:lstStyle/>
+        <a:p>
+          <a:endParaRPr lang="pl-PL"/>
+        </a:p>
+      </dgm:t>
     </dgm:pt>
     <dgm:pt modelId="{BB968822-B2EC-45A0-A1F7-3580A45513C9}" type="pres">
       <dgm:prSet presAssocID="{64A8FBA8-1CCD-4ACD-BC2A-B74D09BB4FD7}" presName="rootConnector" presStyleLbl="node1" presStyleIdx="0" presStyleCnt="1"/>
       <dgm:spPr/>
+      <dgm:t>
+        <a:bodyPr/>
+        <a:lstStyle/>
+        <a:p>
+          <a:endParaRPr lang="pl-PL"/>
+        </a:p>
+      </dgm:t>
     </dgm:pt>
     <dgm:pt modelId="{9C159C98-07AC-47F1-9EC4-8B10C694578F}" type="pres">
       <dgm:prSet presAssocID="{64A8FBA8-1CCD-4ACD-BC2A-B74D09BB4FD7}" presName="childShape" presStyleCnt="0"/>
@@ -20729,6 +21322,13 @@
     <dgm:pt modelId="{BF6E28A0-76A3-4C60-8998-E72B0B6EE86A}" type="pres">
       <dgm:prSet presAssocID="{804BFFD0-FB47-4CEA-9287-DFD303A9FE70}" presName="Name13" presStyleLbl="parChTrans1D2" presStyleIdx="0" presStyleCnt="3"/>
       <dgm:spPr/>
+      <dgm:t>
+        <a:bodyPr/>
+        <a:lstStyle/>
+        <a:p>
+          <a:endParaRPr lang="pl-PL"/>
+        </a:p>
+      </dgm:t>
     </dgm:pt>
     <dgm:pt modelId="{2CDEB2AD-33B2-47A7-ACCD-C4254EFEE75B}" type="pres">
       <dgm:prSet presAssocID="{57DD8189-2E52-43EB-9BC8-B13DF41D92FE}" presName="childText" presStyleLbl="bgAcc1" presStyleIdx="0" presStyleCnt="3">
@@ -20737,10 +21337,24 @@
         </dgm:presLayoutVars>
       </dgm:prSet>
       <dgm:spPr/>
+      <dgm:t>
+        <a:bodyPr/>
+        <a:lstStyle/>
+        <a:p>
+          <a:endParaRPr lang="pl-PL"/>
+        </a:p>
+      </dgm:t>
     </dgm:pt>
     <dgm:pt modelId="{33C13F52-F78B-43F1-8DFF-9F72BE4E7F46}" type="pres">
       <dgm:prSet presAssocID="{5EE6D406-C10E-4AA4-966C-A973BE9F9EC6}" presName="Name13" presStyleLbl="parChTrans1D2" presStyleIdx="1" presStyleCnt="3"/>
       <dgm:spPr/>
+      <dgm:t>
+        <a:bodyPr/>
+        <a:lstStyle/>
+        <a:p>
+          <a:endParaRPr lang="pl-PL"/>
+        </a:p>
+      </dgm:t>
     </dgm:pt>
     <dgm:pt modelId="{A66CDA6E-F16F-4EF4-9239-7A97BF723957}" type="pres">
       <dgm:prSet presAssocID="{9A1A09DA-751A-44E1-9244-E9DCC9AAD91D}" presName="childText" presStyleLbl="bgAcc1" presStyleIdx="1" presStyleCnt="3">
@@ -20749,10 +21363,24 @@
         </dgm:presLayoutVars>
       </dgm:prSet>
       <dgm:spPr/>
+      <dgm:t>
+        <a:bodyPr/>
+        <a:lstStyle/>
+        <a:p>
+          <a:endParaRPr lang="pl-PL"/>
+        </a:p>
+      </dgm:t>
     </dgm:pt>
     <dgm:pt modelId="{CC9F4FF8-B615-4B78-A800-5F8359E96243}" type="pres">
       <dgm:prSet presAssocID="{1ADAAC35-EE87-491F-AECA-59F4376CE6BA}" presName="Name13" presStyleLbl="parChTrans1D2" presStyleIdx="2" presStyleCnt="3"/>
       <dgm:spPr/>
+      <dgm:t>
+        <a:bodyPr/>
+        <a:lstStyle/>
+        <a:p>
+          <a:endParaRPr lang="pl-PL"/>
+        </a:p>
+      </dgm:t>
     </dgm:pt>
     <dgm:pt modelId="{C28CC19E-5DCA-4C0F-8B75-2B577558BEC8}" type="pres">
       <dgm:prSet presAssocID="{E5E7DD2F-5075-4798-B00A-C8DE66BC0FA6}" presName="childText" presStyleLbl="bgAcc1" presStyleIdx="2" presStyleCnt="3">
@@ -20761,39 +21389,46 @@
         </dgm:presLayoutVars>
       </dgm:prSet>
       <dgm:spPr/>
+      <dgm:t>
+        <a:bodyPr/>
+        <a:lstStyle/>
+        <a:p>
+          <a:endParaRPr lang="pl-PL"/>
+        </a:p>
+      </dgm:t>
     </dgm:pt>
   </dgm:ptLst>
   <dgm:cxnLst>
+    <dgm:cxn modelId="{EC1AEEE5-2033-40C8-85DE-2B64BCCD9409}" type="presOf" srcId="{57DD8189-2E52-43EB-9BC8-B13DF41D92FE}" destId="{2CDEB2AD-33B2-47A7-ACCD-C4254EFEE75B}" srcOrd="0" destOrd="0" presId="urn:microsoft.com/office/officeart/2005/8/layout/hierarchy3"/>
+    <dgm:cxn modelId="{B0C4FCE8-73F0-404B-9408-7B890398B5FC}" type="presOf" srcId="{804BFFD0-FB47-4CEA-9287-DFD303A9FE70}" destId="{BF6E28A0-76A3-4C60-8998-E72B0B6EE86A}" srcOrd="0" destOrd="0" presId="urn:microsoft.com/office/officeart/2005/8/layout/hierarchy3"/>
+    <dgm:cxn modelId="{2B9C4BE5-E914-45C1-9A35-9CCB01D042B8}" type="presOf" srcId="{1ADAAC35-EE87-491F-AECA-59F4376CE6BA}" destId="{CC9F4FF8-B615-4B78-A800-5F8359E96243}" srcOrd="0" destOrd="0" presId="urn:microsoft.com/office/officeart/2005/8/layout/hierarchy3"/>
+    <dgm:cxn modelId="{97642575-7627-450B-9522-7FCD82F55AC5}" type="presOf" srcId="{64A8FBA8-1CCD-4ACD-BC2A-B74D09BB4FD7}" destId="{020BEDE4-8B20-4FF3-BC1F-2FDA3AE1C574}" srcOrd="0" destOrd="0" presId="urn:microsoft.com/office/officeart/2005/8/layout/hierarchy3"/>
     <dgm:cxn modelId="{81F9FF61-8CF8-4EB1-B27C-0A6896E298F8}" srcId="{64A8FBA8-1CCD-4ACD-BC2A-B74D09BB4FD7}" destId="{57DD8189-2E52-43EB-9BC8-B13DF41D92FE}" srcOrd="0" destOrd="0" parTransId="{804BFFD0-FB47-4CEA-9287-DFD303A9FE70}" sibTransId="{FD41E98C-8D07-47E2-94D0-66429DCA0C27}"/>
-    <dgm:cxn modelId="{F83EE392-1E28-41DD-B488-D76890077D43}" type="presOf" srcId="{E5E7DD2F-5075-4798-B00A-C8DE66BC0FA6}" destId="{C28CC19E-5DCA-4C0F-8B75-2B577558BEC8}" srcOrd="0" destOrd="0" presId="urn:microsoft.com/office/officeart/2005/8/layout/hierarchy3"/>
-    <dgm:cxn modelId="{DDD3C6DB-E314-4201-80E7-3E8F9A02631B}" type="presOf" srcId="{1ADAAC35-EE87-491F-AECA-59F4376CE6BA}" destId="{CC9F4FF8-B615-4B78-A800-5F8359E96243}" srcOrd="0" destOrd="0" presId="urn:microsoft.com/office/officeart/2005/8/layout/hierarchy3"/>
-    <dgm:cxn modelId="{14DEE2C5-A767-447A-B14F-6AD865AB508E}" type="presOf" srcId="{852E98CE-2FEF-4DC6-84E4-0060F8C02DD6}" destId="{4FEA1671-487F-4B10-BC3D-B54F7F19AC9A}" srcOrd="0" destOrd="0" presId="urn:microsoft.com/office/officeart/2005/8/layout/hierarchy3"/>
-    <dgm:cxn modelId="{052FE8FB-2D14-448D-8994-8FF0DCB3CCD9}" type="presOf" srcId="{57DD8189-2E52-43EB-9BC8-B13DF41D92FE}" destId="{2CDEB2AD-33B2-47A7-ACCD-C4254EFEE75B}" srcOrd="0" destOrd="0" presId="urn:microsoft.com/office/officeart/2005/8/layout/hierarchy3"/>
-    <dgm:cxn modelId="{EF382CA7-3CFA-4C32-B4EB-EE87ED9B009A}" type="presOf" srcId="{64A8FBA8-1CCD-4ACD-BC2A-B74D09BB4FD7}" destId="{020BEDE4-8B20-4FF3-BC1F-2FDA3AE1C574}" srcOrd="0" destOrd="0" presId="urn:microsoft.com/office/officeart/2005/8/layout/hierarchy3"/>
-    <dgm:cxn modelId="{8EE72C82-CDB4-4367-B6F8-29B4046FAAF7}" type="presOf" srcId="{9A1A09DA-751A-44E1-9244-E9DCC9AAD91D}" destId="{A66CDA6E-F16F-4EF4-9239-7A97BF723957}" srcOrd="0" destOrd="0" presId="urn:microsoft.com/office/officeart/2005/8/layout/hierarchy3"/>
+    <dgm:cxn modelId="{55D36935-C4AB-4C49-AC72-10EB8FE817D1}" type="presOf" srcId="{64A8FBA8-1CCD-4ACD-BC2A-B74D09BB4FD7}" destId="{BB968822-B2EC-45A0-A1F7-3580A45513C9}" srcOrd="1" destOrd="0" presId="urn:microsoft.com/office/officeart/2005/8/layout/hierarchy3"/>
+    <dgm:cxn modelId="{7B056FDC-8881-4928-9AEF-164FDE8E0AD9}" type="presOf" srcId="{5EE6D406-C10E-4AA4-966C-A973BE9F9EC6}" destId="{33C13F52-F78B-43F1-8DFF-9F72BE4E7F46}" srcOrd="0" destOrd="0" presId="urn:microsoft.com/office/officeart/2005/8/layout/hierarchy3"/>
+    <dgm:cxn modelId="{92274A03-AD9A-46F9-AAA2-6BA8A9F2EB85}" type="presOf" srcId="{E5E7DD2F-5075-4798-B00A-C8DE66BC0FA6}" destId="{C28CC19E-5DCA-4C0F-8B75-2B577558BEC8}" srcOrd="0" destOrd="0" presId="urn:microsoft.com/office/officeart/2005/8/layout/hierarchy3"/>
     <dgm:cxn modelId="{3A660BE8-5324-4899-A505-C2691A856407}" srcId="{64A8FBA8-1CCD-4ACD-BC2A-B74D09BB4FD7}" destId="{E5E7DD2F-5075-4798-B00A-C8DE66BC0FA6}" srcOrd="2" destOrd="0" parTransId="{1ADAAC35-EE87-491F-AECA-59F4376CE6BA}" sibTransId="{EE8E80E6-9535-4DEC-9968-ACF381072D3D}"/>
-    <dgm:cxn modelId="{505C449C-32D9-45A5-B399-AED3ACCB632C}" type="presOf" srcId="{5EE6D406-C10E-4AA4-966C-A973BE9F9EC6}" destId="{33C13F52-F78B-43F1-8DFF-9F72BE4E7F46}" srcOrd="0" destOrd="0" presId="urn:microsoft.com/office/officeart/2005/8/layout/hierarchy3"/>
-    <dgm:cxn modelId="{DA967557-BE61-4A40-8DDA-E4A905D82A06}" type="presOf" srcId="{64A8FBA8-1CCD-4ACD-BC2A-B74D09BB4FD7}" destId="{BB968822-B2EC-45A0-A1F7-3580A45513C9}" srcOrd="1" destOrd="0" presId="urn:microsoft.com/office/officeart/2005/8/layout/hierarchy3"/>
-    <dgm:cxn modelId="{4CD4858F-DD09-4450-B9A5-A1FA2AE52FFB}" type="presOf" srcId="{804BFFD0-FB47-4CEA-9287-DFD303A9FE70}" destId="{BF6E28A0-76A3-4C60-8998-E72B0B6EE86A}" srcOrd="0" destOrd="0" presId="urn:microsoft.com/office/officeart/2005/8/layout/hierarchy3"/>
+    <dgm:cxn modelId="{A558D8A6-7BB0-4BA7-8391-EB414761363F}" type="presOf" srcId="{9A1A09DA-751A-44E1-9244-E9DCC9AAD91D}" destId="{A66CDA6E-F16F-4EF4-9239-7A97BF723957}" srcOrd="0" destOrd="0" presId="urn:microsoft.com/office/officeart/2005/8/layout/hierarchy3"/>
     <dgm:cxn modelId="{B0CF63BE-B8E5-44D4-8FE9-A5D46C71DA74}" srcId="{852E98CE-2FEF-4DC6-84E4-0060F8C02DD6}" destId="{64A8FBA8-1CCD-4ACD-BC2A-B74D09BB4FD7}" srcOrd="0" destOrd="0" parTransId="{37F82585-D2F8-40B9-B243-948A10E5D54D}" sibTransId="{C7D9EEE3-AF98-41C7-B3CC-80BCA5D20B22}"/>
+    <dgm:cxn modelId="{A6C99A4A-FBEC-418F-B2E8-9719851FDCB1}" type="presOf" srcId="{852E98CE-2FEF-4DC6-84E4-0060F8C02DD6}" destId="{4FEA1671-487F-4B10-BC3D-B54F7F19AC9A}" srcOrd="0" destOrd="0" presId="urn:microsoft.com/office/officeart/2005/8/layout/hierarchy3"/>
     <dgm:cxn modelId="{B1CFD496-5B00-4044-BBA7-E1E10C76B35D}" srcId="{64A8FBA8-1CCD-4ACD-BC2A-B74D09BB4FD7}" destId="{9A1A09DA-751A-44E1-9244-E9DCC9AAD91D}" srcOrd="1" destOrd="0" parTransId="{5EE6D406-C10E-4AA4-966C-A973BE9F9EC6}" sibTransId="{DC0D71B7-1E14-4DAD-813C-4256A6A2F752}"/>
-    <dgm:cxn modelId="{5CAEA897-D7AD-4D37-AA75-879A285D8EC8}" type="presParOf" srcId="{4FEA1671-487F-4B10-BC3D-B54F7F19AC9A}" destId="{963B98AA-8F3A-4565-89A6-6D552F448FB3}" srcOrd="0" destOrd="0" presId="urn:microsoft.com/office/officeart/2005/8/layout/hierarchy3"/>
-    <dgm:cxn modelId="{70591BAF-BCD6-4BE4-8F31-1F000D29CB27}" type="presParOf" srcId="{963B98AA-8F3A-4565-89A6-6D552F448FB3}" destId="{DAFFF36E-DD7F-4253-94E2-975CA32FBE22}" srcOrd="0" destOrd="0" presId="urn:microsoft.com/office/officeart/2005/8/layout/hierarchy3"/>
-    <dgm:cxn modelId="{950F0F2D-456C-484B-B5E0-E9C8587204DC}" type="presParOf" srcId="{DAFFF36E-DD7F-4253-94E2-975CA32FBE22}" destId="{020BEDE4-8B20-4FF3-BC1F-2FDA3AE1C574}" srcOrd="0" destOrd="0" presId="urn:microsoft.com/office/officeart/2005/8/layout/hierarchy3"/>
-    <dgm:cxn modelId="{02B0B03F-587A-4D29-8D92-721885F14C8F}" type="presParOf" srcId="{DAFFF36E-DD7F-4253-94E2-975CA32FBE22}" destId="{BB968822-B2EC-45A0-A1F7-3580A45513C9}" srcOrd="1" destOrd="0" presId="urn:microsoft.com/office/officeart/2005/8/layout/hierarchy3"/>
-    <dgm:cxn modelId="{78E0E9A9-EC64-4784-9190-6504E3987DAC}" type="presParOf" srcId="{963B98AA-8F3A-4565-89A6-6D552F448FB3}" destId="{9C159C98-07AC-47F1-9EC4-8B10C694578F}" srcOrd="1" destOrd="0" presId="urn:microsoft.com/office/officeart/2005/8/layout/hierarchy3"/>
-    <dgm:cxn modelId="{9043F3CB-8605-4925-93DF-64273B7C7EE8}" type="presParOf" srcId="{9C159C98-07AC-47F1-9EC4-8B10C694578F}" destId="{BF6E28A0-76A3-4C60-8998-E72B0B6EE86A}" srcOrd="0" destOrd="0" presId="urn:microsoft.com/office/officeart/2005/8/layout/hierarchy3"/>
-    <dgm:cxn modelId="{3EC1C7D1-A11A-472A-BBD9-B0E512517F86}" type="presParOf" srcId="{9C159C98-07AC-47F1-9EC4-8B10C694578F}" destId="{2CDEB2AD-33B2-47A7-ACCD-C4254EFEE75B}" srcOrd="1" destOrd="0" presId="urn:microsoft.com/office/officeart/2005/8/layout/hierarchy3"/>
-    <dgm:cxn modelId="{5C18D971-396E-445B-9877-87AC02AE4A44}" type="presParOf" srcId="{9C159C98-07AC-47F1-9EC4-8B10C694578F}" destId="{33C13F52-F78B-43F1-8DFF-9F72BE4E7F46}" srcOrd="2" destOrd="0" presId="urn:microsoft.com/office/officeart/2005/8/layout/hierarchy3"/>
-    <dgm:cxn modelId="{32DD0390-1F78-4F0C-8900-3378B496F848}" type="presParOf" srcId="{9C159C98-07AC-47F1-9EC4-8B10C694578F}" destId="{A66CDA6E-F16F-4EF4-9239-7A97BF723957}" srcOrd="3" destOrd="0" presId="urn:microsoft.com/office/officeart/2005/8/layout/hierarchy3"/>
-    <dgm:cxn modelId="{061CDD04-75EF-4168-89D5-682782CA09F9}" type="presParOf" srcId="{9C159C98-07AC-47F1-9EC4-8B10C694578F}" destId="{CC9F4FF8-B615-4B78-A800-5F8359E96243}" srcOrd="4" destOrd="0" presId="urn:microsoft.com/office/officeart/2005/8/layout/hierarchy3"/>
-    <dgm:cxn modelId="{81792DD3-7208-4293-A47A-8B1F086288BD}" type="presParOf" srcId="{9C159C98-07AC-47F1-9EC4-8B10C694578F}" destId="{C28CC19E-5DCA-4C0F-8B75-2B577558BEC8}" srcOrd="5" destOrd="0" presId="urn:microsoft.com/office/officeart/2005/8/layout/hierarchy3"/>
+    <dgm:cxn modelId="{FF81A7AE-0C75-4700-BA82-828C530E9C20}" type="presParOf" srcId="{4FEA1671-487F-4B10-BC3D-B54F7F19AC9A}" destId="{963B98AA-8F3A-4565-89A6-6D552F448FB3}" srcOrd="0" destOrd="0" presId="urn:microsoft.com/office/officeart/2005/8/layout/hierarchy3"/>
+    <dgm:cxn modelId="{2E087668-7F89-4CB9-BA07-348E3E72C00F}" type="presParOf" srcId="{963B98AA-8F3A-4565-89A6-6D552F448FB3}" destId="{DAFFF36E-DD7F-4253-94E2-975CA32FBE22}" srcOrd="0" destOrd="0" presId="urn:microsoft.com/office/officeart/2005/8/layout/hierarchy3"/>
+    <dgm:cxn modelId="{0B625EE5-7366-4DDF-A897-97609A5AEAF7}" type="presParOf" srcId="{DAFFF36E-DD7F-4253-94E2-975CA32FBE22}" destId="{020BEDE4-8B20-4FF3-BC1F-2FDA3AE1C574}" srcOrd="0" destOrd="0" presId="urn:microsoft.com/office/officeart/2005/8/layout/hierarchy3"/>
+    <dgm:cxn modelId="{CC4E0EAF-DD6F-4A24-93ED-2C63B36365ED}" type="presParOf" srcId="{DAFFF36E-DD7F-4253-94E2-975CA32FBE22}" destId="{BB968822-B2EC-45A0-A1F7-3580A45513C9}" srcOrd="1" destOrd="0" presId="urn:microsoft.com/office/officeart/2005/8/layout/hierarchy3"/>
+    <dgm:cxn modelId="{1E682884-378A-4D76-8105-1710088713B9}" type="presParOf" srcId="{963B98AA-8F3A-4565-89A6-6D552F448FB3}" destId="{9C159C98-07AC-47F1-9EC4-8B10C694578F}" srcOrd="1" destOrd="0" presId="urn:microsoft.com/office/officeart/2005/8/layout/hierarchy3"/>
+    <dgm:cxn modelId="{B197ECEB-DDA1-4F0D-863D-B7AE9DE78F8D}" type="presParOf" srcId="{9C159C98-07AC-47F1-9EC4-8B10C694578F}" destId="{BF6E28A0-76A3-4C60-8998-E72B0B6EE86A}" srcOrd="0" destOrd="0" presId="urn:microsoft.com/office/officeart/2005/8/layout/hierarchy3"/>
+    <dgm:cxn modelId="{2F090188-185D-4D37-9508-C919F6BCE236}" type="presParOf" srcId="{9C159C98-07AC-47F1-9EC4-8B10C694578F}" destId="{2CDEB2AD-33B2-47A7-ACCD-C4254EFEE75B}" srcOrd="1" destOrd="0" presId="urn:microsoft.com/office/officeart/2005/8/layout/hierarchy3"/>
+    <dgm:cxn modelId="{37E85561-B327-49AA-BEDF-B205EEF8A622}" type="presParOf" srcId="{9C159C98-07AC-47F1-9EC4-8B10C694578F}" destId="{33C13F52-F78B-43F1-8DFF-9F72BE4E7F46}" srcOrd="2" destOrd="0" presId="urn:microsoft.com/office/officeart/2005/8/layout/hierarchy3"/>
+    <dgm:cxn modelId="{DE83D0C3-862F-46D5-8EF6-8ECA1DF99BD6}" type="presParOf" srcId="{9C159C98-07AC-47F1-9EC4-8B10C694578F}" destId="{A66CDA6E-F16F-4EF4-9239-7A97BF723957}" srcOrd="3" destOrd="0" presId="urn:microsoft.com/office/officeart/2005/8/layout/hierarchy3"/>
+    <dgm:cxn modelId="{75806653-D65E-4EE8-A0DB-94A7DD3FA03B}" type="presParOf" srcId="{9C159C98-07AC-47F1-9EC4-8B10C694578F}" destId="{CC9F4FF8-B615-4B78-A800-5F8359E96243}" srcOrd="4" destOrd="0" presId="urn:microsoft.com/office/officeart/2005/8/layout/hierarchy3"/>
+    <dgm:cxn modelId="{9CD922C2-BF7E-4F07-AD01-B16397ACE2D2}" type="presParOf" srcId="{9C159C98-07AC-47F1-9EC4-8B10C694578F}" destId="{C28CC19E-5DCA-4C0F-8B75-2B577558BEC8}" srcOrd="5" destOrd="0" presId="urn:microsoft.com/office/officeart/2005/8/layout/hierarchy3"/>
   </dgm:cxnLst>
   <dgm:bg/>
   <dgm:whole/>
   <dgm:extLst>
     <a:ext uri="http://schemas.microsoft.com/office/drawing/2008/diagram">
-      <dsp:dataModelExt xmlns:dsp="http://schemas.microsoft.com/office/drawing/2008/diagram" xmlns="" relId="rId26" minVer="http://schemas.openxmlformats.org/drawingml/2006/diagram"/>
+      <dsp:dataModelExt xmlns:dsp="http://schemas.microsoft.com/office/drawing/2008/diagram" xmlns="" relId="rId31" minVer="http://schemas.openxmlformats.org/drawingml/2006/diagram"/>
     </a:ext>
   </dgm:extLst>
 </dgm:dataModel>
@@ -21112,6 +21747,13 @@
         </dgm:presLayoutVars>
       </dgm:prSet>
       <dgm:spPr/>
+      <dgm:t>
+        <a:bodyPr/>
+        <a:lstStyle/>
+        <a:p>
+          <a:endParaRPr lang="pl-PL"/>
+        </a:p>
+      </dgm:t>
     </dgm:pt>
     <dgm:pt modelId="{F04B1415-30B0-4BDD-894B-A9D0D9D79CD3}" type="pres">
       <dgm:prSet presAssocID="{DD5B9EBD-98B8-4C16-9F65-2858C504AB18}" presName="root" presStyleCnt="0"/>
@@ -21135,6 +21777,13 @@
     <dgm:pt modelId="{3373ECF6-166D-4CB6-A122-C4A1253E89F6}" type="pres">
       <dgm:prSet presAssocID="{DD5B9EBD-98B8-4C16-9F65-2858C504AB18}" presName="rootConnector" presStyleLbl="node1" presStyleIdx="0" presStyleCnt="1"/>
       <dgm:spPr/>
+      <dgm:t>
+        <a:bodyPr/>
+        <a:lstStyle/>
+        <a:p>
+          <a:endParaRPr lang="pl-PL"/>
+        </a:p>
+      </dgm:t>
     </dgm:pt>
     <dgm:pt modelId="{3FA5998A-6A4E-4D44-B5E8-E07E390BFE39}" type="pres">
       <dgm:prSet presAssocID="{DD5B9EBD-98B8-4C16-9F65-2858C504AB18}" presName="childShape" presStyleCnt="0"/>
@@ -21143,6 +21792,13 @@
     <dgm:pt modelId="{EBEF4F26-42FD-4C18-9759-F198B19DDA2C}" type="pres">
       <dgm:prSet presAssocID="{0153169B-3DDF-4AAA-998F-7764FC5DA634}" presName="Name13" presStyleLbl="parChTrans1D2" presStyleIdx="0" presStyleCnt="7"/>
       <dgm:spPr/>
+      <dgm:t>
+        <a:bodyPr/>
+        <a:lstStyle/>
+        <a:p>
+          <a:endParaRPr lang="pl-PL"/>
+        </a:p>
+      </dgm:t>
     </dgm:pt>
     <dgm:pt modelId="{014FBF0B-D18F-46E3-B6AD-D210898B8F55}" type="pres">
       <dgm:prSet presAssocID="{56BA3BF3-A1C0-4647-8F10-C269A0929B85}" presName="childText" presStyleLbl="bgAcc1" presStyleIdx="0" presStyleCnt="7">
@@ -21151,10 +21807,24 @@
         </dgm:presLayoutVars>
       </dgm:prSet>
       <dgm:spPr/>
+      <dgm:t>
+        <a:bodyPr/>
+        <a:lstStyle/>
+        <a:p>
+          <a:endParaRPr lang="pl-PL"/>
+        </a:p>
+      </dgm:t>
     </dgm:pt>
     <dgm:pt modelId="{08DB8FFE-3EB3-48D7-9629-69D95F97081A}" type="pres">
       <dgm:prSet presAssocID="{B4C407FE-79FC-457E-BBBE-E0AC8CCFAD9E}" presName="Name13" presStyleLbl="parChTrans1D2" presStyleIdx="1" presStyleCnt="7"/>
       <dgm:spPr/>
+      <dgm:t>
+        <a:bodyPr/>
+        <a:lstStyle/>
+        <a:p>
+          <a:endParaRPr lang="pl-PL"/>
+        </a:p>
+      </dgm:t>
     </dgm:pt>
     <dgm:pt modelId="{26D2D456-D3D2-480A-BEA1-D92683F32A4A}" type="pres">
       <dgm:prSet presAssocID="{048B2E88-676B-4CC9-9AA5-DEEDE8E8D563}" presName="childText" presStyleLbl="bgAcc1" presStyleIdx="1" presStyleCnt="7">
@@ -21163,10 +21833,24 @@
         </dgm:presLayoutVars>
       </dgm:prSet>
       <dgm:spPr/>
+      <dgm:t>
+        <a:bodyPr/>
+        <a:lstStyle/>
+        <a:p>
+          <a:endParaRPr lang="pl-PL"/>
+        </a:p>
+      </dgm:t>
     </dgm:pt>
     <dgm:pt modelId="{C7BF37F0-988A-4151-B2A6-18310074187A}" type="pres">
       <dgm:prSet presAssocID="{D16C76DA-AA75-4066-BE52-08BCB756F1BF}" presName="Name13" presStyleLbl="parChTrans1D2" presStyleIdx="2" presStyleCnt="7"/>
       <dgm:spPr/>
+      <dgm:t>
+        <a:bodyPr/>
+        <a:lstStyle/>
+        <a:p>
+          <a:endParaRPr lang="pl-PL"/>
+        </a:p>
+      </dgm:t>
     </dgm:pt>
     <dgm:pt modelId="{E6E56128-14A1-450C-87DF-78B3EF01A923}" type="pres">
       <dgm:prSet presAssocID="{B5E7BA8D-B3BE-4A9F-8223-3DC23CBAD062}" presName="childText" presStyleLbl="bgAcc1" presStyleIdx="2" presStyleCnt="7">
@@ -21175,10 +21859,24 @@
         </dgm:presLayoutVars>
       </dgm:prSet>
       <dgm:spPr/>
+      <dgm:t>
+        <a:bodyPr/>
+        <a:lstStyle/>
+        <a:p>
+          <a:endParaRPr lang="pl-PL"/>
+        </a:p>
+      </dgm:t>
     </dgm:pt>
     <dgm:pt modelId="{942AC780-87B8-470F-A610-654BAFBBC445}" type="pres">
       <dgm:prSet presAssocID="{775B1424-5D18-44AA-B529-4BB8F2E565AF}" presName="Name13" presStyleLbl="parChTrans1D2" presStyleIdx="3" presStyleCnt="7"/>
       <dgm:spPr/>
+      <dgm:t>
+        <a:bodyPr/>
+        <a:lstStyle/>
+        <a:p>
+          <a:endParaRPr lang="pl-PL"/>
+        </a:p>
+      </dgm:t>
     </dgm:pt>
     <dgm:pt modelId="{C28DD211-E44B-4F5C-8E7B-17D477CED1CE}" type="pres">
       <dgm:prSet presAssocID="{0BF6871E-B6C0-4A8E-8625-CD844B3D7C2F}" presName="childText" presStyleLbl="bgAcc1" presStyleIdx="3" presStyleCnt="7">
@@ -21187,10 +21885,24 @@
         </dgm:presLayoutVars>
       </dgm:prSet>
       <dgm:spPr/>
+      <dgm:t>
+        <a:bodyPr/>
+        <a:lstStyle/>
+        <a:p>
+          <a:endParaRPr lang="pl-PL"/>
+        </a:p>
+      </dgm:t>
     </dgm:pt>
     <dgm:pt modelId="{07B027D1-6E0F-42F1-9C21-FFF226A16B11}" type="pres">
       <dgm:prSet presAssocID="{C399CD6B-EDCF-4744-8E96-79BA4F9E898F}" presName="Name13" presStyleLbl="parChTrans1D2" presStyleIdx="4" presStyleCnt="7"/>
       <dgm:spPr/>
+      <dgm:t>
+        <a:bodyPr/>
+        <a:lstStyle/>
+        <a:p>
+          <a:endParaRPr lang="pl-PL"/>
+        </a:p>
+      </dgm:t>
     </dgm:pt>
     <dgm:pt modelId="{F0D77C3D-0F56-42BE-B74A-C23DB9060563}" type="pres">
       <dgm:prSet presAssocID="{FA274655-4508-42AA-A129-02C2923BDF80}" presName="childText" presStyleLbl="bgAcc1" presStyleIdx="4" presStyleCnt="7">
@@ -21199,10 +21911,24 @@
         </dgm:presLayoutVars>
       </dgm:prSet>
       <dgm:spPr/>
+      <dgm:t>
+        <a:bodyPr/>
+        <a:lstStyle/>
+        <a:p>
+          <a:endParaRPr lang="pl-PL"/>
+        </a:p>
+      </dgm:t>
     </dgm:pt>
     <dgm:pt modelId="{85C43541-B412-44A5-A3D2-4CCAB18D5EA0}" type="pres">
       <dgm:prSet presAssocID="{902AB37B-DF64-44E3-B0B0-966D83273F9F}" presName="Name13" presStyleLbl="parChTrans1D2" presStyleIdx="5" presStyleCnt="7"/>
       <dgm:spPr/>
+      <dgm:t>
+        <a:bodyPr/>
+        <a:lstStyle/>
+        <a:p>
+          <a:endParaRPr lang="pl-PL"/>
+        </a:p>
+      </dgm:t>
     </dgm:pt>
     <dgm:pt modelId="{E921B037-692D-4A90-B6D0-881C3AA29931}" type="pres">
       <dgm:prSet presAssocID="{EE7D6C46-1B78-4351-98E1-9674614843EE}" presName="childText" presStyleLbl="bgAcc1" presStyleIdx="5" presStyleCnt="7">
@@ -21211,10 +21937,24 @@
         </dgm:presLayoutVars>
       </dgm:prSet>
       <dgm:spPr/>
+      <dgm:t>
+        <a:bodyPr/>
+        <a:lstStyle/>
+        <a:p>
+          <a:endParaRPr lang="pl-PL"/>
+        </a:p>
+      </dgm:t>
     </dgm:pt>
     <dgm:pt modelId="{7337A47D-7264-4F26-943A-0A85FBD5AAA4}" type="pres">
       <dgm:prSet presAssocID="{793882EE-8267-4C91-B8CE-3B931C8824C3}" presName="Name13" presStyleLbl="parChTrans1D2" presStyleIdx="6" presStyleCnt="7"/>
       <dgm:spPr/>
+      <dgm:t>
+        <a:bodyPr/>
+        <a:lstStyle/>
+        <a:p>
+          <a:endParaRPr lang="pl-PL"/>
+        </a:p>
+      </dgm:t>
     </dgm:pt>
     <dgm:pt modelId="{5DD04640-CF4E-46E8-BCE7-1A5696A75B50}" type="pres">
       <dgm:prSet presAssocID="{B97F7C93-8248-4EEB-9F3D-25C1385D99CC}" presName="childText" presStyleLbl="bgAcc1" presStyleIdx="6" presStyleCnt="7">
@@ -21223,59 +21963,66 @@
         </dgm:presLayoutVars>
       </dgm:prSet>
       <dgm:spPr/>
+      <dgm:t>
+        <a:bodyPr/>
+        <a:lstStyle/>
+        <a:p>
+          <a:endParaRPr lang="pl-PL"/>
+        </a:p>
+      </dgm:t>
     </dgm:pt>
   </dgm:ptLst>
   <dgm:cxnLst>
-    <dgm:cxn modelId="{BB23C789-3E60-4526-9E69-5C2D3AB6775A}" type="presOf" srcId="{0BF6871E-B6C0-4A8E-8625-CD844B3D7C2F}" destId="{C28DD211-E44B-4F5C-8E7B-17D477CED1CE}" srcOrd="0" destOrd="0" presId="urn:microsoft.com/office/officeart/2005/8/layout/hierarchy3"/>
-    <dgm:cxn modelId="{49E605DA-89A0-40AC-852C-987291B1BDEB}" type="presOf" srcId="{34F089D3-470A-40DC-BD0B-C538B0F263BA}" destId="{0B3EF566-9015-4D3F-B59A-B3FCBF232DD5}" srcOrd="0" destOrd="0" presId="urn:microsoft.com/office/officeart/2005/8/layout/hierarchy3"/>
-    <dgm:cxn modelId="{613D0DD1-750E-48ED-B8F2-1D64EAC04E9A}" type="presOf" srcId="{DD5B9EBD-98B8-4C16-9F65-2858C504AB18}" destId="{1C110905-04BA-4CAB-ABCD-D08A1CD7C201}" srcOrd="0" destOrd="0" presId="urn:microsoft.com/office/officeart/2005/8/layout/hierarchy3"/>
-    <dgm:cxn modelId="{8B8F32F9-AAD6-4830-AEA2-6FC29F9CEA90}" type="presOf" srcId="{0153169B-3DDF-4AAA-998F-7764FC5DA634}" destId="{EBEF4F26-42FD-4C18-9759-F198B19DDA2C}" srcOrd="0" destOrd="0" presId="urn:microsoft.com/office/officeart/2005/8/layout/hierarchy3"/>
-    <dgm:cxn modelId="{9B2F9365-2674-4EBC-A42B-800DE5A8DDA7}" type="presOf" srcId="{B5E7BA8D-B3BE-4A9F-8223-3DC23CBAD062}" destId="{E6E56128-14A1-450C-87DF-78B3EF01A923}" srcOrd="0" destOrd="0" presId="urn:microsoft.com/office/officeart/2005/8/layout/hierarchy3"/>
+    <dgm:cxn modelId="{236AF088-FFFC-4901-BADF-00481761B578}" type="presOf" srcId="{DD5B9EBD-98B8-4C16-9F65-2858C504AB18}" destId="{1C110905-04BA-4CAB-ABCD-D08A1CD7C201}" srcOrd="0" destOrd="0" presId="urn:microsoft.com/office/officeart/2005/8/layout/hierarchy3"/>
+    <dgm:cxn modelId="{55B24A6F-4135-4051-80D7-F6A636B67029}" type="presOf" srcId="{D16C76DA-AA75-4066-BE52-08BCB756F1BF}" destId="{C7BF37F0-988A-4151-B2A6-18310074187A}" srcOrd="0" destOrd="0" presId="urn:microsoft.com/office/officeart/2005/8/layout/hierarchy3"/>
+    <dgm:cxn modelId="{C7E089C1-AC28-4C42-B34B-BE7647AE52F0}" type="presOf" srcId="{C399CD6B-EDCF-4744-8E96-79BA4F9E898F}" destId="{07B027D1-6E0F-42F1-9C21-FFF226A16B11}" srcOrd="0" destOrd="0" presId="urn:microsoft.com/office/officeart/2005/8/layout/hierarchy3"/>
+    <dgm:cxn modelId="{33F7F980-BD88-40A4-A0D4-6E7832048934}" srcId="{DD5B9EBD-98B8-4C16-9F65-2858C504AB18}" destId="{B97F7C93-8248-4EEB-9F3D-25C1385D99CC}" srcOrd="6" destOrd="0" parTransId="{793882EE-8267-4C91-B8CE-3B931C8824C3}" sibTransId="{49C39593-FBDC-4CD3-A50A-8AB060C0AAA5}"/>
+    <dgm:cxn modelId="{3A34414E-9973-4FB7-B02A-5D6D7A2E5607}" type="presOf" srcId="{B5E7BA8D-B3BE-4A9F-8223-3DC23CBAD062}" destId="{E6E56128-14A1-450C-87DF-78B3EF01A923}" srcOrd="0" destOrd="0" presId="urn:microsoft.com/office/officeart/2005/8/layout/hierarchy3"/>
+    <dgm:cxn modelId="{6E57947F-1A18-4D6D-927F-FA75F061953C}" type="presOf" srcId="{793882EE-8267-4C91-B8CE-3B931C8824C3}" destId="{7337A47D-7264-4F26-943A-0A85FBD5AAA4}" srcOrd="0" destOrd="0" presId="urn:microsoft.com/office/officeart/2005/8/layout/hierarchy3"/>
+    <dgm:cxn modelId="{86BDA3D9-B23D-4454-A7F8-C000E69CD918}" type="presOf" srcId="{902AB37B-DF64-44E3-B0B0-966D83273F9F}" destId="{85C43541-B412-44A5-A3D2-4CCAB18D5EA0}" srcOrd="0" destOrd="0" presId="urn:microsoft.com/office/officeart/2005/8/layout/hierarchy3"/>
+    <dgm:cxn modelId="{62C174A6-AFD0-41C0-98D5-488E635917FF}" type="presOf" srcId="{FA274655-4508-42AA-A129-02C2923BDF80}" destId="{F0D77C3D-0F56-42BE-B74A-C23DB9060563}" srcOrd="0" destOrd="0" presId="urn:microsoft.com/office/officeart/2005/8/layout/hierarchy3"/>
+    <dgm:cxn modelId="{A38B1BD5-B182-4138-ADC9-FEE78C0120DB}" type="presOf" srcId="{56BA3BF3-A1C0-4647-8F10-C269A0929B85}" destId="{014FBF0B-D18F-46E3-B6AD-D210898B8F55}" srcOrd="0" destOrd="0" presId="urn:microsoft.com/office/officeart/2005/8/layout/hierarchy3"/>
+    <dgm:cxn modelId="{203D8EE3-32D8-4E3E-B81B-F95B46461B0D}" type="presOf" srcId="{B4C407FE-79FC-457E-BBBE-E0AC8CCFAD9E}" destId="{08DB8FFE-3EB3-48D7-9629-69D95F97081A}" srcOrd="0" destOrd="0" presId="urn:microsoft.com/office/officeart/2005/8/layout/hierarchy3"/>
     <dgm:cxn modelId="{6624C0CE-00C1-4C48-AD0D-AA17D917E0D2}" srcId="{DD5B9EBD-98B8-4C16-9F65-2858C504AB18}" destId="{EE7D6C46-1B78-4351-98E1-9674614843EE}" srcOrd="5" destOrd="0" parTransId="{902AB37B-DF64-44E3-B0B0-966D83273F9F}" sibTransId="{673D96C0-E40D-4BC3-91A9-350C06814E7C}"/>
-    <dgm:cxn modelId="{58F37112-BF83-41F9-A6E5-8866E139903A}" type="presOf" srcId="{B97F7C93-8248-4EEB-9F3D-25C1385D99CC}" destId="{5DD04640-CF4E-46E8-BCE7-1A5696A75B50}" srcOrd="0" destOrd="0" presId="urn:microsoft.com/office/officeart/2005/8/layout/hierarchy3"/>
-    <dgm:cxn modelId="{33F7F980-BD88-40A4-A0D4-6E7832048934}" srcId="{DD5B9EBD-98B8-4C16-9F65-2858C504AB18}" destId="{B97F7C93-8248-4EEB-9F3D-25C1385D99CC}" srcOrd="6" destOrd="0" parTransId="{793882EE-8267-4C91-B8CE-3B931C8824C3}" sibTransId="{49C39593-FBDC-4CD3-A50A-8AB060C0AAA5}"/>
-    <dgm:cxn modelId="{E0107FB5-3591-49EA-A528-E65B79B5A499}" type="presOf" srcId="{DD5B9EBD-98B8-4C16-9F65-2858C504AB18}" destId="{3373ECF6-166D-4CB6-A122-C4A1253E89F6}" srcOrd="1" destOrd="0" presId="urn:microsoft.com/office/officeart/2005/8/layout/hierarchy3"/>
-    <dgm:cxn modelId="{83D5B12A-D609-434E-88CC-295A3BF8E581}" type="presOf" srcId="{EE7D6C46-1B78-4351-98E1-9674614843EE}" destId="{E921B037-692D-4A90-B6D0-881C3AA29931}" srcOrd="0" destOrd="0" presId="urn:microsoft.com/office/officeart/2005/8/layout/hierarchy3"/>
-    <dgm:cxn modelId="{0A93C5BC-C1CC-41BC-AE54-3E2ED614A1B6}" type="presOf" srcId="{C399CD6B-EDCF-4744-8E96-79BA4F9E898F}" destId="{07B027D1-6E0F-42F1-9C21-FFF226A16B11}" srcOrd="0" destOrd="0" presId="urn:microsoft.com/office/officeart/2005/8/layout/hierarchy3"/>
-    <dgm:cxn modelId="{4EC0420A-D2EB-4BDE-8E49-87CC1B7E6B34}" type="presOf" srcId="{793882EE-8267-4C91-B8CE-3B931C8824C3}" destId="{7337A47D-7264-4F26-943A-0A85FBD5AAA4}" srcOrd="0" destOrd="0" presId="urn:microsoft.com/office/officeart/2005/8/layout/hierarchy3"/>
-    <dgm:cxn modelId="{9301501F-49D8-492E-9C01-C58E460B9373}" type="presOf" srcId="{048B2E88-676B-4CC9-9AA5-DEEDE8E8D563}" destId="{26D2D456-D3D2-480A-BEA1-D92683F32A4A}" srcOrd="0" destOrd="0" presId="urn:microsoft.com/office/officeart/2005/8/layout/hierarchy3"/>
+    <dgm:cxn modelId="{5425A0B5-0424-4F6A-8EB6-3F284E6E77FA}" srcId="{DD5B9EBD-98B8-4C16-9F65-2858C504AB18}" destId="{56BA3BF3-A1C0-4647-8F10-C269A0929B85}" srcOrd="0" destOrd="0" parTransId="{0153169B-3DDF-4AAA-998F-7764FC5DA634}" sibTransId="{52AA6102-AC63-4EAC-A48D-6C0F91F05074}"/>
+    <dgm:cxn modelId="{838A4126-6177-496F-AED0-6A4E1B8923A7}" srcId="{DD5B9EBD-98B8-4C16-9F65-2858C504AB18}" destId="{FA274655-4508-42AA-A129-02C2923BDF80}" srcOrd="4" destOrd="0" parTransId="{C399CD6B-EDCF-4744-8E96-79BA4F9E898F}" sibTransId="{93CD1E8B-30D4-4DAF-B373-759BA19254DC}"/>
+    <dgm:cxn modelId="{58788D2C-AC44-4D59-9D88-F6A62E0246F9}" type="presOf" srcId="{34F089D3-470A-40DC-BD0B-C538B0F263BA}" destId="{0B3EF566-9015-4D3F-B59A-B3FCBF232DD5}" srcOrd="0" destOrd="0" presId="urn:microsoft.com/office/officeart/2005/8/layout/hierarchy3"/>
+    <dgm:cxn modelId="{568D65DE-C296-4AA2-AEE7-66F5C0A2D442}" srcId="{DD5B9EBD-98B8-4C16-9F65-2858C504AB18}" destId="{B5E7BA8D-B3BE-4A9F-8223-3DC23CBAD062}" srcOrd="2" destOrd="0" parTransId="{D16C76DA-AA75-4066-BE52-08BCB756F1BF}" sibTransId="{758A4974-CF35-4E69-BD2F-8C197C9009FD}"/>
+    <dgm:cxn modelId="{D0792EA4-8CF7-494F-8E3E-B94782780940}" type="presOf" srcId="{B97F7C93-8248-4EEB-9F3D-25C1385D99CC}" destId="{5DD04640-CF4E-46E8-BCE7-1A5696A75B50}" srcOrd="0" destOrd="0" presId="urn:microsoft.com/office/officeart/2005/8/layout/hierarchy3"/>
+    <dgm:cxn modelId="{686EA53B-9357-42F5-95AB-3D0074F5EB7C}" type="presOf" srcId="{0153169B-3DDF-4AAA-998F-7764FC5DA634}" destId="{EBEF4F26-42FD-4C18-9759-F198B19DDA2C}" srcOrd="0" destOrd="0" presId="urn:microsoft.com/office/officeart/2005/8/layout/hierarchy3"/>
+    <dgm:cxn modelId="{5F998083-DA49-4480-989C-2EF2C1B94F74}" type="presOf" srcId="{DD5B9EBD-98B8-4C16-9F65-2858C504AB18}" destId="{3373ECF6-166D-4CB6-A122-C4A1253E89F6}" srcOrd="1" destOrd="0" presId="urn:microsoft.com/office/officeart/2005/8/layout/hierarchy3"/>
+    <dgm:cxn modelId="{D93B8AB6-70EB-440B-B868-85EC0D3F4880}" type="presOf" srcId="{775B1424-5D18-44AA-B529-4BB8F2E565AF}" destId="{942AC780-87B8-470F-A610-654BAFBBC445}" srcOrd="0" destOrd="0" presId="urn:microsoft.com/office/officeart/2005/8/layout/hierarchy3"/>
+    <dgm:cxn modelId="{8EAFD3CF-BDBF-4814-B096-B51AC82B1BF5}" srcId="{DD5B9EBD-98B8-4C16-9F65-2858C504AB18}" destId="{048B2E88-676B-4CC9-9AA5-DEEDE8E8D563}" srcOrd="1" destOrd="0" parTransId="{B4C407FE-79FC-457E-BBBE-E0AC8CCFAD9E}" sibTransId="{1A946D58-F70A-4BE4-A8EA-64964003C446}"/>
+    <dgm:cxn modelId="{25042049-21F1-422D-874F-DDBE5AF7BE89}" type="presOf" srcId="{EE7D6C46-1B78-4351-98E1-9674614843EE}" destId="{E921B037-692D-4A90-B6D0-881C3AA29931}" srcOrd="0" destOrd="0" presId="urn:microsoft.com/office/officeart/2005/8/layout/hierarchy3"/>
     <dgm:cxn modelId="{56C8048D-18E8-4A05-8748-3C0C5DB32AC1}" srcId="{34F089D3-470A-40DC-BD0B-C538B0F263BA}" destId="{DD5B9EBD-98B8-4C16-9F65-2858C504AB18}" srcOrd="0" destOrd="0" parTransId="{F10F0720-7543-401A-9880-10B2E63D1C19}" sibTransId="{8F2CD829-37C9-44C3-9410-8516EAF6431E}"/>
-    <dgm:cxn modelId="{8EAFD3CF-BDBF-4814-B096-B51AC82B1BF5}" srcId="{DD5B9EBD-98B8-4C16-9F65-2858C504AB18}" destId="{048B2E88-676B-4CC9-9AA5-DEEDE8E8D563}" srcOrd="1" destOrd="0" parTransId="{B4C407FE-79FC-457E-BBBE-E0AC8CCFAD9E}" sibTransId="{1A946D58-F70A-4BE4-A8EA-64964003C446}"/>
-    <dgm:cxn modelId="{999AA5EC-99C1-4115-A91C-81B23D8481FB}" type="presOf" srcId="{902AB37B-DF64-44E3-B0B0-966D83273F9F}" destId="{85C43541-B412-44A5-A3D2-4CCAB18D5EA0}" srcOrd="0" destOrd="0" presId="urn:microsoft.com/office/officeart/2005/8/layout/hierarchy3"/>
-    <dgm:cxn modelId="{35199E86-C863-4219-B438-D1F180D70CF1}" type="presOf" srcId="{FA274655-4508-42AA-A129-02C2923BDF80}" destId="{F0D77C3D-0F56-42BE-B74A-C23DB9060563}" srcOrd="0" destOrd="0" presId="urn:microsoft.com/office/officeart/2005/8/layout/hierarchy3"/>
-    <dgm:cxn modelId="{AB649487-D8E2-46FC-A4B4-3163112F4212}" type="presOf" srcId="{B4C407FE-79FC-457E-BBBE-E0AC8CCFAD9E}" destId="{08DB8FFE-3EB3-48D7-9629-69D95F97081A}" srcOrd="0" destOrd="0" presId="urn:microsoft.com/office/officeart/2005/8/layout/hierarchy3"/>
-    <dgm:cxn modelId="{227BCD88-1399-4D6F-A33A-7C3EEB853B44}" type="presOf" srcId="{775B1424-5D18-44AA-B529-4BB8F2E565AF}" destId="{942AC780-87B8-470F-A610-654BAFBBC445}" srcOrd="0" destOrd="0" presId="urn:microsoft.com/office/officeart/2005/8/layout/hierarchy3"/>
-    <dgm:cxn modelId="{9AE46E5A-456A-4FE0-8651-65796CB4B6E6}" type="presOf" srcId="{D16C76DA-AA75-4066-BE52-08BCB756F1BF}" destId="{C7BF37F0-988A-4151-B2A6-18310074187A}" srcOrd="0" destOrd="0" presId="urn:microsoft.com/office/officeart/2005/8/layout/hierarchy3"/>
-    <dgm:cxn modelId="{568D65DE-C296-4AA2-AEE7-66F5C0A2D442}" srcId="{DD5B9EBD-98B8-4C16-9F65-2858C504AB18}" destId="{B5E7BA8D-B3BE-4A9F-8223-3DC23CBAD062}" srcOrd="2" destOrd="0" parTransId="{D16C76DA-AA75-4066-BE52-08BCB756F1BF}" sibTransId="{758A4974-CF35-4E69-BD2F-8C197C9009FD}"/>
-    <dgm:cxn modelId="{5425A0B5-0424-4F6A-8EB6-3F284E6E77FA}" srcId="{DD5B9EBD-98B8-4C16-9F65-2858C504AB18}" destId="{56BA3BF3-A1C0-4647-8F10-C269A0929B85}" srcOrd="0" destOrd="0" parTransId="{0153169B-3DDF-4AAA-998F-7764FC5DA634}" sibTransId="{52AA6102-AC63-4EAC-A48D-6C0F91F05074}"/>
+    <dgm:cxn modelId="{9241A248-6FFF-46D9-B3EA-33C5CC80CC16}" type="presOf" srcId="{048B2E88-676B-4CC9-9AA5-DEEDE8E8D563}" destId="{26D2D456-D3D2-480A-BEA1-D92683F32A4A}" srcOrd="0" destOrd="0" presId="urn:microsoft.com/office/officeart/2005/8/layout/hierarchy3"/>
     <dgm:cxn modelId="{22C55F77-E8FA-4DE8-BCDB-97B66FB82090}" srcId="{DD5B9EBD-98B8-4C16-9F65-2858C504AB18}" destId="{0BF6871E-B6C0-4A8E-8625-CD844B3D7C2F}" srcOrd="3" destOrd="0" parTransId="{775B1424-5D18-44AA-B529-4BB8F2E565AF}" sibTransId="{C821CBE6-E496-47BA-8E72-D8FFA740708C}"/>
-    <dgm:cxn modelId="{7D6197B2-296B-45F1-848B-99A5966F45FE}" type="presOf" srcId="{56BA3BF3-A1C0-4647-8F10-C269A0929B85}" destId="{014FBF0B-D18F-46E3-B6AD-D210898B8F55}" srcOrd="0" destOrd="0" presId="urn:microsoft.com/office/officeart/2005/8/layout/hierarchy3"/>
-    <dgm:cxn modelId="{838A4126-6177-496F-AED0-6A4E1B8923A7}" srcId="{DD5B9EBD-98B8-4C16-9F65-2858C504AB18}" destId="{FA274655-4508-42AA-A129-02C2923BDF80}" srcOrd="4" destOrd="0" parTransId="{C399CD6B-EDCF-4744-8E96-79BA4F9E898F}" sibTransId="{93CD1E8B-30D4-4DAF-B373-759BA19254DC}"/>
-    <dgm:cxn modelId="{49F75613-2B9D-4634-9285-23814D375290}" type="presParOf" srcId="{0B3EF566-9015-4D3F-B59A-B3FCBF232DD5}" destId="{F04B1415-30B0-4BDD-894B-A9D0D9D79CD3}" srcOrd="0" destOrd="0" presId="urn:microsoft.com/office/officeart/2005/8/layout/hierarchy3"/>
-    <dgm:cxn modelId="{E038AEA7-9769-457F-B9C4-8E80807034F1}" type="presParOf" srcId="{F04B1415-30B0-4BDD-894B-A9D0D9D79CD3}" destId="{FCF51FDB-B8B7-403C-89E1-88FA760CF2D7}" srcOrd="0" destOrd="0" presId="urn:microsoft.com/office/officeart/2005/8/layout/hierarchy3"/>
-    <dgm:cxn modelId="{0D571741-3378-4E22-8320-C982C92D55DE}" type="presParOf" srcId="{FCF51FDB-B8B7-403C-89E1-88FA760CF2D7}" destId="{1C110905-04BA-4CAB-ABCD-D08A1CD7C201}" srcOrd="0" destOrd="0" presId="urn:microsoft.com/office/officeart/2005/8/layout/hierarchy3"/>
-    <dgm:cxn modelId="{D8F5B6B7-CAAD-4A85-800B-C0BA283FF7A9}" type="presParOf" srcId="{FCF51FDB-B8B7-403C-89E1-88FA760CF2D7}" destId="{3373ECF6-166D-4CB6-A122-C4A1253E89F6}" srcOrd="1" destOrd="0" presId="urn:microsoft.com/office/officeart/2005/8/layout/hierarchy3"/>
-    <dgm:cxn modelId="{329CE84B-3324-49C0-9D85-0E01E56524AE}" type="presParOf" srcId="{F04B1415-30B0-4BDD-894B-A9D0D9D79CD3}" destId="{3FA5998A-6A4E-4D44-B5E8-E07E390BFE39}" srcOrd="1" destOrd="0" presId="urn:microsoft.com/office/officeart/2005/8/layout/hierarchy3"/>
-    <dgm:cxn modelId="{E471CAE2-ED7B-4831-8B0C-4C4597ADA5EE}" type="presParOf" srcId="{3FA5998A-6A4E-4D44-B5E8-E07E390BFE39}" destId="{EBEF4F26-42FD-4C18-9759-F198B19DDA2C}" srcOrd="0" destOrd="0" presId="urn:microsoft.com/office/officeart/2005/8/layout/hierarchy3"/>
-    <dgm:cxn modelId="{51F9FEE8-6022-40B2-B228-E9317BDD68E8}" type="presParOf" srcId="{3FA5998A-6A4E-4D44-B5E8-E07E390BFE39}" destId="{014FBF0B-D18F-46E3-B6AD-D210898B8F55}" srcOrd="1" destOrd="0" presId="urn:microsoft.com/office/officeart/2005/8/layout/hierarchy3"/>
-    <dgm:cxn modelId="{366DC37B-3411-49D3-866A-8A62C4B10FE4}" type="presParOf" srcId="{3FA5998A-6A4E-4D44-B5E8-E07E390BFE39}" destId="{08DB8FFE-3EB3-48D7-9629-69D95F97081A}" srcOrd="2" destOrd="0" presId="urn:microsoft.com/office/officeart/2005/8/layout/hierarchy3"/>
-    <dgm:cxn modelId="{89C5B618-9E98-4237-AAA7-1392226C882F}" type="presParOf" srcId="{3FA5998A-6A4E-4D44-B5E8-E07E390BFE39}" destId="{26D2D456-D3D2-480A-BEA1-D92683F32A4A}" srcOrd="3" destOrd="0" presId="urn:microsoft.com/office/officeart/2005/8/layout/hierarchy3"/>
-    <dgm:cxn modelId="{91CF543E-4BA2-4CA5-8A74-DE3F883ABC0D}" type="presParOf" srcId="{3FA5998A-6A4E-4D44-B5E8-E07E390BFE39}" destId="{C7BF37F0-988A-4151-B2A6-18310074187A}" srcOrd="4" destOrd="0" presId="urn:microsoft.com/office/officeart/2005/8/layout/hierarchy3"/>
-    <dgm:cxn modelId="{3F35C8CE-96ED-480B-A492-953F08682162}" type="presParOf" srcId="{3FA5998A-6A4E-4D44-B5E8-E07E390BFE39}" destId="{E6E56128-14A1-450C-87DF-78B3EF01A923}" srcOrd="5" destOrd="0" presId="urn:microsoft.com/office/officeart/2005/8/layout/hierarchy3"/>
-    <dgm:cxn modelId="{82D3134A-A429-4AD3-BA53-6E4EAD6AD1C2}" type="presParOf" srcId="{3FA5998A-6A4E-4D44-B5E8-E07E390BFE39}" destId="{942AC780-87B8-470F-A610-654BAFBBC445}" srcOrd="6" destOrd="0" presId="urn:microsoft.com/office/officeart/2005/8/layout/hierarchy3"/>
-    <dgm:cxn modelId="{8B71416C-19C5-40ED-B238-7D7EDB3F7F01}" type="presParOf" srcId="{3FA5998A-6A4E-4D44-B5E8-E07E390BFE39}" destId="{C28DD211-E44B-4F5C-8E7B-17D477CED1CE}" srcOrd="7" destOrd="0" presId="urn:microsoft.com/office/officeart/2005/8/layout/hierarchy3"/>
-    <dgm:cxn modelId="{663AB31E-3565-4064-AA9C-6F9B4B8BB919}" type="presParOf" srcId="{3FA5998A-6A4E-4D44-B5E8-E07E390BFE39}" destId="{07B027D1-6E0F-42F1-9C21-FFF226A16B11}" srcOrd="8" destOrd="0" presId="urn:microsoft.com/office/officeart/2005/8/layout/hierarchy3"/>
-    <dgm:cxn modelId="{AEFA18AF-A125-4108-82D6-64C26004FEF0}" type="presParOf" srcId="{3FA5998A-6A4E-4D44-B5E8-E07E390BFE39}" destId="{F0D77C3D-0F56-42BE-B74A-C23DB9060563}" srcOrd="9" destOrd="0" presId="urn:microsoft.com/office/officeart/2005/8/layout/hierarchy3"/>
-    <dgm:cxn modelId="{0471FCD9-F72A-42D9-9336-5124FFD4DE05}" type="presParOf" srcId="{3FA5998A-6A4E-4D44-B5E8-E07E390BFE39}" destId="{85C43541-B412-44A5-A3D2-4CCAB18D5EA0}" srcOrd="10" destOrd="0" presId="urn:microsoft.com/office/officeart/2005/8/layout/hierarchy3"/>
-    <dgm:cxn modelId="{89580F29-FDD2-4EB1-A9FD-B466BE90BEED}" type="presParOf" srcId="{3FA5998A-6A4E-4D44-B5E8-E07E390BFE39}" destId="{E921B037-692D-4A90-B6D0-881C3AA29931}" srcOrd="11" destOrd="0" presId="urn:microsoft.com/office/officeart/2005/8/layout/hierarchy3"/>
-    <dgm:cxn modelId="{A8F0FD75-1B7F-4913-B93C-9E844DE2235D}" type="presParOf" srcId="{3FA5998A-6A4E-4D44-B5E8-E07E390BFE39}" destId="{7337A47D-7264-4F26-943A-0A85FBD5AAA4}" srcOrd="12" destOrd="0" presId="urn:microsoft.com/office/officeart/2005/8/layout/hierarchy3"/>
-    <dgm:cxn modelId="{6E121E85-EB5F-4271-BAEE-633603CBCF22}" type="presParOf" srcId="{3FA5998A-6A4E-4D44-B5E8-E07E390BFE39}" destId="{5DD04640-CF4E-46E8-BCE7-1A5696A75B50}" srcOrd="13" destOrd="0" presId="urn:microsoft.com/office/officeart/2005/8/layout/hierarchy3"/>
+    <dgm:cxn modelId="{8F4D6706-A05D-46C2-A7D5-5059D3A3B5E4}" type="presOf" srcId="{0BF6871E-B6C0-4A8E-8625-CD844B3D7C2F}" destId="{C28DD211-E44B-4F5C-8E7B-17D477CED1CE}" srcOrd="0" destOrd="0" presId="urn:microsoft.com/office/officeart/2005/8/layout/hierarchy3"/>
+    <dgm:cxn modelId="{4B9A02F4-173E-4C3C-9FB5-DA0A18C7AE07}" type="presParOf" srcId="{0B3EF566-9015-4D3F-B59A-B3FCBF232DD5}" destId="{F04B1415-30B0-4BDD-894B-A9D0D9D79CD3}" srcOrd="0" destOrd="0" presId="urn:microsoft.com/office/officeart/2005/8/layout/hierarchy3"/>
+    <dgm:cxn modelId="{EE51C251-9122-493B-85F2-242E1C9F3897}" type="presParOf" srcId="{F04B1415-30B0-4BDD-894B-A9D0D9D79CD3}" destId="{FCF51FDB-B8B7-403C-89E1-88FA760CF2D7}" srcOrd="0" destOrd="0" presId="urn:microsoft.com/office/officeart/2005/8/layout/hierarchy3"/>
+    <dgm:cxn modelId="{E245FCBC-176B-4D7E-995F-93BDAB838AEF}" type="presParOf" srcId="{FCF51FDB-B8B7-403C-89E1-88FA760CF2D7}" destId="{1C110905-04BA-4CAB-ABCD-D08A1CD7C201}" srcOrd="0" destOrd="0" presId="urn:microsoft.com/office/officeart/2005/8/layout/hierarchy3"/>
+    <dgm:cxn modelId="{E6278C2B-441B-4594-B497-C03D18AB1D2B}" type="presParOf" srcId="{FCF51FDB-B8B7-403C-89E1-88FA760CF2D7}" destId="{3373ECF6-166D-4CB6-A122-C4A1253E89F6}" srcOrd="1" destOrd="0" presId="urn:microsoft.com/office/officeart/2005/8/layout/hierarchy3"/>
+    <dgm:cxn modelId="{B1D93155-FE3C-47D8-9C43-EE30B06CAB87}" type="presParOf" srcId="{F04B1415-30B0-4BDD-894B-A9D0D9D79CD3}" destId="{3FA5998A-6A4E-4D44-B5E8-E07E390BFE39}" srcOrd="1" destOrd="0" presId="urn:microsoft.com/office/officeart/2005/8/layout/hierarchy3"/>
+    <dgm:cxn modelId="{FAA451FB-0705-4306-96CE-DB614F3AE210}" type="presParOf" srcId="{3FA5998A-6A4E-4D44-B5E8-E07E390BFE39}" destId="{EBEF4F26-42FD-4C18-9759-F198B19DDA2C}" srcOrd="0" destOrd="0" presId="urn:microsoft.com/office/officeart/2005/8/layout/hierarchy3"/>
+    <dgm:cxn modelId="{4E31E4F7-7040-427F-BFF6-0DD852B8C363}" type="presParOf" srcId="{3FA5998A-6A4E-4D44-B5E8-E07E390BFE39}" destId="{014FBF0B-D18F-46E3-B6AD-D210898B8F55}" srcOrd="1" destOrd="0" presId="urn:microsoft.com/office/officeart/2005/8/layout/hierarchy3"/>
+    <dgm:cxn modelId="{2DA99F42-ACD7-4745-8F06-477C721B82AC}" type="presParOf" srcId="{3FA5998A-6A4E-4D44-B5E8-E07E390BFE39}" destId="{08DB8FFE-3EB3-48D7-9629-69D95F97081A}" srcOrd="2" destOrd="0" presId="urn:microsoft.com/office/officeart/2005/8/layout/hierarchy3"/>
+    <dgm:cxn modelId="{D5335EB2-53A3-4560-B5C9-907409B5BA4A}" type="presParOf" srcId="{3FA5998A-6A4E-4D44-B5E8-E07E390BFE39}" destId="{26D2D456-D3D2-480A-BEA1-D92683F32A4A}" srcOrd="3" destOrd="0" presId="urn:microsoft.com/office/officeart/2005/8/layout/hierarchy3"/>
+    <dgm:cxn modelId="{8CC9161D-A1F9-49E1-BFE9-FF868F453026}" type="presParOf" srcId="{3FA5998A-6A4E-4D44-B5E8-E07E390BFE39}" destId="{C7BF37F0-988A-4151-B2A6-18310074187A}" srcOrd="4" destOrd="0" presId="urn:microsoft.com/office/officeart/2005/8/layout/hierarchy3"/>
+    <dgm:cxn modelId="{CB0B31B8-5A77-4DD8-9F48-B622D78C9044}" type="presParOf" srcId="{3FA5998A-6A4E-4D44-B5E8-E07E390BFE39}" destId="{E6E56128-14A1-450C-87DF-78B3EF01A923}" srcOrd="5" destOrd="0" presId="urn:microsoft.com/office/officeart/2005/8/layout/hierarchy3"/>
+    <dgm:cxn modelId="{CB592E31-6C5F-4164-B01A-458312AABBEE}" type="presParOf" srcId="{3FA5998A-6A4E-4D44-B5E8-E07E390BFE39}" destId="{942AC780-87B8-470F-A610-654BAFBBC445}" srcOrd="6" destOrd="0" presId="urn:microsoft.com/office/officeart/2005/8/layout/hierarchy3"/>
+    <dgm:cxn modelId="{6B0BA289-5F0D-438D-87A5-1B177A2CB9EA}" type="presParOf" srcId="{3FA5998A-6A4E-4D44-B5E8-E07E390BFE39}" destId="{C28DD211-E44B-4F5C-8E7B-17D477CED1CE}" srcOrd="7" destOrd="0" presId="urn:microsoft.com/office/officeart/2005/8/layout/hierarchy3"/>
+    <dgm:cxn modelId="{753F0451-CF64-41FC-8B5A-3A80EDB81096}" type="presParOf" srcId="{3FA5998A-6A4E-4D44-B5E8-E07E390BFE39}" destId="{07B027D1-6E0F-42F1-9C21-FFF226A16B11}" srcOrd="8" destOrd="0" presId="urn:microsoft.com/office/officeart/2005/8/layout/hierarchy3"/>
+    <dgm:cxn modelId="{DE566948-5437-41F7-BA1D-14CBF830ECBC}" type="presParOf" srcId="{3FA5998A-6A4E-4D44-B5E8-E07E390BFE39}" destId="{F0D77C3D-0F56-42BE-B74A-C23DB9060563}" srcOrd="9" destOrd="0" presId="urn:microsoft.com/office/officeart/2005/8/layout/hierarchy3"/>
+    <dgm:cxn modelId="{CBCCE14C-A2CB-4758-8D10-9A4032D6C68C}" type="presParOf" srcId="{3FA5998A-6A4E-4D44-B5E8-E07E390BFE39}" destId="{85C43541-B412-44A5-A3D2-4CCAB18D5EA0}" srcOrd="10" destOrd="0" presId="urn:microsoft.com/office/officeart/2005/8/layout/hierarchy3"/>
+    <dgm:cxn modelId="{F0ED9CE5-D858-4F94-B711-4AFECFA99AEF}" type="presParOf" srcId="{3FA5998A-6A4E-4D44-B5E8-E07E390BFE39}" destId="{E921B037-692D-4A90-B6D0-881C3AA29931}" srcOrd="11" destOrd="0" presId="urn:microsoft.com/office/officeart/2005/8/layout/hierarchy3"/>
+    <dgm:cxn modelId="{2C23BF20-450E-43FE-81C3-886F0D7F87CE}" type="presParOf" srcId="{3FA5998A-6A4E-4D44-B5E8-E07E390BFE39}" destId="{7337A47D-7264-4F26-943A-0A85FBD5AAA4}" srcOrd="12" destOrd="0" presId="urn:microsoft.com/office/officeart/2005/8/layout/hierarchy3"/>
+    <dgm:cxn modelId="{0A0580E4-BDC1-4E91-A2B0-149B3BF30B68}" type="presParOf" srcId="{3FA5998A-6A4E-4D44-B5E8-E07E390BFE39}" destId="{5DD04640-CF4E-46E8-BCE7-1A5696A75B50}" srcOrd="13" destOrd="0" presId="urn:microsoft.com/office/officeart/2005/8/layout/hierarchy3"/>
   </dgm:cxnLst>
   <dgm:bg/>
   <dgm:whole/>
   <dgm:extLst>
     <a:ext uri="http://schemas.microsoft.com/office/drawing/2008/diagram">
-      <dsp:dataModelExt xmlns:dsp="http://schemas.microsoft.com/office/drawing/2008/diagram" xmlns="" relId="rId31" minVer="http://schemas.openxmlformats.org/drawingml/2006/diagram"/>
+      <dsp:dataModelExt xmlns:dsp="http://schemas.microsoft.com/office/drawing/2008/diagram" xmlns="" relId="rId36" minVer="http://schemas.openxmlformats.org/drawingml/2006/diagram"/>
     </a:ext>
   </dgm:extLst>
 </dgm:dataModel>
@@ -21558,6 +22305,13 @@
         </dgm:presLayoutVars>
       </dgm:prSet>
       <dgm:spPr/>
+      <dgm:t>
+        <a:bodyPr/>
+        <a:lstStyle/>
+        <a:p>
+          <a:endParaRPr lang="pl-PL"/>
+        </a:p>
+      </dgm:t>
     </dgm:pt>
     <dgm:pt modelId="{5065FC18-02C7-4A66-8F60-A4C193BAD1DD}" type="pres">
       <dgm:prSet presAssocID="{73A408CF-6DBA-4C16-B9D2-4FF65AEF5CD6}" presName="root" presStyleCnt="0"/>
@@ -21570,10 +22324,24 @@
     <dgm:pt modelId="{98A4CC8C-FD5F-4206-B7DE-DB6105DF2E31}" type="pres">
       <dgm:prSet presAssocID="{73A408CF-6DBA-4C16-B9D2-4FF65AEF5CD6}" presName="rootText" presStyleLbl="node1" presStyleIdx="0" presStyleCnt="1"/>
       <dgm:spPr/>
+      <dgm:t>
+        <a:bodyPr/>
+        <a:lstStyle/>
+        <a:p>
+          <a:endParaRPr lang="pl-PL"/>
+        </a:p>
+      </dgm:t>
     </dgm:pt>
     <dgm:pt modelId="{BA956B1F-4409-4B7A-A4E5-ED08E82CEF29}" type="pres">
       <dgm:prSet presAssocID="{73A408CF-6DBA-4C16-B9D2-4FF65AEF5CD6}" presName="rootConnector" presStyleLbl="node1" presStyleIdx="0" presStyleCnt="1"/>
       <dgm:spPr/>
+      <dgm:t>
+        <a:bodyPr/>
+        <a:lstStyle/>
+        <a:p>
+          <a:endParaRPr lang="pl-PL"/>
+        </a:p>
+      </dgm:t>
     </dgm:pt>
     <dgm:pt modelId="{1A83B540-85D3-4D39-BB26-AAC4B96DA89E}" type="pres">
       <dgm:prSet presAssocID="{73A408CF-6DBA-4C16-B9D2-4FF65AEF5CD6}" presName="childShape" presStyleCnt="0"/>
@@ -21582,6 +22350,13 @@
     <dgm:pt modelId="{385ADFD2-8B85-4E97-B464-003BDF227DAA}" type="pres">
       <dgm:prSet presAssocID="{E1F98910-870A-4EAF-976E-4FA1163DB36C}" presName="Name13" presStyleLbl="parChTrans1D2" presStyleIdx="0" presStyleCnt="6"/>
       <dgm:spPr/>
+      <dgm:t>
+        <a:bodyPr/>
+        <a:lstStyle/>
+        <a:p>
+          <a:endParaRPr lang="pl-PL"/>
+        </a:p>
+      </dgm:t>
     </dgm:pt>
     <dgm:pt modelId="{2D0FA505-849F-4710-AC69-0BB10DC74892}" type="pres">
       <dgm:prSet presAssocID="{CEF30E2D-39F7-46F5-88A5-660AD610E371}" presName="childText" presStyleLbl="bgAcc1" presStyleIdx="0" presStyleCnt="6">
@@ -21590,10 +22365,24 @@
         </dgm:presLayoutVars>
       </dgm:prSet>
       <dgm:spPr/>
+      <dgm:t>
+        <a:bodyPr/>
+        <a:lstStyle/>
+        <a:p>
+          <a:endParaRPr lang="pl-PL"/>
+        </a:p>
+      </dgm:t>
     </dgm:pt>
     <dgm:pt modelId="{946242F0-1D37-4ADB-9BFB-440F1C555A97}" type="pres">
       <dgm:prSet presAssocID="{D030989A-939B-43C2-A313-36A1615BFB36}" presName="Name13" presStyleLbl="parChTrans1D2" presStyleIdx="1" presStyleCnt="6"/>
       <dgm:spPr/>
+      <dgm:t>
+        <a:bodyPr/>
+        <a:lstStyle/>
+        <a:p>
+          <a:endParaRPr lang="pl-PL"/>
+        </a:p>
+      </dgm:t>
     </dgm:pt>
     <dgm:pt modelId="{2856393D-6416-4B51-8135-30B4ED97BC86}" type="pres">
       <dgm:prSet presAssocID="{3B504C28-5B7F-4E02-B0BB-8BAB33D23F35}" presName="childText" presStyleLbl="bgAcc1" presStyleIdx="1" presStyleCnt="6">
@@ -21602,10 +22391,24 @@
         </dgm:presLayoutVars>
       </dgm:prSet>
       <dgm:spPr/>
+      <dgm:t>
+        <a:bodyPr/>
+        <a:lstStyle/>
+        <a:p>
+          <a:endParaRPr lang="pl-PL"/>
+        </a:p>
+      </dgm:t>
     </dgm:pt>
     <dgm:pt modelId="{DFD1AA08-7BFD-4567-847C-7E74575C5478}" type="pres">
       <dgm:prSet presAssocID="{6B15DB6C-81F7-490E-A272-6DD0B1089563}" presName="Name13" presStyleLbl="parChTrans1D2" presStyleIdx="2" presStyleCnt="6"/>
       <dgm:spPr/>
+      <dgm:t>
+        <a:bodyPr/>
+        <a:lstStyle/>
+        <a:p>
+          <a:endParaRPr lang="pl-PL"/>
+        </a:p>
+      </dgm:t>
     </dgm:pt>
     <dgm:pt modelId="{FF96EBB9-B17B-425D-B34A-95E0A5F5187E}" type="pres">
       <dgm:prSet presAssocID="{5BE5F930-4562-498A-B90A-F9B11F737512}" presName="childText" presStyleLbl="bgAcc1" presStyleIdx="2" presStyleCnt="6">
@@ -21614,10 +22417,24 @@
         </dgm:presLayoutVars>
       </dgm:prSet>
       <dgm:spPr/>
+      <dgm:t>
+        <a:bodyPr/>
+        <a:lstStyle/>
+        <a:p>
+          <a:endParaRPr lang="pl-PL"/>
+        </a:p>
+      </dgm:t>
     </dgm:pt>
     <dgm:pt modelId="{A0CC0EFD-0E8B-4E5F-ACE1-56AF78AC3839}" type="pres">
       <dgm:prSet presAssocID="{664BBE8F-104A-43E5-988F-BC2D3C5AB1B5}" presName="Name13" presStyleLbl="parChTrans1D2" presStyleIdx="3" presStyleCnt="6"/>
       <dgm:spPr/>
+      <dgm:t>
+        <a:bodyPr/>
+        <a:lstStyle/>
+        <a:p>
+          <a:endParaRPr lang="pl-PL"/>
+        </a:p>
+      </dgm:t>
     </dgm:pt>
     <dgm:pt modelId="{CC88DBB2-61B5-4571-B2FE-2C4FB295FB8F}" type="pres">
       <dgm:prSet presAssocID="{1EB32DE7-5D12-46A2-9E98-8A0A9E13B013}" presName="childText" presStyleLbl="bgAcc1" presStyleIdx="3" presStyleCnt="6">
@@ -21626,10 +22443,24 @@
         </dgm:presLayoutVars>
       </dgm:prSet>
       <dgm:spPr/>
+      <dgm:t>
+        <a:bodyPr/>
+        <a:lstStyle/>
+        <a:p>
+          <a:endParaRPr lang="pl-PL"/>
+        </a:p>
+      </dgm:t>
     </dgm:pt>
     <dgm:pt modelId="{7C78C332-1980-4798-9283-CE62280CDC8E}" type="pres">
       <dgm:prSet presAssocID="{8C217080-0B6E-4210-9118-7CACC3080B03}" presName="Name13" presStyleLbl="parChTrans1D2" presStyleIdx="4" presStyleCnt="6"/>
       <dgm:spPr/>
+      <dgm:t>
+        <a:bodyPr/>
+        <a:lstStyle/>
+        <a:p>
+          <a:endParaRPr lang="pl-PL"/>
+        </a:p>
+      </dgm:t>
     </dgm:pt>
     <dgm:pt modelId="{82DBF795-0A41-4B66-8281-B2366E2AD809}" type="pres">
       <dgm:prSet presAssocID="{2F7637F5-4972-48BC-81D3-E49B4E988F17}" presName="childText" presStyleLbl="bgAcc1" presStyleIdx="4" presStyleCnt="6">
@@ -21638,10 +22469,24 @@
         </dgm:presLayoutVars>
       </dgm:prSet>
       <dgm:spPr/>
+      <dgm:t>
+        <a:bodyPr/>
+        <a:lstStyle/>
+        <a:p>
+          <a:endParaRPr lang="pl-PL"/>
+        </a:p>
+      </dgm:t>
     </dgm:pt>
     <dgm:pt modelId="{FF29E245-DCB2-4BA3-8CA2-FA9726F6DD5C}" type="pres">
       <dgm:prSet presAssocID="{A98F9516-405A-41C2-852A-98D056B7A7F3}" presName="Name13" presStyleLbl="parChTrans1D2" presStyleIdx="5" presStyleCnt="6"/>
       <dgm:spPr/>
+      <dgm:t>
+        <a:bodyPr/>
+        <a:lstStyle/>
+        <a:p>
+          <a:endParaRPr lang="pl-PL"/>
+        </a:p>
+      </dgm:t>
     </dgm:pt>
     <dgm:pt modelId="{ADD4DA74-7791-44FE-A132-7EB9119107BF}" type="pres">
       <dgm:prSet presAssocID="{6AF8EBB4-787F-48E0-934D-B0E825C0023C}" presName="childText" presStyleLbl="bgAcc1" presStyleIdx="5" presStyleCnt="6">
@@ -21660,51 +22505,51 @@
     </dgm:pt>
   </dgm:ptLst>
   <dgm:cxnLst>
-    <dgm:cxn modelId="{F07D39E5-B92D-46DB-A07B-78DE72FD33D1}" type="presOf" srcId="{5BE5F930-4562-498A-B90A-F9B11F737512}" destId="{FF96EBB9-B17B-425D-B34A-95E0A5F5187E}" srcOrd="0" destOrd="0" presId="urn:microsoft.com/office/officeart/2005/8/layout/hierarchy3"/>
+    <dgm:cxn modelId="{A1B7774A-E47A-42C6-B4D3-B0A384F6AEBA}" type="presOf" srcId="{D030989A-939B-43C2-A313-36A1615BFB36}" destId="{946242F0-1D37-4ADB-9BFB-440F1C555A97}" srcOrd="0" destOrd="0" presId="urn:microsoft.com/office/officeart/2005/8/layout/hierarchy3"/>
     <dgm:cxn modelId="{706E17DF-63DD-4EC2-821F-8078DF0925B9}" srcId="{73A408CF-6DBA-4C16-B9D2-4FF65AEF5CD6}" destId="{1EB32DE7-5D12-46A2-9E98-8A0A9E13B013}" srcOrd="3" destOrd="0" parTransId="{664BBE8F-104A-43E5-988F-BC2D3C5AB1B5}" sibTransId="{E2C51CBC-5A8F-4306-9A93-B6154B156EAC}"/>
-    <dgm:cxn modelId="{AF11B1D4-4AC8-4A4E-8E94-ED2B77C9F48C}" type="presOf" srcId="{73A408CF-6DBA-4C16-B9D2-4FF65AEF5CD6}" destId="{98A4CC8C-FD5F-4206-B7DE-DB6105DF2E31}" srcOrd="0" destOrd="0" presId="urn:microsoft.com/office/officeart/2005/8/layout/hierarchy3"/>
-    <dgm:cxn modelId="{9FABB121-E134-4134-95BA-EC5E01F73D65}" type="presOf" srcId="{664BBE8F-104A-43E5-988F-BC2D3C5AB1B5}" destId="{A0CC0EFD-0E8B-4E5F-ACE1-56AF78AC3839}" srcOrd="0" destOrd="0" presId="urn:microsoft.com/office/officeart/2005/8/layout/hierarchy3"/>
-    <dgm:cxn modelId="{CD7367BB-A615-4204-BC93-0D30C34B9AC5}" type="presOf" srcId="{6AF8EBB4-787F-48E0-934D-B0E825C0023C}" destId="{ADD4DA74-7791-44FE-A132-7EB9119107BF}" srcOrd="0" destOrd="0" presId="urn:microsoft.com/office/officeart/2005/8/layout/hierarchy3"/>
-    <dgm:cxn modelId="{95BE879D-5725-4E87-AA4C-CCBBD98D1A8C}" type="presOf" srcId="{8C217080-0B6E-4210-9118-7CACC3080B03}" destId="{7C78C332-1980-4798-9283-CE62280CDC8E}" srcOrd="0" destOrd="0" presId="urn:microsoft.com/office/officeart/2005/8/layout/hierarchy3"/>
-    <dgm:cxn modelId="{3C9BBB5E-5304-45AF-A8FC-62232AB18D4F}" type="presOf" srcId="{D030989A-939B-43C2-A313-36A1615BFB36}" destId="{946242F0-1D37-4ADB-9BFB-440F1C555A97}" srcOrd="0" destOrd="0" presId="urn:microsoft.com/office/officeart/2005/8/layout/hierarchy3"/>
-    <dgm:cxn modelId="{0C4D8D3D-1769-4FE3-B545-119B5B1F8FDF}" type="presOf" srcId="{F485712E-FD88-4293-AC79-987EE4C2AEF2}" destId="{512F48B0-7698-4FEE-B6F9-A4C2306D59BF}" srcOrd="0" destOrd="0" presId="urn:microsoft.com/office/officeart/2005/8/layout/hierarchy3"/>
+    <dgm:cxn modelId="{9FDA8A9D-3D3E-42F7-96B7-DE03357F5F61}" type="presOf" srcId="{2F7637F5-4972-48BC-81D3-E49B4E988F17}" destId="{82DBF795-0A41-4B66-8281-B2366E2AD809}" srcOrd="0" destOrd="0" presId="urn:microsoft.com/office/officeart/2005/8/layout/hierarchy3"/>
+    <dgm:cxn modelId="{10A94D2B-2FD1-4852-9BEC-DA29F37FDDB8}" type="presOf" srcId="{CEF30E2D-39F7-46F5-88A5-660AD610E371}" destId="{2D0FA505-849F-4710-AC69-0BB10DC74892}" srcOrd="0" destOrd="0" presId="urn:microsoft.com/office/officeart/2005/8/layout/hierarchy3"/>
+    <dgm:cxn modelId="{342DB036-0117-4924-927A-F87476B18A37}" type="presOf" srcId="{E1F98910-870A-4EAF-976E-4FA1163DB36C}" destId="{385ADFD2-8B85-4E97-B464-003BDF227DAA}" srcOrd="0" destOrd="0" presId="urn:microsoft.com/office/officeart/2005/8/layout/hierarchy3"/>
+    <dgm:cxn modelId="{FAF35BC8-6814-492A-A8BD-0D2FF54275D3}" type="presOf" srcId="{3B504C28-5B7F-4E02-B0BB-8BAB33D23F35}" destId="{2856393D-6416-4B51-8135-30B4ED97BC86}" srcOrd="0" destOrd="0" presId="urn:microsoft.com/office/officeart/2005/8/layout/hierarchy3"/>
+    <dgm:cxn modelId="{58C9A49B-E915-43A3-8D9B-A2A870A56535}" type="presOf" srcId="{73A408CF-6DBA-4C16-B9D2-4FF65AEF5CD6}" destId="{98A4CC8C-FD5F-4206-B7DE-DB6105DF2E31}" srcOrd="0" destOrd="0" presId="urn:microsoft.com/office/officeart/2005/8/layout/hierarchy3"/>
     <dgm:cxn modelId="{5A72BDFB-0A50-4ED5-BBA3-A08B69B3A577}" srcId="{73A408CF-6DBA-4C16-B9D2-4FF65AEF5CD6}" destId="{CEF30E2D-39F7-46F5-88A5-660AD610E371}" srcOrd="0" destOrd="0" parTransId="{E1F98910-870A-4EAF-976E-4FA1163DB36C}" sibTransId="{9A629E41-E09E-453E-9ABA-E1E1D74CB7BC}"/>
-    <dgm:cxn modelId="{94193CFB-3349-4854-A823-19B7BB3159F6}" type="presOf" srcId="{6B15DB6C-81F7-490E-A272-6DD0B1089563}" destId="{DFD1AA08-7BFD-4567-847C-7E74575C5478}" srcOrd="0" destOrd="0" presId="urn:microsoft.com/office/officeart/2005/8/layout/hierarchy3"/>
-    <dgm:cxn modelId="{DF1FDD28-ABEA-4650-A946-470747869178}" type="presOf" srcId="{3B504C28-5B7F-4E02-B0BB-8BAB33D23F35}" destId="{2856393D-6416-4B51-8135-30B4ED97BC86}" srcOrd="0" destOrd="0" presId="urn:microsoft.com/office/officeart/2005/8/layout/hierarchy3"/>
-    <dgm:cxn modelId="{F9331923-25E8-46A0-9AA8-AC0F1F8CCAEF}" type="presOf" srcId="{A98F9516-405A-41C2-852A-98D056B7A7F3}" destId="{FF29E245-DCB2-4BA3-8CA2-FA9726F6DD5C}" srcOrd="0" destOrd="0" presId="urn:microsoft.com/office/officeart/2005/8/layout/hierarchy3"/>
-    <dgm:cxn modelId="{3CD4D741-9C84-4383-AD76-D8919A960963}" type="presOf" srcId="{2F7637F5-4972-48BC-81D3-E49B4E988F17}" destId="{82DBF795-0A41-4B66-8281-B2366E2AD809}" srcOrd="0" destOrd="0" presId="urn:microsoft.com/office/officeart/2005/8/layout/hierarchy3"/>
-    <dgm:cxn modelId="{2BE43AE5-380F-48C5-9B37-E0E150B33A5E}" type="presOf" srcId="{E1F98910-870A-4EAF-976E-4FA1163DB36C}" destId="{385ADFD2-8B85-4E97-B464-003BDF227DAA}" srcOrd="0" destOrd="0" presId="urn:microsoft.com/office/officeart/2005/8/layout/hierarchy3"/>
+    <dgm:cxn modelId="{BE06E5C6-C323-45C4-863A-06FF47423E5F}" type="presOf" srcId="{A98F9516-405A-41C2-852A-98D056B7A7F3}" destId="{FF29E245-DCB2-4BA3-8CA2-FA9726F6DD5C}" srcOrd="0" destOrd="0" presId="urn:microsoft.com/office/officeart/2005/8/layout/hierarchy3"/>
+    <dgm:cxn modelId="{ED6B9664-40B0-4867-B61A-46F5BA4C3A16}" type="presOf" srcId="{5BE5F930-4562-498A-B90A-F9B11F737512}" destId="{FF96EBB9-B17B-425D-B34A-95E0A5F5187E}" srcOrd="0" destOrd="0" presId="urn:microsoft.com/office/officeart/2005/8/layout/hierarchy3"/>
+    <dgm:cxn modelId="{C90F6527-C31B-4C35-A1A0-315698DBF0F1}" type="presOf" srcId="{F485712E-FD88-4293-AC79-987EE4C2AEF2}" destId="{512F48B0-7698-4FEE-B6F9-A4C2306D59BF}" srcOrd="0" destOrd="0" presId="urn:microsoft.com/office/officeart/2005/8/layout/hierarchy3"/>
     <dgm:cxn modelId="{CCDA274A-BD21-401C-972E-F6233A39E47A}" srcId="{73A408CF-6DBA-4C16-B9D2-4FF65AEF5CD6}" destId="{5BE5F930-4562-498A-B90A-F9B11F737512}" srcOrd="2" destOrd="0" parTransId="{6B15DB6C-81F7-490E-A272-6DD0B1089563}" sibTransId="{0EF23F9B-5CD3-4A04-9CB5-8812C3DC415B}"/>
-    <dgm:cxn modelId="{5739D450-D8ED-4077-8EB4-88EBFFEDE885}" type="presOf" srcId="{73A408CF-6DBA-4C16-B9D2-4FF65AEF5CD6}" destId="{BA956B1F-4409-4B7A-A4E5-ED08E82CEF29}" srcOrd="1" destOrd="0" presId="urn:microsoft.com/office/officeart/2005/8/layout/hierarchy3"/>
+    <dgm:cxn modelId="{5607424F-553A-42CD-90DC-F215A80A32B0}" type="presOf" srcId="{6B15DB6C-81F7-490E-A272-6DD0B1089563}" destId="{DFD1AA08-7BFD-4567-847C-7E74575C5478}" srcOrd="0" destOrd="0" presId="urn:microsoft.com/office/officeart/2005/8/layout/hierarchy3"/>
+    <dgm:cxn modelId="{E61ECB32-5F88-46BF-A49A-2E7C6364494F}" type="presOf" srcId="{8C217080-0B6E-4210-9118-7CACC3080B03}" destId="{7C78C332-1980-4798-9283-CE62280CDC8E}" srcOrd="0" destOrd="0" presId="urn:microsoft.com/office/officeart/2005/8/layout/hierarchy3"/>
     <dgm:cxn modelId="{3C98CC9B-9650-471C-828F-7C0896EB993F}" srcId="{73A408CF-6DBA-4C16-B9D2-4FF65AEF5CD6}" destId="{3B504C28-5B7F-4E02-B0BB-8BAB33D23F35}" srcOrd="1" destOrd="0" parTransId="{D030989A-939B-43C2-A313-36A1615BFB36}" sibTransId="{0875A610-1FFF-42EA-BA1B-1EF137DC1BF1}"/>
+    <dgm:cxn modelId="{15DAFF93-E05B-426F-ADFF-6C3D19E75EC0}" type="presOf" srcId="{6AF8EBB4-787F-48E0-934D-B0E825C0023C}" destId="{ADD4DA74-7791-44FE-A132-7EB9119107BF}" srcOrd="0" destOrd="0" presId="urn:microsoft.com/office/officeart/2005/8/layout/hierarchy3"/>
     <dgm:cxn modelId="{CFC77C87-81FB-4FE1-AF3B-25B922284A95}" srcId="{73A408CF-6DBA-4C16-B9D2-4FF65AEF5CD6}" destId="{2F7637F5-4972-48BC-81D3-E49B4E988F17}" srcOrd="4" destOrd="0" parTransId="{8C217080-0B6E-4210-9118-7CACC3080B03}" sibTransId="{7A46E05D-734D-428D-8EA5-6F827C949CA9}"/>
-    <dgm:cxn modelId="{6CA39C7A-950C-48B4-B00B-0D37DFAD494B}" type="presOf" srcId="{1EB32DE7-5D12-46A2-9E98-8A0A9E13B013}" destId="{CC88DBB2-61B5-4571-B2FE-2C4FB295FB8F}" srcOrd="0" destOrd="0" presId="urn:microsoft.com/office/officeart/2005/8/layout/hierarchy3"/>
+    <dgm:cxn modelId="{45835F55-6499-4CE8-B0C9-FFFE07426634}" type="presOf" srcId="{73A408CF-6DBA-4C16-B9D2-4FF65AEF5CD6}" destId="{BA956B1F-4409-4B7A-A4E5-ED08E82CEF29}" srcOrd="1" destOrd="0" presId="urn:microsoft.com/office/officeart/2005/8/layout/hierarchy3"/>
     <dgm:cxn modelId="{72F7A8C7-FA0F-438C-B862-DADD48F5A6AD}" srcId="{F485712E-FD88-4293-AC79-987EE4C2AEF2}" destId="{73A408CF-6DBA-4C16-B9D2-4FF65AEF5CD6}" srcOrd="0" destOrd="0" parTransId="{EC914554-5CCB-482C-A514-C096E46ADC7B}" sibTransId="{53CA3806-FCE5-465F-812E-383BECB6FB6B}"/>
+    <dgm:cxn modelId="{1D9F34F5-73EC-4F0B-B355-2BE89487854C}" type="presOf" srcId="{664BBE8F-104A-43E5-988F-BC2D3C5AB1B5}" destId="{A0CC0EFD-0E8B-4E5F-ACE1-56AF78AC3839}" srcOrd="0" destOrd="0" presId="urn:microsoft.com/office/officeart/2005/8/layout/hierarchy3"/>
     <dgm:cxn modelId="{142985E4-0770-45F0-B038-80A658EED15F}" srcId="{73A408CF-6DBA-4C16-B9D2-4FF65AEF5CD6}" destId="{6AF8EBB4-787F-48E0-934D-B0E825C0023C}" srcOrd="5" destOrd="0" parTransId="{A98F9516-405A-41C2-852A-98D056B7A7F3}" sibTransId="{E7572AE5-9289-46CC-B650-6CF65C947C6B}"/>
-    <dgm:cxn modelId="{B892471D-7401-47E0-BD98-5EA5A9F1F770}" type="presOf" srcId="{CEF30E2D-39F7-46F5-88A5-660AD610E371}" destId="{2D0FA505-849F-4710-AC69-0BB10DC74892}" srcOrd="0" destOrd="0" presId="urn:microsoft.com/office/officeart/2005/8/layout/hierarchy3"/>
-    <dgm:cxn modelId="{3C702D36-7310-451D-B5DF-C06186ACF7FE}" type="presParOf" srcId="{512F48B0-7698-4FEE-B6F9-A4C2306D59BF}" destId="{5065FC18-02C7-4A66-8F60-A4C193BAD1DD}" srcOrd="0" destOrd="0" presId="urn:microsoft.com/office/officeart/2005/8/layout/hierarchy3"/>
-    <dgm:cxn modelId="{EAACCB41-B441-4B30-9B32-D74E52FB8317}" type="presParOf" srcId="{5065FC18-02C7-4A66-8F60-A4C193BAD1DD}" destId="{43FD52B1-1AA9-42CB-AF6A-B45364EB3443}" srcOrd="0" destOrd="0" presId="urn:microsoft.com/office/officeart/2005/8/layout/hierarchy3"/>
-    <dgm:cxn modelId="{30295FFB-C572-4872-8AD5-69607BB7E9EF}" type="presParOf" srcId="{43FD52B1-1AA9-42CB-AF6A-B45364EB3443}" destId="{98A4CC8C-FD5F-4206-B7DE-DB6105DF2E31}" srcOrd="0" destOrd="0" presId="urn:microsoft.com/office/officeart/2005/8/layout/hierarchy3"/>
-    <dgm:cxn modelId="{F8C32C98-7D00-4D8A-8DB7-BEBF445EACCA}" type="presParOf" srcId="{43FD52B1-1AA9-42CB-AF6A-B45364EB3443}" destId="{BA956B1F-4409-4B7A-A4E5-ED08E82CEF29}" srcOrd="1" destOrd="0" presId="urn:microsoft.com/office/officeart/2005/8/layout/hierarchy3"/>
-    <dgm:cxn modelId="{B43E139B-11AC-4DA5-B4FF-18D8DFAA4437}" type="presParOf" srcId="{5065FC18-02C7-4A66-8F60-A4C193BAD1DD}" destId="{1A83B540-85D3-4D39-BB26-AAC4B96DA89E}" srcOrd="1" destOrd="0" presId="urn:microsoft.com/office/officeart/2005/8/layout/hierarchy3"/>
-    <dgm:cxn modelId="{1D150720-B88F-4ADF-948A-E3E2C0D58027}" type="presParOf" srcId="{1A83B540-85D3-4D39-BB26-AAC4B96DA89E}" destId="{385ADFD2-8B85-4E97-B464-003BDF227DAA}" srcOrd="0" destOrd="0" presId="urn:microsoft.com/office/officeart/2005/8/layout/hierarchy3"/>
-    <dgm:cxn modelId="{D24A6559-B717-49A7-A443-D15C0A0D304E}" type="presParOf" srcId="{1A83B540-85D3-4D39-BB26-AAC4B96DA89E}" destId="{2D0FA505-849F-4710-AC69-0BB10DC74892}" srcOrd="1" destOrd="0" presId="urn:microsoft.com/office/officeart/2005/8/layout/hierarchy3"/>
-    <dgm:cxn modelId="{E1097541-61E8-4D1F-9F48-8245788B4FF2}" type="presParOf" srcId="{1A83B540-85D3-4D39-BB26-AAC4B96DA89E}" destId="{946242F0-1D37-4ADB-9BFB-440F1C555A97}" srcOrd="2" destOrd="0" presId="urn:microsoft.com/office/officeart/2005/8/layout/hierarchy3"/>
-    <dgm:cxn modelId="{507D4934-68F6-4711-BFC3-49E2BE9875B5}" type="presParOf" srcId="{1A83B540-85D3-4D39-BB26-AAC4B96DA89E}" destId="{2856393D-6416-4B51-8135-30B4ED97BC86}" srcOrd="3" destOrd="0" presId="urn:microsoft.com/office/officeart/2005/8/layout/hierarchy3"/>
-    <dgm:cxn modelId="{87700FEE-71D3-46FA-BF0E-248F8A31F86B}" type="presParOf" srcId="{1A83B540-85D3-4D39-BB26-AAC4B96DA89E}" destId="{DFD1AA08-7BFD-4567-847C-7E74575C5478}" srcOrd="4" destOrd="0" presId="urn:microsoft.com/office/officeart/2005/8/layout/hierarchy3"/>
-    <dgm:cxn modelId="{4AE41573-94F8-43E4-AF9F-7221EAF999E0}" type="presParOf" srcId="{1A83B540-85D3-4D39-BB26-AAC4B96DA89E}" destId="{FF96EBB9-B17B-425D-B34A-95E0A5F5187E}" srcOrd="5" destOrd="0" presId="urn:microsoft.com/office/officeart/2005/8/layout/hierarchy3"/>
-    <dgm:cxn modelId="{E84427C7-0080-4285-9721-D07B0BEB2F64}" type="presParOf" srcId="{1A83B540-85D3-4D39-BB26-AAC4B96DA89E}" destId="{A0CC0EFD-0E8B-4E5F-ACE1-56AF78AC3839}" srcOrd="6" destOrd="0" presId="urn:microsoft.com/office/officeart/2005/8/layout/hierarchy3"/>
-    <dgm:cxn modelId="{1CA59B6F-7360-4509-A555-AB25C05D256F}" type="presParOf" srcId="{1A83B540-85D3-4D39-BB26-AAC4B96DA89E}" destId="{CC88DBB2-61B5-4571-B2FE-2C4FB295FB8F}" srcOrd="7" destOrd="0" presId="urn:microsoft.com/office/officeart/2005/8/layout/hierarchy3"/>
-    <dgm:cxn modelId="{CBECA242-34D0-4843-AF6B-5A83725BAFB3}" type="presParOf" srcId="{1A83B540-85D3-4D39-BB26-AAC4B96DA89E}" destId="{7C78C332-1980-4798-9283-CE62280CDC8E}" srcOrd="8" destOrd="0" presId="urn:microsoft.com/office/officeart/2005/8/layout/hierarchy3"/>
-    <dgm:cxn modelId="{E9473554-0A7B-4C5B-BAAF-9D43A656118A}" type="presParOf" srcId="{1A83B540-85D3-4D39-BB26-AAC4B96DA89E}" destId="{82DBF795-0A41-4B66-8281-B2366E2AD809}" srcOrd="9" destOrd="0" presId="urn:microsoft.com/office/officeart/2005/8/layout/hierarchy3"/>
-    <dgm:cxn modelId="{DF53B344-742F-4595-ABCF-30091E5EC0E2}" type="presParOf" srcId="{1A83B540-85D3-4D39-BB26-AAC4B96DA89E}" destId="{FF29E245-DCB2-4BA3-8CA2-FA9726F6DD5C}" srcOrd="10" destOrd="0" presId="urn:microsoft.com/office/officeart/2005/8/layout/hierarchy3"/>
-    <dgm:cxn modelId="{80CD5588-C0D8-4F9E-A7F9-4B4F3FA43EC4}" type="presParOf" srcId="{1A83B540-85D3-4D39-BB26-AAC4B96DA89E}" destId="{ADD4DA74-7791-44FE-A132-7EB9119107BF}" srcOrd="11" destOrd="0" presId="urn:microsoft.com/office/officeart/2005/8/layout/hierarchy3"/>
+    <dgm:cxn modelId="{E56227CA-EA21-468A-8098-C804C0640755}" type="presOf" srcId="{1EB32DE7-5D12-46A2-9E98-8A0A9E13B013}" destId="{CC88DBB2-61B5-4571-B2FE-2C4FB295FB8F}" srcOrd="0" destOrd="0" presId="urn:microsoft.com/office/officeart/2005/8/layout/hierarchy3"/>
+    <dgm:cxn modelId="{F0E4F9B7-459B-4BB7-BB7F-2E3CF234A426}" type="presParOf" srcId="{512F48B0-7698-4FEE-B6F9-A4C2306D59BF}" destId="{5065FC18-02C7-4A66-8F60-A4C193BAD1DD}" srcOrd="0" destOrd="0" presId="urn:microsoft.com/office/officeart/2005/8/layout/hierarchy3"/>
+    <dgm:cxn modelId="{698D2494-195A-435E-BAD0-AF48D475FA53}" type="presParOf" srcId="{5065FC18-02C7-4A66-8F60-A4C193BAD1DD}" destId="{43FD52B1-1AA9-42CB-AF6A-B45364EB3443}" srcOrd="0" destOrd="0" presId="urn:microsoft.com/office/officeart/2005/8/layout/hierarchy3"/>
+    <dgm:cxn modelId="{B5723C9C-9DBD-4639-927C-BBE491DE8D03}" type="presParOf" srcId="{43FD52B1-1AA9-42CB-AF6A-B45364EB3443}" destId="{98A4CC8C-FD5F-4206-B7DE-DB6105DF2E31}" srcOrd="0" destOrd="0" presId="urn:microsoft.com/office/officeart/2005/8/layout/hierarchy3"/>
+    <dgm:cxn modelId="{553AE92E-97D4-4C82-9E59-E076A341D249}" type="presParOf" srcId="{43FD52B1-1AA9-42CB-AF6A-B45364EB3443}" destId="{BA956B1F-4409-4B7A-A4E5-ED08E82CEF29}" srcOrd="1" destOrd="0" presId="urn:microsoft.com/office/officeart/2005/8/layout/hierarchy3"/>
+    <dgm:cxn modelId="{E934FC02-EA9F-4078-97DA-6BB44779B3BF}" type="presParOf" srcId="{5065FC18-02C7-4A66-8F60-A4C193BAD1DD}" destId="{1A83B540-85D3-4D39-BB26-AAC4B96DA89E}" srcOrd="1" destOrd="0" presId="urn:microsoft.com/office/officeart/2005/8/layout/hierarchy3"/>
+    <dgm:cxn modelId="{95E335DF-BC71-4821-BF9F-300020384A23}" type="presParOf" srcId="{1A83B540-85D3-4D39-BB26-AAC4B96DA89E}" destId="{385ADFD2-8B85-4E97-B464-003BDF227DAA}" srcOrd="0" destOrd="0" presId="urn:microsoft.com/office/officeart/2005/8/layout/hierarchy3"/>
+    <dgm:cxn modelId="{D4184A34-84E5-44C8-850A-A81EA9FD5219}" type="presParOf" srcId="{1A83B540-85D3-4D39-BB26-AAC4B96DA89E}" destId="{2D0FA505-849F-4710-AC69-0BB10DC74892}" srcOrd="1" destOrd="0" presId="urn:microsoft.com/office/officeart/2005/8/layout/hierarchy3"/>
+    <dgm:cxn modelId="{536C282B-7369-444F-8B36-9DDB7EEA737F}" type="presParOf" srcId="{1A83B540-85D3-4D39-BB26-AAC4B96DA89E}" destId="{946242F0-1D37-4ADB-9BFB-440F1C555A97}" srcOrd="2" destOrd="0" presId="urn:microsoft.com/office/officeart/2005/8/layout/hierarchy3"/>
+    <dgm:cxn modelId="{6857F7F7-45A6-4D0D-BD7A-6535EB3433FB}" type="presParOf" srcId="{1A83B540-85D3-4D39-BB26-AAC4B96DA89E}" destId="{2856393D-6416-4B51-8135-30B4ED97BC86}" srcOrd="3" destOrd="0" presId="urn:microsoft.com/office/officeart/2005/8/layout/hierarchy3"/>
+    <dgm:cxn modelId="{D136E2F9-32A9-4B43-A2BE-5669440530EB}" type="presParOf" srcId="{1A83B540-85D3-4D39-BB26-AAC4B96DA89E}" destId="{DFD1AA08-7BFD-4567-847C-7E74575C5478}" srcOrd="4" destOrd="0" presId="urn:microsoft.com/office/officeart/2005/8/layout/hierarchy3"/>
+    <dgm:cxn modelId="{27FF8121-6DFC-4DF1-BBFA-24CC17E22223}" type="presParOf" srcId="{1A83B540-85D3-4D39-BB26-AAC4B96DA89E}" destId="{FF96EBB9-B17B-425D-B34A-95E0A5F5187E}" srcOrd="5" destOrd="0" presId="urn:microsoft.com/office/officeart/2005/8/layout/hierarchy3"/>
+    <dgm:cxn modelId="{587147A6-ADDF-466E-826D-C05D11A294F9}" type="presParOf" srcId="{1A83B540-85D3-4D39-BB26-AAC4B96DA89E}" destId="{A0CC0EFD-0E8B-4E5F-ACE1-56AF78AC3839}" srcOrd="6" destOrd="0" presId="urn:microsoft.com/office/officeart/2005/8/layout/hierarchy3"/>
+    <dgm:cxn modelId="{DCAB8A81-4502-4CAC-8BE8-E656A70A42CA}" type="presParOf" srcId="{1A83B540-85D3-4D39-BB26-AAC4B96DA89E}" destId="{CC88DBB2-61B5-4571-B2FE-2C4FB295FB8F}" srcOrd="7" destOrd="0" presId="urn:microsoft.com/office/officeart/2005/8/layout/hierarchy3"/>
+    <dgm:cxn modelId="{12F1F06D-A9A5-4CF0-A7B2-9704274F4C24}" type="presParOf" srcId="{1A83B540-85D3-4D39-BB26-AAC4B96DA89E}" destId="{7C78C332-1980-4798-9283-CE62280CDC8E}" srcOrd="8" destOrd="0" presId="urn:microsoft.com/office/officeart/2005/8/layout/hierarchy3"/>
+    <dgm:cxn modelId="{5C81707B-26F6-4FB0-BF73-315D93C6030E}" type="presParOf" srcId="{1A83B540-85D3-4D39-BB26-AAC4B96DA89E}" destId="{82DBF795-0A41-4B66-8281-B2366E2AD809}" srcOrd="9" destOrd="0" presId="urn:microsoft.com/office/officeart/2005/8/layout/hierarchy3"/>
+    <dgm:cxn modelId="{DEE1934B-6EF0-4110-9DA3-61379B8AD858}" type="presParOf" srcId="{1A83B540-85D3-4D39-BB26-AAC4B96DA89E}" destId="{FF29E245-DCB2-4BA3-8CA2-FA9726F6DD5C}" srcOrd="10" destOrd="0" presId="urn:microsoft.com/office/officeart/2005/8/layout/hierarchy3"/>
+    <dgm:cxn modelId="{BC742D16-C481-423F-8B3B-AD4E9FDB1C6F}" type="presParOf" srcId="{1A83B540-85D3-4D39-BB26-AAC4B96DA89E}" destId="{ADD4DA74-7791-44FE-A132-7EB9119107BF}" srcOrd="11" destOrd="0" presId="urn:microsoft.com/office/officeart/2005/8/layout/hierarchy3"/>
   </dgm:cxnLst>
   <dgm:bg/>
   <dgm:whole/>
   <dgm:extLst>
     <a:ext uri="http://schemas.microsoft.com/office/drawing/2008/diagram">
-      <dsp:dataModelExt xmlns:dsp="http://schemas.microsoft.com/office/drawing/2008/diagram" xmlns="" relId="rId36" minVer="http://schemas.openxmlformats.org/drawingml/2006/diagram"/>
+      <dsp:dataModelExt xmlns:dsp="http://schemas.microsoft.com/office/drawing/2008/diagram" xmlns="" relId="rId41" minVer="http://schemas.openxmlformats.org/drawingml/2006/diagram"/>
     </a:ext>
   </dgm:extLst>
 </dgm:dataModel>
@@ -21842,6 +22687,13 @@
         </dgm:presLayoutVars>
       </dgm:prSet>
       <dgm:spPr/>
+      <dgm:t>
+        <a:bodyPr/>
+        <a:lstStyle/>
+        <a:p>
+          <a:endParaRPr lang="pl-PL"/>
+        </a:p>
+      </dgm:t>
     </dgm:pt>
     <dgm:pt modelId="{0B3E7AB1-E596-41AD-A466-486FE12707A9}" type="pres">
       <dgm:prSet presAssocID="{CA193E3D-409F-411B-9259-76DCA9635D72}" presName="centerShape" presStyleLbl="node0" presStyleIdx="0" presStyleCnt="1" custScaleY="63387" custLinFactNeighborX="742" custLinFactNeighborY="-17250"/>
@@ -21865,6 +22717,13 @@
           <a:avLst/>
         </a:prstGeom>
       </dgm:spPr>
+      <dgm:t>
+        <a:bodyPr/>
+        <a:lstStyle/>
+        <a:p>
+          <a:endParaRPr lang="pl-PL"/>
+        </a:p>
+      </dgm:t>
     </dgm:pt>
     <dgm:pt modelId="{0482FB02-B241-4F90-865C-5F9CD9A81DAB}" type="pres">
       <dgm:prSet presAssocID="{FB86F525-7EB3-4755-92F0-32A460771024}" presName="node" presStyleLbl="node1" presStyleIdx="0" presStyleCnt="2" custScaleX="70138" custScaleY="65986" custRadScaleRad="50289" custRadScaleInc="-142185">
@@ -21873,6 +22732,13 @@
         </dgm:presLayoutVars>
       </dgm:prSet>
       <dgm:spPr/>
+      <dgm:t>
+        <a:bodyPr/>
+        <a:lstStyle/>
+        <a:p>
+          <a:endParaRPr lang="pl-PL"/>
+        </a:p>
+      </dgm:t>
     </dgm:pt>
     <dgm:pt modelId="{3B32CBB2-54BF-4E05-88BF-0A0F051B3C71}" type="pres">
       <dgm:prSet presAssocID="{0AD2136C-ED52-4EA3-835F-5A329810C9C8}" presName="parTrans" presStyleLbl="bgSibTrans2D1" presStyleIdx="1" presStyleCnt="2" custAng="488" custScaleX="51670" custLinFactNeighborX="-1226" custLinFactNeighborY="61565"/>
@@ -21881,6 +22747,13 @@
           <a:avLst/>
         </a:prstGeom>
       </dgm:spPr>
+      <dgm:t>
+        <a:bodyPr/>
+        <a:lstStyle/>
+        <a:p>
+          <a:endParaRPr lang="pl-PL"/>
+        </a:p>
+      </dgm:t>
     </dgm:pt>
     <dgm:pt modelId="{A225118C-F978-48F3-BCF2-8919FD828598}" type="pres">
       <dgm:prSet presAssocID="{36E96EED-C4AB-4194-966E-6964B345D1F8}" presName="node" presStyleLbl="node1" presStyleIdx="1" presStyleCnt="2" custScaleX="75567" custScaleY="66975" custRadScaleRad="121970" custRadScaleInc="-60343">
@@ -21899,26 +22772,26 @@
     </dgm:pt>
   </dgm:ptLst>
   <dgm:cxnLst>
-    <dgm:cxn modelId="{A4835FB4-DB2E-4B87-9A21-5F0526A65EF7}" type="presOf" srcId="{FB86F525-7EB3-4755-92F0-32A460771024}" destId="{0482FB02-B241-4F90-865C-5F9CD9A81DAB}" srcOrd="0" destOrd="0" presId="urn:microsoft.com/office/officeart/2005/8/layout/radial4"/>
-    <dgm:cxn modelId="{F264B34F-2E8C-4B80-817C-0F466436E5C3}" type="presOf" srcId="{5BCC1F2D-1885-417A-9613-72463346C16E}" destId="{B54DAA86-F8C8-49D7-9505-1CC2820EFA06}" srcOrd="0" destOrd="0" presId="urn:microsoft.com/office/officeart/2005/8/layout/radial4"/>
     <dgm:cxn modelId="{615DE2ED-E14F-4813-AC2A-1135F087E1F2}" srcId="{CA193E3D-409F-411B-9259-76DCA9635D72}" destId="{FB86F525-7EB3-4755-92F0-32A460771024}" srcOrd="0" destOrd="0" parTransId="{399E577E-78C9-4E6D-A643-043F16C3367F}" sibTransId="{FAE78FB8-379F-4021-9036-939E3EA97E70}"/>
-    <dgm:cxn modelId="{67EFDD58-B1E3-446E-9C40-C8C02796AC15}" type="presOf" srcId="{399E577E-78C9-4E6D-A643-043F16C3367F}" destId="{7979564B-1A65-44BD-B6FA-4BD3841CC201}" srcOrd="0" destOrd="0" presId="urn:microsoft.com/office/officeart/2005/8/layout/radial4"/>
-    <dgm:cxn modelId="{F4B84BE7-4C42-4D9E-A2B4-DE3C807B06B9}" type="presOf" srcId="{36E96EED-C4AB-4194-966E-6964B345D1F8}" destId="{A225118C-F978-48F3-BCF2-8919FD828598}" srcOrd="0" destOrd="0" presId="urn:microsoft.com/office/officeart/2005/8/layout/radial4"/>
-    <dgm:cxn modelId="{DE8C6163-0CA7-4D72-BEA2-940DE955CF42}" type="presOf" srcId="{CA193E3D-409F-411B-9259-76DCA9635D72}" destId="{0B3E7AB1-E596-41AD-A466-486FE12707A9}" srcOrd="0" destOrd="0" presId="urn:microsoft.com/office/officeart/2005/8/layout/radial4"/>
+    <dgm:cxn modelId="{31BEB4B3-8ACE-4D94-93D2-5863784B7D51}" type="presOf" srcId="{5BCC1F2D-1885-417A-9613-72463346C16E}" destId="{B54DAA86-F8C8-49D7-9505-1CC2820EFA06}" srcOrd="0" destOrd="0" presId="urn:microsoft.com/office/officeart/2005/8/layout/radial4"/>
+    <dgm:cxn modelId="{E31FE4CE-9D95-4315-8280-E551E40D92C0}" type="presOf" srcId="{CA193E3D-409F-411B-9259-76DCA9635D72}" destId="{0B3E7AB1-E596-41AD-A466-486FE12707A9}" srcOrd="0" destOrd="0" presId="urn:microsoft.com/office/officeart/2005/8/layout/radial4"/>
+    <dgm:cxn modelId="{8CCE10A7-6F09-4FA0-914D-A6599E1354CF}" type="presOf" srcId="{36E96EED-C4AB-4194-966E-6964B345D1F8}" destId="{A225118C-F978-48F3-BCF2-8919FD828598}" srcOrd="0" destOrd="0" presId="urn:microsoft.com/office/officeart/2005/8/layout/radial4"/>
     <dgm:cxn modelId="{ADD272EC-5FE2-4CC7-9D2A-1EB322ACDC2B}" srcId="{CA193E3D-409F-411B-9259-76DCA9635D72}" destId="{36E96EED-C4AB-4194-966E-6964B345D1F8}" srcOrd="1" destOrd="0" parTransId="{0AD2136C-ED52-4EA3-835F-5A329810C9C8}" sibTransId="{57483579-C886-4FDE-AF2C-5D8EB0E4A68F}"/>
+    <dgm:cxn modelId="{1029D55B-4D6D-4F9F-9FCD-63F1EB3360AD}" type="presOf" srcId="{399E577E-78C9-4E6D-A643-043F16C3367F}" destId="{7979564B-1A65-44BD-B6FA-4BD3841CC201}" srcOrd="0" destOrd="0" presId="urn:microsoft.com/office/officeart/2005/8/layout/radial4"/>
+    <dgm:cxn modelId="{5FED1979-6EFE-49D9-9CCA-19772767A343}" type="presOf" srcId="{0AD2136C-ED52-4EA3-835F-5A329810C9C8}" destId="{3B32CBB2-54BF-4E05-88BF-0A0F051B3C71}" srcOrd="0" destOrd="0" presId="urn:microsoft.com/office/officeart/2005/8/layout/radial4"/>
+    <dgm:cxn modelId="{B7EAB769-E62E-4950-BC65-2EBDDC818D6D}" type="presOf" srcId="{FB86F525-7EB3-4755-92F0-32A460771024}" destId="{0482FB02-B241-4F90-865C-5F9CD9A81DAB}" srcOrd="0" destOrd="0" presId="urn:microsoft.com/office/officeart/2005/8/layout/radial4"/>
     <dgm:cxn modelId="{9B06875A-4EA5-43F9-A155-FF55A48FAF8D}" srcId="{5BCC1F2D-1885-417A-9613-72463346C16E}" destId="{CA193E3D-409F-411B-9259-76DCA9635D72}" srcOrd="0" destOrd="0" parTransId="{D657E2D6-277B-4F4F-BA8C-8FEDD5DF9463}" sibTransId="{9AD53627-3576-4D93-B32B-90ECC623A2F2}"/>
-    <dgm:cxn modelId="{C37F8641-33AD-4338-9092-C9C0AC2A939C}" type="presOf" srcId="{0AD2136C-ED52-4EA3-835F-5A329810C9C8}" destId="{3B32CBB2-54BF-4E05-88BF-0A0F051B3C71}" srcOrd="0" destOrd="0" presId="urn:microsoft.com/office/officeart/2005/8/layout/radial4"/>
-    <dgm:cxn modelId="{84AF745A-23EE-408A-BB3A-3376CAF775E8}" type="presParOf" srcId="{B54DAA86-F8C8-49D7-9505-1CC2820EFA06}" destId="{0B3E7AB1-E596-41AD-A466-486FE12707A9}" srcOrd="0" destOrd="0" presId="urn:microsoft.com/office/officeart/2005/8/layout/radial4"/>
-    <dgm:cxn modelId="{3C6DE75A-09F9-49BF-AD4E-8E5F817AF5F9}" type="presParOf" srcId="{B54DAA86-F8C8-49D7-9505-1CC2820EFA06}" destId="{7979564B-1A65-44BD-B6FA-4BD3841CC201}" srcOrd="1" destOrd="0" presId="urn:microsoft.com/office/officeart/2005/8/layout/radial4"/>
-    <dgm:cxn modelId="{71D1EF04-0910-4D13-963C-55FB6FFB13C8}" type="presParOf" srcId="{B54DAA86-F8C8-49D7-9505-1CC2820EFA06}" destId="{0482FB02-B241-4F90-865C-5F9CD9A81DAB}" srcOrd="2" destOrd="0" presId="urn:microsoft.com/office/officeart/2005/8/layout/radial4"/>
-    <dgm:cxn modelId="{B508064F-AFDA-4136-A14B-5487C80ACD14}" type="presParOf" srcId="{B54DAA86-F8C8-49D7-9505-1CC2820EFA06}" destId="{3B32CBB2-54BF-4E05-88BF-0A0F051B3C71}" srcOrd="3" destOrd="0" presId="urn:microsoft.com/office/officeart/2005/8/layout/radial4"/>
-    <dgm:cxn modelId="{5EB2575E-97AB-4D3A-AC42-FED1938AE25B}" type="presParOf" srcId="{B54DAA86-F8C8-49D7-9505-1CC2820EFA06}" destId="{A225118C-F978-48F3-BCF2-8919FD828598}" srcOrd="4" destOrd="0" presId="urn:microsoft.com/office/officeart/2005/8/layout/radial4"/>
+    <dgm:cxn modelId="{F29D820B-A2AF-40B1-A1C4-CF0811765768}" type="presParOf" srcId="{B54DAA86-F8C8-49D7-9505-1CC2820EFA06}" destId="{0B3E7AB1-E596-41AD-A466-486FE12707A9}" srcOrd="0" destOrd="0" presId="urn:microsoft.com/office/officeart/2005/8/layout/radial4"/>
+    <dgm:cxn modelId="{E1E19CD4-AB3E-4596-9E5E-FA4C1F6EDDB6}" type="presParOf" srcId="{B54DAA86-F8C8-49D7-9505-1CC2820EFA06}" destId="{7979564B-1A65-44BD-B6FA-4BD3841CC201}" srcOrd="1" destOrd="0" presId="urn:microsoft.com/office/officeart/2005/8/layout/radial4"/>
+    <dgm:cxn modelId="{101E7D50-474F-48D5-BB9F-100735010771}" type="presParOf" srcId="{B54DAA86-F8C8-49D7-9505-1CC2820EFA06}" destId="{0482FB02-B241-4F90-865C-5F9CD9A81DAB}" srcOrd="2" destOrd="0" presId="urn:microsoft.com/office/officeart/2005/8/layout/radial4"/>
+    <dgm:cxn modelId="{9FBD9F1F-346D-4D4B-933C-2B4BDE258591}" type="presParOf" srcId="{B54DAA86-F8C8-49D7-9505-1CC2820EFA06}" destId="{3B32CBB2-54BF-4E05-88BF-0A0F051B3C71}" srcOrd="3" destOrd="0" presId="urn:microsoft.com/office/officeart/2005/8/layout/radial4"/>
+    <dgm:cxn modelId="{652E0213-6164-4311-8AFA-29CDF21A0B27}" type="presParOf" srcId="{B54DAA86-F8C8-49D7-9505-1CC2820EFA06}" destId="{A225118C-F978-48F3-BCF2-8919FD828598}" srcOrd="4" destOrd="0" presId="urn:microsoft.com/office/officeart/2005/8/layout/radial4"/>
   </dgm:cxnLst>
   <dgm:bg/>
   <dgm:whole/>
   <dgm:extLst>
     <a:ext uri="http://schemas.microsoft.com/office/drawing/2008/diagram">
-      <dsp:dataModelExt xmlns:dsp="http://schemas.microsoft.com/office/drawing/2008/diagram" xmlns="" relId="rId41" minVer="http://schemas.openxmlformats.org/drawingml/2006/diagram"/>
+      <dsp:dataModelExt xmlns:dsp="http://schemas.microsoft.com/office/drawing/2008/diagram" xmlns="" relId="rId46" minVer="http://schemas.openxmlformats.org/drawingml/2006/diagram"/>
     </a:ext>
   </dgm:extLst>
 </dgm:dataModel>
@@ -34562,7 +35435,7 @@
 </file>
 
 <file path=customXml/itemProps1.xml><?xml version="1.0" encoding="utf-8"?>
-<ds:datastoreItem xmlns:ds="http://schemas.openxmlformats.org/officeDocument/2006/customXml" ds:itemID="{C33496FE-D815-4E99-9589-EED6F2AC2568}">
+<ds:datastoreItem xmlns:ds="http://schemas.openxmlformats.org/officeDocument/2006/customXml" ds:itemID="{7EBA22CA-377B-4999-8F1A-097FC30C9E5E}">
   <ds:schemaRefs>
     <ds:schemaRef ds:uri="http://schemas.openxmlformats.org/officeDocument/2006/bibliography"/>
   </ds:schemaRefs>

</xml_diff>